<commit_message>
metodologia - ambiente grafico tridimensional
</commit_message>
<xml_diff>
--- a/TCC.docx
+++ b/TCC.docx
@@ -4590,14 +4590,24 @@
       <w:r>
         <w:t xml:space="preserve">Figura </w:t>
       </w:r>
-      <w:fldSimple w:instr=" SEQ Figura \* ARABIC ">
-        <w:r>
-          <w:rPr>
-            <w:noProof/>
-          </w:rPr>
-          <w:t>1</w:t>
-        </w:r>
-      </w:fldSimple>
+      <w:r>
+        <w:fldChar w:fldCharType="begin"/>
+      </w:r>
+      <w:r>
+        <w:instrText xml:space="preserve"> SEQ Figura \* ARABIC </w:instrText>
+      </w:r>
+      <w:r>
+        <w:fldChar w:fldCharType="separate"/>
+      </w:r>
+      <w:r>
+        <w:rPr>
+          <w:noProof/>
+        </w:rPr>
+        <w:t>1</w:t>
+      </w:r>
+      <w:r>
+        <w:fldChar w:fldCharType="end"/>
+      </w:r>
       <w:bookmarkEnd w:id="1"/>
       <w:r>
         <w:t xml:space="preserve"> – Viga suportando carga pontual</w:t>
@@ -5256,14 +5266,24 @@
       <w:r>
         <w:t xml:space="preserve">Figura </w:t>
       </w:r>
-      <w:fldSimple w:instr=" SEQ Figura \* ARABIC ">
-        <w:r>
-          <w:rPr>
-            <w:noProof/>
-          </w:rPr>
-          <w:t>2</w:t>
-        </w:r>
-      </w:fldSimple>
+      <w:r>
+        <w:fldChar w:fldCharType="begin"/>
+      </w:r>
+      <w:r>
+        <w:instrText xml:space="preserve"> SEQ Figura \* ARABIC </w:instrText>
+      </w:r>
+      <w:r>
+        <w:fldChar w:fldCharType="separate"/>
+      </w:r>
+      <w:r>
+        <w:rPr>
+          <w:noProof/>
+        </w:rPr>
+        <w:t>2</w:t>
+      </w:r>
+      <w:r>
+        <w:fldChar w:fldCharType="end"/>
+      </w:r>
       <w:bookmarkEnd w:id="11"/>
       <w:r>
         <w:t xml:space="preserve"> – Representação simbólica de um apoio móvel</w:t>
@@ -5334,14 +5354,24 @@
       <w:r>
         <w:t xml:space="preserve">Figura </w:t>
       </w:r>
-      <w:fldSimple w:instr=" SEQ Figura \* ARABIC ">
-        <w:r>
-          <w:rPr>
-            <w:noProof/>
-          </w:rPr>
-          <w:t>3</w:t>
-        </w:r>
-      </w:fldSimple>
+      <w:r>
+        <w:fldChar w:fldCharType="begin"/>
+      </w:r>
+      <w:r>
+        <w:instrText xml:space="preserve"> SEQ Figura \* ARABIC </w:instrText>
+      </w:r>
+      <w:r>
+        <w:fldChar w:fldCharType="separate"/>
+      </w:r>
+      <w:r>
+        <w:rPr>
+          <w:noProof/>
+        </w:rPr>
+        <w:t>3</w:t>
+      </w:r>
+      <w:r>
+        <w:fldChar w:fldCharType="end"/>
+      </w:r>
       <w:bookmarkEnd w:id="12"/>
       <w:r>
         <w:t xml:space="preserve"> – Restrição de movimento do apoio móvel</w:t>
@@ -5484,14 +5514,24 @@
       <w:r>
         <w:t xml:space="preserve">Figura </w:t>
       </w:r>
-      <w:fldSimple w:instr=" SEQ Figura \* ARABIC ">
-        <w:r>
-          <w:rPr>
-            <w:noProof/>
-          </w:rPr>
-          <w:t>4</w:t>
-        </w:r>
-      </w:fldSimple>
+      <w:r>
+        <w:fldChar w:fldCharType="begin"/>
+      </w:r>
+      <w:r>
+        <w:instrText xml:space="preserve"> SEQ Figura \* ARABIC </w:instrText>
+      </w:r>
+      <w:r>
+        <w:fldChar w:fldCharType="separate"/>
+      </w:r>
+      <w:r>
+        <w:rPr>
+          <w:noProof/>
+        </w:rPr>
+        <w:t>4</w:t>
+      </w:r>
+      <w:r>
+        <w:fldChar w:fldCharType="end"/>
+      </w:r>
       <w:bookmarkEnd w:id="14"/>
       <w:r>
         <w:t xml:space="preserve"> – Representação simbólica de um apoio fixo</w:t>
@@ -5562,14 +5602,24 @@
       <w:r>
         <w:t xml:space="preserve">Figura </w:t>
       </w:r>
-      <w:fldSimple w:instr=" SEQ Figura \* ARABIC ">
-        <w:r>
-          <w:rPr>
-            <w:noProof/>
-          </w:rPr>
-          <w:t>5</w:t>
-        </w:r>
-      </w:fldSimple>
+      <w:r>
+        <w:fldChar w:fldCharType="begin"/>
+      </w:r>
+      <w:r>
+        <w:instrText xml:space="preserve"> SEQ Figura \* ARABIC </w:instrText>
+      </w:r>
+      <w:r>
+        <w:fldChar w:fldCharType="separate"/>
+      </w:r>
+      <w:r>
+        <w:rPr>
+          <w:noProof/>
+        </w:rPr>
+        <w:t>5</w:t>
+      </w:r>
+      <w:r>
+        <w:fldChar w:fldCharType="end"/>
+      </w:r>
       <w:bookmarkEnd w:id="15"/>
       <w:r>
         <w:t xml:space="preserve"> – Restrição de movimento do apoio fixo</w:t>
@@ -5716,17 +5766,26 @@
       </w:pPr>
       <w:bookmarkStart w:id="17" w:name="_Ref143957449"/>
       <w:r>
-        <w:lastRenderedPageBreak/>
         <w:t xml:space="preserve">Figura </w:t>
       </w:r>
-      <w:fldSimple w:instr=" SEQ Figura \* ARABIC ">
-        <w:r>
-          <w:rPr>
-            <w:noProof/>
-          </w:rPr>
-          <w:t>6</w:t>
-        </w:r>
-      </w:fldSimple>
+      <w:r>
+        <w:fldChar w:fldCharType="begin"/>
+      </w:r>
+      <w:r>
+        <w:instrText xml:space="preserve"> SEQ Figura \* ARABIC </w:instrText>
+      </w:r>
+      <w:r>
+        <w:fldChar w:fldCharType="separate"/>
+      </w:r>
+      <w:r>
+        <w:rPr>
+          <w:noProof/>
+        </w:rPr>
+        <w:t>6</w:t>
+      </w:r>
+      <w:r>
+        <w:fldChar w:fldCharType="end"/>
+      </w:r>
       <w:bookmarkEnd w:id="17"/>
       <w:r>
         <w:t xml:space="preserve"> – Representações simbólicas do engaste</w:t>
@@ -5796,14 +5855,24 @@
       <w:r>
         <w:t xml:space="preserve">Figura </w:t>
       </w:r>
-      <w:fldSimple w:instr=" SEQ Figura \* ARABIC ">
-        <w:r>
-          <w:rPr>
-            <w:noProof/>
-          </w:rPr>
-          <w:t>7</w:t>
-        </w:r>
-      </w:fldSimple>
+      <w:r>
+        <w:fldChar w:fldCharType="begin"/>
+      </w:r>
+      <w:r>
+        <w:instrText xml:space="preserve"> SEQ Figura \* ARABIC </w:instrText>
+      </w:r>
+      <w:r>
+        <w:fldChar w:fldCharType="separate"/>
+      </w:r>
+      <w:r>
+        <w:rPr>
+          <w:noProof/>
+        </w:rPr>
+        <w:t>7</w:t>
+      </w:r>
+      <w:r>
+        <w:fldChar w:fldCharType="end"/>
+      </w:r>
       <w:bookmarkEnd w:id="18"/>
       <w:r>
         <w:t xml:space="preserve"> – Restrição de movimento do engaste</w:t>
@@ -5908,17 +5977,17 @@
     </w:p>
     <w:p>
       <w:r>
-        <w:t>Elas podem ser separadas entre volumétricas e superficiais, sendo as primeiras as forças que agem em todas as partículas de um corpo, como exemplos pode-se citar a força peso que se dá pela relação entre a massa de um corpo e o campo gravitacional em que ele está inserido, a força magnética que é resultante da relação entre a carga de um corpo e o campo magnético</w:t>
+        <w:t xml:space="preserve">Elas podem ser separadas entre volumétricas e superficiais, sendo as primeiras as forças que agem em todas as partículas de um corpo, como exemplos pode-se citar a força peso que se dá pela relação entre a massa de um corpo e o campo gravitacional em que ele está inserido, </w:t>
+      </w:r>
+      <w:r>
+        <w:lastRenderedPageBreak/>
+        <w:t>a força magnética que é resultante da relação entre a carga de um corpo e o campo magnético</w:t>
       </w:r>
       <w:r>
         <w:t>.</w:t>
       </w:r>
       <w:r>
-        <w:t xml:space="preserve"> </w:t>
-      </w:r>
-      <w:r>
-        <w:lastRenderedPageBreak/>
-        <w:t xml:space="preserve">Na </w:t>
+        <w:t xml:space="preserve"> Na </w:t>
       </w:r>
       <w:r>
         <w:fldChar w:fldCharType="begin"/>
@@ -6033,14 +6102,24 @@
       <w:r>
         <w:t xml:space="preserve">Figura </w:t>
       </w:r>
-      <w:fldSimple w:instr=" SEQ Figura \* ARABIC ">
-        <w:r>
-          <w:rPr>
-            <w:noProof/>
-          </w:rPr>
-          <w:t>8</w:t>
-        </w:r>
-      </w:fldSimple>
+      <w:r>
+        <w:fldChar w:fldCharType="begin"/>
+      </w:r>
+      <w:r>
+        <w:instrText xml:space="preserve"> SEQ Figura \* ARABIC </w:instrText>
+      </w:r>
+      <w:r>
+        <w:fldChar w:fldCharType="separate"/>
+      </w:r>
+      <w:r>
+        <w:rPr>
+          <w:noProof/>
+        </w:rPr>
+        <w:t>8</w:t>
+      </w:r>
+      <w:r>
+        <w:fldChar w:fldCharType="end"/>
+      </w:r>
       <w:bookmarkEnd w:id="21"/>
       <w:r>
         <w:t xml:space="preserve"> – Forças agindo em uma viga</w:t>
@@ -6295,14 +6374,24 @@
       <w:r>
         <w:t xml:space="preserve">Figura </w:t>
       </w:r>
-      <w:fldSimple w:instr=" SEQ Figura \* ARABIC ">
-        <w:r>
-          <w:rPr>
-            <w:noProof/>
-          </w:rPr>
-          <w:t>9</w:t>
-        </w:r>
-      </w:fldSimple>
+      <w:r>
+        <w:fldChar w:fldCharType="begin"/>
+      </w:r>
+      <w:r>
+        <w:instrText xml:space="preserve"> SEQ Figura \* ARABIC </w:instrText>
+      </w:r>
+      <w:r>
+        <w:fldChar w:fldCharType="separate"/>
+      </w:r>
+      <w:r>
+        <w:rPr>
+          <w:noProof/>
+        </w:rPr>
+        <w:t>9</w:t>
+      </w:r>
+      <w:r>
+        <w:fldChar w:fldCharType="end"/>
+      </w:r>
       <w:bookmarkEnd w:id="25"/>
     </w:p>
     <w:p>
@@ -6614,14 +6703,24 @@
       <w:r>
         <w:t xml:space="preserve">Figura </w:t>
       </w:r>
-      <w:fldSimple w:instr=" SEQ Figura \* ARABIC ">
-        <w:r>
-          <w:rPr>
-            <w:noProof/>
-          </w:rPr>
-          <w:t>10</w:t>
-        </w:r>
-      </w:fldSimple>
+      <w:r>
+        <w:fldChar w:fldCharType="begin"/>
+      </w:r>
+      <w:r>
+        <w:instrText xml:space="preserve"> SEQ Figura \* ARABIC </w:instrText>
+      </w:r>
+      <w:r>
+        <w:fldChar w:fldCharType="separate"/>
+      </w:r>
+      <w:r>
+        <w:rPr>
+          <w:noProof/>
+        </w:rPr>
+        <w:t>10</w:t>
+      </w:r>
+      <w:r>
+        <w:fldChar w:fldCharType="end"/>
+      </w:r>
       <w:bookmarkEnd w:id="26"/>
       <w:r>
         <w:t xml:space="preserve"> – Momentos aplicados em uma viga</w:t>
@@ -7058,14 +7157,24 @@
       <w:r>
         <w:t xml:space="preserve">Figura </w:t>
       </w:r>
-      <w:fldSimple w:instr=" SEQ Figura \* ARABIC ">
-        <w:r>
-          <w:rPr>
-            <w:noProof/>
-          </w:rPr>
-          <w:t>11</w:t>
-        </w:r>
-      </w:fldSimple>
+      <w:r>
+        <w:fldChar w:fldCharType="begin"/>
+      </w:r>
+      <w:r>
+        <w:instrText xml:space="preserve"> SEQ Figura \* ARABIC </w:instrText>
+      </w:r>
+      <w:r>
+        <w:fldChar w:fldCharType="separate"/>
+      </w:r>
+      <w:r>
+        <w:rPr>
+          <w:noProof/>
+        </w:rPr>
+        <w:t>11</w:t>
+      </w:r>
+      <w:r>
+        <w:fldChar w:fldCharType="end"/>
+      </w:r>
       <w:bookmarkEnd w:id="29"/>
     </w:p>
     <w:p>
@@ -7396,14 +7505,24 @@
       <w:r>
         <w:t xml:space="preserve">Figura </w:t>
       </w:r>
-      <w:fldSimple w:instr=" SEQ Figura \* ARABIC ">
-        <w:r>
-          <w:rPr>
-            <w:noProof/>
-          </w:rPr>
-          <w:t>12</w:t>
-        </w:r>
-      </w:fldSimple>
+      <w:r>
+        <w:fldChar w:fldCharType="begin"/>
+      </w:r>
+      <w:r>
+        <w:instrText xml:space="preserve"> SEQ Figura \* ARABIC </w:instrText>
+      </w:r>
+      <w:r>
+        <w:fldChar w:fldCharType="separate"/>
+      </w:r>
+      <w:r>
+        <w:rPr>
+          <w:noProof/>
+        </w:rPr>
+        <w:t>12</w:t>
+      </w:r>
+      <w:r>
+        <w:fldChar w:fldCharType="end"/>
+      </w:r>
       <w:bookmarkEnd w:id="31"/>
     </w:p>
     <w:p>
@@ -7651,14 +7770,24 @@
       <w:r>
         <w:t xml:space="preserve">Figura </w:t>
       </w:r>
-      <w:fldSimple w:instr=" SEQ Figura \* ARABIC ">
-        <w:r>
-          <w:rPr>
-            <w:noProof/>
-          </w:rPr>
-          <w:t>13</w:t>
-        </w:r>
-      </w:fldSimple>
+      <w:r>
+        <w:fldChar w:fldCharType="begin"/>
+      </w:r>
+      <w:r>
+        <w:instrText xml:space="preserve"> SEQ Figura \* ARABIC </w:instrText>
+      </w:r>
+      <w:r>
+        <w:fldChar w:fldCharType="separate"/>
+      </w:r>
+      <w:r>
+        <w:rPr>
+          <w:noProof/>
+        </w:rPr>
+        <w:t>13</w:t>
+      </w:r>
+      <w:r>
+        <w:fldChar w:fldCharType="end"/>
+      </w:r>
       <w:bookmarkEnd w:id="35"/>
       <w:r>
         <w:t xml:space="preserve"> – Força normal de compressão</w:t>
@@ -7728,14 +7857,24 @@
       <w:r>
         <w:t xml:space="preserve">Figura </w:t>
       </w:r>
-      <w:fldSimple w:instr=" SEQ Figura \* ARABIC ">
-        <w:r>
-          <w:rPr>
-            <w:noProof/>
-          </w:rPr>
-          <w:t>14</w:t>
-        </w:r>
-      </w:fldSimple>
+      <w:r>
+        <w:fldChar w:fldCharType="begin"/>
+      </w:r>
+      <w:r>
+        <w:instrText xml:space="preserve"> SEQ Figura \* ARABIC </w:instrText>
+      </w:r>
+      <w:r>
+        <w:fldChar w:fldCharType="separate"/>
+      </w:r>
+      <w:r>
+        <w:rPr>
+          <w:noProof/>
+        </w:rPr>
+        <w:t>14</w:t>
+      </w:r>
+      <w:r>
+        <w:fldChar w:fldCharType="end"/>
+      </w:r>
       <w:bookmarkEnd w:id="36"/>
       <w:r>
         <w:t xml:space="preserve"> – Força normal de tração</w:t>
@@ -7856,14 +7995,24 @@
       <w:r>
         <w:t xml:space="preserve">Figura </w:t>
       </w:r>
-      <w:fldSimple w:instr=" SEQ Figura \* ARABIC ">
-        <w:r>
-          <w:rPr>
-            <w:noProof/>
-          </w:rPr>
-          <w:t>15</w:t>
-        </w:r>
-      </w:fldSimple>
+      <w:r>
+        <w:fldChar w:fldCharType="begin"/>
+      </w:r>
+      <w:r>
+        <w:instrText xml:space="preserve"> SEQ Figura \* ARABIC </w:instrText>
+      </w:r>
+      <w:r>
+        <w:fldChar w:fldCharType="separate"/>
+      </w:r>
+      <w:r>
+        <w:rPr>
+          <w:noProof/>
+        </w:rPr>
+        <w:t>15</w:t>
+      </w:r>
+      <w:r>
+        <w:fldChar w:fldCharType="end"/>
+      </w:r>
       <w:bookmarkEnd w:id="38"/>
     </w:p>
     <w:p>
@@ -8071,14 +8220,24 @@
         <w:lastRenderedPageBreak/>
         <w:t xml:space="preserve">Figura </w:t>
       </w:r>
-      <w:fldSimple w:instr=" SEQ Figura \* ARABIC ">
-        <w:r>
-          <w:rPr>
-            <w:noProof/>
-          </w:rPr>
-          <w:t>16</w:t>
-        </w:r>
-      </w:fldSimple>
+      <w:r>
+        <w:fldChar w:fldCharType="begin"/>
+      </w:r>
+      <w:r>
+        <w:instrText xml:space="preserve"> SEQ Figura \* ARABIC </w:instrText>
+      </w:r>
+      <w:r>
+        <w:fldChar w:fldCharType="separate"/>
+      </w:r>
+      <w:r>
+        <w:rPr>
+          <w:noProof/>
+        </w:rPr>
+        <w:t>16</w:t>
+      </w:r>
+      <w:r>
+        <w:fldChar w:fldCharType="end"/>
+      </w:r>
       <w:bookmarkEnd w:id="40"/>
     </w:p>
     <w:p>
@@ -8295,14 +8454,24 @@
         <w:lastRenderedPageBreak/>
         <w:t xml:space="preserve">Figura </w:t>
       </w:r>
-      <w:fldSimple w:instr=" SEQ Figura \* ARABIC ">
-        <w:r>
-          <w:rPr>
-            <w:noProof/>
-          </w:rPr>
-          <w:t>17</w:t>
-        </w:r>
-      </w:fldSimple>
+      <w:r>
+        <w:fldChar w:fldCharType="begin"/>
+      </w:r>
+      <w:r>
+        <w:instrText xml:space="preserve"> SEQ Figura \* ARABIC </w:instrText>
+      </w:r>
+      <w:r>
+        <w:fldChar w:fldCharType="separate"/>
+      </w:r>
+      <w:r>
+        <w:rPr>
+          <w:noProof/>
+        </w:rPr>
+        <w:t>17</w:t>
+      </w:r>
+      <w:r>
+        <w:fldChar w:fldCharType="end"/>
+      </w:r>
       <w:bookmarkEnd w:id="43"/>
     </w:p>
     <w:p>
@@ -8574,14 +8743,24 @@
       <w:r>
         <w:t xml:space="preserve">Figura </w:t>
       </w:r>
-      <w:fldSimple w:instr=" SEQ Figura \* ARABIC ">
-        <w:r>
-          <w:rPr>
-            <w:noProof/>
-          </w:rPr>
-          <w:t>18</w:t>
-        </w:r>
-      </w:fldSimple>
+      <w:r>
+        <w:fldChar w:fldCharType="begin"/>
+      </w:r>
+      <w:r>
+        <w:instrText xml:space="preserve"> SEQ Figura \* ARABIC </w:instrText>
+      </w:r>
+      <w:r>
+        <w:fldChar w:fldCharType="separate"/>
+      </w:r>
+      <w:r>
+        <w:rPr>
+          <w:noProof/>
+        </w:rPr>
+        <w:t>18</w:t>
+      </w:r>
+      <w:r>
+        <w:fldChar w:fldCharType="end"/>
+      </w:r>
       <w:bookmarkEnd w:id="44"/>
     </w:p>
     <w:p>
@@ -8929,11 +9108,19 @@
         </w:rPr>
         <w:t xml:space="preserve"> é a somatória das decomposiç</w:t>
       </w:r>
-      <w:r>
-        <w:rPr>
-          <w:rFonts w:eastAsiaTheme="minorEastAsia"/>
-        </w:rPr>
-        <w:t xml:space="preserve">ões das forças no eixo y e </w:t>
+      <w:proofErr w:type="spellStart"/>
+      <w:r>
+        <w:rPr>
+          <w:rFonts w:eastAsiaTheme="minorEastAsia"/>
+        </w:rPr>
+        <w:t>ões</w:t>
+      </w:r>
+      <w:proofErr w:type="spellEnd"/>
+      <w:r>
+        <w:rPr>
+          <w:rFonts w:eastAsiaTheme="minorEastAsia"/>
+        </w:rPr>
+        <w:t xml:space="preserve"> das forças no eixo y e </w:t>
       </w:r>
       <m:oMath>
         <m:r>
@@ -9107,11 +9294,19 @@
         </w:rPr>
         <w:t>, o que causa uma aceleraç</w:t>
       </w:r>
-      <w:r>
-        <w:rPr>
-          <w:rFonts w:eastAsiaTheme="minorEastAsia"/>
-        </w:rPr>
-        <w:t xml:space="preserve">ão horizontal na estrutura, e a viga da </w:t>
+      <w:proofErr w:type="spellStart"/>
+      <w:r>
+        <w:rPr>
+          <w:rFonts w:eastAsiaTheme="minorEastAsia"/>
+        </w:rPr>
+        <w:t>ão</w:t>
+      </w:r>
+      <w:proofErr w:type="spellEnd"/>
+      <w:r>
+        <w:rPr>
+          <w:rFonts w:eastAsiaTheme="minorEastAsia"/>
+        </w:rPr>
+        <w:t xml:space="preserve"> horizontal na estrutura, e a viga da </w:t>
       </w:r>
       <w:r>
         <w:rPr>
@@ -9208,16 +9403,27 @@
       </w:pPr>
       <w:bookmarkStart w:id="48" w:name="_Ref130385662"/>
       <w:r>
+        <w:lastRenderedPageBreak/>
         <w:t xml:space="preserve">Figura </w:t>
       </w:r>
-      <w:fldSimple w:instr=" SEQ Figura \* ARABIC ">
-        <w:r>
-          <w:rPr>
-            <w:noProof/>
-          </w:rPr>
-          <w:t>19</w:t>
-        </w:r>
-      </w:fldSimple>
+      <w:r>
+        <w:fldChar w:fldCharType="begin"/>
+      </w:r>
+      <w:r>
+        <w:instrText xml:space="preserve"> SEQ Figura \* ARABIC </w:instrText>
+      </w:r>
+      <w:r>
+        <w:fldChar w:fldCharType="separate"/>
+      </w:r>
+      <w:r>
+        <w:rPr>
+          <w:noProof/>
+        </w:rPr>
+        <w:t>19</w:t>
+      </w:r>
+      <w:r>
+        <w:fldChar w:fldCharType="end"/>
+      </w:r>
       <w:bookmarkEnd w:id="48"/>
     </w:p>
     <w:p>
@@ -9271,7 +9477,6 @@
         <w:pStyle w:val="Figura"/>
       </w:pPr>
       <w:r>
-        <w:lastRenderedPageBreak/>
         <w:t>Fonte: Elaborado pelo autor, 2022</w:t>
       </w:r>
     </w:p>
@@ -9286,14 +9491,24 @@
       <w:r>
         <w:t xml:space="preserve">Figura </w:t>
       </w:r>
-      <w:fldSimple w:instr=" SEQ Figura \* ARABIC ">
-        <w:r>
-          <w:rPr>
-            <w:noProof/>
-          </w:rPr>
-          <w:t>20</w:t>
-        </w:r>
-      </w:fldSimple>
+      <w:r>
+        <w:fldChar w:fldCharType="begin"/>
+      </w:r>
+      <w:r>
+        <w:instrText xml:space="preserve"> SEQ Figura \* ARABIC </w:instrText>
+      </w:r>
+      <w:r>
+        <w:fldChar w:fldCharType="separate"/>
+      </w:r>
+      <w:r>
+        <w:rPr>
+          <w:noProof/>
+        </w:rPr>
+        <w:t>20</w:t>
+      </w:r>
+      <w:r>
+        <w:fldChar w:fldCharType="end"/>
+      </w:r>
       <w:bookmarkEnd w:id="49"/>
     </w:p>
     <w:p>
@@ -9455,7 +9670,11 @@
         <w:t>. É</w:t>
       </w:r>
       <w:r>
-        <w:t xml:space="preserve"> possível notar agora que todas</w:t>
+        <w:t xml:space="preserve"> possível </w:t>
+      </w:r>
+      <w:r>
+        <w:lastRenderedPageBreak/>
+        <w:t>notar agora que todas</w:t>
       </w:r>
       <w:r>
         <w:t xml:space="preserve"> as equações de equilíbrio são satisfeitas e não há mais a possibilidade de translação ou rotação nas vigas.</w:t>
@@ -9474,17 +9693,26 @@
       </w:pPr>
       <w:bookmarkStart w:id="51" w:name="_Ref144371045"/>
       <w:r>
-        <w:lastRenderedPageBreak/>
         <w:t xml:space="preserve">Figura </w:t>
       </w:r>
-      <w:fldSimple w:instr=" SEQ Figura \* ARABIC ">
-        <w:r>
-          <w:rPr>
-            <w:noProof/>
-          </w:rPr>
-          <w:t>21</w:t>
-        </w:r>
-      </w:fldSimple>
+      <w:r>
+        <w:fldChar w:fldCharType="begin"/>
+      </w:r>
+      <w:r>
+        <w:instrText xml:space="preserve"> SEQ Figura \* ARABIC </w:instrText>
+      </w:r>
+      <w:r>
+        <w:fldChar w:fldCharType="separate"/>
+      </w:r>
+      <w:r>
+        <w:rPr>
+          <w:noProof/>
+        </w:rPr>
+        <w:t>21</w:t>
+      </w:r>
+      <w:r>
+        <w:fldChar w:fldCharType="end"/>
+      </w:r>
       <w:bookmarkEnd w:id="51"/>
     </w:p>
     <w:p>
@@ -9581,6 +9809,7 @@
     </w:p>
     <w:p>
       <w:r>
+        <w:lastRenderedPageBreak/>
         <w:t xml:space="preserve">Para a aplicação do método das seções para um segmento do corpo é necessário primeiramente, desenhar o diagrama de corpo livre de todo o elemento e calcular as reações nos apoios utilizando as equações de </w:t>
       </w:r>
       <w:r>
@@ -9622,11 +9851,7 @@
         <w:t xml:space="preserve"> cargas originais intactas</w:t>
       </w:r>
       <w:r>
-        <w:t xml:space="preserve">. </w:t>
-      </w:r>
-      <w:r>
-        <w:lastRenderedPageBreak/>
-        <w:t>Assim deve-se também desenhar as resultantes das cargas internas que se deseja obter e por fim calculá-las utilizando as equações de equilíbrio.</w:t>
+        <w:t>. Assim deve-se também desenhar as resultantes das cargas internas que se deseja obter e por fim calculá-las utilizando as equações de equilíbrio.</w:t>
       </w:r>
     </w:p>
     <w:p>
@@ -9725,14 +9950,24 @@
       <w:r>
         <w:t xml:space="preserve">Figura </w:t>
       </w:r>
-      <w:fldSimple w:instr=" SEQ Figura \* ARABIC ">
-        <w:r>
-          <w:rPr>
-            <w:noProof/>
-          </w:rPr>
-          <w:t>22</w:t>
-        </w:r>
-      </w:fldSimple>
+      <w:r>
+        <w:fldChar w:fldCharType="begin"/>
+      </w:r>
+      <w:r>
+        <w:instrText xml:space="preserve"> SEQ Figura \* ARABIC </w:instrText>
+      </w:r>
+      <w:r>
+        <w:fldChar w:fldCharType="separate"/>
+      </w:r>
+      <w:r>
+        <w:rPr>
+          <w:noProof/>
+        </w:rPr>
+        <w:t>22</w:t>
+      </w:r>
+      <w:r>
+        <w:fldChar w:fldCharType="end"/>
+      </w:r>
       <w:bookmarkEnd w:id="56"/>
     </w:p>
     <w:p>
@@ -9838,6 +10073,7 @@
             <w:rPr>
               <w:rFonts w:ascii="Cambria Math" w:hAnsi="Cambria Math"/>
             </w:rPr>
+            <w:lastRenderedPageBreak/>
             <m:t>∑Mo=0∴</m:t>
           </m:r>
           <m:d>
@@ -10178,14 +10414,24 @@
       <w:r>
         <w:t xml:space="preserve">Figura </w:t>
       </w:r>
-      <w:fldSimple w:instr=" SEQ Figura \* ARABIC ">
-        <w:r>
-          <w:rPr>
-            <w:noProof/>
-          </w:rPr>
-          <w:t>23</w:t>
-        </w:r>
-      </w:fldSimple>
+      <w:r>
+        <w:fldChar w:fldCharType="begin"/>
+      </w:r>
+      <w:r>
+        <w:instrText xml:space="preserve"> SEQ Figura \* ARABIC </w:instrText>
+      </w:r>
+      <w:r>
+        <w:fldChar w:fldCharType="separate"/>
+      </w:r>
+      <w:r>
+        <w:rPr>
+          <w:noProof/>
+        </w:rPr>
+        <w:t>23</w:t>
+      </w:r>
+      <w:r>
+        <w:fldChar w:fldCharType="end"/>
+      </w:r>
     </w:p>
     <w:p>
       <w:pPr>
@@ -10542,7 +10788,6 @@
         <w:rPr>
           <w:rFonts w:eastAsiaTheme="minorEastAsia"/>
         </w:rPr>
-        <w:lastRenderedPageBreak/>
         <w:t>Diagramas de esforços internos</w:t>
       </w:r>
       <w:bookmarkEnd w:id="57"/>
@@ -10712,14 +10957,24 @@
       <w:r>
         <w:t xml:space="preserve">Figura </w:t>
       </w:r>
-      <w:fldSimple w:instr=" SEQ Figura \* ARABIC ">
-        <w:r>
-          <w:rPr>
-            <w:noProof/>
-          </w:rPr>
-          <w:t>24</w:t>
-        </w:r>
-      </w:fldSimple>
+      <w:r>
+        <w:fldChar w:fldCharType="begin"/>
+      </w:r>
+      <w:r>
+        <w:instrText xml:space="preserve"> SEQ Figura \* ARABIC </w:instrText>
+      </w:r>
+      <w:r>
+        <w:fldChar w:fldCharType="separate"/>
+      </w:r>
+      <w:r>
+        <w:rPr>
+          <w:noProof/>
+        </w:rPr>
+        <w:t>24</w:t>
+      </w:r>
+      <w:r>
+        <w:fldChar w:fldCharType="end"/>
+      </w:r>
       <w:bookmarkEnd w:id="58"/>
     </w:p>
     <w:p>
@@ -10795,14 +11050,24 @@
       <w:r>
         <w:t xml:space="preserve">Figura </w:t>
       </w:r>
-      <w:fldSimple w:instr=" SEQ Figura \* ARABIC ">
-        <w:r>
-          <w:rPr>
-            <w:noProof/>
-          </w:rPr>
-          <w:t>25</w:t>
-        </w:r>
-      </w:fldSimple>
+      <w:r>
+        <w:fldChar w:fldCharType="begin"/>
+      </w:r>
+      <w:r>
+        <w:instrText xml:space="preserve"> SEQ Figura \* ARABIC </w:instrText>
+      </w:r>
+      <w:r>
+        <w:fldChar w:fldCharType="separate"/>
+      </w:r>
+      <w:r>
+        <w:rPr>
+          <w:noProof/>
+        </w:rPr>
+        <w:t>25</w:t>
+      </w:r>
+      <w:r>
+        <w:fldChar w:fldCharType="end"/>
+      </w:r>
       <w:bookmarkEnd w:id="59"/>
     </w:p>
     <w:p>
@@ -10878,14 +11143,24 @@
       <w:r>
         <w:t xml:space="preserve">Figura </w:t>
       </w:r>
-      <w:fldSimple w:instr=" SEQ Figura \* ARABIC ">
-        <w:r>
-          <w:rPr>
-            <w:noProof/>
-          </w:rPr>
-          <w:t>26</w:t>
-        </w:r>
-      </w:fldSimple>
+      <w:r>
+        <w:fldChar w:fldCharType="begin"/>
+      </w:r>
+      <w:r>
+        <w:instrText xml:space="preserve"> SEQ Figura \* ARABIC </w:instrText>
+      </w:r>
+      <w:r>
+        <w:fldChar w:fldCharType="separate"/>
+      </w:r>
+      <w:r>
+        <w:rPr>
+          <w:noProof/>
+        </w:rPr>
+        <w:t>26</w:t>
+      </w:r>
+      <w:r>
+        <w:fldChar w:fldCharType="end"/>
+      </w:r>
       <w:bookmarkEnd w:id="60"/>
     </w:p>
     <w:p>
@@ -11115,6 +11390,7 @@
         <w:rPr>
           <w:rFonts w:eastAsiaTheme="minorEastAsia"/>
         </w:rPr>
+        <w:lastRenderedPageBreak/>
         <w:t xml:space="preserve">Um exemplo de estrutura hiperestática é a viga da </w:t>
       </w:r>
       <w:r>
@@ -11223,7 +11499,6 @@
         <w:rPr>
           <w:rFonts w:eastAsiaTheme="minorEastAsia"/>
         </w:rPr>
-        <w:lastRenderedPageBreak/>
         <w:t>Aplicando o método das seções para a obtenção das reações nos apoios, adotando-se o eixo de rotação como a extremidade esquerda, tem-se:</w:t>
       </w:r>
     </w:p>
@@ -11460,14 +11735,24 @@
       <w:r>
         <w:t xml:space="preserve">Figura </w:t>
       </w:r>
-      <w:fldSimple w:instr=" SEQ Figura \* ARABIC ">
-        <w:r>
-          <w:rPr>
-            <w:noProof/>
-          </w:rPr>
-          <w:t>27</w:t>
-        </w:r>
-      </w:fldSimple>
+      <w:r>
+        <w:fldChar w:fldCharType="begin"/>
+      </w:r>
+      <w:r>
+        <w:instrText xml:space="preserve"> SEQ Figura \* ARABIC </w:instrText>
+      </w:r>
+      <w:r>
+        <w:fldChar w:fldCharType="separate"/>
+      </w:r>
+      <w:r>
+        <w:rPr>
+          <w:noProof/>
+        </w:rPr>
+        <w:t>27</w:t>
+      </w:r>
+      <w:r>
+        <w:fldChar w:fldCharType="end"/>
+      </w:r>
       <w:bookmarkEnd w:id="62"/>
     </w:p>
     <w:p>
@@ -13442,14 +13727,24 @@
       <w:r>
         <w:t xml:space="preserve">Figura </w:t>
       </w:r>
-      <w:fldSimple w:instr=" SEQ Figura \* ARABIC ">
-        <w:r>
-          <w:rPr>
-            <w:noProof/>
-          </w:rPr>
-          <w:t>28</w:t>
-        </w:r>
-      </w:fldSimple>
+      <w:r>
+        <w:fldChar w:fldCharType="begin"/>
+      </w:r>
+      <w:r>
+        <w:instrText xml:space="preserve"> SEQ Figura \* ARABIC </w:instrText>
+      </w:r>
+      <w:r>
+        <w:fldChar w:fldCharType="separate"/>
+      </w:r>
+      <w:r>
+        <w:rPr>
+          <w:noProof/>
+        </w:rPr>
+        <w:t>28</w:t>
+      </w:r>
+      <w:r>
+        <w:fldChar w:fldCharType="end"/>
+      </w:r>
       <w:bookmarkEnd w:id="65"/>
     </w:p>
     <w:p>
@@ -14050,14 +14345,7 @@
         <w:rPr>
           <w:rFonts w:eastAsiaTheme="minorEastAsia"/>
         </w:rPr>
-        <w:t xml:space="preserve"> é o deslocamento no ponto i causado por </w:t>
-      </w:r>
-      <w:proofErr w:type="spellStart"/>
-      <w:r>
-        <w:rPr>
-          <w:rFonts w:eastAsiaTheme="minorEastAsia"/>
-        </w:rPr>
-        <w:t>R</w:t>
+        <w:t xml:space="preserve"> é o deslocamento no ponto i causado por R</w:t>
       </w:r>
       <w:r>
         <w:rPr>
@@ -14066,7 +14354,6 @@
         </w:rPr>
         <w:t>j</w:t>
       </w:r>
-      <w:proofErr w:type="spellEnd"/>
       <w:r>
         <w:rPr>
           <w:rFonts w:eastAsiaTheme="minorEastAsia"/>
@@ -14492,14 +14779,24 @@
         <w:lastRenderedPageBreak/>
         <w:t xml:space="preserve">Figura </w:t>
       </w:r>
-      <w:fldSimple w:instr=" SEQ Figura \* ARABIC ">
-        <w:r>
-          <w:rPr>
-            <w:noProof/>
-          </w:rPr>
-          <w:t>29</w:t>
-        </w:r>
-      </w:fldSimple>
+      <w:r>
+        <w:fldChar w:fldCharType="begin"/>
+      </w:r>
+      <w:r>
+        <w:instrText xml:space="preserve"> SEQ Figura \* ARABIC </w:instrText>
+      </w:r>
+      <w:r>
+        <w:fldChar w:fldCharType="separate"/>
+      </w:r>
+      <w:r>
+        <w:rPr>
+          <w:noProof/>
+        </w:rPr>
+        <w:t>29</w:t>
+      </w:r>
+      <w:r>
+        <w:fldChar w:fldCharType="end"/>
+      </w:r>
       <w:bookmarkEnd w:id="66"/>
     </w:p>
     <w:p>
@@ -15498,14 +15795,24 @@
       <w:r>
         <w:t xml:space="preserve">Figura </w:t>
       </w:r>
-      <w:fldSimple w:instr=" SEQ Figura \* ARABIC ">
-        <w:r>
-          <w:rPr>
-            <w:noProof/>
-          </w:rPr>
-          <w:t>30</w:t>
-        </w:r>
-      </w:fldSimple>
+      <w:r>
+        <w:fldChar w:fldCharType="begin"/>
+      </w:r>
+      <w:r>
+        <w:instrText xml:space="preserve"> SEQ Figura \* ARABIC </w:instrText>
+      </w:r>
+      <w:r>
+        <w:fldChar w:fldCharType="separate"/>
+      </w:r>
+      <w:r>
+        <w:rPr>
+          <w:noProof/>
+        </w:rPr>
+        <w:t>30</w:t>
+      </w:r>
+      <w:r>
+        <w:fldChar w:fldCharType="end"/>
+      </w:r>
       <w:bookmarkEnd w:id="68"/>
     </w:p>
     <w:p>
@@ -15652,14 +15959,24 @@
       <w:r>
         <w:t xml:space="preserve">Figura </w:t>
       </w:r>
-      <w:fldSimple w:instr=" SEQ Figura \* ARABIC ">
-        <w:r>
-          <w:rPr>
-            <w:noProof/>
-          </w:rPr>
-          <w:t>31</w:t>
-        </w:r>
-      </w:fldSimple>
+      <w:r>
+        <w:fldChar w:fldCharType="begin"/>
+      </w:r>
+      <w:r>
+        <w:instrText xml:space="preserve"> SEQ Figura \* ARABIC </w:instrText>
+      </w:r>
+      <w:r>
+        <w:fldChar w:fldCharType="separate"/>
+      </w:r>
+      <w:r>
+        <w:rPr>
+          <w:noProof/>
+        </w:rPr>
+        <w:t>31</w:t>
+      </w:r>
+      <w:r>
+        <w:fldChar w:fldCharType="end"/>
+      </w:r>
       <w:bookmarkEnd w:id="69"/>
     </w:p>
     <w:p>
@@ -15713,12 +16030,12 @@
         <w:pStyle w:val="Figura"/>
       </w:pPr>
       <w:r>
+        <w:lastRenderedPageBreak/>
         <w:t>Fonte: Elaborado pelo autor, 2023</w:t>
       </w:r>
     </w:p>
     <w:p>
       <w:r>
-        <w:lastRenderedPageBreak/>
         <w:t xml:space="preserve">As reações e as equações de momento </w:t>
       </w:r>
       <w:proofErr w:type="spellStart"/>
@@ -15826,14 +16143,24 @@
       <w:r>
         <w:t xml:space="preserve">Figura </w:t>
       </w:r>
-      <w:fldSimple w:instr=" SEQ Figura \* ARABIC ">
-        <w:r>
-          <w:rPr>
-            <w:noProof/>
-          </w:rPr>
-          <w:t>32</w:t>
-        </w:r>
-      </w:fldSimple>
+      <w:r>
+        <w:fldChar w:fldCharType="begin"/>
+      </w:r>
+      <w:r>
+        <w:instrText xml:space="preserve"> SEQ Figura \* ARABIC </w:instrText>
+      </w:r>
+      <w:r>
+        <w:fldChar w:fldCharType="separate"/>
+      </w:r>
+      <w:r>
+        <w:rPr>
+          <w:noProof/>
+        </w:rPr>
+        <w:t>32</w:t>
+      </w:r>
+      <w:r>
+        <w:fldChar w:fldCharType="end"/>
+      </w:r>
       <w:bookmarkEnd w:id="70"/>
       <w:r>
         <w:t xml:space="preserve"> – </w:t>
@@ -15911,14 +16238,24 @@
         <w:lastRenderedPageBreak/>
         <w:t xml:space="preserve">Figura </w:t>
       </w:r>
-      <w:fldSimple w:instr=" SEQ Figura \* ARABIC ">
-        <w:r>
-          <w:rPr>
-            <w:noProof/>
-          </w:rPr>
-          <w:t>33</w:t>
-        </w:r>
-      </w:fldSimple>
+      <w:r>
+        <w:fldChar w:fldCharType="begin"/>
+      </w:r>
+      <w:r>
+        <w:instrText xml:space="preserve"> SEQ Figura \* ARABIC </w:instrText>
+      </w:r>
+      <w:r>
+        <w:fldChar w:fldCharType="separate"/>
+      </w:r>
+      <w:r>
+        <w:rPr>
+          <w:noProof/>
+        </w:rPr>
+        <w:t>33</w:t>
+      </w:r>
+      <w:r>
+        <w:fldChar w:fldCharType="end"/>
+      </w:r>
       <w:bookmarkEnd w:id="72"/>
       <w:r>
         <w:t xml:space="preserve"> – Momentos </w:t>
@@ -18214,14 +18551,24 @@
       <w:r>
         <w:t xml:space="preserve">Figura </w:t>
       </w:r>
-      <w:fldSimple w:instr=" SEQ Figura \* ARABIC ">
-        <w:r>
-          <w:rPr>
-            <w:noProof/>
-          </w:rPr>
-          <w:t>34</w:t>
-        </w:r>
-      </w:fldSimple>
+      <w:r>
+        <w:fldChar w:fldCharType="begin"/>
+      </w:r>
+      <w:r>
+        <w:instrText xml:space="preserve"> SEQ Figura \* ARABIC </w:instrText>
+      </w:r>
+      <w:r>
+        <w:fldChar w:fldCharType="separate"/>
+      </w:r>
+      <w:r>
+        <w:rPr>
+          <w:noProof/>
+        </w:rPr>
+        <w:t>34</w:t>
+      </w:r>
+      <w:r>
+        <w:fldChar w:fldCharType="end"/>
+      </w:r>
       <w:bookmarkEnd w:id="73"/>
     </w:p>
     <w:p>
@@ -18333,14 +18680,24 @@
       <w:r>
         <w:t xml:space="preserve">Figura </w:t>
       </w:r>
-      <w:fldSimple w:instr=" SEQ Figura \* ARABIC ">
-        <w:r>
-          <w:rPr>
-            <w:noProof/>
-          </w:rPr>
-          <w:t>35</w:t>
-        </w:r>
-      </w:fldSimple>
+      <w:r>
+        <w:fldChar w:fldCharType="begin"/>
+      </w:r>
+      <w:r>
+        <w:instrText xml:space="preserve"> SEQ Figura \* ARABIC </w:instrText>
+      </w:r>
+      <w:r>
+        <w:fldChar w:fldCharType="separate"/>
+      </w:r>
+      <w:r>
+        <w:rPr>
+          <w:noProof/>
+        </w:rPr>
+        <w:t>35</w:t>
+      </w:r>
+      <w:r>
+        <w:fldChar w:fldCharType="end"/>
+      </w:r>
       <w:bookmarkEnd w:id="74"/>
     </w:p>
     <w:p>
@@ -18947,6 +19304,7 @@
         <w:pStyle w:val="Ttulo3"/>
       </w:pPr>
       <w:bookmarkStart w:id="77" w:name="_Toc146311457"/>
+      <w:bookmarkStart w:id="78" w:name="_Ref147520058"/>
       <w:r>
         <w:lastRenderedPageBreak/>
         <w:t xml:space="preserve">Windows </w:t>
@@ -18956,6 +19314,7 @@
         <w:t>Forms</w:t>
       </w:r>
       <w:bookmarkEnd w:id="77"/>
+      <w:bookmarkEnd w:id="78"/>
       <w:proofErr w:type="spellEnd"/>
     </w:p>
     <w:p>
@@ -19019,11 +19378,11 @@
       <w:pPr>
         <w:pStyle w:val="Ttulo2"/>
       </w:pPr>
-      <w:bookmarkStart w:id="78" w:name="_Toc146311458"/>
+      <w:bookmarkStart w:id="79" w:name="_Toc146311458"/>
       <w:r>
         <w:t>Orientação a objetos</w:t>
       </w:r>
-      <w:bookmarkEnd w:id="78"/>
+      <w:bookmarkEnd w:id="79"/>
     </w:p>
     <w:p>
       <w:r>
@@ -19080,12 +19439,12 @@
       <w:pPr>
         <w:pStyle w:val="Ttulo3"/>
       </w:pPr>
-      <w:bookmarkStart w:id="79" w:name="_Toc146311459"/>
+      <w:bookmarkStart w:id="80" w:name="_Toc146311459"/>
       <w:r>
         <w:lastRenderedPageBreak/>
         <w:t>Encapsulamento</w:t>
       </w:r>
-      <w:bookmarkEnd w:id="79"/>
+      <w:bookmarkEnd w:id="80"/>
     </w:p>
     <w:p>
       <w:r>
@@ -19109,11 +19468,11 @@
       <w:pPr>
         <w:pStyle w:val="Ttulo3"/>
       </w:pPr>
-      <w:bookmarkStart w:id="80" w:name="_Toc146311460"/>
+      <w:bookmarkStart w:id="81" w:name="_Toc146311460"/>
       <w:r>
         <w:t>Herança</w:t>
       </w:r>
-      <w:bookmarkEnd w:id="80"/>
+      <w:bookmarkEnd w:id="81"/>
     </w:p>
     <w:p>
       <w:r>
@@ -19246,11 +19605,11 @@
       <w:pPr>
         <w:pStyle w:val="Ttulo3"/>
       </w:pPr>
-      <w:bookmarkStart w:id="81" w:name="_Toc146311461"/>
+      <w:bookmarkStart w:id="82" w:name="_Toc146311461"/>
       <w:r>
         <w:t>Polimorfismo</w:t>
       </w:r>
-      <w:bookmarkEnd w:id="81"/>
+      <w:bookmarkEnd w:id="82"/>
     </w:p>
     <w:p>
       <w:r>
@@ -19326,16 +19685,49 @@
       <w:pPr>
         <w:pStyle w:val="Ttulo1"/>
       </w:pPr>
-      <w:bookmarkStart w:id="82" w:name="_Toc146311462"/>
+      <w:bookmarkStart w:id="83" w:name="_Toc146311462"/>
       <w:r>
         <w:lastRenderedPageBreak/>
         <w:t>Metodologia</w:t>
       </w:r>
-      <w:bookmarkEnd w:id="82"/>
-    </w:p>
-    <w:p>
-      <w:r>
-        <w:t xml:space="preserve">A pesquisa utilizada neste trabalho tem objetivo </w:t>
+      <w:bookmarkEnd w:id="83"/>
+    </w:p>
+    <w:p>
+      <w:pPr>
+        <w:pStyle w:val="Ttulo2"/>
+      </w:pPr>
+      <w:r>
+        <w:t>Caracterização metodológica</w:t>
+      </w:r>
+    </w:p>
+    <w:p>
+      <w:r>
+        <w:t xml:space="preserve">Neste estudo, o delineamento metodológico foi inicialmente caracterizado com base nas categorias de pesquisa definidas por </w:t>
+      </w:r>
+      <w:proofErr w:type="spellStart"/>
+      <w:r>
+        <w:t>Gerhardt</w:t>
+      </w:r>
+      <w:proofErr w:type="spellEnd"/>
+      <w:r>
+        <w:t xml:space="preserve"> e Silveira (2009), as quais incluem a abordagem, a natureza, os objetivos e os procedimentos da pesquisa.</w:t>
+      </w:r>
+    </w:p>
+    <w:p>
+      <w:r>
+        <w:t>A pesquisa utilizada neste trabalho</w:t>
+      </w:r>
+      <w:r>
+        <w:t xml:space="preserve"> é de natureza prática, já que visa o desenvolvimento de novas tecnologias que oferecem uma solução prática </w:t>
+      </w:r>
+      <w:r>
+        <w:t>para a melhoria no aprendizado</w:t>
+      </w:r>
+      <w:r>
+        <w:t xml:space="preserve"> dos estudantes, tendo foco na aplicação direta do conhecimento teórico na criação de uma ferramenta útil. Ela também t</w:t>
+      </w:r>
+      <w:r>
+        <w:t xml:space="preserve">em objetivo </w:t>
       </w:r>
       <w:r>
         <w:t>exploratório, já que propõe o desenvolvimento de um novo software, com recursos inovadores, onde serão exploradas novas maneiras de atingir os objetivos, além de sugerir novas maneiras de melhorar o processo de aprendizagem dos estudantes de engenharia civil, o que alinha a pesquisa com o objetivo exploratório.</w:t>
@@ -19343,31 +19735,780 @@
     </w:p>
     <w:p>
       <w:r>
-        <w:t xml:space="preserve">Ela também pode ser classificada como uma pesquisa de abordagem quantitativa, já que </w:t>
-      </w:r>
-      <w:r>
-        <w:t>o software a ser desenvolvido</w:t>
-      </w:r>
-      <w:bookmarkStart w:id="83" w:name="_GoBack"/>
-      <w:bookmarkEnd w:id="83"/>
-      <w:r>
-        <w:t xml:space="preserve"> manipulará valores numéricos, executará cálculos e gerará resultados quantitativos</w:t>
+        <w:t xml:space="preserve">Além disso ela pode ser classificada como uma </w:t>
+      </w:r>
+      <w:r>
+        <w:t xml:space="preserve">pesquisa de abordagem quantitativa, já que </w:t>
+      </w:r>
+      <w:r>
+        <w:t>o software a ser desenvolvido manipulará valores numéricos, executará cálculos e gerará resultados quantitativos</w:t>
       </w:r>
       <w:r>
         <w:t>, para isso também foi necessário realizar um levantamento bibliográfico dotado majoritariamente de elementos quantitativos, como métodos de cálculo de esforços e deformações</w:t>
       </w:r>
       <w:r>
         <w:t>.</w:t>
+      </w:r>
+      <w:r>
+        <w:t xml:space="preserve"> E quanto aos procedimentos técnicos ela é uma pesquisa-ação, pois busca a implementação de ações práticas destinadas a melhorar o aprendizado de estruturas.</w:t>
+      </w:r>
+    </w:p>
+    <w:p>
+      <w:pPr>
+        <w:pStyle w:val="Ttulo2"/>
+      </w:pPr>
+      <w:r>
+        <w:t>Ambiente</w:t>
+      </w:r>
+      <w:r>
+        <w:t xml:space="preserve"> e ferramentas</w:t>
+      </w:r>
+      <w:r>
+        <w:t xml:space="preserve"> de desenvolvimento</w:t>
+      </w:r>
+    </w:p>
+    <w:p/>
+    <w:p>
+      <w:r>
+        <w:t xml:space="preserve">A linguagem de programação escolhida para o desenvolvimento do software foi o C#, juntamente com o framework .NET, por ser uma linguagem bem estruturada, de </w:t>
+      </w:r>
+      <w:proofErr w:type="spellStart"/>
+      <w:r>
+        <w:t>tipagem</w:t>
+      </w:r>
+      <w:proofErr w:type="spellEnd"/>
+      <w:r>
+        <w:t xml:space="preserve"> forte e suporte à programação orientada a objetos, o que a torna uma linguagem ideal para desenvolvimento de aplicações volumosas e de maior complexidade, além de que o .NET </w:t>
+      </w:r>
+      <w:r>
+        <w:lastRenderedPageBreak/>
+        <w:t xml:space="preserve">fornece diversos recursos e bibliotecas para facilitar o desenvolvimento, como o Windows </w:t>
+      </w:r>
+      <w:proofErr w:type="spellStart"/>
+      <w:r>
+        <w:t>Forms</w:t>
+      </w:r>
+      <w:proofErr w:type="spellEnd"/>
+      <w:r>
+        <w:t xml:space="preserve"> e o GDI+, ferramentas já descritas nos capítulos anteriores.</w:t>
+      </w:r>
+    </w:p>
+    <w:p>
+      <w:r>
+        <w:t xml:space="preserve">O ambiente de desenvolvimento utilizado para a codificação foi o Visual Studio </w:t>
+      </w:r>
+      <w:proofErr w:type="spellStart"/>
+      <w:r>
+        <w:t>Community</w:t>
+      </w:r>
+      <w:proofErr w:type="spellEnd"/>
+      <w:r>
+        <w:t xml:space="preserve">, </w:t>
+      </w:r>
+      <w:r>
+        <w:t>uma suíte de desenvolvimento integrado (IDE) gratuita desenvolvida pela Microsoft</w:t>
+      </w:r>
+      <w:r>
+        <w:t>.</w:t>
+      </w:r>
+    </w:p>
+    <w:p/>
+    <w:p>
+      <w:pPr>
+        <w:pStyle w:val="Legenda"/>
+        <w:keepNext/>
+      </w:pPr>
+      <w:r>
+        <w:t xml:space="preserve">Figura </w:t>
+      </w:r>
+      <w:r>
+        <w:fldChar w:fldCharType="begin"/>
+      </w:r>
+      <w:r>
+        <w:instrText xml:space="preserve"> SEQ Figura \* ARABIC </w:instrText>
+      </w:r>
+      <w:r>
+        <w:fldChar w:fldCharType="separate"/>
+      </w:r>
+      <w:r>
+        <w:rPr>
+          <w:noProof/>
+        </w:rPr>
+        <w:t>36</w:t>
+      </w:r>
+      <w:r>
+        <w:fldChar w:fldCharType="end"/>
+      </w:r>
+      <w:r>
+        <w:t xml:space="preserve"> – Interface do Visual Studio </w:t>
+      </w:r>
+      <w:proofErr w:type="spellStart"/>
+      <w:r>
+        <w:t>Community</w:t>
+      </w:r>
+      <w:proofErr w:type="spellEnd"/>
+    </w:p>
+    <w:p>
+      <w:pPr>
+        <w:pStyle w:val="Figura"/>
+      </w:pPr>
+      <w:r>
+        <w:rPr>
+          <w:noProof/>
+          <w:lang w:eastAsia="pt-BR"/>
+        </w:rPr>
+        <w:drawing>
+          <wp:inline distT="0" distB="0" distL="0" distR="0" wp14:anchorId="14A2BFD3" wp14:editId="42A5C16B">
+            <wp:extent cx="5760085" cy="3085465"/>
+            <wp:effectExtent l="0" t="0" r="0" b="635"/>
+            <wp:docPr id="37" name="Imagem 37"/>
+            <wp:cNvGraphicFramePr>
+              <a:graphicFrameLocks xmlns:a="http://schemas.openxmlformats.org/drawingml/2006/main" noChangeAspect="1"/>
+            </wp:cNvGraphicFramePr>
+            <a:graphic xmlns:a="http://schemas.openxmlformats.org/drawingml/2006/main">
+              <a:graphicData uri="http://schemas.openxmlformats.org/drawingml/2006/picture">
+                <pic:pic xmlns:pic="http://schemas.openxmlformats.org/drawingml/2006/picture">
+                  <pic:nvPicPr>
+                    <pic:cNvPr id="1" name=""/>
+                    <pic:cNvPicPr/>
+                  </pic:nvPicPr>
+                  <pic:blipFill>
+                    <a:blip r:embed="rId43"/>
+                    <a:stretch>
+                      <a:fillRect/>
+                    </a:stretch>
+                  </pic:blipFill>
+                  <pic:spPr>
+                    <a:xfrm>
+                      <a:off x="0" y="0"/>
+                      <a:ext cx="5760085" cy="3085465"/>
+                    </a:xfrm>
+                    <a:prstGeom prst="rect">
+                      <a:avLst/>
+                    </a:prstGeom>
+                  </pic:spPr>
+                </pic:pic>
+              </a:graphicData>
+            </a:graphic>
+          </wp:inline>
+        </w:drawing>
+      </w:r>
+    </w:p>
+    <w:p>
+      <w:pPr>
+        <w:pStyle w:val="Figura"/>
+      </w:pPr>
+      <w:r>
+        <w:t>Fonte: Captura de tela, 2023</w:t>
+      </w:r>
+    </w:p>
+    <w:p/>
+    <w:p>
+      <w:r>
+        <w:t>Para os elementos de arte e design do software</w:t>
+      </w:r>
+      <w:r>
+        <w:t>, como a logomarca, os ícones de botões e outros elementos visuais,</w:t>
+      </w:r>
+      <w:r>
+        <w:t xml:space="preserve"> foi utilizado o </w:t>
+      </w:r>
+      <w:r>
+        <w:t xml:space="preserve">GIMP (GNU </w:t>
+      </w:r>
+      <w:proofErr w:type="spellStart"/>
+      <w:r>
+        <w:t>Image</w:t>
+      </w:r>
+      <w:proofErr w:type="spellEnd"/>
+      <w:r>
+        <w:t xml:space="preserve"> </w:t>
+      </w:r>
+      <w:proofErr w:type="spellStart"/>
+      <w:r>
+        <w:t>Manipulation</w:t>
+      </w:r>
+      <w:proofErr w:type="spellEnd"/>
+      <w:r>
+        <w:t xml:space="preserve"> </w:t>
+      </w:r>
+      <w:proofErr w:type="spellStart"/>
+      <w:r>
+        <w:t>Program</w:t>
+      </w:r>
+      <w:proofErr w:type="spellEnd"/>
+      <w:r>
+        <w:t>), um software gratuito e de código aberto utilizado para a edição de imagens, uma alternativa poderosa a programas comerciais como o Adobe Photoshop.</w:t>
+      </w:r>
+    </w:p>
+    <w:p/>
+    <w:p>
+      <w:pPr>
+        <w:pStyle w:val="Legenda"/>
+        <w:keepNext/>
+      </w:pPr>
+      <w:r>
+        <w:lastRenderedPageBreak/>
+        <w:t xml:space="preserve">Figura </w:t>
+      </w:r>
+      <w:r>
+        <w:fldChar w:fldCharType="begin"/>
+      </w:r>
+      <w:r>
+        <w:instrText xml:space="preserve"> SEQ Figura \* ARABIC </w:instrText>
+      </w:r>
+      <w:r>
+        <w:fldChar w:fldCharType="separate"/>
+      </w:r>
+      <w:r>
+        <w:rPr>
+          <w:noProof/>
+        </w:rPr>
+        <w:t>37</w:t>
+      </w:r>
+      <w:r>
+        <w:fldChar w:fldCharType="end"/>
+      </w:r>
+      <w:r>
+        <w:t xml:space="preserve"> – Interface do GIMP</w:t>
+      </w:r>
+    </w:p>
+    <w:p>
+      <w:pPr>
+        <w:pStyle w:val="Figura"/>
+      </w:pPr>
+      <w:r>
+        <w:rPr>
+          <w:noProof/>
+          <w:lang w:eastAsia="pt-BR"/>
+        </w:rPr>
+        <w:drawing>
+          <wp:inline distT="0" distB="0" distL="0" distR="0" wp14:anchorId="6BF9EF73" wp14:editId="6E63F6DA">
+            <wp:extent cx="5760085" cy="2974975"/>
+            <wp:effectExtent l="0" t="0" r="0" b="0"/>
+            <wp:docPr id="40" name="Imagem 40"/>
+            <wp:cNvGraphicFramePr>
+              <a:graphicFrameLocks xmlns:a="http://schemas.openxmlformats.org/drawingml/2006/main" noChangeAspect="1"/>
+            </wp:cNvGraphicFramePr>
+            <a:graphic xmlns:a="http://schemas.openxmlformats.org/drawingml/2006/main">
+              <a:graphicData uri="http://schemas.openxmlformats.org/drawingml/2006/picture">
+                <pic:pic xmlns:pic="http://schemas.openxmlformats.org/drawingml/2006/picture">
+                  <pic:nvPicPr>
+                    <pic:cNvPr id="1" name=""/>
+                    <pic:cNvPicPr/>
+                  </pic:nvPicPr>
+                  <pic:blipFill>
+                    <a:blip r:embed="rId44"/>
+                    <a:stretch>
+                      <a:fillRect/>
+                    </a:stretch>
+                  </pic:blipFill>
+                  <pic:spPr>
+                    <a:xfrm>
+                      <a:off x="0" y="0"/>
+                      <a:ext cx="5760085" cy="2974975"/>
+                    </a:xfrm>
+                    <a:prstGeom prst="rect">
+                      <a:avLst/>
+                    </a:prstGeom>
+                  </pic:spPr>
+                </pic:pic>
+              </a:graphicData>
+            </a:graphic>
+          </wp:inline>
+        </w:drawing>
+      </w:r>
+    </w:p>
+    <w:p>
+      <w:pPr>
+        <w:pStyle w:val="Figura"/>
+      </w:pPr>
+      <w:r>
+        <w:t>Fonte: Captura de tela, 2013</w:t>
+      </w:r>
+    </w:p>
+    <w:p>
+      <w:pPr>
+        <w:pStyle w:val="Ttulo2"/>
+      </w:pPr>
+      <w:r>
+        <w:t>Criação do ambiente gráfico tridimensional</w:t>
+      </w:r>
+    </w:p>
+    <w:p>
+      <w:r>
+        <w:t xml:space="preserve">Como </w:t>
+      </w:r>
+      <w:r>
+        <w:t xml:space="preserve">já mencionado no capítulo </w:t>
+      </w:r>
+      <w:r>
+        <w:fldChar w:fldCharType="begin"/>
+      </w:r>
+      <w:r>
+        <w:instrText xml:space="preserve"> REF _Ref147520058 \r \h </w:instrText>
+      </w:r>
+      <w:r>
+        <w:fldChar w:fldCharType="separate"/>
+      </w:r>
+      <w:r>
+        <w:t>3.1</w:t>
+      </w:r>
+      <w:r>
+        <w:t>6</w:t>
+      </w:r>
+      <w:r>
+        <w:t>.2</w:t>
+      </w:r>
+      <w:r>
+        <w:fldChar w:fldCharType="end"/>
+      </w:r>
+      <w:r>
+        <w:t>, a .NET possui o GDI+, uma biblioteca para a</w:t>
+      </w:r>
+      <w:r>
+        <w:t xml:space="preserve"> cr</w:t>
+      </w:r>
+      <w:r>
+        <w:t xml:space="preserve">iação de elementos gráficos, no entanto a ferramenta possibilita a criação de desenhos bidimensionais, com coordenadas </w:t>
+      </w:r>
+      <w:r>
+        <w:rPr>
+          <w:b/>
+        </w:rPr>
+        <w:t>x</w:t>
+      </w:r>
+      <w:r>
+        <w:t xml:space="preserve"> e </w:t>
+      </w:r>
+      <w:r>
+        <w:rPr>
+          <w:b/>
+        </w:rPr>
+        <w:t>y</w:t>
+      </w:r>
+      <w:r>
+        <w:t>, dadas em pixels que partem do canto superior esquerdo da tela e seguem nos sentidos direito e inferior da janela.</w:t>
+      </w:r>
+    </w:p>
+    <w:p>
+      <w:r>
+        <w:t xml:space="preserve">Para possibilitar a criação de elementos em um plano tridimensional foi criada uma classe especial chamada de </w:t>
+      </w:r>
+      <w:proofErr w:type="spellStart"/>
+      <w:r>
+        <w:t>IsoPosition</w:t>
+      </w:r>
+      <w:proofErr w:type="spellEnd"/>
+      <w:r>
+        <w:t>, que abstrai o conceito de uma posição tridimensional, onde no momento da instanciação de um objeto desta classe é preciso fornecer os parâmetros x, y e z. Internamente à estrutura da classe foram criados mecanismos que convertem estas posições tridimensionais em posições bidimensionais que serão efetivamente utilizadas pelo GDI+ para imp</w:t>
+      </w:r>
+      <w:r>
+        <w:t>rimir o resultado final na tela.</w:t>
+      </w:r>
+    </w:p>
+    <w:p>
+      <w:r>
+        <w:t xml:space="preserve">A conversão destas posições </w:t>
+      </w:r>
+      <w:r>
+        <w:t>é feita por mei</w:t>
+      </w:r>
+      <w:r>
+        <w:t>o de um esquema de vista isométrica, onde a representação gráfica do objeto tridimensional é projetada em um plano bidimensional. Desta forma é possível traduzir uma posição tridimensional em outra de duas dimens</w:t>
+      </w:r>
+      <w:r>
+        <w:t xml:space="preserve">ões, como mostra a </w:t>
+      </w:r>
+      <w:r>
+        <w:fldChar w:fldCharType="begin"/>
+      </w:r>
+      <w:r>
+        <w:instrText xml:space="preserve"> REF _Ref147524402 \h </w:instrText>
+      </w:r>
+      <w:r>
+        <w:fldChar w:fldCharType="separate"/>
+      </w:r>
+      <w:r>
+        <w:t xml:space="preserve">Figura </w:t>
+      </w:r>
+      <w:r>
+        <w:rPr>
+          <w:noProof/>
+        </w:rPr>
+        <w:t>38</w:t>
+      </w:r>
+      <w:r>
+        <w:fldChar w:fldCharType="end"/>
+      </w:r>
+      <w:r>
+        <w:t>, onde o ponto P pode representar tanto a posição bidimensional (x, y) quanto a posição tridimensional isométrica (X, Y, Z)</w:t>
+      </w:r>
+      <w:r>
+        <w:t>.</w:t>
+      </w:r>
+    </w:p>
+    <w:p/>
+    <w:p>
+      <w:pPr>
+        <w:pStyle w:val="Legenda"/>
+        <w:keepNext/>
+      </w:pPr>
+      <w:bookmarkStart w:id="84" w:name="_Ref147524402"/>
+      <w:r>
+        <w:t xml:space="preserve">Figura </w:t>
+      </w:r>
+      <w:r>
+        <w:fldChar w:fldCharType="begin"/>
+      </w:r>
+      <w:r>
+        <w:instrText xml:space="preserve"> SEQ Figura \* ARABIC </w:instrText>
+      </w:r>
+      <w:r>
+        <w:fldChar w:fldCharType="separate"/>
+      </w:r>
+      <w:r>
+        <w:rPr>
+          <w:noProof/>
+        </w:rPr>
+        <w:t>38</w:t>
+      </w:r>
+      <w:r>
+        <w:fldChar w:fldCharType="end"/>
+      </w:r>
+      <w:bookmarkEnd w:id="84"/>
+    </w:p>
+    <w:p>
+      <w:pPr>
+        <w:pStyle w:val="Figura"/>
+      </w:pPr>
+      <w:r>
+        <w:rPr>
+          <w:noProof/>
+          <w:lang w:eastAsia="pt-BR"/>
+        </w:rPr>
+        <w:drawing>
+          <wp:inline distT="0" distB="0" distL="0" distR="0" wp14:anchorId="562FA16A" wp14:editId="2EA066E4">
+            <wp:extent cx="2821021" cy="3193608"/>
+            <wp:effectExtent l="0" t="0" r="0" b="6985"/>
+            <wp:docPr id="41" name="Imagem 41"/>
+            <wp:cNvGraphicFramePr>
+              <a:graphicFrameLocks xmlns:a="http://schemas.openxmlformats.org/drawingml/2006/main" noChangeAspect="1"/>
+            </wp:cNvGraphicFramePr>
+            <a:graphic xmlns:a="http://schemas.openxmlformats.org/drawingml/2006/main">
+              <a:graphicData uri="http://schemas.openxmlformats.org/drawingml/2006/picture">
+                <pic:pic xmlns:pic="http://schemas.openxmlformats.org/drawingml/2006/picture">
+                  <pic:nvPicPr>
+                    <pic:cNvPr id="1" name=""/>
+                    <pic:cNvPicPr/>
+                  </pic:nvPicPr>
+                  <pic:blipFill>
+                    <a:blip r:embed="rId45"/>
+                    <a:stretch>
+                      <a:fillRect/>
+                    </a:stretch>
+                  </pic:blipFill>
+                  <pic:spPr>
+                    <a:xfrm>
+                      <a:off x="0" y="0"/>
+                      <a:ext cx="2827305" cy="3200722"/>
+                    </a:xfrm>
+                    <a:prstGeom prst="rect">
+                      <a:avLst/>
+                    </a:prstGeom>
+                  </pic:spPr>
+                </pic:pic>
+              </a:graphicData>
+            </a:graphic>
+          </wp:inline>
+        </w:drawing>
+      </w:r>
+    </w:p>
+    <w:p>
+      <w:pPr>
+        <w:pStyle w:val="Figura"/>
+      </w:pPr>
+      <w:r>
+        <w:t>Fonte: Elaborado pelo autor, 2023</w:t>
+      </w:r>
+    </w:p>
+    <w:p/>
+    <w:p>
+      <w:r>
+        <w:t xml:space="preserve">No entanto, apenas a conversão de dimensionalidade gera uma imagem isométrica estática, onde não é possível </w:t>
+      </w:r>
+      <w:proofErr w:type="spellStart"/>
+      <w:r>
+        <w:t>rotacionar</w:t>
+      </w:r>
+      <w:proofErr w:type="spellEnd"/>
+      <w:r>
+        <w:t xml:space="preserve"> os elementos, para contornar este problema foi utilizado um sistema de conversão dos pontos bidimensionais baseado em um ângulo de rotação, onde o campo dos eixos foi dividido em 8 partes, separadas por ângulos de 30º e 60º, e para c</w:t>
+      </w:r>
+      <w:r>
+        <w:t xml:space="preserve">ada uma das partes foram definidas duas funções, uma correlacionando o ângulo de rotação com a posição x, e uma correlacionando o ângulo de rotação com a posição y. Deste modo </w:t>
+      </w:r>
+      <w:r>
+        <w:t>foi</w:t>
+      </w:r>
+      <w:bookmarkStart w:id="85" w:name="_GoBack"/>
+      <w:bookmarkEnd w:id="85"/>
+      <w:r>
+        <w:t xml:space="preserve"> possível desenvolver um mecanismo em que o usuário pode alterar a posição da tela ao alterar o valor do ângulo de desloca</w:t>
+      </w:r>
+      <w:r>
+        <w:t>mento do eixo bidimensional, e as posições</w:t>
+      </w:r>
+      <w:r>
+        <w:t xml:space="preserve"> x e y</w:t>
+      </w:r>
+      <w:r>
+        <w:t xml:space="preserve"> serão convertidas</w:t>
+      </w:r>
+      <w:r>
+        <w:t xml:space="preserve"> para uma posição correspondente que possa ser interpretada pelo GDI+.</w:t>
+      </w:r>
+    </w:p>
+    <w:p>
+      <w:r>
+        <w:t xml:space="preserve">O esquema é mostrado na </w:t>
+      </w:r>
+      <w:r>
+        <w:fldChar w:fldCharType="begin"/>
+      </w:r>
+      <w:r>
+        <w:instrText xml:space="preserve"> REF _Ref147526326 \h </w:instrText>
+      </w:r>
+      <w:r>
+        <w:fldChar w:fldCharType="separate"/>
+      </w:r>
+      <w:r>
+        <w:t xml:space="preserve">Figura </w:t>
+      </w:r>
+      <w:r>
+        <w:rPr>
+          <w:noProof/>
+        </w:rPr>
+        <w:t>39</w:t>
+      </w:r>
+      <w:r>
+        <w:fldChar w:fldCharType="end"/>
+      </w:r>
+      <w:r>
+        <w:t xml:space="preserve">, onde o eixo é </w:t>
+      </w:r>
+      <w:proofErr w:type="spellStart"/>
+      <w:r>
+        <w:t>rotacionado</w:t>
+      </w:r>
+      <w:proofErr w:type="spellEnd"/>
+      <w:r>
+        <w:t xml:space="preserve"> em </w:t>
+      </w:r>
+      <w:r>
+        <w:t xml:space="preserve">um </w:t>
+      </w:r>
+      <w:r>
+        <w:t xml:space="preserve">ângulo </w:t>
+      </w:r>
+      <w:r>
+        <w:t>α</w:t>
+      </w:r>
+      <w:r>
+        <w:t xml:space="preserve"> e o ponto P passa a ser representado</w:t>
+      </w:r>
+      <w:r>
+        <w:t xml:space="preserve"> na tela</w:t>
+      </w:r>
+      <w:r>
+        <w:t xml:space="preserve"> na posição P’.</w:t>
+      </w:r>
+    </w:p>
+    <w:p/>
+    <w:p>
+      <w:pPr>
+        <w:pStyle w:val="Legenda"/>
+        <w:keepNext/>
+      </w:pPr>
+      <w:bookmarkStart w:id="86" w:name="_Ref147526326"/>
+      <w:r>
+        <w:lastRenderedPageBreak/>
+        <w:t xml:space="preserve">Figura </w:t>
+      </w:r>
+      <w:r>
+        <w:fldChar w:fldCharType="begin"/>
+      </w:r>
+      <w:r>
+        <w:instrText xml:space="preserve"> SEQ Figura \* ARABIC </w:instrText>
+      </w:r>
+      <w:r>
+        <w:fldChar w:fldCharType="separate"/>
+      </w:r>
+      <w:r>
+        <w:rPr>
+          <w:noProof/>
+        </w:rPr>
+        <w:t>39</w:t>
+      </w:r>
+      <w:r>
+        <w:fldChar w:fldCharType="end"/>
+      </w:r>
+      <w:bookmarkEnd w:id="86"/>
+    </w:p>
+    <w:p>
+      <w:pPr>
+        <w:pStyle w:val="Figura"/>
+      </w:pPr>
+      <w:r>
+        <w:rPr>
+          <w:noProof/>
+          <w:lang w:eastAsia="pt-BR"/>
+        </w:rPr>
+        <w:drawing>
+          <wp:inline distT="0" distB="0" distL="0" distR="0" wp14:anchorId="61AEB502" wp14:editId="1CA2289B">
+            <wp:extent cx="2081298" cy="2665379"/>
+            <wp:effectExtent l="0" t="0" r="0" b="1905"/>
+            <wp:docPr id="42" name="Imagem 42"/>
+            <wp:cNvGraphicFramePr>
+              <a:graphicFrameLocks xmlns:a="http://schemas.openxmlformats.org/drawingml/2006/main" noChangeAspect="1"/>
+            </wp:cNvGraphicFramePr>
+            <a:graphic xmlns:a="http://schemas.openxmlformats.org/drawingml/2006/main">
+              <a:graphicData uri="http://schemas.openxmlformats.org/drawingml/2006/picture">
+                <pic:pic xmlns:pic="http://schemas.openxmlformats.org/drawingml/2006/picture">
+                  <pic:nvPicPr>
+                    <pic:cNvPr id="1" name=""/>
+                    <pic:cNvPicPr/>
+                  </pic:nvPicPr>
+                  <pic:blipFill>
+                    <a:blip r:embed="rId46"/>
+                    <a:stretch>
+                      <a:fillRect/>
+                    </a:stretch>
+                  </pic:blipFill>
+                  <pic:spPr>
+                    <a:xfrm>
+                      <a:off x="0" y="0"/>
+                      <a:ext cx="2094581" cy="2682389"/>
+                    </a:xfrm>
+                    <a:prstGeom prst="rect">
+                      <a:avLst/>
+                    </a:prstGeom>
+                  </pic:spPr>
+                </pic:pic>
+              </a:graphicData>
+            </a:graphic>
+          </wp:inline>
+        </w:drawing>
+      </w:r>
+    </w:p>
+    <w:p>
+      <w:pPr>
+        <w:pStyle w:val="Figura"/>
+      </w:pPr>
+      <w:r>
+        <w:t>Fonte: Elaborado pelo autor, 2023</w:t>
+      </w:r>
+    </w:p>
+    <w:p/>
+    <w:p>
+      <w:r>
+        <w:t xml:space="preserve">Para tornar esta conversão possível foi necessário criar uma classe, apelidada de </w:t>
+      </w:r>
+      <w:proofErr w:type="spellStart"/>
+      <w:r>
+        <w:t>AxisConverter</w:t>
+      </w:r>
+      <w:proofErr w:type="spellEnd"/>
+      <w:r>
+        <w:t>,</w:t>
+      </w:r>
+      <w:r>
+        <w:t xml:space="preserve"> utilizada pela classe </w:t>
+      </w:r>
+      <w:proofErr w:type="spellStart"/>
+      <w:r>
+        <w:t>IsoPosition</w:t>
+      </w:r>
+      <w:proofErr w:type="spellEnd"/>
+      <w:r>
+        <w:t xml:space="preserve"> para realizar a conversão dos pontos tridimensionais em pontos bidimensionais</w:t>
+      </w:r>
+      <w:r>
+        <w:t xml:space="preserve"> levando em conta o ângulo de rotação dos eixos</w:t>
+      </w:r>
+      <w:r>
+        <w:t>. E</w:t>
+      </w:r>
+      <w:r>
+        <w:t xml:space="preserve">sta classe possui mecanismos que convertem a posição </w:t>
+      </w:r>
+      <w:r>
+        <w:t>tridimensional</w:t>
+      </w:r>
+      <w:r>
+        <w:t xml:space="preserve"> inicial em </w:t>
+      </w:r>
+      <w:r>
+        <w:t xml:space="preserve">um objeto de outra classe, chamada de </w:t>
+      </w:r>
+      <w:proofErr w:type="spellStart"/>
+      <w:r>
+        <w:t>BiPosition</w:t>
+      </w:r>
+      <w:proofErr w:type="spellEnd"/>
+      <w:r>
+        <w:t>, que representa uma posição bidimensional</w:t>
+      </w:r>
+      <w:r>
+        <w:t>, que por sua vez converte os pontos em posições na tela do computador, dadas em pixels, que são interpretadas pelo GDI+</w:t>
+      </w:r>
+      <w:r>
+        <w:t>.</w:t>
+      </w:r>
+    </w:p>
+    <w:p>
+      <w:pPr>
+        <w:ind w:firstLine="0"/>
+      </w:pPr>
+      <w:r>
+        <w:tab/>
+        <w:t>A cl</w:t>
+      </w:r>
+      <w:r>
+        <w:t xml:space="preserve">asse </w:t>
+      </w:r>
+      <w:proofErr w:type="spellStart"/>
+      <w:r>
+        <w:t>BiPosition</w:t>
+      </w:r>
+      <w:proofErr w:type="spellEnd"/>
+      <w:r>
+        <w:t xml:space="preserve"> também</w:t>
+      </w:r>
+      <w:r>
+        <w:t xml:space="preserve"> utiliza parâmetros de escala de zoom e deslocamentos horizontais e verticais para converter as posições, possibilitando que o usuário possa dar zoom nos elementos gráficos e também deslocá-los pela tela do computador.</w:t>
+      </w:r>
+    </w:p>
+    <w:p>
+      <w:pPr>
+        <w:pStyle w:val="Ttulo2"/>
+      </w:pPr>
+      <w:r>
+        <w:t>Criação de classes utilitárias</w:t>
+      </w:r>
+    </w:p>
+    <w:p>
+      <w:r>
+        <w:t xml:space="preserve">Para que posteriormente pudesse ser possível implementar os modelos das estruturas </w:t>
       </w:r>
     </w:p>
     <w:p/>
     <w:p/>
-    <w:p/>
     <w:p>
       <w:pPr>
         <w:pStyle w:val="Ttulo1"/>
       </w:pPr>
-      <w:bookmarkStart w:id="84" w:name="_Toc146311463"/>
+      <w:bookmarkStart w:id="87" w:name="_Toc146311463"/>
       <w:r>
         <w:lastRenderedPageBreak/>
         <w:t>Referências (</w:t>
@@ -19384,13 +20525,16 @@
       <w:r>
         <w:t>)</w:t>
       </w:r>
-      <w:bookmarkEnd w:id="84"/>
+      <w:bookmarkEnd w:id="87"/>
     </w:p>
     <w:p>
       <w:pPr>
         <w:pStyle w:val="SemEspaamento"/>
-      </w:pPr>
-      <w:hyperlink r:id="rId43" w:history="1">
+        <w:rPr>
+          <w:rStyle w:val="Hyperlink"/>
+        </w:rPr>
+      </w:pPr>
+      <w:hyperlink r:id="rId47" w:history="1">
         <w:r>
           <w:rPr>
             <w:rStyle w:val="Hyperlink"/>
@@ -19404,6 +20548,14 @@
         <w:pStyle w:val="SemEspaamento"/>
       </w:pPr>
       <w:r>
+        <w:t>https://visualstudio.microsoft.com/pt-br/vs/community/</w:t>
+      </w:r>
+    </w:p>
+    <w:p>
+      <w:pPr>
+        <w:pStyle w:val="SemEspaamento"/>
+      </w:pPr>
+      <w:r>
         <w:t>Orientação a Objet</w:t>
       </w:r>
       <w:r>
@@ -19530,11 +20682,27 @@
       <w:proofErr w:type="spellEnd"/>
       <w:r>
         <w:t xml:space="preserve"> dos Materiais - Luiz Eduardo Miranda</w:t>
+      </w:r>
+    </w:p>
+    <w:p>
+      <w:pPr>
+        <w:pStyle w:val="SemEspaamento"/>
+      </w:pPr>
+      <w:r>
+        <w:t>GERHARDT, T, E.; SILVEIRA, D. T. Métodos de pesquisa. 1. ed. Porto Alegre: Editora da</w:t>
+      </w:r>
+    </w:p>
+    <w:p>
+      <w:pPr>
+        <w:pStyle w:val="SemEspaamento"/>
+      </w:pPr>
+      <w:r>
+        <w:t>UFRGS, 2009. 120 p.</w:t>
       </w:r>
     </w:p>
     <w:p/>
     <w:sectPr>
-      <w:headerReference w:type="default" r:id="rId44"/>
+      <w:headerReference w:type="default" r:id="rId48"/>
       <w:pgSz w:w="11906" w:h="16838"/>
       <w:pgMar w:top="1701" w:right="1134" w:bottom="1134" w:left="1701" w:header="709" w:footer="709" w:gutter="0"/>
       <w:cols w:space="708"/>
@@ -19623,7 +20791,7 @@
           <w:rPr>
             <w:noProof/>
           </w:rPr>
-          <w:t>45</w:t>
+          <w:t>49</w:t>
         </w:r>
         <w:r>
           <w:fldChar w:fldCharType="end"/>
@@ -20726,9 +21894,9 @@
     <w:uiPriority w:val="35"/>
     <w:unhideWhenUsed/>
     <w:qFormat/>
-    <w:rsid w:val="00F47B86"/>
+    <w:rsid w:val="00E94AF2"/>
     <w:pPr>
-      <w:spacing w:line="240" w:lineRule="auto"/>
+      <w:spacing w:after="60" w:line="240" w:lineRule="auto"/>
       <w:ind w:firstLine="0"/>
       <w:jc w:val="center"/>
     </w:pPr>
@@ -21165,7 +22333,7 @@
 </file>
 
 <file path=customXml/itemProps1.xml><?xml version="1.0" encoding="utf-8"?>
-<ds:datastoreItem xmlns:ds="http://schemas.openxmlformats.org/officeDocument/2006/customXml" ds:itemID="{5561F58D-2406-4B98-9BDF-BF8D2EA08417}">
+<ds:datastoreItem xmlns:ds="http://schemas.openxmlformats.org/officeDocument/2006/customXml" ds:itemID="{14AF91E6-E573-4ECA-8DC3-9B2E33DEA179}">
   <ds:schemaRefs>
     <ds:schemaRef ds:uri="http://schemas.openxmlformats.org/officeDocument/2006/bibliography"/>
   </ds:schemaRefs>

</xml_diff>

<commit_message>
Metodologia - gerenciador de ambiente - Manager
</commit_message>
<xml_diff>
--- a/TCC.docx
+++ b/TCC.docx
@@ -710,7 +710,7 @@
           <w:r>
             <w:fldChar w:fldCharType="separate"/>
           </w:r>
-          <w:hyperlink w:anchor="_Toc146311421" w:history="1">
+          <w:hyperlink w:anchor="_Toc147584407" w:history="1">
             <w:r>
               <w:rPr>
                 <w:rStyle w:val="Hyperlink"/>
@@ -753,7 +753,7 @@
                 <w:noProof/>
                 <w:webHidden/>
               </w:rPr>
-              <w:instrText xml:space="preserve"> PAGEREF _Toc146311421 \h </w:instrText>
+              <w:instrText xml:space="preserve"> PAGEREF _Toc147584407 \h </w:instrText>
             </w:r>
             <w:r>
               <w:rPr>
@@ -773,7 +773,7 @@
                 <w:noProof/>
                 <w:webHidden/>
               </w:rPr>
-              <w:t>5</w:t>
+              <w:t>6</w:t>
             </w:r>
             <w:r>
               <w:rPr>
@@ -798,7 +798,7 @@
               <w:lang w:eastAsia="pt-BR"/>
             </w:rPr>
           </w:pPr>
-          <w:hyperlink w:anchor="_Toc146311422" w:history="1">
+          <w:hyperlink w:anchor="_Toc147584408" w:history="1">
             <w:r>
               <w:rPr>
                 <w:rStyle w:val="Hyperlink"/>
@@ -841,7 +841,7 @@
                 <w:noProof/>
                 <w:webHidden/>
               </w:rPr>
-              <w:instrText xml:space="preserve"> PAGEREF _Toc146311422 \h </w:instrText>
+              <w:instrText xml:space="preserve"> PAGEREF _Toc147584408 \h </w:instrText>
             </w:r>
             <w:r>
               <w:rPr>
@@ -861,7 +861,7 @@
                 <w:noProof/>
                 <w:webHidden/>
               </w:rPr>
-              <w:t>6</w:t>
+              <w:t>7</w:t>
             </w:r>
             <w:r>
               <w:rPr>
@@ -886,7 +886,7 @@
               <w:lang w:eastAsia="pt-BR"/>
             </w:rPr>
           </w:pPr>
-          <w:hyperlink w:anchor="_Toc146311423" w:history="1">
+          <w:hyperlink w:anchor="_Toc147584409" w:history="1">
             <w:r>
               <w:rPr>
                 <w:rStyle w:val="Hyperlink"/>
@@ -929,7 +929,7 @@
                 <w:noProof/>
                 <w:webHidden/>
               </w:rPr>
-              <w:instrText xml:space="preserve"> PAGEREF _Toc146311423 \h </w:instrText>
+              <w:instrText xml:space="preserve"> PAGEREF _Toc147584409 \h </w:instrText>
             </w:r>
             <w:r>
               <w:rPr>
@@ -949,7 +949,7 @@
                 <w:noProof/>
                 <w:webHidden/>
               </w:rPr>
-              <w:t>7</w:t>
+              <w:t>8</w:t>
             </w:r>
             <w:r>
               <w:rPr>
@@ -974,7 +974,7 @@
               <w:lang w:eastAsia="pt-BR"/>
             </w:rPr>
           </w:pPr>
-          <w:hyperlink w:anchor="_Toc146311424" w:history="1">
+          <w:hyperlink w:anchor="_Toc147584410" w:history="1">
             <w:r>
               <w:rPr>
                 <w:rStyle w:val="Hyperlink"/>
@@ -1017,7 +1017,7 @@
                 <w:noProof/>
                 <w:webHidden/>
               </w:rPr>
-              <w:instrText xml:space="preserve"> PAGEREF _Toc146311424 \h </w:instrText>
+              <w:instrText xml:space="preserve"> PAGEREF _Toc147584410 \h </w:instrText>
             </w:r>
             <w:r>
               <w:rPr>
@@ -1037,7 +1037,7 @@
                 <w:noProof/>
                 <w:webHidden/>
               </w:rPr>
-              <w:t>8</w:t>
+              <w:t>9</w:t>
             </w:r>
             <w:r>
               <w:rPr>
@@ -1062,7 +1062,7 @@
               <w:lang w:eastAsia="pt-BR"/>
             </w:rPr>
           </w:pPr>
-          <w:hyperlink w:anchor="_Toc146311425" w:history="1">
+          <w:hyperlink w:anchor="_Toc147584411" w:history="1">
             <w:r>
               <w:rPr>
                 <w:rStyle w:val="Hyperlink"/>
@@ -1105,7 +1105,7 @@
                 <w:noProof/>
                 <w:webHidden/>
               </w:rPr>
-              <w:instrText xml:space="preserve"> PAGEREF _Toc146311425 \h </w:instrText>
+              <w:instrText xml:space="preserve"> PAGEREF _Toc147584411 \h </w:instrText>
             </w:r>
             <w:r>
               <w:rPr>
@@ -1125,7 +1125,7 @@
                 <w:noProof/>
                 <w:webHidden/>
               </w:rPr>
-              <w:t>8</w:t>
+              <w:t>9</w:t>
             </w:r>
             <w:r>
               <w:rPr>
@@ -1150,7 +1150,7 @@
               <w:lang w:eastAsia="pt-BR"/>
             </w:rPr>
           </w:pPr>
-          <w:hyperlink w:anchor="_Toc146311426" w:history="1">
+          <w:hyperlink w:anchor="_Toc147584412" w:history="1">
             <w:r>
               <w:rPr>
                 <w:rStyle w:val="Hyperlink"/>
@@ -1193,7 +1193,7 @@
                 <w:noProof/>
                 <w:webHidden/>
               </w:rPr>
-              <w:instrText xml:space="preserve"> PAGEREF _Toc146311426 \h </w:instrText>
+              <w:instrText xml:space="preserve"> PAGEREF _Toc147584412 \h </w:instrText>
             </w:r>
             <w:r>
               <w:rPr>
@@ -1213,7 +1213,7 @@
                 <w:noProof/>
                 <w:webHidden/>
               </w:rPr>
-              <w:t>8</w:t>
+              <w:t>9</w:t>
             </w:r>
             <w:r>
               <w:rPr>
@@ -1238,7 +1238,7 @@
               <w:lang w:eastAsia="pt-BR"/>
             </w:rPr>
           </w:pPr>
-          <w:hyperlink w:anchor="_Toc146311427" w:history="1">
+          <w:hyperlink w:anchor="_Toc147584413" w:history="1">
             <w:r>
               <w:rPr>
                 <w:rStyle w:val="Hyperlink"/>
@@ -1281,7 +1281,7 @@
                 <w:noProof/>
                 <w:webHidden/>
               </w:rPr>
-              <w:instrText xml:space="preserve"> PAGEREF _Toc146311427 \h </w:instrText>
+              <w:instrText xml:space="preserve"> PAGEREF _Toc147584413 \h </w:instrText>
             </w:r>
             <w:r>
               <w:rPr>
@@ -1301,7 +1301,7 @@
                 <w:noProof/>
                 <w:webHidden/>
               </w:rPr>
-              <w:t>10</w:t>
+              <w:t>11</w:t>
             </w:r>
             <w:r>
               <w:rPr>
@@ -1326,7 +1326,7 @@
               <w:lang w:eastAsia="pt-BR"/>
             </w:rPr>
           </w:pPr>
-          <w:hyperlink w:anchor="_Toc146311428" w:history="1">
+          <w:hyperlink w:anchor="_Toc147584414" w:history="1">
             <w:r>
               <w:rPr>
                 <w:rStyle w:val="Hyperlink"/>
@@ -1369,7 +1369,7 @@
                 <w:noProof/>
                 <w:webHidden/>
               </w:rPr>
-              <w:instrText xml:space="preserve"> PAGEREF _Toc146311428 \h </w:instrText>
+              <w:instrText xml:space="preserve"> PAGEREF _Toc147584414 \h </w:instrText>
             </w:r>
             <w:r>
               <w:rPr>
@@ -1389,7 +1389,7 @@
                 <w:noProof/>
                 <w:webHidden/>
               </w:rPr>
-              <w:t>10</w:t>
+              <w:t>11</w:t>
             </w:r>
             <w:r>
               <w:rPr>
@@ -1414,7 +1414,7 @@
               <w:lang w:eastAsia="pt-BR"/>
             </w:rPr>
           </w:pPr>
-          <w:hyperlink w:anchor="_Toc146311429" w:history="1">
+          <w:hyperlink w:anchor="_Toc147584415" w:history="1">
             <w:r>
               <w:rPr>
                 <w:rStyle w:val="Hyperlink"/>
@@ -1457,7 +1457,7 @@
                 <w:noProof/>
                 <w:webHidden/>
               </w:rPr>
-              <w:instrText xml:space="preserve"> PAGEREF _Toc146311429 \h </w:instrText>
+              <w:instrText xml:space="preserve"> PAGEREF _Toc147584415 \h </w:instrText>
             </w:r>
             <w:r>
               <w:rPr>
@@ -1477,7 +1477,7 @@
                 <w:noProof/>
                 <w:webHidden/>
               </w:rPr>
-              <w:t>10</w:t>
+              <w:t>11</w:t>
             </w:r>
             <w:r>
               <w:rPr>
@@ -1502,7 +1502,7 @@
               <w:lang w:eastAsia="pt-BR"/>
             </w:rPr>
           </w:pPr>
-          <w:hyperlink w:anchor="_Toc146311430" w:history="1">
+          <w:hyperlink w:anchor="_Toc147584416" w:history="1">
             <w:r>
               <w:rPr>
                 <w:rStyle w:val="Hyperlink"/>
@@ -1545,7 +1545,7 @@
                 <w:noProof/>
                 <w:webHidden/>
               </w:rPr>
-              <w:instrText xml:space="preserve"> PAGEREF _Toc146311430 \h </w:instrText>
+              <w:instrText xml:space="preserve"> PAGEREF _Toc147584416 \h </w:instrText>
             </w:r>
             <w:r>
               <w:rPr>
@@ -1565,7 +1565,7 @@
                 <w:noProof/>
                 <w:webHidden/>
               </w:rPr>
-              <w:t>11</w:t>
+              <w:t>12</w:t>
             </w:r>
             <w:r>
               <w:rPr>
@@ -1590,7 +1590,7 @@
               <w:lang w:eastAsia="pt-BR"/>
             </w:rPr>
           </w:pPr>
-          <w:hyperlink w:anchor="_Toc146311431" w:history="1">
+          <w:hyperlink w:anchor="_Toc147584417" w:history="1">
             <w:r>
               <w:rPr>
                 <w:rStyle w:val="Hyperlink"/>
@@ -1633,7 +1633,7 @@
                 <w:noProof/>
                 <w:webHidden/>
               </w:rPr>
-              <w:instrText xml:space="preserve"> PAGEREF _Toc146311431 \h </w:instrText>
+              <w:instrText xml:space="preserve"> PAGEREF _Toc147584417 \h </w:instrText>
             </w:r>
             <w:r>
               <w:rPr>
@@ -1653,7 +1653,7 @@
                 <w:noProof/>
                 <w:webHidden/>
               </w:rPr>
-              <w:t>11</w:t>
+              <w:t>12</w:t>
             </w:r>
             <w:r>
               <w:rPr>
@@ -1678,7 +1678,7 @@
               <w:lang w:eastAsia="pt-BR"/>
             </w:rPr>
           </w:pPr>
-          <w:hyperlink w:anchor="_Toc146311432" w:history="1">
+          <w:hyperlink w:anchor="_Toc147584418" w:history="1">
             <w:r>
               <w:rPr>
                 <w:rStyle w:val="Hyperlink"/>
@@ -1721,7 +1721,7 @@
                 <w:noProof/>
                 <w:webHidden/>
               </w:rPr>
-              <w:instrText xml:space="preserve"> PAGEREF _Toc146311432 \h </w:instrText>
+              <w:instrText xml:space="preserve"> PAGEREF _Toc147584418 \h </w:instrText>
             </w:r>
             <w:r>
               <w:rPr>
@@ -1741,7 +1741,7 @@
                 <w:noProof/>
                 <w:webHidden/>
               </w:rPr>
-              <w:t>12</w:t>
+              <w:t>13</w:t>
             </w:r>
             <w:r>
               <w:rPr>
@@ -1766,7 +1766,7 @@
               <w:lang w:eastAsia="pt-BR"/>
             </w:rPr>
           </w:pPr>
-          <w:hyperlink w:anchor="_Toc146311433" w:history="1">
+          <w:hyperlink w:anchor="_Toc147584419" w:history="1">
             <w:r>
               <w:rPr>
                 <w:rStyle w:val="Hyperlink"/>
@@ -1809,7 +1809,7 @@
                 <w:noProof/>
                 <w:webHidden/>
               </w:rPr>
-              <w:instrText xml:space="preserve"> PAGEREF _Toc146311433 \h </w:instrText>
+              <w:instrText xml:space="preserve"> PAGEREF _Toc147584419 \h </w:instrText>
             </w:r>
             <w:r>
               <w:rPr>
@@ -1829,7 +1829,7 @@
                 <w:noProof/>
                 <w:webHidden/>
               </w:rPr>
-              <w:t>13</w:t>
+              <w:t>14</w:t>
             </w:r>
             <w:r>
               <w:rPr>
@@ -1854,7 +1854,7 @@
               <w:lang w:eastAsia="pt-BR"/>
             </w:rPr>
           </w:pPr>
-          <w:hyperlink w:anchor="_Toc146311434" w:history="1">
+          <w:hyperlink w:anchor="_Toc147584420" w:history="1">
             <w:r>
               <w:rPr>
                 <w:rStyle w:val="Hyperlink"/>
@@ -1897,7 +1897,7 @@
                 <w:noProof/>
                 <w:webHidden/>
               </w:rPr>
-              <w:instrText xml:space="preserve"> PAGEREF _Toc146311434 \h </w:instrText>
+              <w:instrText xml:space="preserve"> PAGEREF _Toc147584420 \h </w:instrText>
             </w:r>
             <w:r>
               <w:rPr>
@@ -1917,7 +1917,7 @@
                 <w:noProof/>
                 <w:webHidden/>
               </w:rPr>
-              <w:t>14</w:t>
+              <w:t>15</w:t>
             </w:r>
             <w:r>
               <w:rPr>
@@ -1942,7 +1942,7 @@
               <w:lang w:eastAsia="pt-BR"/>
             </w:rPr>
           </w:pPr>
-          <w:hyperlink w:anchor="_Toc146311435" w:history="1">
+          <w:hyperlink w:anchor="_Toc147584421" w:history="1">
             <w:r>
               <w:rPr>
                 <w:rStyle w:val="Hyperlink"/>
@@ -1985,7 +1985,7 @@
                 <w:noProof/>
                 <w:webHidden/>
               </w:rPr>
-              <w:instrText xml:space="preserve"> PAGEREF _Toc146311435 \h </w:instrText>
+              <w:instrText xml:space="preserve"> PAGEREF _Toc147584421 \h </w:instrText>
             </w:r>
             <w:r>
               <w:rPr>
@@ -2005,7 +2005,7 @@
                 <w:noProof/>
                 <w:webHidden/>
               </w:rPr>
-              <w:t>14</w:t>
+              <w:t>15</w:t>
             </w:r>
             <w:r>
               <w:rPr>
@@ -2030,7 +2030,7 @@
               <w:lang w:eastAsia="pt-BR"/>
             </w:rPr>
           </w:pPr>
-          <w:hyperlink w:anchor="_Toc146311436" w:history="1">
+          <w:hyperlink w:anchor="_Toc147584422" w:history="1">
             <w:r>
               <w:rPr>
                 <w:rStyle w:val="Hyperlink"/>
@@ -2073,7 +2073,7 @@
                 <w:noProof/>
                 <w:webHidden/>
               </w:rPr>
-              <w:instrText xml:space="preserve"> PAGEREF _Toc146311436 \h </w:instrText>
+              <w:instrText xml:space="preserve"> PAGEREF _Toc147584422 \h </w:instrText>
             </w:r>
             <w:r>
               <w:rPr>
@@ -2093,7 +2093,7 @@
                 <w:noProof/>
                 <w:webHidden/>
               </w:rPr>
-              <w:t>15</w:t>
+              <w:t>16</w:t>
             </w:r>
             <w:r>
               <w:rPr>
@@ -2118,7 +2118,7 @@
               <w:lang w:eastAsia="pt-BR"/>
             </w:rPr>
           </w:pPr>
-          <w:hyperlink w:anchor="_Toc146311437" w:history="1">
+          <w:hyperlink w:anchor="_Toc147584423" w:history="1">
             <w:r>
               <w:rPr>
                 <w:rStyle w:val="Hyperlink"/>
@@ -2161,7 +2161,7 @@
                 <w:noProof/>
                 <w:webHidden/>
               </w:rPr>
-              <w:instrText xml:space="preserve"> PAGEREF _Toc146311437 \h </w:instrText>
+              <w:instrText xml:space="preserve"> PAGEREF _Toc147584423 \h </w:instrText>
             </w:r>
             <w:r>
               <w:rPr>
@@ -2181,7 +2181,7 @@
                 <w:noProof/>
                 <w:webHidden/>
               </w:rPr>
-              <w:t>16</w:t>
+              <w:t>17</w:t>
             </w:r>
             <w:r>
               <w:rPr>
@@ -2206,7 +2206,7 @@
               <w:lang w:eastAsia="pt-BR"/>
             </w:rPr>
           </w:pPr>
-          <w:hyperlink w:anchor="_Toc146311438" w:history="1">
+          <w:hyperlink w:anchor="_Toc147584424" w:history="1">
             <w:r>
               <w:rPr>
                 <w:rStyle w:val="Hyperlink"/>
@@ -2249,7 +2249,7 @@
                 <w:noProof/>
                 <w:webHidden/>
               </w:rPr>
-              <w:instrText xml:space="preserve"> PAGEREF _Toc146311438 \h </w:instrText>
+              <w:instrText xml:space="preserve"> PAGEREF _Toc147584424 \h </w:instrText>
             </w:r>
             <w:r>
               <w:rPr>
@@ -2269,7 +2269,7 @@
                 <w:noProof/>
                 <w:webHidden/>
               </w:rPr>
-              <w:t>16</w:t>
+              <w:t>17</w:t>
             </w:r>
             <w:r>
               <w:rPr>
@@ -2294,7 +2294,7 @@
               <w:lang w:eastAsia="pt-BR"/>
             </w:rPr>
           </w:pPr>
-          <w:hyperlink w:anchor="_Toc146311439" w:history="1">
+          <w:hyperlink w:anchor="_Toc147584425" w:history="1">
             <w:r>
               <w:rPr>
                 <w:rStyle w:val="Hyperlink"/>
@@ -2337,7 +2337,7 @@
                 <w:noProof/>
                 <w:webHidden/>
               </w:rPr>
-              <w:instrText xml:space="preserve"> PAGEREF _Toc146311439 \h </w:instrText>
+              <w:instrText xml:space="preserve"> PAGEREF _Toc147584425 \h </w:instrText>
             </w:r>
             <w:r>
               <w:rPr>
@@ -2357,7 +2357,7 @@
                 <w:noProof/>
                 <w:webHidden/>
               </w:rPr>
-              <w:t>17</w:t>
+              <w:t>18</w:t>
             </w:r>
             <w:r>
               <w:rPr>
@@ -2382,7 +2382,7 @@
               <w:lang w:eastAsia="pt-BR"/>
             </w:rPr>
           </w:pPr>
-          <w:hyperlink w:anchor="_Toc146311440" w:history="1">
+          <w:hyperlink w:anchor="_Toc147584426" w:history="1">
             <w:r>
               <w:rPr>
                 <w:rStyle w:val="Hyperlink"/>
@@ -2425,7 +2425,7 @@
                 <w:noProof/>
                 <w:webHidden/>
               </w:rPr>
-              <w:instrText xml:space="preserve"> PAGEREF _Toc146311440 \h </w:instrText>
+              <w:instrText xml:space="preserve"> PAGEREF _Toc147584426 \h </w:instrText>
             </w:r>
             <w:r>
               <w:rPr>
@@ -2445,7 +2445,7 @@
                 <w:noProof/>
                 <w:webHidden/>
               </w:rPr>
-              <w:t>17</w:t>
+              <w:t>18</w:t>
             </w:r>
             <w:r>
               <w:rPr>
@@ -2470,7 +2470,7 @@
               <w:lang w:eastAsia="pt-BR"/>
             </w:rPr>
           </w:pPr>
-          <w:hyperlink w:anchor="_Toc146311441" w:history="1">
+          <w:hyperlink w:anchor="_Toc147584427" w:history="1">
             <w:r>
               <w:rPr>
                 <w:rStyle w:val="Hyperlink"/>
@@ -2513,7 +2513,7 @@
                 <w:noProof/>
                 <w:webHidden/>
               </w:rPr>
-              <w:instrText xml:space="preserve"> PAGEREF _Toc146311441 \h </w:instrText>
+              <w:instrText xml:space="preserve"> PAGEREF _Toc147584427 \h </w:instrText>
             </w:r>
             <w:r>
               <w:rPr>
@@ -2533,7 +2533,7 @@
                 <w:noProof/>
                 <w:webHidden/>
               </w:rPr>
-              <w:t>18</w:t>
+              <w:t>19</w:t>
             </w:r>
             <w:r>
               <w:rPr>
@@ -2558,7 +2558,7 @@
               <w:lang w:eastAsia="pt-BR"/>
             </w:rPr>
           </w:pPr>
-          <w:hyperlink w:anchor="_Toc146311442" w:history="1">
+          <w:hyperlink w:anchor="_Toc147584428" w:history="1">
             <w:r>
               <w:rPr>
                 <w:rStyle w:val="Hyperlink"/>
@@ -2601,7 +2601,7 @@
                 <w:noProof/>
                 <w:webHidden/>
               </w:rPr>
-              <w:instrText xml:space="preserve"> PAGEREF _Toc146311442 \h </w:instrText>
+              <w:instrText xml:space="preserve"> PAGEREF _Toc147584428 \h </w:instrText>
             </w:r>
             <w:r>
               <w:rPr>
@@ -2621,7 +2621,7 @@
                 <w:noProof/>
                 <w:webHidden/>
               </w:rPr>
-              <w:t>19</w:t>
+              <w:t>20</w:t>
             </w:r>
             <w:r>
               <w:rPr>
@@ -2646,7 +2646,7 @@
               <w:lang w:eastAsia="pt-BR"/>
             </w:rPr>
           </w:pPr>
-          <w:hyperlink w:anchor="_Toc146311443" w:history="1">
+          <w:hyperlink w:anchor="_Toc147584429" w:history="1">
             <w:r>
               <w:rPr>
                 <w:rStyle w:val="Hyperlink"/>
@@ -2689,7 +2689,7 @@
                 <w:noProof/>
                 <w:webHidden/>
               </w:rPr>
-              <w:instrText xml:space="preserve"> PAGEREF _Toc146311443 \h </w:instrText>
+              <w:instrText xml:space="preserve"> PAGEREF _Toc147584429 \h </w:instrText>
             </w:r>
             <w:r>
               <w:rPr>
@@ -2709,7 +2709,7 @@
                 <w:noProof/>
                 <w:webHidden/>
               </w:rPr>
-              <w:t>20</w:t>
+              <w:t>21</w:t>
             </w:r>
             <w:r>
               <w:rPr>
@@ -2734,7 +2734,7 @@
               <w:lang w:eastAsia="pt-BR"/>
             </w:rPr>
           </w:pPr>
-          <w:hyperlink w:anchor="_Toc146311444" w:history="1">
+          <w:hyperlink w:anchor="_Toc147584430" w:history="1">
             <w:r>
               <w:rPr>
                 <w:rStyle w:val="Hyperlink"/>
@@ -2777,7 +2777,7 @@
                 <w:noProof/>
                 <w:webHidden/>
               </w:rPr>
-              <w:instrText xml:space="preserve"> PAGEREF _Toc146311444 \h </w:instrText>
+              <w:instrText xml:space="preserve"> PAGEREF _Toc147584430 \h </w:instrText>
             </w:r>
             <w:r>
               <w:rPr>
@@ -2797,7 +2797,7 @@
                 <w:noProof/>
                 <w:webHidden/>
               </w:rPr>
-              <w:t>22</w:t>
+              <w:t>23</w:t>
             </w:r>
             <w:r>
               <w:rPr>
@@ -2822,7 +2822,7 @@
               <w:lang w:eastAsia="pt-BR"/>
             </w:rPr>
           </w:pPr>
-          <w:hyperlink w:anchor="_Toc146311445" w:history="1">
+          <w:hyperlink w:anchor="_Toc147584431" w:history="1">
             <w:r>
               <w:rPr>
                 <w:rStyle w:val="Hyperlink"/>
@@ -2865,7 +2865,7 @@
                 <w:noProof/>
                 <w:webHidden/>
               </w:rPr>
-              <w:instrText xml:space="preserve"> PAGEREF _Toc146311445 \h </w:instrText>
+              <w:instrText xml:space="preserve"> PAGEREF _Toc147584431 \h </w:instrText>
             </w:r>
             <w:r>
               <w:rPr>
@@ -2885,7 +2885,7 @@
                 <w:noProof/>
                 <w:webHidden/>
               </w:rPr>
-              <w:t>23</w:t>
+              <w:t>24</w:t>
             </w:r>
             <w:r>
               <w:rPr>
@@ -2910,7 +2910,7 @@
               <w:lang w:eastAsia="pt-BR"/>
             </w:rPr>
           </w:pPr>
-          <w:hyperlink w:anchor="_Toc146311446" w:history="1">
+          <w:hyperlink w:anchor="_Toc147584432" w:history="1">
             <w:r>
               <w:rPr>
                 <w:rStyle w:val="Hyperlink"/>
@@ -2953,7 +2953,7 @@
                 <w:noProof/>
                 <w:webHidden/>
               </w:rPr>
-              <w:instrText xml:space="preserve"> PAGEREF _Toc146311446 \h </w:instrText>
+              <w:instrText xml:space="preserve"> PAGEREF _Toc147584432 \h </w:instrText>
             </w:r>
             <w:r>
               <w:rPr>
@@ -2973,7 +2973,7 @@
                 <w:noProof/>
                 <w:webHidden/>
               </w:rPr>
-              <w:t>23</w:t>
+              <w:t>24</w:t>
             </w:r>
             <w:r>
               <w:rPr>
@@ -2998,7 +2998,7 @@
               <w:lang w:eastAsia="pt-BR"/>
             </w:rPr>
           </w:pPr>
-          <w:hyperlink w:anchor="_Toc146311447" w:history="1">
+          <w:hyperlink w:anchor="_Toc147584433" w:history="1">
             <w:r>
               <w:rPr>
                 <w:rStyle w:val="Hyperlink"/>
@@ -3041,7 +3041,7 @@
                 <w:noProof/>
                 <w:webHidden/>
               </w:rPr>
-              <w:instrText xml:space="preserve"> PAGEREF _Toc146311447 \h </w:instrText>
+              <w:instrText xml:space="preserve"> PAGEREF _Toc147584433 \h </w:instrText>
             </w:r>
             <w:r>
               <w:rPr>
@@ -3061,7 +3061,7 @@
                 <w:noProof/>
                 <w:webHidden/>
               </w:rPr>
-              <w:t>24</w:t>
+              <w:t>25</w:t>
             </w:r>
             <w:r>
               <w:rPr>
@@ -3086,7 +3086,7 @@
               <w:lang w:eastAsia="pt-BR"/>
             </w:rPr>
           </w:pPr>
-          <w:hyperlink w:anchor="_Toc146311448" w:history="1">
+          <w:hyperlink w:anchor="_Toc147584434" w:history="1">
             <w:r>
               <w:rPr>
                 <w:rStyle w:val="Hyperlink"/>
@@ -3129,7 +3129,7 @@
                 <w:noProof/>
                 <w:webHidden/>
               </w:rPr>
-              <w:instrText xml:space="preserve"> PAGEREF _Toc146311448 \h </w:instrText>
+              <w:instrText xml:space="preserve"> PAGEREF _Toc147584434 \h </w:instrText>
             </w:r>
             <w:r>
               <w:rPr>
@@ -3149,7 +3149,7 @@
                 <w:noProof/>
                 <w:webHidden/>
               </w:rPr>
-              <w:t>25</w:t>
+              <w:t>26</w:t>
             </w:r>
             <w:r>
               <w:rPr>
@@ -3174,7 +3174,7 @@
               <w:lang w:eastAsia="pt-BR"/>
             </w:rPr>
           </w:pPr>
-          <w:hyperlink w:anchor="_Toc146311449" w:history="1">
+          <w:hyperlink w:anchor="_Toc147584435" w:history="1">
             <w:r>
               <w:rPr>
                 <w:rStyle w:val="Hyperlink"/>
@@ -3217,7 +3217,7 @@
                 <w:noProof/>
                 <w:webHidden/>
               </w:rPr>
-              <w:instrText xml:space="preserve"> PAGEREF _Toc146311449 \h </w:instrText>
+              <w:instrText xml:space="preserve"> PAGEREF _Toc147584435 \h </w:instrText>
             </w:r>
             <w:r>
               <w:rPr>
@@ -3237,7 +3237,7 @@
                 <w:noProof/>
                 <w:webHidden/>
               </w:rPr>
-              <w:t>26</w:t>
+              <w:t>27</w:t>
             </w:r>
             <w:r>
               <w:rPr>
@@ -3262,7 +3262,7 @@
               <w:lang w:eastAsia="pt-BR"/>
             </w:rPr>
           </w:pPr>
-          <w:hyperlink w:anchor="_Toc146311450" w:history="1">
+          <w:hyperlink w:anchor="_Toc147584436" w:history="1">
             <w:r>
               <w:rPr>
                 <w:rStyle w:val="Hyperlink"/>
@@ -3305,7 +3305,7 @@
                 <w:noProof/>
                 <w:webHidden/>
               </w:rPr>
-              <w:instrText xml:space="preserve"> PAGEREF _Toc146311450 \h </w:instrText>
+              <w:instrText xml:space="preserve"> PAGEREF _Toc147584436 \h </w:instrText>
             </w:r>
             <w:r>
               <w:rPr>
@@ -3325,7 +3325,7 @@
                 <w:noProof/>
                 <w:webHidden/>
               </w:rPr>
-              <w:t>28</w:t>
+              <w:t>29</w:t>
             </w:r>
             <w:r>
               <w:rPr>
@@ -3350,7 +3350,7 @@
               <w:lang w:eastAsia="pt-BR"/>
             </w:rPr>
           </w:pPr>
-          <w:hyperlink w:anchor="_Toc146311451" w:history="1">
+          <w:hyperlink w:anchor="_Toc147584437" w:history="1">
             <w:r>
               <w:rPr>
                 <w:rStyle w:val="Hyperlink"/>
@@ -3393,7 +3393,7 @@
                 <w:noProof/>
                 <w:webHidden/>
               </w:rPr>
-              <w:instrText xml:space="preserve"> PAGEREF _Toc146311451 \h </w:instrText>
+              <w:instrText xml:space="preserve"> PAGEREF _Toc147584437 \h </w:instrText>
             </w:r>
             <w:r>
               <w:rPr>
@@ -3413,7 +3413,7 @@
                 <w:noProof/>
                 <w:webHidden/>
               </w:rPr>
-              <w:t>29</w:t>
+              <w:t>30</w:t>
             </w:r>
             <w:r>
               <w:rPr>
@@ -3438,7 +3438,7 @@
               <w:lang w:eastAsia="pt-BR"/>
             </w:rPr>
           </w:pPr>
-          <w:hyperlink w:anchor="_Toc146311452" w:history="1">
+          <w:hyperlink w:anchor="_Toc147584438" w:history="1">
             <w:r>
               <w:rPr>
                 <w:rStyle w:val="Hyperlink"/>
@@ -3481,7 +3481,7 @@
                 <w:noProof/>
                 <w:webHidden/>
               </w:rPr>
-              <w:instrText xml:space="preserve"> PAGEREF _Toc146311452 \h </w:instrText>
+              <w:instrText xml:space="preserve"> PAGEREF _Toc147584438 \h </w:instrText>
             </w:r>
             <w:r>
               <w:rPr>
@@ -3501,7 +3501,7 @@
                 <w:noProof/>
                 <w:webHidden/>
               </w:rPr>
-              <w:t>31</w:t>
+              <w:t>32</w:t>
             </w:r>
             <w:r>
               <w:rPr>
@@ -3526,7 +3526,7 @@
               <w:lang w:eastAsia="pt-BR"/>
             </w:rPr>
           </w:pPr>
-          <w:hyperlink w:anchor="_Toc146311453" w:history="1">
+          <w:hyperlink w:anchor="_Toc147584439" w:history="1">
             <w:r>
               <w:rPr>
                 <w:rStyle w:val="Hyperlink"/>
@@ -3569,7 +3569,7 @@
                 <w:noProof/>
                 <w:webHidden/>
               </w:rPr>
-              <w:instrText xml:space="preserve"> PAGEREF _Toc146311453 \h </w:instrText>
+              <w:instrText xml:space="preserve"> PAGEREF _Toc147584439 \h </w:instrText>
             </w:r>
             <w:r>
               <w:rPr>
@@ -3589,7 +3589,7 @@
                 <w:noProof/>
                 <w:webHidden/>
               </w:rPr>
-              <w:t>33</w:t>
+              <w:t>34</w:t>
             </w:r>
             <w:r>
               <w:rPr>
@@ -3614,7 +3614,7 @@
               <w:lang w:eastAsia="pt-BR"/>
             </w:rPr>
           </w:pPr>
-          <w:hyperlink w:anchor="_Toc146311454" w:history="1">
+          <w:hyperlink w:anchor="_Toc147584440" w:history="1">
             <w:r>
               <w:rPr>
                 <w:rStyle w:val="Hyperlink"/>
@@ -3657,7 +3657,7 @@
                 <w:noProof/>
                 <w:webHidden/>
               </w:rPr>
-              <w:instrText xml:space="preserve"> PAGEREF _Toc146311454 \h </w:instrText>
+              <w:instrText xml:space="preserve"> PAGEREF _Toc147584440 \h </w:instrText>
             </w:r>
             <w:r>
               <w:rPr>
@@ -3677,7 +3677,7 @@
                 <w:noProof/>
                 <w:webHidden/>
               </w:rPr>
-              <w:t>36</w:t>
+              <w:t>37</w:t>
             </w:r>
             <w:r>
               <w:rPr>
@@ -3702,7 +3702,7 @@
               <w:lang w:eastAsia="pt-BR"/>
             </w:rPr>
           </w:pPr>
-          <w:hyperlink w:anchor="_Toc146311455" w:history="1">
+          <w:hyperlink w:anchor="_Toc147584441" w:history="1">
             <w:r>
               <w:rPr>
                 <w:rStyle w:val="Hyperlink"/>
@@ -3724,6 +3724,182 @@
                 <w:rStyle w:val="Hyperlink"/>
                 <w:noProof/>
               </w:rPr>
+              <w:t>Equações paramétricas da reta</w:t>
+            </w:r>
+            <w:r>
+              <w:rPr>
+                <w:noProof/>
+                <w:webHidden/>
+              </w:rPr>
+              <w:tab/>
+            </w:r>
+            <w:r>
+              <w:rPr>
+                <w:noProof/>
+                <w:webHidden/>
+              </w:rPr>
+              <w:fldChar w:fldCharType="begin"/>
+            </w:r>
+            <w:r>
+              <w:rPr>
+                <w:noProof/>
+                <w:webHidden/>
+              </w:rPr>
+              <w:instrText xml:space="preserve"> PAGEREF _Toc147584441 \h </w:instrText>
+            </w:r>
+            <w:r>
+              <w:rPr>
+                <w:noProof/>
+                <w:webHidden/>
+              </w:rPr>
+            </w:r>
+            <w:r>
+              <w:rPr>
+                <w:noProof/>
+                <w:webHidden/>
+              </w:rPr>
+              <w:fldChar w:fldCharType="separate"/>
+            </w:r>
+            <w:r>
+              <w:rPr>
+                <w:noProof/>
+                <w:webHidden/>
+              </w:rPr>
+              <w:t>42</w:t>
+            </w:r>
+            <w:r>
+              <w:rPr>
+                <w:noProof/>
+                <w:webHidden/>
+              </w:rPr>
+              <w:fldChar w:fldCharType="end"/>
+            </w:r>
+          </w:hyperlink>
+        </w:p>
+        <w:p>
+          <w:pPr>
+            <w:pStyle w:val="Sumrio2"/>
+            <w:tabs>
+              <w:tab w:val="left" w:pos="1760"/>
+              <w:tab w:val="right" w:leader="dot" w:pos="9061"/>
+            </w:tabs>
+            <w:rPr>
+              <w:rFonts w:asciiTheme="minorHAnsi" w:eastAsiaTheme="minorEastAsia" w:hAnsiTheme="minorHAnsi"/>
+              <w:noProof/>
+              <w:sz w:val="22"/>
+              <w:lang w:eastAsia="pt-BR"/>
+            </w:rPr>
+          </w:pPr>
+          <w:hyperlink w:anchor="_Toc147584442" w:history="1">
+            <w:r>
+              <w:rPr>
+                <w:rStyle w:val="Hyperlink"/>
+                <w:noProof/>
+              </w:rPr>
+              <w:t>3.17</w:t>
+            </w:r>
+            <w:r>
+              <w:rPr>
+                <w:rFonts w:asciiTheme="minorHAnsi" w:eastAsiaTheme="minorEastAsia" w:hAnsiTheme="minorHAnsi"/>
+                <w:noProof/>
+                <w:sz w:val="22"/>
+                <w:lang w:eastAsia="pt-BR"/>
+              </w:rPr>
+              <w:tab/>
+            </w:r>
+            <w:r>
+              <w:rPr>
+                <w:rStyle w:val="Hyperlink"/>
+                <w:noProof/>
+              </w:rPr>
+              <w:t>Escalonamento ou eliminação gaussiana</w:t>
+            </w:r>
+            <w:r>
+              <w:rPr>
+                <w:noProof/>
+                <w:webHidden/>
+              </w:rPr>
+              <w:tab/>
+            </w:r>
+            <w:r>
+              <w:rPr>
+                <w:noProof/>
+                <w:webHidden/>
+              </w:rPr>
+              <w:fldChar w:fldCharType="begin"/>
+            </w:r>
+            <w:r>
+              <w:rPr>
+                <w:noProof/>
+                <w:webHidden/>
+              </w:rPr>
+              <w:instrText xml:space="preserve"> PAGEREF _Toc147584442 \h </w:instrText>
+            </w:r>
+            <w:r>
+              <w:rPr>
+                <w:noProof/>
+                <w:webHidden/>
+              </w:rPr>
+            </w:r>
+            <w:r>
+              <w:rPr>
+                <w:noProof/>
+                <w:webHidden/>
+              </w:rPr>
+              <w:fldChar w:fldCharType="separate"/>
+            </w:r>
+            <w:r>
+              <w:rPr>
+                <w:noProof/>
+                <w:webHidden/>
+              </w:rPr>
+              <w:t>43</w:t>
+            </w:r>
+            <w:r>
+              <w:rPr>
+                <w:noProof/>
+                <w:webHidden/>
+              </w:rPr>
+              <w:fldChar w:fldCharType="end"/>
+            </w:r>
+          </w:hyperlink>
+        </w:p>
+        <w:p>
+          <w:pPr>
+            <w:pStyle w:val="Sumrio2"/>
+            <w:tabs>
+              <w:tab w:val="left" w:pos="1760"/>
+              <w:tab w:val="right" w:leader="dot" w:pos="9061"/>
+            </w:tabs>
+            <w:rPr>
+              <w:rFonts w:asciiTheme="minorHAnsi" w:eastAsiaTheme="minorEastAsia" w:hAnsiTheme="minorHAnsi"/>
+              <w:noProof/>
+              <w:sz w:val="22"/>
+              <w:lang w:eastAsia="pt-BR"/>
+            </w:rPr>
+          </w:pPr>
+          <w:hyperlink w:anchor="_Toc147584443" w:history="1">
+            <w:r>
+              <w:rPr>
+                <w:rStyle w:val="Hyperlink"/>
+                <w:noProof/>
+              </w:rPr>
+              <w:t>3.18</w:t>
+            </w:r>
+            <w:r>
+              <w:rPr>
+                <w:rFonts w:asciiTheme="minorHAnsi" w:eastAsiaTheme="minorEastAsia" w:hAnsiTheme="minorHAnsi"/>
+                <w:noProof/>
+                <w:sz w:val="22"/>
+                <w:lang w:eastAsia="pt-BR"/>
+              </w:rPr>
+              <w:tab/>
+            </w:r>
+            <w:r>
+              <w:rPr>
+                <w:rStyle w:val="Hyperlink"/>
+                <w:noProof/>
+              </w:rPr>
               <w:t>A linguagem de programação C#</w:t>
             </w:r>
             <w:r>
@@ -3745,7 +3921,7 @@
                 <w:noProof/>
                 <w:webHidden/>
               </w:rPr>
-              <w:instrText xml:space="preserve"> PAGEREF _Toc146311455 \h </w:instrText>
+              <w:instrText xml:space="preserve"> PAGEREF _Toc147584443 \h </w:instrText>
             </w:r>
             <w:r>
               <w:rPr>
@@ -3765,7 +3941,7 @@
                 <w:noProof/>
                 <w:webHidden/>
               </w:rPr>
-              <w:t>41</w:t>
+              <w:t>44</w:t>
             </w:r>
             <w:r>
               <w:rPr>
@@ -3790,13 +3966,13 @@
               <w:lang w:eastAsia="pt-BR"/>
             </w:rPr>
           </w:pPr>
-          <w:hyperlink w:anchor="_Toc146311456" w:history="1">
+          <w:hyperlink w:anchor="_Toc147584444" w:history="1">
             <w:r>
               <w:rPr>
                 <w:rStyle w:val="Hyperlink"/>
                 <w:noProof/>
               </w:rPr>
-              <w:t>3.16.1</w:t>
+              <w:t>3.18.1</w:t>
             </w:r>
             <w:r>
               <w:rPr>
@@ -3833,7 +4009,7 @@
                 <w:noProof/>
                 <w:webHidden/>
               </w:rPr>
-              <w:instrText xml:space="preserve"> PAGEREF _Toc146311456 \h </w:instrText>
+              <w:instrText xml:space="preserve"> PAGEREF _Toc147584444 \h </w:instrText>
             </w:r>
             <w:r>
               <w:rPr>
@@ -3853,7 +4029,7 @@
                 <w:noProof/>
                 <w:webHidden/>
               </w:rPr>
-              <w:t>41</w:t>
+              <w:t>45</w:t>
             </w:r>
             <w:r>
               <w:rPr>
@@ -3878,13 +4054,13 @@
               <w:lang w:eastAsia="pt-BR"/>
             </w:rPr>
           </w:pPr>
-          <w:hyperlink w:anchor="_Toc146311457" w:history="1">
+          <w:hyperlink w:anchor="_Toc147584445" w:history="1">
             <w:r>
               <w:rPr>
                 <w:rStyle w:val="Hyperlink"/>
                 <w:noProof/>
               </w:rPr>
-              <w:t>3.16.2</w:t>
+              <w:t>3.18.2</w:t>
             </w:r>
             <w:r>
               <w:rPr>
@@ -3921,7 +4097,7 @@
                 <w:noProof/>
                 <w:webHidden/>
               </w:rPr>
-              <w:instrText xml:space="preserve"> PAGEREF _Toc146311457 \h </w:instrText>
+              <w:instrText xml:space="preserve"> PAGEREF _Toc147584445 \h </w:instrText>
             </w:r>
             <w:r>
               <w:rPr>
@@ -3941,7 +4117,7 @@
                 <w:noProof/>
                 <w:webHidden/>
               </w:rPr>
-              <w:t>42</w:t>
+              <w:t>45</w:t>
             </w:r>
             <w:r>
               <w:rPr>
@@ -3966,13 +4142,13 @@
               <w:lang w:eastAsia="pt-BR"/>
             </w:rPr>
           </w:pPr>
-          <w:hyperlink w:anchor="_Toc146311458" w:history="1">
+          <w:hyperlink w:anchor="_Toc147584446" w:history="1">
             <w:r>
               <w:rPr>
                 <w:rStyle w:val="Hyperlink"/>
                 <w:noProof/>
               </w:rPr>
-              <w:t>3.17</w:t>
+              <w:t>3.19</w:t>
             </w:r>
             <w:r>
               <w:rPr>
@@ -4009,7 +4185,7 @@
                 <w:noProof/>
                 <w:webHidden/>
               </w:rPr>
-              <w:instrText xml:space="preserve"> PAGEREF _Toc146311458 \h </w:instrText>
+              <w:instrText xml:space="preserve"> PAGEREF _Toc147584446 \h </w:instrText>
             </w:r>
             <w:r>
               <w:rPr>
@@ -4029,7 +4205,7 @@
                 <w:noProof/>
                 <w:webHidden/>
               </w:rPr>
-              <w:t>42</w:t>
+              <w:t>46</w:t>
             </w:r>
             <w:r>
               <w:rPr>
@@ -4054,13 +4230,13 @@
               <w:lang w:eastAsia="pt-BR"/>
             </w:rPr>
           </w:pPr>
-          <w:hyperlink w:anchor="_Toc146311459" w:history="1">
+          <w:hyperlink w:anchor="_Toc147584447" w:history="1">
             <w:r>
               <w:rPr>
                 <w:rStyle w:val="Hyperlink"/>
                 <w:noProof/>
               </w:rPr>
-              <w:t>3.17.1</w:t>
+              <w:t>3.19.1</w:t>
             </w:r>
             <w:r>
               <w:rPr>
@@ -4097,7 +4273,7 @@
                 <w:noProof/>
                 <w:webHidden/>
               </w:rPr>
-              <w:instrText xml:space="preserve"> PAGEREF _Toc146311459 \h </w:instrText>
+              <w:instrText xml:space="preserve"> PAGEREF _Toc147584447 \h </w:instrText>
             </w:r>
             <w:r>
               <w:rPr>
@@ -4117,7 +4293,7 @@
                 <w:noProof/>
                 <w:webHidden/>
               </w:rPr>
-              <w:t>43</w:t>
+              <w:t>46</w:t>
             </w:r>
             <w:r>
               <w:rPr>
@@ -4142,13 +4318,13 @@
               <w:lang w:eastAsia="pt-BR"/>
             </w:rPr>
           </w:pPr>
-          <w:hyperlink w:anchor="_Toc146311460" w:history="1">
+          <w:hyperlink w:anchor="_Toc147584448" w:history="1">
             <w:r>
               <w:rPr>
                 <w:rStyle w:val="Hyperlink"/>
                 <w:noProof/>
               </w:rPr>
-              <w:t>3.17.2</w:t>
+              <w:t>3.19.2</w:t>
             </w:r>
             <w:r>
               <w:rPr>
@@ -4185,7 +4361,7 @@
                 <w:noProof/>
                 <w:webHidden/>
               </w:rPr>
-              <w:instrText xml:space="preserve"> PAGEREF _Toc146311460 \h </w:instrText>
+              <w:instrText xml:space="preserve"> PAGEREF _Toc147584448 \h </w:instrText>
             </w:r>
             <w:r>
               <w:rPr>
@@ -4205,7 +4381,7 @@
                 <w:noProof/>
                 <w:webHidden/>
               </w:rPr>
-              <w:t>43</w:t>
+              <w:t>47</w:t>
             </w:r>
             <w:r>
               <w:rPr>
@@ -4230,13 +4406,13 @@
               <w:lang w:eastAsia="pt-BR"/>
             </w:rPr>
           </w:pPr>
-          <w:hyperlink w:anchor="_Toc146311461" w:history="1">
+          <w:hyperlink w:anchor="_Toc147584449" w:history="1">
             <w:r>
               <w:rPr>
                 <w:rStyle w:val="Hyperlink"/>
                 <w:noProof/>
               </w:rPr>
-              <w:t>3.17.3</w:t>
+              <w:t>3.19.3</w:t>
             </w:r>
             <w:r>
               <w:rPr>
@@ -4273,7 +4449,7 @@
                 <w:noProof/>
                 <w:webHidden/>
               </w:rPr>
-              <w:instrText xml:space="preserve"> PAGEREF _Toc146311461 \h </w:instrText>
+              <w:instrText xml:space="preserve"> PAGEREF _Toc147584449 \h </w:instrText>
             </w:r>
             <w:r>
               <w:rPr>
@@ -4293,7 +4469,7 @@
                 <w:noProof/>
                 <w:webHidden/>
               </w:rPr>
-              <w:t>44</w:t>
+              <w:t>47</w:t>
             </w:r>
             <w:r>
               <w:rPr>
@@ -4318,7 +4494,7 @@
               <w:lang w:eastAsia="pt-BR"/>
             </w:rPr>
           </w:pPr>
-          <w:hyperlink w:anchor="_Toc146311462" w:history="1">
+          <w:hyperlink w:anchor="_Toc147584450" w:history="1">
             <w:r>
               <w:rPr>
                 <w:rStyle w:val="Hyperlink"/>
@@ -4361,7 +4537,7 @@
                 <w:noProof/>
                 <w:webHidden/>
               </w:rPr>
-              <w:instrText xml:space="preserve"> PAGEREF _Toc146311462 \h </w:instrText>
+              <w:instrText xml:space="preserve"> PAGEREF _Toc147584450 \h </w:instrText>
             </w:r>
             <w:r>
               <w:rPr>
@@ -4381,7 +4557,887 @@
                 <w:noProof/>
                 <w:webHidden/>
               </w:rPr>
-              <w:t>45</w:t>
+              <w:t>49</w:t>
+            </w:r>
+            <w:r>
+              <w:rPr>
+                <w:noProof/>
+                <w:webHidden/>
+              </w:rPr>
+              <w:fldChar w:fldCharType="end"/>
+            </w:r>
+          </w:hyperlink>
+        </w:p>
+        <w:p>
+          <w:pPr>
+            <w:pStyle w:val="Sumrio2"/>
+            <w:tabs>
+              <w:tab w:val="left" w:pos="1540"/>
+              <w:tab w:val="right" w:leader="dot" w:pos="9061"/>
+            </w:tabs>
+            <w:rPr>
+              <w:rFonts w:asciiTheme="minorHAnsi" w:eastAsiaTheme="minorEastAsia" w:hAnsiTheme="minorHAnsi"/>
+              <w:noProof/>
+              <w:sz w:val="22"/>
+              <w:lang w:eastAsia="pt-BR"/>
+            </w:rPr>
+          </w:pPr>
+          <w:hyperlink w:anchor="_Toc147584451" w:history="1">
+            <w:r>
+              <w:rPr>
+                <w:rStyle w:val="Hyperlink"/>
+                <w:noProof/>
+              </w:rPr>
+              <w:t>4.1</w:t>
+            </w:r>
+            <w:r>
+              <w:rPr>
+                <w:rFonts w:asciiTheme="minorHAnsi" w:eastAsiaTheme="minorEastAsia" w:hAnsiTheme="minorHAnsi"/>
+                <w:noProof/>
+                <w:sz w:val="22"/>
+                <w:lang w:eastAsia="pt-BR"/>
+              </w:rPr>
+              <w:tab/>
+            </w:r>
+            <w:r>
+              <w:rPr>
+                <w:rStyle w:val="Hyperlink"/>
+                <w:noProof/>
+              </w:rPr>
+              <w:t>Caracterização metodológica</w:t>
+            </w:r>
+            <w:r>
+              <w:rPr>
+                <w:noProof/>
+                <w:webHidden/>
+              </w:rPr>
+              <w:tab/>
+            </w:r>
+            <w:r>
+              <w:rPr>
+                <w:noProof/>
+                <w:webHidden/>
+              </w:rPr>
+              <w:fldChar w:fldCharType="begin"/>
+            </w:r>
+            <w:r>
+              <w:rPr>
+                <w:noProof/>
+                <w:webHidden/>
+              </w:rPr>
+              <w:instrText xml:space="preserve"> PAGEREF _Toc147584451 \h </w:instrText>
+            </w:r>
+            <w:r>
+              <w:rPr>
+                <w:noProof/>
+                <w:webHidden/>
+              </w:rPr>
+            </w:r>
+            <w:r>
+              <w:rPr>
+                <w:noProof/>
+                <w:webHidden/>
+              </w:rPr>
+              <w:fldChar w:fldCharType="separate"/>
+            </w:r>
+            <w:r>
+              <w:rPr>
+                <w:noProof/>
+                <w:webHidden/>
+              </w:rPr>
+              <w:t>49</w:t>
+            </w:r>
+            <w:r>
+              <w:rPr>
+                <w:noProof/>
+                <w:webHidden/>
+              </w:rPr>
+              <w:fldChar w:fldCharType="end"/>
+            </w:r>
+          </w:hyperlink>
+        </w:p>
+        <w:p>
+          <w:pPr>
+            <w:pStyle w:val="Sumrio2"/>
+            <w:tabs>
+              <w:tab w:val="left" w:pos="1540"/>
+              <w:tab w:val="right" w:leader="dot" w:pos="9061"/>
+            </w:tabs>
+            <w:rPr>
+              <w:rFonts w:asciiTheme="minorHAnsi" w:eastAsiaTheme="minorEastAsia" w:hAnsiTheme="minorHAnsi"/>
+              <w:noProof/>
+              <w:sz w:val="22"/>
+              <w:lang w:eastAsia="pt-BR"/>
+            </w:rPr>
+          </w:pPr>
+          <w:hyperlink w:anchor="_Toc147584452" w:history="1">
+            <w:r>
+              <w:rPr>
+                <w:rStyle w:val="Hyperlink"/>
+                <w:noProof/>
+              </w:rPr>
+              <w:t>4.2</w:t>
+            </w:r>
+            <w:r>
+              <w:rPr>
+                <w:rFonts w:asciiTheme="minorHAnsi" w:eastAsiaTheme="minorEastAsia" w:hAnsiTheme="minorHAnsi"/>
+                <w:noProof/>
+                <w:sz w:val="22"/>
+                <w:lang w:eastAsia="pt-BR"/>
+              </w:rPr>
+              <w:tab/>
+            </w:r>
+            <w:r>
+              <w:rPr>
+                <w:rStyle w:val="Hyperlink"/>
+                <w:noProof/>
+              </w:rPr>
+              <w:t>Ambiente e ferramentas de desenvolvimento</w:t>
+            </w:r>
+            <w:r>
+              <w:rPr>
+                <w:noProof/>
+                <w:webHidden/>
+              </w:rPr>
+              <w:tab/>
+            </w:r>
+            <w:r>
+              <w:rPr>
+                <w:noProof/>
+                <w:webHidden/>
+              </w:rPr>
+              <w:fldChar w:fldCharType="begin"/>
+            </w:r>
+            <w:r>
+              <w:rPr>
+                <w:noProof/>
+                <w:webHidden/>
+              </w:rPr>
+              <w:instrText xml:space="preserve"> PAGEREF _Toc147584452 \h </w:instrText>
+            </w:r>
+            <w:r>
+              <w:rPr>
+                <w:noProof/>
+                <w:webHidden/>
+              </w:rPr>
+            </w:r>
+            <w:r>
+              <w:rPr>
+                <w:noProof/>
+                <w:webHidden/>
+              </w:rPr>
+              <w:fldChar w:fldCharType="separate"/>
+            </w:r>
+            <w:r>
+              <w:rPr>
+                <w:noProof/>
+                <w:webHidden/>
+              </w:rPr>
+              <w:t>49</w:t>
+            </w:r>
+            <w:r>
+              <w:rPr>
+                <w:noProof/>
+                <w:webHidden/>
+              </w:rPr>
+              <w:fldChar w:fldCharType="end"/>
+            </w:r>
+          </w:hyperlink>
+        </w:p>
+        <w:p>
+          <w:pPr>
+            <w:pStyle w:val="Sumrio2"/>
+            <w:tabs>
+              <w:tab w:val="left" w:pos="1540"/>
+              <w:tab w:val="right" w:leader="dot" w:pos="9061"/>
+            </w:tabs>
+            <w:rPr>
+              <w:rFonts w:asciiTheme="minorHAnsi" w:eastAsiaTheme="minorEastAsia" w:hAnsiTheme="minorHAnsi"/>
+              <w:noProof/>
+              <w:sz w:val="22"/>
+              <w:lang w:eastAsia="pt-BR"/>
+            </w:rPr>
+          </w:pPr>
+          <w:hyperlink w:anchor="_Toc147584453" w:history="1">
+            <w:r>
+              <w:rPr>
+                <w:rStyle w:val="Hyperlink"/>
+                <w:noProof/>
+              </w:rPr>
+              <w:t>4.3</w:t>
+            </w:r>
+            <w:r>
+              <w:rPr>
+                <w:rFonts w:asciiTheme="minorHAnsi" w:eastAsiaTheme="minorEastAsia" w:hAnsiTheme="minorHAnsi"/>
+                <w:noProof/>
+                <w:sz w:val="22"/>
+                <w:lang w:eastAsia="pt-BR"/>
+              </w:rPr>
+              <w:tab/>
+            </w:r>
+            <w:r>
+              <w:rPr>
+                <w:rStyle w:val="Hyperlink"/>
+                <w:noProof/>
+              </w:rPr>
+              <w:t>Criação do ambiente gráfico tridimensional</w:t>
+            </w:r>
+            <w:r>
+              <w:rPr>
+                <w:noProof/>
+                <w:webHidden/>
+              </w:rPr>
+              <w:tab/>
+            </w:r>
+            <w:r>
+              <w:rPr>
+                <w:noProof/>
+                <w:webHidden/>
+              </w:rPr>
+              <w:fldChar w:fldCharType="begin"/>
+            </w:r>
+            <w:r>
+              <w:rPr>
+                <w:noProof/>
+                <w:webHidden/>
+              </w:rPr>
+              <w:instrText xml:space="preserve"> PAGEREF _Toc147584453 \h </w:instrText>
+            </w:r>
+            <w:r>
+              <w:rPr>
+                <w:noProof/>
+                <w:webHidden/>
+              </w:rPr>
+            </w:r>
+            <w:r>
+              <w:rPr>
+                <w:noProof/>
+                <w:webHidden/>
+              </w:rPr>
+              <w:fldChar w:fldCharType="separate"/>
+            </w:r>
+            <w:r>
+              <w:rPr>
+                <w:noProof/>
+                <w:webHidden/>
+              </w:rPr>
+              <w:t>51</w:t>
+            </w:r>
+            <w:r>
+              <w:rPr>
+                <w:noProof/>
+                <w:webHidden/>
+              </w:rPr>
+              <w:fldChar w:fldCharType="end"/>
+            </w:r>
+          </w:hyperlink>
+        </w:p>
+        <w:p>
+          <w:pPr>
+            <w:pStyle w:val="Sumrio2"/>
+            <w:tabs>
+              <w:tab w:val="left" w:pos="1540"/>
+              <w:tab w:val="right" w:leader="dot" w:pos="9061"/>
+            </w:tabs>
+            <w:rPr>
+              <w:rFonts w:asciiTheme="minorHAnsi" w:eastAsiaTheme="minorEastAsia" w:hAnsiTheme="minorHAnsi"/>
+              <w:noProof/>
+              <w:sz w:val="22"/>
+              <w:lang w:eastAsia="pt-BR"/>
+            </w:rPr>
+          </w:pPr>
+          <w:hyperlink w:anchor="_Toc147584454" w:history="1">
+            <w:r>
+              <w:rPr>
+                <w:rStyle w:val="Hyperlink"/>
+                <w:noProof/>
+              </w:rPr>
+              <w:t>4.4</w:t>
+            </w:r>
+            <w:r>
+              <w:rPr>
+                <w:rFonts w:asciiTheme="minorHAnsi" w:eastAsiaTheme="minorEastAsia" w:hAnsiTheme="minorHAnsi"/>
+                <w:noProof/>
+                <w:sz w:val="22"/>
+                <w:lang w:eastAsia="pt-BR"/>
+              </w:rPr>
+              <w:tab/>
+            </w:r>
+            <w:r>
+              <w:rPr>
+                <w:rStyle w:val="Hyperlink"/>
+                <w:noProof/>
+              </w:rPr>
+              <w:t>Criação de classes utilitárias</w:t>
+            </w:r>
+            <w:r>
+              <w:rPr>
+                <w:noProof/>
+                <w:webHidden/>
+              </w:rPr>
+              <w:tab/>
+            </w:r>
+            <w:r>
+              <w:rPr>
+                <w:noProof/>
+                <w:webHidden/>
+              </w:rPr>
+              <w:fldChar w:fldCharType="begin"/>
+            </w:r>
+            <w:r>
+              <w:rPr>
+                <w:noProof/>
+                <w:webHidden/>
+              </w:rPr>
+              <w:instrText xml:space="preserve"> PAGEREF _Toc147584454 \h </w:instrText>
+            </w:r>
+            <w:r>
+              <w:rPr>
+                <w:noProof/>
+                <w:webHidden/>
+              </w:rPr>
+            </w:r>
+            <w:r>
+              <w:rPr>
+                <w:noProof/>
+                <w:webHidden/>
+              </w:rPr>
+              <w:fldChar w:fldCharType="separate"/>
+            </w:r>
+            <w:r>
+              <w:rPr>
+                <w:noProof/>
+                <w:webHidden/>
+              </w:rPr>
+              <w:t>53</w:t>
+            </w:r>
+            <w:r>
+              <w:rPr>
+                <w:noProof/>
+                <w:webHidden/>
+              </w:rPr>
+              <w:fldChar w:fldCharType="end"/>
+            </w:r>
+          </w:hyperlink>
+        </w:p>
+        <w:p>
+          <w:pPr>
+            <w:pStyle w:val="Sumrio3"/>
+            <w:tabs>
+              <w:tab w:val="left" w:pos="1889"/>
+              <w:tab w:val="right" w:leader="dot" w:pos="9061"/>
+            </w:tabs>
+            <w:rPr>
+              <w:rFonts w:asciiTheme="minorHAnsi" w:eastAsiaTheme="minorEastAsia" w:hAnsiTheme="minorHAnsi"/>
+              <w:noProof/>
+              <w:sz w:val="22"/>
+              <w:lang w:eastAsia="pt-BR"/>
+            </w:rPr>
+          </w:pPr>
+          <w:hyperlink w:anchor="_Toc147584455" w:history="1">
+            <w:r>
+              <w:rPr>
+                <w:rStyle w:val="Hyperlink"/>
+                <w:noProof/>
+              </w:rPr>
+              <w:t>4.4.1</w:t>
+            </w:r>
+            <w:r>
+              <w:rPr>
+                <w:rFonts w:asciiTheme="minorHAnsi" w:eastAsiaTheme="minorEastAsia" w:hAnsiTheme="minorHAnsi"/>
+                <w:noProof/>
+                <w:sz w:val="22"/>
+                <w:lang w:eastAsia="pt-BR"/>
+              </w:rPr>
+              <w:tab/>
+            </w:r>
+            <w:r>
+              <w:rPr>
+                <w:rStyle w:val="Hyperlink"/>
+                <w:noProof/>
+              </w:rPr>
+              <w:t>Classe para cálculos gerais</w:t>
+            </w:r>
+            <w:r>
+              <w:rPr>
+                <w:noProof/>
+                <w:webHidden/>
+              </w:rPr>
+              <w:tab/>
+            </w:r>
+            <w:r>
+              <w:rPr>
+                <w:noProof/>
+                <w:webHidden/>
+              </w:rPr>
+              <w:fldChar w:fldCharType="begin"/>
+            </w:r>
+            <w:r>
+              <w:rPr>
+                <w:noProof/>
+                <w:webHidden/>
+              </w:rPr>
+              <w:instrText xml:space="preserve"> PAGEREF _Toc147584455 \h </w:instrText>
+            </w:r>
+            <w:r>
+              <w:rPr>
+                <w:noProof/>
+                <w:webHidden/>
+              </w:rPr>
+            </w:r>
+            <w:r>
+              <w:rPr>
+                <w:noProof/>
+                <w:webHidden/>
+              </w:rPr>
+              <w:fldChar w:fldCharType="separate"/>
+            </w:r>
+            <w:r>
+              <w:rPr>
+                <w:noProof/>
+                <w:webHidden/>
+              </w:rPr>
+              <w:t>54</w:t>
+            </w:r>
+            <w:r>
+              <w:rPr>
+                <w:noProof/>
+                <w:webHidden/>
+              </w:rPr>
+              <w:fldChar w:fldCharType="end"/>
+            </w:r>
+          </w:hyperlink>
+        </w:p>
+        <w:p>
+          <w:pPr>
+            <w:pStyle w:val="Sumrio3"/>
+            <w:tabs>
+              <w:tab w:val="left" w:pos="1889"/>
+              <w:tab w:val="right" w:leader="dot" w:pos="9061"/>
+            </w:tabs>
+            <w:rPr>
+              <w:rFonts w:asciiTheme="minorHAnsi" w:eastAsiaTheme="minorEastAsia" w:hAnsiTheme="minorHAnsi"/>
+              <w:noProof/>
+              <w:sz w:val="22"/>
+              <w:lang w:eastAsia="pt-BR"/>
+            </w:rPr>
+          </w:pPr>
+          <w:hyperlink w:anchor="_Toc147584456" w:history="1">
+            <w:r>
+              <w:rPr>
+                <w:rStyle w:val="Hyperlink"/>
+                <w:noProof/>
+              </w:rPr>
+              <w:t>4.4.2</w:t>
+            </w:r>
+            <w:r>
+              <w:rPr>
+                <w:rFonts w:asciiTheme="minorHAnsi" w:eastAsiaTheme="minorEastAsia" w:hAnsiTheme="minorHAnsi"/>
+                <w:noProof/>
+                <w:sz w:val="22"/>
+                <w:lang w:eastAsia="pt-BR"/>
+              </w:rPr>
+              <w:tab/>
+            </w:r>
+            <w:r>
+              <w:rPr>
+                <w:rStyle w:val="Hyperlink"/>
+                <w:noProof/>
+              </w:rPr>
+              <w:t>Classe para as equações paramétricas de reta</w:t>
+            </w:r>
+            <w:r>
+              <w:rPr>
+                <w:noProof/>
+                <w:webHidden/>
+              </w:rPr>
+              <w:tab/>
+            </w:r>
+            <w:r>
+              <w:rPr>
+                <w:noProof/>
+                <w:webHidden/>
+              </w:rPr>
+              <w:fldChar w:fldCharType="begin"/>
+            </w:r>
+            <w:r>
+              <w:rPr>
+                <w:noProof/>
+                <w:webHidden/>
+              </w:rPr>
+              <w:instrText xml:space="preserve"> PAGEREF _Toc147584456 \h </w:instrText>
+            </w:r>
+            <w:r>
+              <w:rPr>
+                <w:noProof/>
+                <w:webHidden/>
+              </w:rPr>
+            </w:r>
+            <w:r>
+              <w:rPr>
+                <w:noProof/>
+                <w:webHidden/>
+              </w:rPr>
+              <w:fldChar w:fldCharType="separate"/>
+            </w:r>
+            <w:r>
+              <w:rPr>
+                <w:noProof/>
+                <w:webHidden/>
+              </w:rPr>
+              <w:t>54</w:t>
+            </w:r>
+            <w:r>
+              <w:rPr>
+                <w:noProof/>
+                <w:webHidden/>
+              </w:rPr>
+              <w:fldChar w:fldCharType="end"/>
+            </w:r>
+          </w:hyperlink>
+        </w:p>
+        <w:p>
+          <w:pPr>
+            <w:pStyle w:val="Sumrio3"/>
+            <w:tabs>
+              <w:tab w:val="left" w:pos="1889"/>
+              <w:tab w:val="right" w:leader="dot" w:pos="9061"/>
+            </w:tabs>
+            <w:rPr>
+              <w:rFonts w:asciiTheme="minorHAnsi" w:eastAsiaTheme="minorEastAsia" w:hAnsiTheme="minorHAnsi"/>
+              <w:noProof/>
+              <w:sz w:val="22"/>
+              <w:lang w:eastAsia="pt-BR"/>
+            </w:rPr>
+          </w:pPr>
+          <w:hyperlink w:anchor="_Toc147584457" w:history="1">
+            <w:r>
+              <w:rPr>
+                <w:rStyle w:val="Hyperlink"/>
+                <w:noProof/>
+              </w:rPr>
+              <w:t>4.4.3</w:t>
+            </w:r>
+            <w:r>
+              <w:rPr>
+                <w:rFonts w:asciiTheme="minorHAnsi" w:eastAsiaTheme="minorEastAsia" w:hAnsiTheme="minorHAnsi"/>
+                <w:noProof/>
+                <w:sz w:val="22"/>
+                <w:lang w:eastAsia="pt-BR"/>
+              </w:rPr>
+              <w:tab/>
+            </w:r>
+            <w:r>
+              <w:rPr>
+                <w:rStyle w:val="Hyperlink"/>
+                <w:noProof/>
+              </w:rPr>
+              <w:t>Classes para as equações de Momento Fletor, Força Cortante e Normal</w:t>
+            </w:r>
+            <w:r>
+              <w:rPr>
+                <w:noProof/>
+                <w:webHidden/>
+              </w:rPr>
+              <w:tab/>
+            </w:r>
+            <w:r>
+              <w:rPr>
+                <w:noProof/>
+                <w:webHidden/>
+              </w:rPr>
+              <w:fldChar w:fldCharType="begin"/>
+            </w:r>
+            <w:r>
+              <w:rPr>
+                <w:noProof/>
+                <w:webHidden/>
+              </w:rPr>
+              <w:instrText xml:space="preserve"> PAGEREF _Toc147584457 \h </w:instrText>
+            </w:r>
+            <w:r>
+              <w:rPr>
+                <w:noProof/>
+                <w:webHidden/>
+              </w:rPr>
+            </w:r>
+            <w:r>
+              <w:rPr>
+                <w:noProof/>
+                <w:webHidden/>
+              </w:rPr>
+              <w:fldChar w:fldCharType="separate"/>
+            </w:r>
+            <w:r>
+              <w:rPr>
+                <w:noProof/>
+                <w:webHidden/>
+              </w:rPr>
+              <w:t>55</w:t>
+            </w:r>
+            <w:r>
+              <w:rPr>
+                <w:noProof/>
+                <w:webHidden/>
+              </w:rPr>
+              <w:fldChar w:fldCharType="end"/>
+            </w:r>
+          </w:hyperlink>
+        </w:p>
+        <w:p>
+          <w:pPr>
+            <w:pStyle w:val="Sumrio3"/>
+            <w:tabs>
+              <w:tab w:val="left" w:pos="1889"/>
+              <w:tab w:val="right" w:leader="dot" w:pos="9061"/>
+            </w:tabs>
+            <w:rPr>
+              <w:rFonts w:asciiTheme="minorHAnsi" w:eastAsiaTheme="minorEastAsia" w:hAnsiTheme="minorHAnsi"/>
+              <w:noProof/>
+              <w:sz w:val="22"/>
+              <w:lang w:eastAsia="pt-BR"/>
+            </w:rPr>
+          </w:pPr>
+          <w:hyperlink w:anchor="_Toc147584458" w:history="1">
+            <w:r>
+              <w:rPr>
+                <w:rStyle w:val="Hyperlink"/>
+                <w:noProof/>
+              </w:rPr>
+              <w:t>4.4.4</w:t>
+            </w:r>
+            <w:r>
+              <w:rPr>
+                <w:rFonts w:asciiTheme="minorHAnsi" w:eastAsiaTheme="minorEastAsia" w:hAnsiTheme="minorHAnsi"/>
+                <w:noProof/>
+                <w:sz w:val="22"/>
+                <w:lang w:eastAsia="pt-BR"/>
+              </w:rPr>
+              <w:tab/>
+            </w:r>
+            <w:r>
+              <w:rPr>
+                <w:rStyle w:val="Hyperlink"/>
+                <w:noProof/>
+              </w:rPr>
+              <w:t>Classes que representam os esforços externos</w:t>
+            </w:r>
+            <w:r>
+              <w:rPr>
+                <w:noProof/>
+                <w:webHidden/>
+              </w:rPr>
+              <w:tab/>
+            </w:r>
+            <w:r>
+              <w:rPr>
+                <w:noProof/>
+                <w:webHidden/>
+              </w:rPr>
+              <w:fldChar w:fldCharType="begin"/>
+            </w:r>
+            <w:r>
+              <w:rPr>
+                <w:noProof/>
+                <w:webHidden/>
+              </w:rPr>
+              <w:instrText xml:space="preserve"> PAGEREF _Toc147584458 \h </w:instrText>
+            </w:r>
+            <w:r>
+              <w:rPr>
+                <w:noProof/>
+                <w:webHidden/>
+              </w:rPr>
+            </w:r>
+            <w:r>
+              <w:rPr>
+                <w:noProof/>
+                <w:webHidden/>
+              </w:rPr>
+              <w:fldChar w:fldCharType="separate"/>
+            </w:r>
+            <w:r>
+              <w:rPr>
+                <w:noProof/>
+                <w:webHidden/>
+              </w:rPr>
+              <w:t>55</w:t>
+            </w:r>
+            <w:r>
+              <w:rPr>
+                <w:noProof/>
+                <w:webHidden/>
+              </w:rPr>
+              <w:fldChar w:fldCharType="end"/>
+            </w:r>
+          </w:hyperlink>
+        </w:p>
+        <w:p>
+          <w:pPr>
+            <w:pStyle w:val="Sumrio2"/>
+            <w:tabs>
+              <w:tab w:val="left" w:pos="1540"/>
+              <w:tab w:val="right" w:leader="dot" w:pos="9061"/>
+            </w:tabs>
+            <w:rPr>
+              <w:rFonts w:asciiTheme="minorHAnsi" w:eastAsiaTheme="minorEastAsia" w:hAnsiTheme="minorHAnsi"/>
+              <w:noProof/>
+              <w:sz w:val="22"/>
+              <w:lang w:eastAsia="pt-BR"/>
+            </w:rPr>
+          </w:pPr>
+          <w:hyperlink w:anchor="_Toc147584459" w:history="1">
+            <w:r>
+              <w:rPr>
+                <w:rStyle w:val="Hyperlink"/>
+                <w:noProof/>
+              </w:rPr>
+              <w:t>4.5</w:t>
+            </w:r>
+            <w:r>
+              <w:rPr>
+                <w:rFonts w:asciiTheme="minorHAnsi" w:eastAsiaTheme="minorEastAsia" w:hAnsiTheme="minorHAnsi"/>
+                <w:noProof/>
+                <w:sz w:val="22"/>
+                <w:lang w:eastAsia="pt-BR"/>
+              </w:rPr>
+              <w:tab/>
+            </w:r>
+            <w:r>
+              <w:rPr>
+                <w:rStyle w:val="Hyperlink"/>
+                <w:noProof/>
+              </w:rPr>
+              <w:t>Criação dos apoios</w:t>
+            </w:r>
+            <w:r>
+              <w:rPr>
+                <w:noProof/>
+                <w:webHidden/>
+              </w:rPr>
+              <w:tab/>
+            </w:r>
+            <w:r>
+              <w:rPr>
+                <w:noProof/>
+                <w:webHidden/>
+              </w:rPr>
+              <w:fldChar w:fldCharType="begin"/>
+            </w:r>
+            <w:r>
+              <w:rPr>
+                <w:noProof/>
+                <w:webHidden/>
+              </w:rPr>
+              <w:instrText xml:space="preserve"> PAGEREF _Toc147584459 \h </w:instrText>
+            </w:r>
+            <w:r>
+              <w:rPr>
+                <w:noProof/>
+                <w:webHidden/>
+              </w:rPr>
+            </w:r>
+            <w:r>
+              <w:rPr>
+                <w:noProof/>
+                <w:webHidden/>
+              </w:rPr>
+              <w:fldChar w:fldCharType="separate"/>
+            </w:r>
+            <w:r>
+              <w:rPr>
+                <w:noProof/>
+                <w:webHidden/>
+              </w:rPr>
+              <w:t>55</w:t>
+            </w:r>
+            <w:r>
+              <w:rPr>
+                <w:noProof/>
+                <w:webHidden/>
+              </w:rPr>
+              <w:fldChar w:fldCharType="end"/>
+            </w:r>
+          </w:hyperlink>
+        </w:p>
+        <w:p>
+          <w:pPr>
+            <w:pStyle w:val="Sumrio2"/>
+            <w:tabs>
+              <w:tab w:val="left" w:pos="1540"/>
+              <w:tab w:val="right" w:leader="dot" w:pos="9061"/>
+            </w:tabs>
+            <w:rPr>
+              <w:rFonts w:asciiTheme="minorHAnsi" w:eastAsiaTheme="minorEastAsia" w:hAnsiTheme="minorHAnsi"/>
+              <w:noProof/>
+              <w:sz w:val="22"/>
+              <w:lang w:eastAsia="pt-BR"/>
+            </w:rPr>
+          </w:pPr>
+          <w:hyperlink w:anchor="_Toc147584460" w:history="1">
+            <w:r>
+              <w:rPr>
+                <w:rStyle w:val="Hyperlink"/>
+                <w:noProof/>
+              </w:rPr>
+              <w:t>4.6</w:t>
+            </w:r>
+            <w:r>
+              <w:rPr>
+                <w:rFonts w:asciiTheme="minorHAnsi" w:eastAsiaTheme="minorEastAsia" w:hAnsiTheme="minorHAnsi"/>
+                <w:noProof/>
+                <w:sz w:val="22"/>
+                <w:lang w:eastAsia="pt-BR"/>
+              </w:rPr>
+              <w:tab/>
+            </w:r>
+            <w:r>
+              <w:rPr>
+                <w:rStyle w:val="Hyperlink"/>
+                <w:noProof/>
+              </w:rPr>
+              <w:t>Criação das estruturas</w:t>
+            </w:r>
+            <w:r>
+              <w:rPr>
+                <w:noProof/>
+                <w:webHidden/>
+              </w:rPr>
+              <w:tab/>
+            </w:r>
+            <w:r>
+              <w:rPr>
+                <w:noProof/>
+                <w:webHidden/>
+              </w:rPr>
+              <w:fldChar w:fldCharType="begin"/>
+            </w:r>
+            <w:r>
+              <w:rPr>
+                <w:noProof/>
+                <w:webHidden/>
+              </w:rPr>
+              <w:instrText xml:space="preserve"> PAGEREF _Toc147584460 \h </w:instrText>
+            </w:r>
+            <w:r>
+              <w:rPr>
+                <w:noProof/>
+                <w:webHidden/>
+              </w:rPr>
+            </w:r>
+            <w:r>
+              <w:rPr>
+                <w:noProof/>
+                <w:webHidden/>
+              </w:rPr>
+              <w:fldChar w:fldCharType="separate"/>
+            </w:r>
+            <w:r>
+              <w:rPr>
+                <w:noProof/>
+                <w:webHidden/>
+              </w:rPr>
+              <w:t>56</w:t>
             </w:r>
             <w:r>
               <w:rPr>
@@ -4406,7 +5462,7 @@
               <w:lang w:eastAsia="pt-BR"/>
             </w:rPr>
           </w:pPr>
-          <w:hyperlink w:anchor="_Toc146311463" w:history="1">
+          <w:hyperlink w:anchor="_Toc147584461" w:history="1">
             <w:r>
               <w:rPr>
                 <w:rStyle w:val="Hyperlink"/>
@@ -4428,7 +5484,7 @@
                 <w:rStyle w:val="Hyperlink"/>
                 <w:noProof/>
               </w:rPr>
-              <w:t>Referências (Provisório - links dos sites)</w:t>
+              <w:t>Referências (Provisório - links dos sites – Nomes dos livros)</w:t>
             </w:r>
             <w:r>
               <w:rPr>
@@ -4449,7 +5505,7 @@
                 <w:noProof/>
                 <w:webHidden/>
               </w:rPr>
-              <w:instrText xml:space="preserve"> PAGEREF _Toc146311463 \h </w:instrText>
+              <w:instrText xml:space="preserve"> PAGEREF _Toc147584461 \h </w:instrText>
             </w:r>
             <w:r>
               <w:rPr>
@@ -4469,7 +5525,7 @@
                 <w:noProof/>
                 <w:webHidden/>
               </w:rPr>
-              <w:t>46</w:t>
+              <w:t>57</w:t>
             </w:r>
             <w:r>
               <w:rPr>
@@ -4503,7 +5559,7 @@
       <w:pPr>
         <w:pStyle w:val="Ttulo1"/>
       </w:pPr>
-      <w:bookmarkStart w:id="0" w:name="_Toc146311421"/>
+      <w:bookmarkStart w:id="0" w:name="_Toc147584407"/>
       <w:r>
         <w:lastRenderedPageBreak/>
         <w:t>Introdução</w:t>
@@ -4613,7 +5669,7 @@
           <w:lang w:eastAsia="pt-BR"/>
         </w:rPr>
         <w:drawing>
-          <wp:inline distT="0" distB="0" distL="0" distR="0" wp14:anchorId="59E9A88B" wp14:editId="73F3B642">
+          <wp:inline distT="0" distB="0" distL="0" distR="0" wp14:anchorId="06E43E7C" wp14:editId="7D3DD124">
             <wp:extent cx="3190672" cy="2140019"/>
             <wp:effectExtent l="0" t="0" r="0" b="0"/>
             <wp:docPr id="5" name="Imagem 5"/>
@@ -4771,7 +5827,7 @@
       <w:pPr>
         <w:pStyle w:val="Ttulo2"/>
       </w:pPr>
-      <w:bookmarkStart w:id="2" w:name="_Toc146311422"/>
+      <w:bookmarkStart w:id="2" w:name="_Toc147584408"/>
       <w:r>
         <w:t>A dificuldade em se calcular estruturas hiperestáticas</w:t>
       </w:r>
@@ -4927,7 +5983,7 @@
       <w:pPr>
         <w:pStyle w:val="Ttulo2"/>
       </w:pPr>
-      <w:bookmarkStart w:id="3" w:name="_Toc146311423"/>
+      <w:bookmarkStart w:id="3" w:name="_Toc147584409"/>
       <w:r>
         <w:t>O</w:t>
       </w:r>
@@ -4972,7 +6028,7 @@
       <w:pPr>
         <w:pStyle w:val="Ttulo1"/>
       </w:pPr>
-      <w:bookmarkStart w:id="4" w:name="_Toc146311424"/>
+      <w:bookmarkStart w:id="4" w:name="_Toc147584410"/>
       <w:r>
         <w:lastRenderedPageBreak/>
         <w:t>Objetivos</w:t>
@@ -4983,7 +6039,7 @@
       <w:pPr>
         <w:pStyle w:val="Ttulo2"/>
       </w:pPr>
-      <w:bookmarkStart w:id="5" w:name="_Toc146311425"/>
+      <w:bookmarkStart w:id="5" w:name="_Toc147584411"/>
       <w:r>
         <w:t>O</w:t>
       </w:r>
@@ -5033,7 +6089,7 @@
       <w:pPr>
         <w:pStyle w:val="Ttulo2"/>
       </w:pPr>
-      <w:bookmarkStart w:id="6" w:name="_Toc146311426"/>
+      <w:bookmarkStart w:id="6" w:name="_Toc147584412"/>
       <w:r>
         <w:t>Objetivos Específicos</w:t>
       </w:r>
@@ -5131,7 +6187,7 @@
       <w:pPr>
         <w:pStyle w:val="Ttulo1"/>
       </w:pPr>
-      <w:bookmarkStart w:id="7" w:name="_Toc146311427"/>
+      <w:bookmarkStart w:id="7" w:name="_Toc147584413"/>
       <w:r>
         <w:lastRenderedPageBreak/>
         <w:t>Revisão da literatura</w:t>
@@ -5143,7 +6199,7 @@
         <w:pStyle w:val="Ttulo2"/>
       </w:pPr>
       <w:bookmarkStart w:id="8" w:name="_Ref146310639"/>
-      <w:bookmarkStart w:id="9" w:name="_Toc146311428"/>
+      <w:bookmarkStart w:id="9" w:name="_Toc147584414"/>
       <w:r>
         <w:t>Apoios e Vínculos</w:t>
       </w:r>
@@ -5172,7 +6228,7 @@
       <w:pPr>
         <w:pStyle w:val="Ttulo3"/>
       </w:pPr>
-      <w:bookmarkStart w:id="10" w:name="_Toc146311429"/>
+      <w:bookmarkStart w:id="10" w:name="_Toc147584415"/>
       <w:r>
         <w:t xml:space="preserve">Apoios </w:t>
       </w:r>
@@ -5279,7 +6335,7 @@
           <w:lang w:eastAsia="pt-BR"/>
         </w:rPr>
         <w:drawing>
-          <wp:inline distT="0" distB="0" distL="0" distR="0" wp14:anchorId="67A3F30B" wp14:editId="17AFCA96">
+          <wp:inline distT="0" distB="0" distL="0" distR="0" wp14:anchorId="478D57D3" wp14:editId="146F1C56">
             <wp:extent cx="954860" cy="822999"/>
             <wp:effectExtent l="0" t="0" r="0" b="0"/>
             <wp:docPr id="6" name="Imagem 6"/>
@@ -5357,7 +6413,7 @@
           <w:lang w:eastAsia="pt-BR"/>
         </w:rPr>
         <w:drawing>
-          <wp:inline distT="0" distB="0" distL="0" distR="0" wp14:anchorId="4DFB8AF2" wp14:editId="460E576E">
+          <wp:inline distT="0" distB="0" distL="0" distR="0" wp14:anchorId="059ECB30" wp14:editId="37E5AFE7">
             <wp:extent cx="1836892" cy="1450511"/>
             <wp:effectExtent l="0" t="0" r="0" b="0"/>
             <wp:docPr id="7" name="Imagem 7"/>
@@ -5406,7 +6462,7 @@
       <w:pPr>
         <w:pStyle w:val="Ttulo3"/>
       </w:pPr>
-      <w:bookmarkStart w:id="13" w:name="_Toc146311430"/>
+      <w:bookmarkStart w:id="13" w:name="_Toc147584416"/>
       <w:r>
         <w:t>Apoios Fixos</w:t>
       </w:r>
@@ -5507,7 +6563,7 @@
           <w:lang w:eastAsia="pt-BR"/>
         </w:rPr>
         <w:drawing>
-          <wp:inline distT="0" distB="0" distL="0" distR="0" wp14:anchorId="2F3CF7EB" wp14:editId="50FFCDDC">
+          <wp:inline distT="0" distB="0" distL="0" distR="0" wp14:anchorId="019A04FE" wp14:editId="0CBE301C">
             <wp:extent cx="825387" cy="828293"/>
             <wp:effectExtent l="0" t="0" r="0" b="0"/>
             <wp:docPr id="8" name="Imagem 8"/>
@@ -5585,7 +6641,7 @@
           <w:lang w:eastAsia="pt-BR"/>
         </w:rPr>
         <w:drawing>
-          <wp:inline distT="0" distB="0" distL="0" distR="0" wp14:anchorId="00894273" wp14:editId="2CC6DADE">
+          <wp:inline distT="0" distB="0" distL="0" distR="0" wp14:anchorId="77485F9C" wp14:editId="2E88ED47">
             <wp:extent cx="1642683" cy="1410614"/>
             <wp:effectExtent l="0" t="0" r="0" b="0"/>
             <wp:docPr id="9" name="Imagem 9"/>
@@ -5634,7 +6690,7 @@
       <w:pPr>
         <w:pStyle w:val="Ttulo3"/>
       </w:pPr>
-      <w:bookmarkStart w:id="16" w:name="_Toc146311431"/>
+      <w:bookmarkStart w:id="16" w:name="_Toc147584417"/>
       <w:r>
         <w:t>Engaste</w:t>
       </w:r>
@@ -5741,7 +6797,7 @@
           <w:lang w:eastAsia="pt-BR"/>
         </w:rPr>
         <w:drawing>
-          <wp:inline distT="0" distB="0" distL="0" distR="0" wp14:anchorId="63C74D1D" wp14:editId="6FE64E67">
+          <wp:inline distT="0" distB="0" distL="0" distR="0" wp14:anchorId="560399EE" wp14:editId="633510D5">
             <wp:extent cx="3715966" cy="2367755"/>
             <wp:effectExtent l="0" t="0" r="0" b="0"/>
             <wp:docPr id="11" name="Imagem 11"/>
@@ -5818,7 +6874,7 @@
           <w:lang w:eastAsia="pt-BR"/>
         </w:rPr>
         <w:drawing>
-          <wp:inline distT="0" distB="0" distL="0" distR="0" wp14:anchorId="715AA71F" wp14:editId="3DCA4B12">
+          <wp:inline distT="0" distB="0" distL="0" distR="0" wp14:anchorId="05D39F43" wp14:editId="229185B0">
             <wp:extent cx="4123959" cy="1712068"/>
             <wp:effectExtent l="0" t="0" r="0" b="2540"/>
             <wp:docPr id="12" name="Imagem 12"/>
@@ -5868,7 +6924,7 @@
         <w:pStyle w:val="Ttulo2"/>
       </w:pPr>
       <w:bookmarkStart w:id="19" w:name="_Ref144199650"/>
-      <w:bookmarkStart w:id="20" w:name="_Toc146311432"/>
+      <w:bookmarkStart w:id="20" w:name="_Toc147584418"/>
       <w:r>
         <w:t>Forças</w:t>
       </w:r>
@@ -6055,7 +7111,7 @@
           <w:lang w:eastAsia="pt-BR"/>
         </w:rPr>
         <w:drawing>
-          <wp:inline distT="0" distB="0" distL="0" distR="0" wp14:anchorId="14AEC04B" wp14:editId="0F13AD0E">
+          <wp:inline distT="0" distB="0" distL="0" distR="0" wp14:anchorId="43C27B31" wp14:editId="16FCE0DE">
             <wp:extent cx="5760085" cy="1983740"/>
             <wp:effectExtent l="0" t="0" r="0" b="0"/>
             <wp:docPr id="13" name="Imagem 13"/>
@@ -6103,7 +7159,7 @@
       <w:pPr>
         <w:pStyle w:val="Ttulo3"/>
       </w:pPr>
-      <w:bookmarkStart w:id="22" w:name="_Toc146311433"/>
+      <w:bookmarkStart w:id="22" w:name="_Toc147584419"/>
       <w:r>
         <w:t>Forças ativa</w:t>
       </w:r>
@@ -6156,7 +7212,7 @@
       <w:pPr>
         <w:pStyle w:val="Ttulo3"/>
       </w:pPr>
-      <w:bookmarkStart w:id="23" w:name="_Toc146311434"/>
+      <w:bookmarkStart w:id="23" w:name="_Toc147584420"/>
       <w:r>
         <w:lastRenderedPageBreak/>
         <w:t xml:space="preserve">Forças </w:t>
@@ -6220,7 +7276,7 @@
       <w:pPr>
         <w:pStyle w:val="Ttulo2"/>
       </w:pPr>
-      <w:bookmarkStart w:id="24" w:name="_Toc146311435"/>
+      <w:bookmarkStart w:id="24" w:name="_Toc147584421"/>
       <w:r>
         <w:t>M</w:t>
       </w:r>
@@ -6314,7 +7370,7 @@
           <w:lang w:eastAsia="pt-BR"/>
         </w:rPr>
         <w:drawing>
-          <wp:inline distT="0" distB="0" distL="0" distR="0" wp14:anchorId="00E2A138" wp14:editId="114F9E7D">
+          <wp:inline distT="0" distB="0" distL="0" distR="0" wp14:anchorId="7E4B64DC" wp14:editId="2D693F50">
             <wp:extent cx="4095750" cy="1304925"/>
             <wp:effectExtent l="0" t="0" r="0" b="9525"/>
             <wp:docPr id="14" name="Imagem 14"/>
@@ -6636,7 +7692,7 @@
           <w:lang w:eastAsia="pt-BR"/>
         </w:rPr>
         <w:drawing>
-          <wp:inline distT="0" distB="0" distL="0" distR="0" wp14:anchorId="367FDD48" wp14:editId="6258D727">
+          <wp:inline distT="0" distB="0" distL="0" distR="0" wp14:anchorId="39AEAF6A" wp14:editId="7D8C36B1">
             <wp:extent cx="4776281" cy="1358484"/>
             <wp:effectExtent l="0" t="0" r="5715" b="0"/>
             <wp:docPr id="16" name="Imagem 16"/>
@@ -6684,7 +7740,7 @@
       <w:pPr>
         <w:pStyle w:val="Ttulo2"/>
       </w:pPr>
-      <w:bookmarkStart w:id="27" w:name="_Toc146311436"/>
+      <w:bookmarkStart w:id="27" w:name="_Toc147584422"/>
       <w:r>
         <w:t>TENSÃO</w:t>
       </w:r>
@@ -6802,7 +7858,7 @@
       <w:pPr>
         <w:pStyle w:val="Ttulo3"/>
       </w:pPr>
-      <w:bookmarkStart w:id="28" w:name="_Toc146311437"/>
+      <w:bookmarkStart w:id="28" w:name="_Toc147584423"/>
       <w:r>
         <w:lastRenderedPageBreak/>
         <w:t>Tensão normal</w:t>
@@ -7045,23 +8101,7 @@
           <w:rFonts w:eastAsiaTheme="minorEastAsia"/>
           <w:iCs/>
         </w:rPr>
-        <w:t xml:space="preserve"> é a área de aplicação da for</w:t>
-      </w:r>
-      <w:proofErr w:type="spellStart"/>
-      <w:r>
-        <w:rPr>
-          <w:rFonts w:eastAsiaTheme="minorEastAsia"/>
-          <w:iCs/>
-        </w:rPr>
-        <w:t>ça</w:t>
-      </w:r>
-      <w:proofErr w:type="spellEnd"/>
-      <w:r>
-        <w:rPr>
-          <w:rFonts w:eastAsiaTheme="minorEastAsia"/>
-          <w:iCs/>
-        </w:rPr>
-        <w:t>.</w:t>
+        <w:t xml:space="preserve"> é a área de aplicação da força.</w:t>
       </w:r>
     </w:p>
     <w:p>
@@ -7093,7 +8133,7 @@
           <w:lang w:eastAsia="pt-BR"/>
         </w:rPr>
         <w:drawing>
-          <wp:inline distT="0" distB="0" distL="0" distR="0" wp14:anchorId="0542D9F9" wp14:editId="70B0E106">
+          <wp:inline distT="0" distB="0" distL="0" distR="0" wp14:anchorId="071B258E" wp14:editId="377C78CD">
             <wp:extent cx="1595337" cy="1864149"/>
             <wp:effectExtent l="0" t="0" r="5080" b="3175"/>
             <wp:docPr id="17" name="Imagem 17"/>
@@ -7141,7 +8181,7 @@
       <w:pPr>
         <w:pStyle w:val="Ttulo3"/>
       </w:pPr>
-      <w:bookmarkStart w:id="30" w:name="_Toc146311438"/>
+      <w:bookmarkStart w:id="30" w:name="_Toc147584424"/>
       <w:r>
         <w:t>Tensão de cisalhamento</w:t>
       </w:r>
@@ -7431,7 +8471,7 @@
           <w:lang w:eastAsia="pt-BR"/>
         </w:rPr>
         <w:drawing>
-          <wp:inline distT="0" distB="0" distL="0" distR="0" wp14:anchorId="4CB58C87" wp14:editId="6BDCFFDE">
+          <wp:inline distT="0" distB="0" distL="0" distR="0" wp14:anchorId="3D331D80" wp14:editId="6CFF86D9">
             <wp:extent cx="1585609" cy="1719604"/>
             <wp:effectExtent l="0" t="0" r="0" b="0"/>
             <wp:docPr id="18" name="Imagem 18"/>
@@ -7481,7 +8521,7 @@
         <w:pStyle w:val="Ttulo2"/>
       </w:pPr>
       <w:bookmarkStart w:id="32" w:name="_Ref144375933"/>
-      <w:bookmarkStart w:id="33" w:name="_Toc146311439"/>
+      <w:bookmarkStart w:id="33" w:name="_Toc147584425"/>
       <w:r>
         <w:t>Esforços internos solicitantes</w:t>
       </w:r>
@@ -7544,7 +8584,7 @@
       <w:pPr>
         <w:pStyle w:val="Ttulo3"/>
       </w:pPr>
-      <w:bookmarkStart w:id="34" w:name="_Toc146311440"/>
+      <w:bookmarkStart w:id="34" w:name="_Toc147584426"/>
       <w:r>
         <w:t>Forças normais de tração</w:t>
       </w:r>
@@ -7689,7 +8729,7 @@
           <w:lang w:eastAsia="pt-BR"/>
         </w:rPr>
         <w:drawing>
-          <wp:inline distT="0" distB="0" distL="0" distR="0" wp14:anchorId="1850C5E9" wp14:editId="6DC54299">
+          <wp:inline distT="0" distB="0" distL="0" distR="0" wp14:anchorId="21E51A63" wp14:editId="6D31FCA3">
             <wp:extent cx="4320000" cy="1925450"/>
             <wp:effectExtent l="0" t="0" r="4445" b="0"/>
             <wp:docPr id="21" name="Imagem 21"/>
@@ -7766,7 +8806,7 @@
           <w:lang w:eastAsia="pt-BR"/>
         </w:rPr>
         <w:drawing>
-          <wp:inline distT="0" distB="0" distL="0" distR="0" wp14:anchorId="4398E84F" wp14:editId="5C14FAEF">
+          <wp:inline distT="0" distB="0" distL="0" distR="0" wp14:anchorId="31B5EDA8" wp14:editId="2B6B0400">
             <wp:extent cx="4320000" cy="1872111"/>
             <wp:effectExtent l="0" t="0" r="4445" b="0"/>
             <wp:docPr id="20" name="Imagem 20"/>
@@ -7815,7 +8855,7 @@
       <w:pPr>
         <w:pStyle w:val="Ttulo3"/>
       </w:pPr>
-      <w:bookmarkStart w:id="37" w:name="_Toc146311441"/>
+      <w:bookmarkStart w:id="37" w:name="_Toc147584427"/>
       <w:r>
         <w:t>Força</w:t>
       </w:r>
@@ -7891,7 +8931,7 @@
           <w:lang w:eastAsia="pt-BR"/>
         </w:rPr>
         <w:drawing>
-          <wp:inline distT="0" distB="0" distL="0" distR="0" wp14:anchorId="2BEB93AB" wp14:editId="078CCFBB">
+          <wp:inline distT="0" distB="0" distL="0" distR="0" wp14:anchorId="43852FCB" wp14:editId="678756A3">
             <wp:extent cx="4027251" cy="2509318"/>
             <wp:effectExtent l="0" t="0" r="0" b="5715"/>
             <wp:docPr id="22" name="Imagem 22"/>
@@ -7939,7 +8979,7 @@
       <w:pPr>
         <w:pStyle w:val="Ttulo3"/>
       </w:pPr>
-      <w:bookmarkStart w:id="39" w:name="_Toc146311442"/>
+      <w:bookmarkStart w:id="39" w:name="_Toc147584428"/>
       <w:r>
         <w:t xml:space="preserve">Momento </w:t>
       </w:r>
@@ -8106,7 +9146,7 @@
           <w:lang w:eastAsia="pt-BR"/>
         </w:rPr>
         <w:drawing>
-          <wp:inline distT="0" distB="0" distL="0" distR="0" wp14:anchorId="4009ECC9" wp14:editId="57CDA92B">
+          <wp:inline distT="0" distB="0" distL="0" distR="0" wp14:anchorId="4E138787" wp14:editId="5E43177D">
             <wp:extent cx="5760085" cy="2525395"/>
             <wp:effectExtent l="0" t="0" r="0" b="8255"/>
             <wp:docPr id="25" name="Imagem 25"/>
@@ -8189,7 +9229,7 @@
         <w:pStyle w:val="Ttulo2"/>
       </w:pPr>
       <w:bookmarkStart w:id="41" w:name="_Ref144284620"/>
-      <w:bookmarkStart w:id="42" w:name="_Toc146311443"/>
+      <w:bookmarkStart w:id="42" w:name="_Toc147584429"/>
       <w:r>
         <w:t>Cargas distribuídas</w:t>
       </w:r>
@@ -8330,7 +9370,7 @@
           <w:lang w:eastAsia="pt-BR"/>
         </w:rPr>
         <w:drawing>
-          <wp:inline distT="0" distB="0" distL="0" distR="0" wp14:anchorId="07DFC1C6" wp14:editId="2E1972AB">
+          <wp:inline distT="0" distB="0" distL="0" distR="0" wp14:anchorId="4EE90142" wp14:editId="5BE21B90">
             <wp:extent cx="3171217" cy="1949108"/>
             <wp:effectExtent l="0" t="0" r="0" b="0"/>
             <wp:docPr id="23" name="Imagem 23"/>
@@ -8609,7 +9649,7 @@
           <w:lang w:eastAsia="pt-BR"/>
         </w:rPr>
         <w:drawing>
-          <wp:inline distT="0" distB="0" distL="0" distR="0" wp14:anchorId="2150C445" wp14:editId="32863CBF">
+          <wp:inline distT="0" distB="0" distL="0" distR="0" wp14:anchorId="0C48544F" wp14:editId="4DD70AE1">
             <wp:extent cx="3501958" cy="2183946"/>
             <wp:effectExtent l="0" t="0" r="3810" b="6985"/>
             <wp:docPr id="24" name="Imagem 24"/>
@@ -8657,7 +9697,7 @@
       <w:pPr>
         <w:pStyle w:val="Ttulo2"/>
       </w:pPr>
-      <w:bookmarkStart w:id="45" w:name="_Toc146311444"/>
+      <w:bookmarkStart w:id="45" w:name="_Toc147584430"/>
       <w:r>
         <w:lastRenderedPageBreak/>
         <w:t>Condições de equilíbrio</w:t>
@@ -8784,21 +9824,7 @@
         <w:rPr>
           <w:rFonts w:eastAsiaTheme="minorEastAsia"/>
         </w:rPr>
-        <w:t xml:space="preserve"> é a soma de todos os momentos atua</w:t>
-      </w:r>
-      <w:proofErr w:type="spellStart"/>
-      <w:r>
-        <w:rPr>
-          <w:rFonts w:eastAsiaTheme="minorEastAsia"/>
-        </w:rPr>
-        <w:t>ntes</w:t>
-      </w:r>
-      <w:proofErr w:type="spellEnd"/>
-      <w:r>
-        <w:rPr>
-          <w:rFonts w:eastAsiaTheme="minorEastAsia"/>
-        </w:rPr>
-        <w:t xml:space="preserve"> na estrutura.</w:t>
+        <w:t xml:space="preserve"> é a soma de todos os momentos atuantes na estrutura.</w:t>
       </w:r>
     </w:p>
     <w:p>
@@ -9013,7 +10039,7 @@
           <w:rFonts w:eastAsiaTheme="minorEastAsia"/>
         </w:rPr>
       </w:pPr>
-      <w:bookmarkStart w:id="46" w:name="_Toc146311445"/>
+      <w:bookmarkStart w:id="46" w:name="_Toc147584431"/>
       <w:r>
         <w:rPr>
           <w:rFonts w:eastAsiaTheme="minorEastAsia"/>
@@ -9043,7 +10069,7 @@
       <w:pPr>
         <w:pStyle w:val="Ttulo2"/>
       </w:pPr>
-      <w:bookmarkStart w:id="47" w:name="_Toc146311446"/>
+      <w:bookmarkStart w:id="47" w:name="_Toc147584432"/>
       <w:r>
         <w:t>Estruturas hipostáticas</w:t>
       </w:r>
@@ -9276,7 +10302,7 @@
           <w:lang w:eastAsia="pt-BR"/>
         </w:rPr>
         <w:drawing>
-          <wp:inline distT="0" distB="0" distL="0" distR="0" wp14:anchorId="62D52F45" wp14:editId="278359A3">
+          <wp:inline distT="0" distB="0" distL="0" distR="0" wp14:anchorId="4DC92BB6" wp14:editId="399EB404">
             <wp:extent cx="4795736" cy="2172382"/>
             <wp:effectExtent l="0" t="0" r="5080" b="0"/>
             <wp:docPr id="1" name="Imagem 1"/>
@@ -9351,7 +10377,7 @@
           <w:lang w:eastAsia="pt-BR"/>
         </w:rPr>
         <w:drawing>
-          <wp:inline distT="0" distB="0" distL="0" distR="0" wp14:anchorId="75128772" wp14:editId="62E31A52">
+          <wp:inline distT="0" distB="0" distL="0" distR="0" wp14:anchorId="186CE18F" wp14:editId="2415F834">
             <wp:extent cx="4815191" cy="2222601"/>
             <wp:effectExtent l="0" t="0" r="5080" b="6350"/>
             <wp:docPr id="10" name="Imagem 10"/>
@@ -9400,7 +10426,7 @@
       <w:pPr>
         <w:pStyle w:val="Ttulo2"/>
       </w:pPr>
-      <w:bookmarkStart w:id="50" w:name="_Toc146311447"/>
+      <w:bookmarkStart w:id="50" w:name="_Toc147584433"/>
       <w:r>
         <w:t>Estruturas isostáticas</w:t>
       </w:r>
@@ -9545,7 +10571,7 @@
           <w:lang w:eastAsia="pt-BR"/>
         </w:rPr>
         <w:drawing>
-          <wp:inline distT="0" distB="0" distL="0" distR="0" wp14:anchorId="3D75AA02" wp14:editId="6607EFFB">
+          <wp:inline distT="0" distB="0" distL="0" distR="0" wp14:anchorId="79DFA0C7" wp14:editId="1327F3D9">
             <wp:extent cx="4416357" cy="3986455"/>
             <wp:effectExtent l="0" t="0" r="3810" b="0"/>
             <wp:docPr id="15" name="Imagem 15"/>
@@ -9604,7 +10630,7 @@
         <w:pStyle w:val="Ttulo2"/>
       </w:pPr>
       <w:bookmarkStart w:id="52" w:name="_Ref145151475"/>
-      <w:bookmarkStart w:id="53" w:name="_Toc146311448"/>
+      <w:bookmarkStart w:id="53" w:name="_Toc147584434"/>
       <w:r>
         <w:t>Obtenção de esforços em estruturas isostáticas</w:t>
       </w:r>
@@ -9679,7 +10705,7 @@
         <w:pStyle w:val="Ttulo3"/>
       </w:pPr>
       <w:bookmarkStart w:id="54" w:name="_Ref144497221"/>
-      <w:bookmarkStart w:id="55" w:name="_Toc146311449"/>
+      <w:bookmarkStart w:id="55" w:name="_Toc147584435"/>
       <w:r>
         <w:t>Estudo de caso: Obtenção dos esforços internos em uma viga isostática</w:t>
       </w:r>
@@ -9790,7 +10816,7 @@
           <w:lang w:eastAsia="pt-BR"/>
         </w:rPr>
         <w:drawing>
-          <wp:inline distT="0" distB="0" distL="0" distR="0" wp14:anchorId="598E678B" wp14:editId="472726E6">
+          <wp:inline distT="0" distB="0" distL="0" distR="0" wp14:anchorId="7EC2818D" wp14:editId="06F1077F">
             <wp:extent cx="4844375" cy="2112705"/>
             <wp:effectExtent l="0" t="0" r="0" b="1905"/>
             <wp:docPr id="27" name="Imagem 27"/>
@@ -10243,7 +11269,7 @@
           <w:lang w:eastAsia="pt-BR"/>
         </w:rPr>
         <w:drawing>
-          <wp:inline distT="0" distB="0" distL="0" distR="0" wp14:anchorId="440C1282" wp14:editId="1E2ECD9C">
+          <wp:inline distT="0" distB="0" distL="0" distR="0" wp14:anchorId="67B93D9E" wp14:editId="487DD63A">
             <wp:extent cx="3929975" cy="2391085"/>
             <wp:effectExtent l="0" t="0" r="0" b="0"/>
             <wp:docPr id="30" name="Imagem 30"/>
@@ -10583,7 +11609,7 @@
           <w:rFonts w:eastAsiaTheme="minorEastAsia"/>
         </w:rPr>
       </w:pPr>
-      <w:bookmarkStart w:id="57" w:name="_Toc146311450"/>
+      <w:bookmarkStart w:id="57" w:name="_Toc147584436"/>
       <w:r>
         <w:rPr>
           <w:rFonts w:eastAsiaTheme="minorEastAsia"/>
@@ -10777,7 +11803,7 @@
           <w:lang w:eastAsia="pt-BR"/>
         </w:rPr>
         <w:drawing>
-          <wp:inline distT="0" distB="0" distL="0" distR="0" wp14:anchorId="04929EFC" wp14:editId="07E9DDB3">
+          <wp:inline distT="0" distB="0" distL="0" distR="0" wp14:anchorId="1E904444" wp14:editId="1F97AC56">
             <wp:extent cx="3492230" cy="1944577"/>
             <wp:effectExtent l="0" t="0" r="0" b="0"/>
             <wp:docPr id="19" name="Imagem 19"/>
@@ -10860,7 +11886,7 @@
           <w:lang w:eastAsia="pt-BR"/>
         </w:rPr>
         <w:drawing>
-          <wp:inline distT="0" distB="0" distL="0" distR="0" wp14:anchorId="31EADFB0" wp14:editId="1A943D9A">
+          <wp:inline distT="0" distB="0" distL="0" distR="0" wp14:anchorId="18BB2B99" wp14:editId="5F844394">
             <wp:extent cx="3433864" cy="1047459"/>
             <wp:effectExtent l="0" t="0" r="0" b="635"/>
             <wp:docPr id="28" name="Imagem 28"/>
@@ -10943,7 +11969,7 @@
           <w:lang w:eastAsia="pt-BR"/>
         </w:rPr>
         <w:drawing>
-          <wp:inline distT="0" distB="0" distL="0" distR="0" wp14:anchorId="440C0E8B" wp14:editId="1D96BCEB">
+          <wp:inline distT="0" distB="0" distL="0" distR="0" wp14:anchorId="70216B0A" wp14:editId="4D145C83">
             <wp:extent cx="3463047" cy="1027729"/>
             <wp:effectExtent l="0" t="0" r="4445" b="1270"/>
             <wp:docPr id="29" name="Imagem 29"/>
@@ -10991,7 +12017,7 @@
       <w:pPr>
         <w:pStyle w:val="Ttulo2"/>
       </w:pPr>
-      <w:bookmarkStart w:id="61" w:name="_Toc146311451"/>
+      <w:bookmarkStart w:id="61" w:name="_Toc147584437"/>
       <w:r>
         <w:t>Estruturas hiperestáticas</w:t>
       </w:r>
@@ -11525,7 +12551,7 @@
           <w:lang w:eastAsia="pt-BR"/>
         </w:rPr>
         <w:drawing>
-          <wp:inline distT="0" distB="0" distL="0" distR="0" wp14:anchorId="3ADA55B8" wp14:editId="65173F38">
+          <wp:inline distT="0" distB="0" distL="0" distR="0" wp14:anchorId="212DED6D" wp14:editId="79FA2E49">
             <wp:extent cx="5760085" cy="1767840"/>
             <wp:effectExtent l="0" t="0" r="0" b="3810"/>
             <wp:docPr id="32" name="Imagem 32"/>
@@ -11585,7 +12611,7 @@
       <w:pPr>
         <w:pStyle w:val="Ttulo2"/>
       </w:pPr>
-      <w:bookmarkStart w:id="63" w:name="_Toc146311452"/>
+      <w:bookmarkStart w:id="63" w:name="_Toc147584438"/>
       <w:r>
         <w:lastRenderedPageBreak/>
         <w:t>Princípio dos trabalhos virtuais</w:t>
@@ -11851,21 +12877,7 @@
         <w:rPr>
           <w:rFonts w:eastAsiaTheme="minorEastAsia"/>
         </w:rPr>
-        <w:t xml:space="preserve"> a energia de deforma</w:t>
-      </w:r>
-      <w:proofErr w:type="spellStart"/>
-      <w:r>
-        <w:rPr>
-          <w:rFonts w:eastAsiaTheme="minorEastAsia"/>
-        </w:rPr>
-        <w:t>ção</w:t>
-      </w:r>
-      <w:proofErr w:type="spellEnd"/>
-      <w:r>
-        <w:rPr>
-          <w:rFonts w:eastAsiaTheme="minorEastAsia"/>
-        </w:rPr>
-        <w:t xml:space="preserve"> interna</w:t>
+        <w:t xml:space="preserve"> a energia de deformação interna</w:t>
       </w:r>
       <w:r>
         <w:rPr>
@@ -13366,7 +14378,7 @@
           <w:rFonts w:eastAsiaTheme="minorEastAsia"/>
         </w:rPr>
       </w:pPr>
-      <w:bookmarkStart w:id="64" w:name="_Toc146311453"/>
+      <w:bookmarkStart w:id="64" w:name="_Toc147584439"/>
       <w:r>
         <w:rPr>
           <w:rFonts w:eastAsiaTheme="minorEastAsia"/>
@@ -13521,7 +14533,7 @@
           <w:lang w:eastAsia="pt-BR"/>
         </w:rPr>
         <w:drawing>
-          <wp:inline distT="0" distB="0" distL="0" distR="0" wp14:anchorId="47E13D35" wp14:editId="26F5E961">
+          <wp:inline distT="0" distB="0" distL="0" distR="0" wp14:anchorId="0DCE8F7F" wp14:editId="4863C10B">
             <wp:extent cx="5760085" cy="2542540"/>
             <wp:effectExtent l="0" t="0" r="0" b="0"/>
             <wp:docPr id="3" name="Imagem 3"/>
@@ -14566,7 +15578,7 @@
           <w:lang w:eastAsia="pt-BR"/>
         </w:rPr>
         <w:drawing>
-          <wp:inline distT="0" distB="0" distL="0" distR="0" wp14:anchorId="430700E2" wp14:editId="7EB9C559">
+          <wp:inline distT="0" distB="0" distL="0" distR="0" wp14:anchorId="35F1AEE5" wp14:editId="13CF5040">
             <wp:extent cx="3845086" cy="3414839"/>
             <wp:effectExtent l="0" t="0" r="3175" b="0"/>
             <wp:docPr id="31" name="Imagem 31"/>
@@ -15534,7 +16546,7 @@
       <w:pPr>
         <w:pStyle w:val="Ttulo3"/>
       </w:pPr>
-      <w:bookmarkStart w:id="67" w:name="_Toc146311454"/>
+      <w:bookmarkStart w:id="67" w:name="_Toc147584440"/>
       <w:r>
         <w:t>Estudo de caso: Obtenção de esforços internos em uma viga hiperestática</w:t>
       </w:r>
@@ -15569,7 +16581,7 @@
           <w:lang w:eastAsia="pt-BR"/>
         </w:rPr>
         <w:drawing>
-          <wp:inline distT="0" distB="0" distL="0" distR="0" wp14:anchorId="37D4F313" wp14:editId="7F7DF099">
+          <wp:inline distT="0" distB="0" distL="0" distR="0" wp14:anchorId="13465E8D" wp14:editId="0DA5FCA6">
             <wp:extent cx="3940821" cy="1368491"/>
             <wp:effectExtent l="0" t="0" r="2540" b="3175"/>
             <wp:docPr id="2" name="Imagem 2"/>
@@ -15723,7 +16735,7 @@
           <w:lang w:eastAsia="pt-BR"/>
         </w:rPr>
         <w:drawing>
-          <wp:inline distT="0" distB="0" distL="0" distR="0" wp14:anchorId="1D840F7A" wp14:editId="6E527264">
+          <wp:inline distT="0" distB="0" distL="0" distR="0" wp14:anchorId="33DA3356" wp14:editId="54F04B93">
             <wp:extent cx="3030892" cy="2929317"/>
             <wp:effectExtent l="0" t="0" r="0" b="4445"/>
             <wp:docPr id="4" name="Imagem 4"/>
@@ -15907,7 +16919,7 @@
           <w:lang w:eastAsia="pt-BR"/>
         </w:rPr>
         <w:drawing>
-          <wp:inline distT="0" distB="0" distL="0" distR="0" wp14:anchorId="6BFB5392" wp14:editId="23C201F3">
+          <wp:inline distT="0" distB="0" distL="0" distR="0" wp14:anchorId="21901E5F" wp14:editId="30E9DF6E">
             <wp:extent cx="3648873" cy="4016828"/>
             <wp:effectExtent l="0" t="0" r="8890" b="3175"/>
             <wp:docPr id="26" name="Imagem 26"/>
@@ -15993,7 +17005,7 @@
           <w:lang w:eastAsia="pt-BR"/>
         </w:rPr>
         <w:drawing>
-          <wp:inline distT="0" distB="0" distL="0" distR="0" wp14:anchorId="64D18F22" wp14:editId="566CEC9C">
+          <wp:inline distT="0" distB="0" distL="0" distR="0" wp14:anchorId="172D4C4A" wp14:editId="3FD477BE">
             <wp:extent cx="3352800" cy="4153748"/>
             <wp:effectExtent l="0" t="0" r="0" b="0"/>
             <wp:docPr id="33" name="Imagem 33"/>
@@ -18285,7 +19297,7 @@
           <w:lang w:eastAsia="pt-BR"/>
         </w:rPr>
         <w:drawing>
-          <wp:inline distT="0" distB="0" distL="0" distR="0" wp14:anchorId="2BBDEDAC" wp14:editId="3053A086">
+          <wp:inline distT="0" distB="0" distL="0" distR="0" wp14:anchorId="55028B17" wp14:editId="5D9ECDBE">
             <wp:extent cx="4523362" cy="1365835"/>
             <wp:effectExtent l="0" t="0" r="0" b="6350"/>
             <wp:docPr id="34" name="Imagem 34"/>
@@ -18404,7 +19416,7 @@
           <w:lang w:eastAsia="pt-BR"/>
         </w:rPr>
         <w:drawing>
-          <wp:inline distT="0" distB="0" distL="0" distR="0" wp14:anchorId="134201A2" wp14:editId="66456C3B">
+          <wp:inline distT="0" distB="0" distL="0" distR="0" wp14:anchorId="3047CA71" wp14:editId="4D2E116A">
             <wp:extent cx="5916520" cy="1585609"/>
             <wp:effectExtent l="0" t="0" r="8255" b="0"/>
             <wp:docPr id="35" name="Imagem 35"/>
@@ -18784,6 +19796,7 @@
         </w:rPr>
       </w:pPr>
       <w:bookmarkStart w:id="75" w:name="_Ref147576119"/>
+      <w:bookmarkStart w:id="76" w:name="_Toc147584441"/>
       <w:r>
         <w:rPr>
           <w:rFonts w:eastAsiaTheme="minorEastAsia"/>
@@ -18797,15 +19810,14 @@
         </w:rPr>
         <w:t>étricas da</w:t>
       </w:r>
-      <w:bookmarkStart w:id="76" w:name="_GoBack"/>
+      <w:r>
+        <w:rPr>
+          <w:rFonts w:eastAsiaTheme="minorEastAsia"/>
+        </w:rPr>
+        <w:t xml:space="preserve"> reta</w:t>
+      </w:r>
+      <w:bookmarkEnd w:id="75"/>
       <w:bookmarkEnd w:id="76"/>
-      <w:r>
-        <w:rPr>
-          <w:rFonts w:eastAsiaTheme="minorEastAsia"/>
-        </w:rPr>
-        <w:t xml:space="preserve"> reta</w:t>
-      </w:r>
-      <w:bookmarkEnd w:id="75"/>
     </w:p>
     <w:p>
       <w:pPr>
@@ -18887,7 +19899,7 @@
           <w:lang w:eastAsia="pt-BR"/>
         </w:rPr>
         <w:drawing>
-          <wp:inline distT="0" distB="0" distL="0" distR="0" wp14:anchorId="70230AAC" wp14:editId="0B5D55E2">
+          <wp:inline distT="0" distB="0" distL="0" distR="0" wp14:anchorId="7B5EEA78" wp14:editId="0355EB11">
             <wp:extent cx="2859931" cy="3387656"/>
             <wp:effectExtent l="0" t="0" r="0" b="3810"/>
             <wp:docPr id="36" name="Imagem 36"/>
@@ -18961,19 +19973,7 @@
             <w:rPr>
               <w:rFonts w:ascii="Cambria Math" w:hAnsi="Cambria Math"/>
             </w:rPr>
-            <m:t>x=a+</m:t>
-          </m:r>
-          <m:r>
-            <w:rPr>
-              <w:rFonts w:ascii="Cambria Math" w:hAnsi="Cambria Math"/>
-            </w:rPr>
-            <m:t>λ</m:t>
-          </m:r>
-          <m:r>
-            <w:rPr>
-              <w:rFonts w:ascii="Cambria Math" w:hAnsi="Cambria Math"/>
-            </w:rPr>
-            <m:t>(</m:t>
+            <m:t>x=a+λ(</m:t>
           </m:r>
           <m:sSup>
             <m:sSupPr>
@@ -19022,31 +20022,7 @@
             <w:rPr>
               <w:rFonts w:ascii="Cambria Math" w:hAnsi="Cambria Math"/>
             </w:rPr>
-            <m:t>y</m:t>
-          </m:r>
-          <m:r>
-            <w:rPr>
-              <w:rFonts w:ascii="Cambria Math" w:hAnsi="Cambria Math"/>
-            </w:rPr>
-            <m:t>=</m:t>
-          </m:r>
-          <m:r>
-            <w:rPr>
-              <w:rFonts w:ascii="Cambria Math" w:hAnsi="Cambria Math"/>
-            </w:rPr>
-            <m:t>b</m:t>
-          </m:r>
-          <m:r>
-            <w:rPr>
-              <w:rFonts w:ascii="Cambria Math" w:hAnsi="Cambria Math"/>
-            </w:rPr>
-            <m:t>+</m:t>
-          </m:r>
-          <m:r>
-            <w:rPr>
-              <w:rFonts w:ascii="Cambria Math" w:hAnsi="Cambria Math"/>
-            </w:rPr>
-            <m:t>λ</m:t>
+            <m:t>y=b+λ</m:t>
           </m:r>
           <m:d>
             <m:dPr>
@@ -19062,19 +20038,7 @@
                 <w:rPr>
                   <w:rFonts w:ascii="Cambria Math" w:hAnsi="Cambria Math"/>
                 </w:rPr>
-                <m:t>b</m:t>
-              </m:r>
-              <m:r>
-                <w:rPr>
-                  <w:rFonts w:ascii="Cambria Math" w:hAnsi="Cambria Math"/>
-                </w:rPr>
-                <m:t>-</m:t>
-              </m:r>
-              <m:r>
-                <w:rPr>
-                  <w:rFonts w:ascii="Cambria Math" w:hAnsi="Cambria Math"/>
-                </w:rPr>
-                <m:t>b</m:t>
+                <m:t>b-b</m:t>
               </m:r>
             </m:e>
           </m:d>
@@ -19093,31 +20057,7 @@
             <w:rPr>
               <w:rFonts w:ascii="Cambria Math" w:hAnsi="Cambria Math"/>
             </w:rPr>
-            <m:t>x=</m:t>
-          </m:r>
-          <m:r>
-            <w:rPr>
-              <w:rFonts w:ascii="Cambria Math" w:hAnsi="Cambria Math"/>
-            </w:rPr>
-            <m:t>c</m:t>
-          </m:r>
-          <m:r>
-            <w:rPr>
-              <w:rFonts w:ascii="Cambria Math" w:hAnsi="Cambria Math"/>
-            </w:rPr>
-            <m:t>+</m:t>
-          </m:r>
-          <m:r>
-            <w:rPr>
-              <w:rFonts w:ascii="Cambria Math" w:hAnsi="Cambria Math"/>
-            </w:rPr>
-            <m:t>λ</m:t>
-          </m:r>
-          <m:r>
-            <w:rPr>
-              <w:rFonts w:ascii="Cambria Math" w:hAnsi="Cambria Math"/>
-            </w:rPr>
-            <m:t>(</m:t>
+            <m:t>x=c+λ(</m:t>
           </m:r>
           <m:sSup>
             <m:sSupPr>
@@ -19149,19 +20089,7 @@
             <w:rPr>
               <w:rFonts w:ascii="Cambria Math" w:hAnsi="Cambria Math"/>
             </w:rPr>
-            <m:t>-</m:t>
-          </m:r>
-          <m:r>
-            <w:rPr>
-              <w:rFonts w:ascii="Cambria Math" w:hAnsi="Cambria Math"/>
-            </w:rPr>
-            <m:t>c</m:t>
-          </m:r>
-          <m:r>
-            <w:rPr>
-              <w:rFonts w:ascii="Cambria Math" w:hAnsi="Cambria Math"/>
-            </w:rPr>
-            <m:t>)</m:t>
+            <m:t>-c)</m:t>
           </m:r>
         </m:oMath>
       </m:oMathPara>
@@ -19252,6 +20180,7 @@
           <w:rFonts w:eastAsiaTheme="minorEastAsia"/>
         </w:rPr>
       </w:pPr>
+      <w:bookmarkStart w:id="77" w:name="_Toc147584442"/>
       <w:r>
         <w:rPr>
           <w:rFonts w:eastAsiaTheme="minorEastAsia"/>
@@ -19259,6 +20188,7 @@
         <w:lastRenderedPageBreak/>
         <w:t>Escalonamento ou eliminação gaussiana</w:t>
       </w:r>
+      <w:bookmarkEnd w:id="77"/>
     </w:p>
     <w:p>
       <w:r>
@@ -19303,49 +20233,7 @@
             <w:rPr>
               <w:rFonts w:ascii="Cambria Math" w:hAnsi="Cambria Math"/>
             </w:rPr>
-            <m:t>a</m:t>
-          </m:r>
-          <m:r>
-            <w:rPr>
-              <w:rFonts w:ascii="Cambria Math" w:hAnsi="Cambria Math"/>
-            </w:rPr>
-            <m:t>2</m:t>
-          </m:r>
-          <m:r>
-            <w:rPr>
-              <w:rFonts w:ascii="Cambria Math" w:hAnsi="Cambria Math"/>
-            </w:rPr>
-            <m:t>.x+b</m:t>
-          </m:r>
-          <m:r>
-            <w:rPr>
-              <w:rFonts w:ascii="Cambria Math" w:hAnsi="Cambria Math"/>
-            </w:rPr>
-            <m:t>2</m:t>
-          </m:r>
-          <m:r>
-            <w:rPr>
-              <w:rFonts w:ascii="Cambria Math" w:hAnsi="Cambria Math"/>
-            </w:rPr>
-            <m:t>.y+c</m:t>
-          </m:r>
-          <m:r>
-            <w:rPr>
-              <w:rFonts w:ascii="Cambria Math" w:hAnsi="Cambria Math"/>
-            </w:rPr>
-            <m:t>2</m:t>
-          </m:r>
-          <m:r>
-            <w:rPr>
-              <w:rFonts w:ascii="Cambria Math" w:hAnsi="Cambria Math"/>
-            </w:rPr>
-            <m:t>.z= d</m:t>
-          </m:r>
-          <m:r>
-            <w:rPr>
-              <w:rFonts w:ascii="Cambria Math" w:hAnsi="Cambria Math"/>
-            </w:rPr>
-            <m:t>2</m:t>
+            <m:t>a2.x+b2.y+c2.z= d2</m:t>
           </m:r>
         </m:oMath>
       </m:oMathPara>
@@ -19362,49 +20250,7 @@
             <w:rPr>
               <w:rFonts w:ascii="Cambria Math" w:hAnsi="Cambria Math"/>
             </w:rPr>
-            <m:t>a</m:t>
-          </m:r>
-          <m:r>
-            <w:rPr>
-              <w:rFonts w:ascii="Cambria Math" w:hAnsi="Cambria Math"/>
-            </w:rPr>
-            <m:t>3</m:t>
-          </m:r>
-          <m:r>
-            <w:rPr>
-              <w:rFonts w:ascii="Cambria Math" w:hAnsi="Cambria Math"/>
-            </w:rPr>
-            <m:t>.x+b</m:t>
-          </m:r>
-          <m:r>
-            <w:rPr>
-              <w:rFonts w:ascii="Cambria Math" w:hAnsi="Cambria Math"/>
-            </w:rPr>
-            <m:t>3</m:t>
-          </m:r>
-          <m:r>
-            <w:rPr>
-              <w:rFonts w:ascii="Cambria Math" w:hAnsi="Cambria Math"/>
-            </w:rPr>
-            <m:t>.y+c</m:t>
-          </m:r>
-          <m:r>
-            <w:rPr>
-              <w:rFonts w:ascii="Cambria Math" w:hAnsi="Cambria Math"/>
-            </w:rPr>
-            <m:t>3</m:t>
-          </m:r>
-          <m:r>
-            <w:rPr>
-              <w:rFonts w:ascii="Cambria Math" w:hAnsi="Cambria Math"/>
-            </w:rPr>
-            <m:t>.z= d</m:t>
-          </m:r>
-          <m:r>
-            <w:rPr>
-              <w:rFonts w:ascii="Cambria Math" w:hAnsi="Cambria Math"/>
-            </w:rPr>
-            <m:t>3</m:t>
+            <m:t>a3.x+b3.y+c3.z= d3</m:t>
           </m:r>
         </m:oMath>
       </m:oMathPara>
@@ -19563,13 +20409,7 @@
             <w:rPr>
               <w:rFonts w:ascii="Cambria Math" w:hAnsi="Cambria Math"/>
             </w:rPr>
-            <m:t>M</m:t>
-          </m:r>
-          <m:r>
-            <w:rPr>
-              <w:rFonts w:ascii="Cambria Math" w:hAnsi="Cambria Math"/>
-            </w:rPr>
-            <m:t xml:space="preserve">= </m:t>
+            <m:t xml:space="preserve">M= </m:t>
           </m:r>
           <m:d>
             <m:dPr>
@@ -19814,19 +20654,7 @@
             <w:rPr>
               <w:rFonts w:ascii="Cambria Math" w:hAnsi="Cambria Math"/>
             </w:rPr>
-            <m:t>m</m:t>
-          </m:r>
-          <m:r>
-            <w:rPr>
-              <w:rFonts w:ascii="Cambria Math" w:hAnsi="Cambria Math"/>
-            </w:rPr>
-            <m:t>'</m:t>
-          </m:r>
-          <m:r>
-            <w:rPr>
-              <w:rFonts w:ascii="Cambria Math" w:hAnsi="Cambria Math"/>
-            </w:rPr>
-            <m:t xml:space="preserve">= </m:t>
+            <m:t xml:space="preserve">m'= </m:t>
           </m:r>
           <m:d>
             <m:dPr>
@@ -19863,13 +20691,7 @@
                       <w:rPr>
                         <w:rFonts w:ascii="Cambria Math" w:hAnsi="Cambria Math"/>
                       </w:rPr>
-                      <m:t>a1</m:t>
-                    </m:r>
-                    <m:r>
-                      <w:rPr>
-                        <w:rFonts w:ascii="Cambria Math" w:hAnsi="Cambria Math"/>
-                      </w:rPr>
-                      <m:t>'</m:t>
+                      <m:t>a1'</m:t>
                     </m:r>
                   </m:e>
                   <m:e>
@@ -19877,13 +20699,7 @@
                       <w:rPr>
                         <w:rFonts w:ascii="Cambria Math" w:hAnsi="Cambria Math"/>
                       </w:rPr>
-                      <m:t>b1</m:t>
-                    </m:r>
-                    <m:r>
-                      <w:rPr>
-                        <w:rFonts w:ascii="Cambria Math" w:hAnsi="Cambria Math"/>
-                      </w:rPr>
-                      <m:t>'</m:t>
+                      <m:t>b1'</m:t>
                     </m:r>
                   </m:e>
                   <m:e>
@@ -19891,13 +20707,7 @@
                       <w:rPr>
                         <w:rFonts w:ascii="Cambria Math" w:hAnsi="Cambria Math"/>
                       </w:rPr>
-                      <m:t>c1</m:t>
-                    </m:r>
-                    <m:r>
-                      <w:rPr>
-                        <w:rFonts w:ascii="Cambria Math" w:hAnsi="Cambria Math"/>
-                      </w:rPr>
-                      <m:t>'</m:t>
+                      <m:t>c1'</m:t>
                     </m:r>
                   </m:e>
                 </m:mr>
@@ -19915,13 +20725,7 @@
                       <w:rPr>
                         <w:rFonts w:ascii="Cambria Math" w:hAnsi="Cambria Math"/>
                       </w:rPr>
-                      <m:t>b2</m:t>
-                    </m:r>
-                    <m:r>
-                      <w:rPr>
-                        <w:rFonts w:ascii="Cambria Math" w:hAnsi="Cambria Math"/>
-                      </w:rPr>
-                      <m:t>'</m:t>
+                      <m:t>b2'</m:t>
                     </m:r>
                   </m:e>
                   <m:e>
@@ -19929,13 +20733,7 @@
                       <w:rPr>
                         <w:rFonts w:ascii="Cambria Math" w:hAnsi="Cambria Math"/>
                       </w:rPr>
-                      <m:t>c2</m:t>
-                    </m:r>
-                    <m:r>
-                      <w:rPr>
-                        <w:rFonts w:ascii="Cambria Math" w:hAnsi="Cambria Math"/>
-                      </w:rPr>
-                      <m:t>'</m:t>
+                      <m:t>c2'</m:t>
                     </m:r>
                   </m:e>
                 </m:mr>
@@ -19961,13 +20759,7 @@
                       <w:rPr>
                         <w:rFonts w:ascii="Cambria Math" w:hAnsi="Cambria Math"/>
                       </w:rPr>
-                      <m:t>c3</m:t>
-                    </m:r>
-                    <m:r>
-                      <w:rPr>
-                        <w:rFonts w:ascii="Cambria Math" w:hAnsi="Cambria Math"/>
-                      </w:rPr>
-                      <m:t>'</m:t>
+                      <m:t>c3'</m:t>
                     </m:r>
                   </m:e>
                 </m:mr>
@@ -19989,19 +20781,7 @@
             <w:rPr>
               <w:rFonts w:ascii="Cambria Math" w:hAnsi="Cambria Math"/>
             </w:rPr>
-            <m:t>M</m:t>
-          </m:r>
-          <m:r>
-            <w:rPr>
-              <w:rFonts w:ascii="Cambria Math" w:hAnsi="Cambria Math"/>
-            </w:rPr>
-            <m:t>'</m:t>
-          </m:r>
-          <m:r>
-            <w:rPr>
-              <w:rFonts w:ascii="Cambria Math" w:hAnsi="Cambria Math"/>
-            </w:rPr>
-            <m:t xml:space="preserve">= </m:t>
+            <m:t xml:space="preserve">M'= </m:t>
           </m:r>
           <m:d>
             <m:dPr>
@@ -20038,13 +20818,7 @@
                       <w:rPr>
                         <w:rFonts w:ascii="Cambria Math" w:hAnsi="Cambria Math"/>
                       </w:rPr>
-                      <m:t>a1</m:t>
-                    </m:r>
-                    <m:r>
-                      <w:rPr>
-                        <w:rFonts w:ascii="Cambria Math" w:hAnsi="Cambria Math"/>
-                      </w:rPr>
-                      <m:t>'</m:t>
+                      <m:t>a1'</m:t>
                     </m:r>
                   </m:e>
                   <m:e>
@@ -20052,13 +20826,7 @@
                       <w:rPr>
                         <w:rFonts w:ascii="Cambria Math" w:hAnsi="Cambria Math"/>
                       </w:rPr>
-                      <m:t>b1</m:t>
-                    </m:r>
-                    <m:r>
-                      <w:rPr>
-                        <w:rFonts w:ascii="Cambria Math" w:hAnsi="Cambria Math"/>
-                      </w:rPr>
-                      <m:t>'</m:t>
+                      <m:t>b1'</m:t>
                     </m:r>
                   </m:e>
                   <m:e>
@@ -20066,13 +20834,7 @@
                       <w:rPr>
                         <w:rFonts w:ascii="Cambria Math" w:hAnsi="Cambria Math"/>
                       </w:rPr>
-                      <m:t>c1</m:t>
-                    </m:r>
-                    <m:r>
-                      <w:rPr>
-                        <w:rFonts w:ascii="Cambria Math" w:hAnsi="Cambria Math"/>
-                      </w:rPr>
-                      <m:t>'</m:t>
+                      <m:t>c1'</m:t>
                     </m:r>
                   </m:e>
                 </m:mr>
@@ -20090,13 +20852,7 @@
                       <w:rPr>
                         <w:rFonts w:ascii="Cambria Math" w:hAnsi="Cambria Math"/>
                       </w:rPr>
-                      <m:t>b2</m:t>
-                    </m:r>
-                    <m:r>
-                      <w:rPr>
-                        <w:rFonts w:ascii="Cambria Math" w:hAnsi="Cambria Math"/>
-                      </w:rPr>
-                      <m:t>'</m:t>
+                      <m:t>b2'</m:t>
                     </m:r>
                   </m:e>
                   <m:e>
@@ -20104,13 +20860,7 @@
                       <w:rPr>
                         <w:rFonts w:ascii="Cambria Math" w:hAnsi="Cambria Math"/>
                       </w:rPr>
-                      <m:t>c2</m:t>
-                    </m:r>
-                    <m:r>
-                      <w:rPr>
-                        <w:rFonts w:ascii="Cambria Math" w:hAnsi="Cambria Math"/>
-                      </w:rPr>
-                      <m:t>'</m:t>
+                      <m:t>c2'</m:t>
                     </m:r>
                   </m:e>
                 </m:mr>
@@ -20136,13 +20886,7 @@
                       <w:rPr>
                         <w:rFonts w:ascii="Cambria Math" w:hAnsi="Cambria Math"/>
                       </w:rPr>
-                      <m:t>c3</m:t>
-                    </m:r>
-                    <m:r>
-                      <w:rPr>
-                        <w:rFonts w:ascii="Cambria Math" w:hAnsi="Cambria Math"/>
-                      </w:rPr>
-                      <m:t>'</m:t>
+                      <m:t>c3'</m:t>
                     </m:r>
                   </m:e>
                 </m:mr>
@@ -20176,13 +20920,7 @@
                       <w:rPr>
                         <w:rFonts w:ascii="Cambria Math" w:hAnsi="Cambria Math"/>
                       </w:rPr>
-                      <m:t>d1</m:t>
-                    </m:r>
-                    <m:r>
-                      <w:rPr>
-                        <w:rFonts w:ascii="Cambria Math" w:hAnsi="Cambria Math"/>
-                      </w:rPr>
-                      <m:t>'</m:t>
+                      <m:t>d1'</m:t>
                     </m:r>
                   </m:e>
                 </m:mr>
@@ -20192,13 +20930,7 @@
                       <w:rPr>
                         <w:rFonts w:ascii="Cambria Math" w:hAnsi="Cambria Math"/>
                       </w:rPr>
-                      <m:t>d2</m:t>
-                    </m:r>
-                    <m:r>
-                      <w:rPr>
-                        <w:rFonts w:ascii="Cambria Math" w:hAnsi="Cambria Math"/>
-                      </w:rPr>
-                      <m:t>'</m:t>
+                      <m:t>d2'</m:t>
                     </m:r>
                   </m:e>
                 </m:mr>
@@ -20208,13 +20940,7 @@
                       <w:rPr>
                         <w:rFonts w:ascii="Cambria Math" w:hAnsi="Cambria Math"/>
                       </w:rPr>
-                      <m:t>d3</m:t>
-                    </m:r>
-                    <m:r>
-                      <w:rPr>
-                        <w:rFonts w:ascii="Cambria Math" w:hAnsi="Cambria Math"/>
-                      </w:rPr>
-                      <m:t>'</m:t>
+                      <m:t>d3'</m:t>
                     </m:r>
                   </m:e>
                 </m:mr>
@@ -20284,49 +21010,7 @@
             <w:rPr>
               <w:rFonts w:ascii="Cambria Math" w:hAnsi="Cambria Math"/>
             </w:rPr>
-            <m:t>a1</m:t>
-          </m:r>
-          <m:r>
-            <w:rPr>
-              <w:rFonts w:ascii="Cambria Math" w:hAnsi="Cambria Math"/>
-            </w:rPr>
-            <m:t>'</m:t>
-          </m:r>
-          <m:r>
-            <w:rPr>
-              <w:rFonts w:ascii="Cambria Math" w:hAnsi="Cambria Math"/>
-            </w:rPr>
-            <m:t>.x+b1</m:t>
-          </m:r>
-          <m:r>
-            <w:rPr>
-              <w:rFonts w:ascii="Cambria Math" w:hAnsi="Cambria Math"/>
-            </w:rPr>
-            <m:t>'</m:t>
-          </m:r>
-          <m:r>
-            <w:rPr>
-              <w:rFonts w:ascii="Cambria Math" w:hAnsi="Cambria Math"/>
-            </w:rPr>
-            <m:t>.y+c1</m:t>
-          </m:r>
-          <m:r>
-            <w:rPr>
-              <w:rFonts w:ascii="Cambria Math" w:hAnsi="Cambria Math"/>
-            </w:rPr>
-            <m:t>'</m:t>
-          </m:r>
-          <m:r>
-            <w:rPr>
-              <w:rFonts w:ascii="Cambria Math" w:hAnsi="Cambria Math"/>
-            </w:rPr>
-            <m:t>.z= d1</m:t>
-          </m:r>
-          <m:r>
-            <w:rPr>
-              <w:rFonts w:ascii="Cambria Math" w:hAnsi="Cambria Math"/>
-            </w:rPr>
-            <m:t>'</m:t>
+            <m:t>a1'.x+b1'.y+c1'.z= d1'</m:t>
           </m:r>
         </m:oMath>
       </m:oMathPara>
@@ -20338,37 +21022,7 @@
             <w:rPr>
               <w:rFonts w:ascii="Cambria Math" w:hAnsi="Cambria Math"/>
             </w:rPr>
-            <m:t>b2</m:t>
-          </m:r>
-          <m:r>
-            <w:rPr>
-              <w:rFonts w:ascii="Cambria Math" w:hAnsi="Cambria Math"/>
-            </w:rPr>
-            <m:t>'</m:t>
-          </m:r>
-          <m:r>
-            <w:rPr>
-              <w:rFonts w:ascii="Cambria Math" w:hAnsi="Cambria Math"/>
-            </w:rPr>
-            <m:t>.y+c2</m:t>
-          </m:r>
-          <m:r>
-            <w:rPr>
-              <w:rFonts w:ascii="Cambria Math" w:hAnsi="Cambria Math"/>
-            </w:rPr>
-            <m:t>'</m:t>
-          </m:r>
-          <m:r>
-            <w:rPr>
-              <w:rFonts w:ascii="Cambria Math" w:hAnsi="Cambria Math"/>
-            </w:rPr>
-            <m:t>.z= d2</m:t>
-          </m:r>
-          <m:r>
-            <w:rPr>
-              <w:rFonts w:ascii="Cambria Math" w:hAnsi="Cambria Math"/>
-            </w:rPr>
-            <m:t>'</m:t>
+            <m:t>b2'.y+c2'.z= d2'</m:t>
           </m:r>
         </m:oMath>
       </m:oMathPara>
@@ -20380,19 +21034,7 @@
             <w:rPr>
               <w:rFonts w:ascii="Cambria Math" w:hAnsi="Cambria Math"/>
             </w:rPr>
-            <m:t>c3</m:t>
-          </m:r>
-          <m:r>
-            <w:rPr>
-              <w:rFonts w:ascii="Cambria Math" w:hAnsi="Cambria Math"/>
-            </w:rPr>
-            <m:t>'</m:t>
-          </m:r>
-          <m:r>
-            <w:rPr>
-              <w:rFonts w:ascii="Cambria Math" w:hAnsi="Cambria Math"/>
-            </w:rPr>
-            <m:t>.z= d3</m:t>
+            <m:t>c3'.z= d3</m:t>
           </m:r>
           <m:r>
             <w:rPr>
@@ -20420,14 +21062,14 @@
           <w:rFonts w:eastAsiaTheme="minorEastAsia"/>
         </w:rPr>
       </w:pPr>
-      <w:bookmarkStart w:id="77" w:name="_Toc146311455"/>
+      <w:bookmarkStart w:id="78" w:name="_Toc147584443"/>
       <w:r>
         <w:rPr>
           <w:rFonts w:eastAsiaTheme="minorEastAsia"/>
         </w:rPr>
         <w:t>A linguagem de programação C#</w:t>
       </w:r>
-      <w:bookmarkEnd w:id="77"/>
+      <w:bookmarkEnd w:id="78"/>
     </w:p>
     <w:p>
       <w:r>
@@ -20574,7 +21216,7 @@
       <w:pPr>
         <w:pStyle w:val="Ttulo3"/>
       </w:pPr>
-      <w:bookmarkStart w:id="78" w:name="_Toc146311456"/>
+      <w:bookmarkStart w:id="79" w:name="_Toc147584444"/>
       <w:r>
         <w:t>A plataforma</w:t>
       </w:r>
@@ -20589,7 +21231,7 @@
       <w:r>
         <w:t xml:space="preserve"> NET)</w:t>
       </w:r>
-      <w:bookmarkEnd w:id="78"/>
+      <w:bookmarkEnd w:id="79"/>
     </w:p>
     <w:p>
       <w:r>
@@ -20634,8 +21276,8 @@
       <w:pPr>
         <w:pStyle w:val="Ttulo3"/>
       </w:pPr>
-      <w:bookmarkStart w:id="79" w:name="_Toc146311457"/>
       <w:bookmarkStart w:id="80" w:name="_Ref147520058"/>
+      <w:bookmarkStart w:id="81" w:name="_Toc147584445"/>
       <w:r>
         <w:t xml:space="preserve">Windows </w:t>
       </w:r>
@@ -20643,8 +21285,8 @@
       <w:r>
         <w:t>Forms</w:t>
       </w:r>
-      <w:bookmarkEnd w:id="79"/>
       <w:bookmarkEnd w:id="80"/>
+      <w:bookmarkEnd w:id="81"/>
       <w:proofErr w:type="spellEnd"/>
     </w:p>
     <w:p>
@@ -20708,12 +21350,12 @@
       <w:pPr>
         <w:pStyle w:val="Ttulo2"/>
       </w:pPr>
-      <w:bookmarkStart w:id="81" w:name="_Toc146311458"/>
+      <w:bookmarkStart w:id="82" w:name="_Toc147584446"/>
       <w:r>
         <w:lastRenderedPageBreak/>
         <w:t>Orientação a objetos</w:t>
       </w:r>
-      <w:bookmarkEnd w:id="81"/>
+      <w:bookmarkEnd w:id="82"/>
     </w:p>
     <w:p>
       <w:r>
@@ -20770,11 +21412,11 @@
       <w:pPr>
         <w:pStyle w:val="Ttulo3"/>
       </w:pPr>
-      <w:bookmarkStart w:id="82" w:name="_Toc146311459"/>
+      <w:bookmarkStart w:id="83" w:name="_Toc147584447"/>
       <w:r>
         <w:t>Encapsulamento</w:t>
       </w:r>
-      <w:bookmarkEnd w:id="82"/>
+      <w:bookmarkEnd w:id="83"/>
     </w:p>
     <w:p>
       <w:r>
@@ -20798,12 +21440,12 @@
       <w:pPr>
         <w:pStyle w:val="Ttulo3"/>
       </w:pPr>
-      <w:bookmarkStart w:id="83" w:name="_Toc146311460"/>
+      <w:bookmarkStart w:id="84" w:name="_Toc147584448"/>
       <w:r>
         <w:lastRenderedPageBreak/>
         <w:t>Herança</w:t>
       </w:r>
-      <w:bookmarkEnd w:id="83"/>
+      <w:bookmarkEnd w:id="84"/>
     </w:p>
     <w:p>
       <w:r>
@@ -20932,11 +21574,11 @@
       <w:pPr>
         <w:pStyle w:val="Ttulo3"/>
       </w:pPr>
-      <w:bookmarkStart w:id="84" w:name="_Toc146311461"/>
+      <w:bookmarkStart w:id="85" w:name="_Toc147584449"/>
       <w:r>
         <w:t>Polimorfismo</w:t>
       </w:r>
-      <w:bookmarkEnd w:id="84"/>
+      <w:bookmarkEnd w:id="85"/>
     </w:p>
     <w:p>
       <w:r>
@@ -21016,20 +21658,22 @@
       <w:pPr>
         <w:pStyle w:val="Ttulo1"/>
       </w:pPr>
-      <w:bookmarkStart w:id="85" w:name="_Toc146311462"/>
+      <w:bookmarkStart w:id="86" w:name="_Toc147584450"/>
       <w:r>
         <w:lastRenderedPageBreak/>
         <w:t>Metodologia</w:t>
       </w:r>
-      <w:bookmarkEnd w:id="85"/>
+      <w:bookmarkEnd w:id="86"/>
     </w:p>
     <w:p>
       <w:pPr>
         <w:pStyle w:val="Ttulo2"/>
       </w:pPr>
+      <w:bookmarkStart w:id="87" w:name="_Toc147584451"/>
       <w:r>
         <w:t>Caracterização metodológica</w:t>
       </w:r>
+      <w:bookmarkEnd w:id="87"/>
     </w:p>
     <w:p>
       <w:r>
@@ -21088,6 +21732,7 @@
       <w:pPr>
         <w:pStyle w:val="Ttulo2"/>
       </w:pPr>
+      <w:bookmarkStart w:id="88" w:name="_Toc147584452"/>
       <w:r>
         <w:t>Ambiente</w:t>
       </w:r>
@@ -21097,6 +21742,7 @@
       <w:r>
         <w:t xml:space="preserve"> de desenvolvimento</w:t>
       </w:r>
+      <w:bookmarkEnd w:id="88"/>
     </w:p>
     <w:p/>
     <w:p>
@@ -21179,7 +21825,7 @@
           <w:lang w:eastAsia="pt-BR"/>
         </w:rPr>
         <w:drawing>
-          <wp:inline distT="0" distB="0" distL="0" distR="0" wp14:anchorId="16B47A13" wp14:editId="24BBDC82">
+          <wp:inline distT="0" distB="0" distL="0" distR="0" wp14:anchorId="1227AD31" wp14:editId="172BE541">
             <wp:extent cx="5760085" cy="3085465"/>
             <wp:effectExtent l="0" t="0" r="0" b="635"/>
             <wp:docPr id="37" name="Imagem 37"/>
@@ -21294,7 +21940,7 @@
           <w:lang w:eastAsia="pt-BR"/>
         </w:rPr>
         <w:drawing>
-          <wp:inline distT="0" distB="0" distL="0" distR="0" wp14:anchorId="56072424" wp14:editId="6B026CC4">
+          <wp:inline distT="0" distB="0" distL="0" distR="0" wp14:anchorId="0A06A7CA" wp14:editId="3C5F9433">
             <wp:extent cx="5760085" cy="2974975"/>
             <wp:effectExtent l="0" t="0" r="0" b="0"/>
             <wp:docPr id="40" name="Imagem 40"/>
@@ -21342,9 +21988,11 @@
       <w:pPr>
         <w:pStyle w:val="Ttulo2"/>
       </w:pPr>
+      <w:bookmarkStart w:id="89" w:name="_Toc147584453"/>
       <w:r>
         <w:t>Criação do ambiente gráfico tridimensional</w:t>
       </w:r>
+      <w:bookmarkEnd w:id="89"/>
     </w:p>
     <w:p>
       <w:r>
@@ -21453,7 +22101,7 @@
         <w:pStyle w:val="Legenda"/>
         <w:keepNext/>
       </w:pPr>
-      <w:bookmarkStart w:id="86" w:name="_Ref147524402"/>
+      <w:bookmarkStart w:id="90" w:name="_Ref147524402"/>
       <w:r>
         <w:t xml:space="preserve">Figura </w:t>
       </w:r>
@@ -21465,7 +22113,7 @@
           <w:t>39</w:t>
         </w:r>
       </w:fldSimple>
-      <w:bookmarkEnd w:id="86"/>
+      <w:bookmarkEnd w:id="90"/>
     </w:p>
     <w:p>
       <w:pPr>
@@ -21477,7 +22125,7 @@
           <w:lang w:eastAsia="pt-BR"/>
         </w:rPr>
         <w:drawing>
-          <wp:inline distT="0" distB="0" distL="0" distR="0" wp14:anchorId="5713866D" wp14:editId="2318DABE">
+          <wp:inline distT="0" distB="0" distL="0" distR="0" wp14:anchorId="39C53BA0" wp14:editId="5E8D2D75">
             <wp:extent cx="2821021" cy="3193608"/>
             <wp:effectExtent l="0" t="0" r="0" b="6985"/>
             <wp:docPr id="41" name="Imagem 41"/>
@@ -21617,7 +22265,7 @@
         <w:pStyle w:val="Legenda"/>
         <w:keepNext/>
       </w:pPr>
-      <w:bookmarkStart w:id="87" w:name="_Ref147526326"/>
+      <w:bookmarkStart w:id="91" w:name="_Ref147526326"/>
       <w:r>
         <w:lastRenderedPageBreak/>
         <w:t xml:space="preserve">Figura </w:t>
@@ -21630,7 +22278,7 @@
           <w:t>40</w:t>
         </w:r>
       </w:fldSimple>
-      <w:bookmarkEnd w:id="87"/>
+      <w:bookmarkEnd w:id="91"/>
     </w:p>
     <w:p>
       <w:pPr>
@@ -21642,7 +22290,7 @@
           <w:lang w:eastAsia="pt-BR"/>
         </w:rPr>
         <w:drawing>
-          <wp:inline distT="0" distB="0" distL="0" distR="0" wp14:anchorId="61AEB502" wp14:editId="1CA2289B">
+          <wp:inline distT="0" distB="0" distL="0" distR="0" wp14:anchorId="6915D484" wp14:editId="0586C531">
             <wp:extent cx="2081298" cy="2665379"/>
             <wp:effectExtent l="0" t="0" r="0" b="1905"/>
             <wp:docPr id="42" name="Imagem 42"/>
@@ -21770,9 +22418,11 @@
       <w:pPr>
         <w:pStyle w:val="Ttulo2"/>
       </w:pPr>
+      <w:bookmarkStart w:id="92" w:name="_Toc147584454"/>
       <w:r>
         <w:t>Criação de classes utilitárias</w:t>
       </w:r>
+      <w:bookmarkEnd w:id="92"/>
     </w:p>
     <w:p>
       <w:r>
@@ -21810,10 +22460,18 @@
       <w:pPr>
         <w:pStyle w:val="Ttulo3"/>
       </w:pPr>
+      <w:bookmarkStart w:id="93" w:name="_Toc147584455"/>
       <w:r>
         <w:lastRenderedPageBreak/>
-        <w:t>Uma classe para cálculos gerais</w:t>
-      </w:r>
+        <w:t>C</w:t>
+      </w:r>
+      <w:r>
+        <w:t>lasse</w:t>
+      </w:r>
+      <w:r>
+        <w:t xml:space="preserve"> para cálculos gerais</w:t>
+      </w:r>
+      <w:bookmarkEnd w:id="93"/>
     </w:p>
     <w:p>
       <w:r>
@@ -21879,12 +22537,494 @@
         <w:t xml:space="preserve"> </w:t>
       </w:r>
     </w:p>
+    <w:p>
+      <w:pPr>
+        <w:pStyle w:val="Ttulo3"/>
+      </w:pPr>
+      <w:bookmarkStart w:id="94" w:name="_Toc147584456"/>
+      <w:r>
+        <w:t>Classe para as equações paramétricas de reta</w:t>
+      </w:r>
+      <w:bookmarkEnd w:id="94"/>
+    </w:p>
+    <w:p>
+      <w:r>
+        <w:t>Foi criada uma classe que representa as equações paramétricas da reta, para instanciar um objeto desta classe deve-se passar como parâmetro duas posições tridimensionais. A classe possui métodos para a obtenção de pontos na reta, pontos de intersecção com outra equação de reta, realização de testes de pertencimento de um ponto à reta e testes para verificar se um ponto pertence a ela e a outra equação de reta simultaneamente.</w:t>
+      </w:r>
+    </w:p>
+    <w:p>
+      <w:pPr>
+        <w:pStyle w:val="Ttulo3"/>
+      </w:pPr>
+      <w:bookmarkStart w:id="95" w:name="_Toc147584457"/>
+      <w:r>
+        <w:lastRenderedPageBreak/>
+        <w:t xml:space="preserve">Classes para as equações de Momento </w:t>
+      </w:r>
+      <w:proofErr w:type="spellStart"/>
+      <w:r>
+        <w:t>Fletor</w:t>
+      </w:r>
+      <w:proofErr w:type="spellEnd"/>
+      <w:r>
+        <w:t>, Força Cortante e Normal</w:t>
+      </w:r>
+      <w:bookmarkEnd w:id="95"/>
+    </w:p>
+    <w:p>
+      <w:r>
+        <w:t>Foram criadas classes para a representação das equações de esforços internos, elas possuem mecanismos de obtenção de valores em um determinado ponto, além de valores máximos e mínimos da equação.</w:t>
+      </w:r>
+    </w:p>
+    <w:p>
+      <w:pPr>
+        <w:pStyle w:val="Ttulo3"/>
+      </w:pPr>
+      <w:bookmarkStart w:id="96" w:name="_Toc147584458"/>
+      <w:r>
+        <w:t>Classes que representam os esforços externos</w:t>
+      </w:r>
+      <w:bookmarkEnd w:id="96"/>
+    </w:p>
+    <w:p>
+      <w:r>
+        <w:t>Foram criadas classes que representam as cargas distribuídas, forças pontuais e momentos. Todos os objetos que são instanciados a partir destas classes devem receber no momento da instanciação a estrutura a qual pertencem e a posição em que estão sendo aplicadas na estrutura.</w:t>
+      </w:r>
+    </w:p>
+    <w:p>
+      <w:r>
+        <w:t xml:space="preserve">Elas possuem propriedades que indicam os seus valores em </w:t>
+      </w:r>
+      <w:proofErr w:type="spellStart"/>
+      <w:r>
+        <w:t>kN</w:t>
+      </w:r>
+      <w:proofErr w:type="spellEnd"/>
+      <w:r>
+        <w:t xml:space="preserve">, posições no eixo da estrutura e posições no espaço tridimensional, além de possuírem métodos que definem seu design gráfico e o modo que serão desenhadas na tela do computador, além de possuírem mecanismos que definem de que modo elas interagirão com os usuários, como campos de seleção e estados de seleção e não-seleção. </w:t>
+      </w:r>
+    </w:p>
+    <w:p>
+      <w:r>
+        <w:t xml:space="preserve">A classe que representa a carga distribuída também possui mecanismos de fornecem a sua força resultante, ou seja, um objeto do tipo </w:t>
+      </w:r>
+      <w:r>
+        <w:t>carga pontual que representa a força resultante de uma determinada carga distribuída.</w:t>
+      </w:r>
+    </w:p>
+    <w:p>
+      <w:pPr>
+        <w:pStyle w:val="Ttulo2"/>
+      </w:pPr>
+      <w:bookmarkStart w:id="97" w:name="_Toc147584459"/>
+      <w:r>
+        <w:t>Criação dos apoios</w:t>
+      </w:r>
+      <w:bookmarkEnd w:id="97"/>
+    </w:p>
+    <w:p>
+      <w:r>
+        <w:t xml:space="preserve">Foram criadas classes que representam os apoios fixo, móvel e engaste. Como estas entidades possuem características em comum foi criada uma superclasse que abstrai o conceito de um suporte genérico, chamada </w:t>
+      </w:r>
+      <w:proofErr w:type="spellStart"/>
+      <w:r>
+        <w:t>Support</w:t>
+      </w:r>
+      <w:proofErr w:type="spellEnd"/>
+      <w:r>
+        <w:t>.</w:t>
+      </w:r>
+    </w:p>
+    <w:p>
+      <w:r>
+        <w:lastRenderedPageBreak/>
+        <w:t xml:space="preserve">A classe </w:t>
+      </w:r>
+      <w:proofErr w:type="spellStart"/>
+      <w:r>
+        <w:t>Support</w:t>
+      </w:r>
+      <w:proofErr w:type="spellEnd"/>
+      <w:r>
+        <w:t xml:space="preserve"> contém propriedades e métodos que são comuns para todos os outros apoios, como as posições tridimensionais no espaço, a posição no eixo da estrutura a qual pertence, as reações, que armazenam objetos do tipo carga pontual, e também ferramentas que permitem a interação com o usuário, como caixas de seleção e estado de selecionado e não-selecionado.</w:t>
+      </w:r>
+    </w:p>
+    <w:p>
+      <w:r>
+        <w:t xml:space="preserve">As classes que representam os apoios fixo, móvel </w:t>
+      </w:r>
+      <w:r>
+        <w:t>e engaste</w:t>
+      </w:r>
+      <w:r>
+        <w:t xml:space="preserve"> são classes filhas da classe </w:t>
+      </w:r>
+      <w:proofErr w:type="spellStart"/>
+      <w:r>
+        <w:t>Structure</w:t>
+      </w:r>
+      <w:proofErr w:type="spellEnd"/>
+      <w:r>
+        <w:t>, e por sua vez herdam todas as propriedades da classe mãe, além de sobrescreverem os métodos referentes à sua representação gráfica na tela do computador.</w:t>
+      </w:r>
+      <w:r>
+        <w:t xml:space="preserve"> </w:t>
+      </w:r>
+    </w:p>
     <w:p/>
     <w:p>
       <w:pPr>
+        <w:pStyle w:val="Ttulo2"/>
+      </w:pPr>
+      <w:bookmarkStart w:id="98" w:name="_Toc147584460"/>
+      <w:r>
+        <w:t>Criação das estruturas</w:t>
+      </w:r>
+      <w:bookmarkEnd w:id="98"/>
+    </w:p>
+    <w:p>
+      <w:r>
+        <w:t xml:space="preserve">Foram criadas classes que representam as estruturas envolvidas, sendo elas as vigas e pilares, como estas entidades possuem diversas características em comum, foi criada uma superclasse que representa uma estrutura genérica, chamada </w:t>
+      </w:r>
+      <w:proofErr w:type="spellStart"/>
+      <w:r>
+        <w:t>S</w:t>
+      </w:r>
+      <w:r>
+        <w:t>tructure</w:t>
+      </w:r>
+      <w:proofErr w:type="spellEnd"/>
+      <w:r>
+        <w:t>.</w:t>
+      </w:r>
+    </w:p>
+    <w:p>
+      <w:r>
+        <w:t xml:space="preserve">A classe </w:t>
+      </w:r>
+      <w:proofErr w:type="spellStart"/>
+      <w:r>
+        <w:t>Structure</w:t>
+      </w:r>
+      <w:proofErr w:type="spellEnd"/>
+      <w:r>
+        <w:t xml:space="preserve"> possui propriedades e métodos que definem as características e comportamento de uma estrutura, como a sua posição do espaço, os esforços externos que estão sendo aplicados nela</w:t>
+      </w:r>
+      <w:r>
+        <w:t>,</w:t>
+      </w:r>
+      <w:r>
+        <w:t xml:space="preserve"> os apoios que ela possui</w:t>
+      </w:r>
+      <w:r>
+        <w:t xml:space="preserve"> e as equações de esforços internos</w:t>
+      </w:r>
+      <w:r>
+        <w:t>.</w:t>
+      </w:r>
+    </w:p>
+    <w:p>
+      <w:r>
+        <w:t xml:space="preserve">As classes que representam as vigas e pilares herdam da classe </w:t>
+      </w:r>
+      <w:proofErr w:type="spellStart"/>
+      <w:r>
+        <w:t>Structure</w:t>
+      </w:r>
+      <w:proofErr w:type="spellEnd"/>
+      <w:r>
+        <w:t xml:space="preserve">, </w:t>
+      </w:r>
+      <w:proofErr w:type="gramStart"/>
+      <w:r>
+        <w:t>e portanto</w:t>
+      </w:r>
+      <w:proofErr w:type="gramEnd"/>
+      <w:r>
+        <w:t xml:space="preserve"> também têm acesso às mesmas propriedades e métodos, as duas classes também sobrescrevem o método que define sua representação gráfica, possibilitando assim o polimorfismo, ou seja, que os dois tipos de estrutura tenham comportamentos diferentes quando impressos na tela do computador.</w:t>
+      </w:r>
+    </w:p>
+    <w:p>
+      <w:r>
+        <w:t xml:space="preserve">As classes que representam as estruturas possuem </w:t>
+      </w:r>
+      <w:r>
+        <w:t>métodos que verificam os pontos de intersecção com outros objetos, lógicas que definem se ele está sendo apoiado ou se serve de apoio para outras estruturas utilizando os mecanismos já mencionados anteriormente. Elas também possuem mecan</w:t>
+      </w:r>
+      <w:r>
+        <w:t xml:space="preserve">ismos de inserção e remoção de </w:t>
+      </w:r>
+      <w:r>
+        <w:t>apoios e esforços de acordo com as necessidades da execução do código.</w:t>
+      </w:r>
+    </w:p>
+    <w:p>
+      <w:r>
+        <w:t xml:space="preserve">Elas também executam internamente o cálculo das reações dos apoios, identificando o próprio grau de </w:t>
+      </w:r>
+      <w:proofErr w:type="spellStart"/>
+      <w:r>
+        <w:t>hiperestaticidade</w:t>
+      </w:r>
+      <w:proofErr w:type="spellEnd"/>
+      <w:r>
+        <w:t xml:space="preserve">. Caso ela seja uma estrutura isostática, há a execução de uma lógica para o cálculo das reações utilizando o método das seções, caso ela seja uma estrutura </w:t>
+      </w:r>
+      <w:r>
+        <w:lastRenderedPageBreak/>
+        <w:t>hiperestática, a lógica anterior é reutilizada para o cálculo das reações dos sistemas isostáticos necessários pelo método da força, tendo as equações envolvendo integrais e resolução de sistemas lineares resolvidas utilizando as classes utilitárias mencionadas anteriormente.</w:t>
+      </w:r>
+    </w:p>
+    <w:p>
+      <w:r>
+        <w:t>Estas classes também possuem métodos que desenham na tela do computador suas respectivas equações de esforços internos para cada um dos objetos instanciados a partir delas.</w:t>
+      </w:r>
+    </w:p>
+    <w:p>
+      <w:pPr>
+        <w:pStyle w:val="Ttulo2"/>
+      </w:pPr>
+      <w:r>
+        <w:t>G</w:t>
+      </w:r>
+      <w:r>
+        <w:t>erenciador</w:t>
+      </w:r>
+      <w:r>
+        <w:t xml:space="preserve"> de ambiente</w:t>
+      </w:r>
+    </w:p>
+    <w:p>
+      <w:r>
+        <w:t xml:space="preserve">O gerenciador de ambiente, apelidado de Manager, é uma classe criada para gerenciar todos os objetos e elementos em tempo de execução, apenas um objeto desta classe é instanciado no momento inicial da execução do software. Nessa instância são </w:t>
+      </w:r>
+      <w:proofErr w:type="gramStart"/>
+      <w:r>
+        <w:t>armazenados</w:t>
+      </w:r>
+      <w:proofErr w:type="gramEnd"/>
+      <w:r>
+        <w:t xml:space="preserve"> todas as estruturas, carregamentos, e demais elementos que venham a ser criados durante a execução do aplicativo.</w:t>
+      </w:r>
+    </w:p>
+    <w:p>
+      <w:r>
+        <w:t xml:space="preserve">A classe conta com métodos de atualização do ambiente, gestão de elementos selecionados, comunicação </w:t>
+      </w:r>
+      <w:r>
+        <w:t>entre elementos, impressão dos elementos na tela do computador e inserção e remoção de elementos no ambiente</w:t>
+      </w:r>
+      <w:r>
+        <w:t>.</w:t>
+      </w:r>
+    </w:p>
+    <w:p>
+      <w:pPr>
+        <w:pStyle w:val="Ttulo3"/>
+      </w:pPr>
+      <w:bookmarkStart w:id="99" w:name="_Ref147593104"/>
+      <w:r>
+        <w:t>M</w:t>
+      </w:r>
+      <w:r>
+        <w:t>étodos</w:t>
+      </w:r>
+      <w:r>
+        <w:t xml:space="preserve"> para atualização do ambiente</w:t>
+      </w:r>
+      <w:bookmarkEnd w:id="99"/>
+    </w:p>
+    <w:p>
+      <w:r>
+        <w:t>Durante a execução do software, o usuário pode desenhar objetos e definir a correlação entre eles, toda vez que o usuário executa uma ação durante a execução do software, o método de atualização do ambiente é chamado, durante o processo de atualização o gerenciador executa comandos para a geração de nós. Os nós são entidades que marcam os pontos importantes no ambiente tridimensional que possibilitam a interação do usuário com o aplicativo, eles marcam os pontos das extremidades e da metade de estruturas, pontos de intersecção entre elas e o ponto inicial do ambiente tridimensional.</w:t>
+      </w:r>
+    </w:p>
+    <w:p>
+      <w:r>
+        <w:t xml:space="preserve">Após gerados os nós, é executada a ação de construção dos elementos estruturais, neste método é realizada uma iteração por todas as estruturas presentes no ambiente, e para cada uma delas são chamados os métodos de identificação de intersecções, onde cada uma das estruturas </w:t>
+      </w:r>
+      <w:r>
+        <w:lastRenderedPageBreak/>
+        <w:t xml:space="preserve">reconhecem seus </w:t>
+      </w:r>
+      <w:r>
+        <w:t>apoios e esforços internos baseando-se nas interações com as demais estruturas. Após todas as estruturas terem reconhecido se</w:t>
+      </w:r>
+      <w:r>
+        <w:t>us apoios e esforços externos solicitantes</w:t>
+      </w:r>
+      <w:r>
+        <w:t>, é chamado o método de cálculo das reações de apoio para cada uma das estruturas.</w:t>
+      </w:r>
+    </w:p>
+    <w:p>
+      <w:r>
+        <w:t>Após a construção das estruturas é chamado o método de desenho dos elementos na tela, para isso é feita uma iteração por todos os elementos, e para cada um deles é chamado o m</w:t>
+      </w:r>
+      <w:r>
+        <w:t>étodo de desenho da respectiva instância.</w:t>
+      </w:r>
+    </w:p>
+    <w:p>
+      <w:pPr>
+        <w:pStyle w:val="Ttulo3"/>
+      </w:pPr>
+      <w:r>
+        <w:t>Métodos para a interação com o usuário</w:t>
+      </w:r>
+    </w:p>
+    <w:p>
+      <w:r>
+        <w:t>Conforme o usuário interage com o ambiente de desenho tridimensional, podem acontecer modificações tanto no ambiente de execução quanto no ambiente gráfico do aplicativo. Estas interações podem ser:</w:t>
+      </w:r>
+    </w:p>
+    <w:p/>
+    <w:p>
+      <w:r>
+        <w:rPr>
+          <w:b/>
+        </w:rPr>
+        <w:t>M</w:t>
+      </w:r>
+      <w:r>
+        <w:rPr>
+          <w:b/>
+        </w:rPr>
+        <w:t>odificação</w:t>
+      </w:r>
+      <w:r>
+        <w:rPr>
+          <w:b/>
+        </w:rPr>
+        <w:t xml:space="preserve"> da vista: </w:t>
+      </w:r>
+      <w:r>
+        <w:t xml:space="preserve">O usuário </w:t>
+      </w:r>
+      <w:r>
+        <w:t>pode modificar</w:t>
+      </w:r>
+      <w:r>
+        <w:t xml:space="preserve"> a vista tridimensional durante</w:t>
+      </w:r>
+      <w:r>
+        <w:t xml:space="preserve"> a execução do aplicativo, como transladar a vista, </w:t>
+      </w:r>
+      <w:proofErr w:type="spellStart"/>
+      <w:r>
+        <w:t>rotacioná-la</w:t>
+      </w:r>
+      <w:proofErr w:type="spellEnd"/>
+      <w:r>
+        <w:t xml:space="preserve"> e dar zoom, quando estas ações são feitas, o gerenciador altera as propriedades que definem o deslocamento, zoom e ângulo de rotação da tela e executa a ação de desenhar todos os elementos novamente.</w:t>
+      </w:r>
+    </w:p>
+    <w:p>
+      <w:r>
+        <w:rPr>
+          <w:b/>
+        </w:rPr>
+        <w:t>Cliques e seleç</w:t>
+      </w:r>
+      <w:r>
+        <w:rPr>
+          <w:b/>
+        </w:rPr>
+        <w:t>ão</w:t>
+      </w:r>
+      <w:r>
+        <w:rPr>
+          <w:b/>
+        </w:rPr>
+        <w:t xml:space="preserve"> de elementos: </w:t>
+      </w:r>
+      <w:r>
+        <w:t>Quando o usuário seleciona os elementos durante a execução do aplicativo o gerenciador é responsável por atualizar o estado de seleção de cada um dos objetos presentes no ambiente e redesenhá-los, já que o estado de seleção altera aspectos visuais dos elementos, e as propriedades que são fornecidas ao usuário. Se uma viga é selecionada, por exemplo, seu aspecto visual será alterado e suas propriedades, como diagramas de esforços internos e reações de apoio serão desenhados na tela.</w:t>
+      </w:r>
+    </w:p>
+    <w:p>
+      <w:r>
+        <w:rPr>
+          <w:b/>
+        </w:rPr>
+        <w:t>Inserção e remoção de elementos</w:t>
+      </w:r>
+      <w:r>
+        <w:rPr>
+          <w:b/>
+        </w:rPr>
+        <w:t xml:space="preserve">: </w:t>
+      </w:r>
+      <w:r>
+        <w:t xml:space="preserve">Quando o usuário desenha uma nova estrutura ou insere novas cargas em uma estrutura, o gerenciador age inserindo um novo objeto da estrutura no ambiente ou inserindo a nova carga em uma estrutura já existente, e executa novamente a ação de atualização, deste modo, todo o processo descrito no capítulo </w:t>
+      </w:r>
+      <w:r>
+        <w:fldChar w:fldCharType="begin"/>
+      </w:r>
+      <w:r>
+        <w:instrText xml:space="preserve"> REF _Ref147593104 \r \h </w:instrText>
+      </w:r>
+      <w:r>
+        <w:fldChar w:fldCharType="separate"/>
+      </w:r>
+      <w:r>
+        <w:t>4.7.1</w:t>
+      </w:r>
+      <w:r>
+        <w:fldChar w:fldCharType="end"/>
+      </w:r>
+      <w:r>
+        <w:t xml:space="preserve"> é repetido. O mesmo acontece para a remoção de elementos.</w:t>
+      </w:r>
+    </w:p>
+    <w:p>
+      <w:r>
+        <w:rPr>
+          <w:b/>
+        </w:rPr>
+        <w:t>Alteração na configuração das estruturas</w:t>
+      </w:r>
+      <w:r>
+        <w:rPr>
+          <w:b/>
+        </w:rPr>
+        <w:t>:</w:t>
+      </w:r>
+      <w:r>
+        <w:t xml:space="preserve"> Durante o uso do </w:t>
+      </w:r>
+      <w:r>
+        <w:t>aplicativo</w:t>
+      </w:r>
+      <w:r>
+        <w:t xml:space="preserve"> o usuário pode optar por trocar o tipo de apoio em uma estrutura ou alterar o modo com que as estruturas se comportam, como por exemplo alterando a relação entre estrutura de apoio e estrutura apoiada, </w:t>
+      </w:r>
+      <w:r>
+        <w:lastRenderedPageBreak/>
+        <w:t>nestes casos, o gerenciador</w:t>
+      </w:r>
+      <w:r>
+        <w:t xml:space="preserve"> altera as propriedades dos elementos modificados e</w:t>
+      </w:r>
+      <w:r>
+        <w:t xml:space="preserve"> executa o processo de atualização novamente.</w:t>
+      </w:r>
+    </w:p>
+    <w:p>
+      <w:pPr>
+        <w:pStyle w:val="Ttulo2"/>
+      </w:pPr>
+      <w:r>
+        <w:t>Criação dos formulários</w:t>
+      </w:r>
+      <w:bookmarkStart w:id="100" w:name="_GoBack"/>
+      <w:bookmarkEnd w:id="100"/>
+    </w:p>
+    <w:p>
+      <w:pPr>
         <w:pStyle w:val="Ttulo1"/>
       </w:pPr>
-      <w:bookmarkStart w:id="88" w:name="_Toc146311463"/>
+      <w:bookmarkStart w:id="101" w:name="_Toc147584461"/>
       <w:r>
         <w:lastRenderedPageBreak/>
         <w:t>Referências (</w:t>
@@ -21901,7 +23041,7 @@
       <w:r>
         <w:t>)</w:t>
       </w:r>
-      <w:bookmarkEnd w:id="88"/>
+      <w:bookmarkEnd w:id="101"/>
     </w:p>
     <w:p>
       <w:pPr>
@@ -22183,7 +23323,7 @@
           <w:rPr>
             <w:noProof/>
           </w:rPr>
-          <w:t>41</w:t>
+          <w:t>59</w:t>
         </w:r>
         <w:r>
           <w:fldChar w:fldCharType="end"/>
@@ -23459,552 +24599,6 @@
 </w:styles>
 </file>
 
-<file path=word/glossary/document.xml><?xml version="1.0" encoding="utf-8"?>
-<w:glossaryDocument xmlns:wpc="http://schemas.microsoft.com/office/word/2010/wordprocessingCanvas" xmlns:cx="http://schemas.microsoft.com/office/drawing/2014/chartex" xmlns:mc="http://schemas.openxmlformats.org/markup-compatibility/2006" xmlns:o="urn:schemas-microsoft-com:office:office" xmlns:r="http://schemas.openxmlformats.org/officeDocument/2006/relationships" xmlns:m="http://schemas.openxmlformats.org/officeDocument/2006/math" xmlns:v="urn:schemas-microsoft-com:vml" xmlns:wp14="http://schemas.microsoft.com/office/word/2010/wordprocessingDrawing" xmlns:wp="http://schemas.openxmlformats.org/drawingml/2006/wordprocessingDrawing" xmlns:w10="urn:schemas-microsoft-com:office:word" xmlns:w="http://schemas.openxmlformats.org/wordprocessingml/2006/main" xmlns:w14="http://schemas.microsoft.com/office/word/2010/wordml" xmlns:w15="http://schemas.microsoft.com/office/word/2012/wordml" xmlns:w16se="http://schemas.microsoft.com/office/word/2015/wordml/symex" xmlns:wpg="http://schemas.microsoft.com/office/word/2010/wordprocessingGroup" xmlns:wpi="http://schemas.microsoft.com/office/word/2010/wordprocessingInk" xmlns:wne="http://schemas.microsoft.com/office/word/2006/wordml" xmlns:wps="http://schemas.microsoft.com/office/word/2010/wordprocessingShape" mc:Ignorable="w14 w15 w16se wp14"/>
-</file>
-
-<file path=word/glossary/fontTable.xml><?xml version="1.0" encoding="utf-8"?>
-<w:fonts xmlns:mc="http://schemas.openxmlformats.org/markup-compatibility/2006" xmlns:r="http://schemas.openxmlformats.org/officeDocument/2006/relationships" xmlns:w="http://schemas.openxmlformats.org/wordprocessingml/2006/main" xmlns:w14="http://schemas.microsoft.com/office/word/2010/wordml" xmlns:w15="http://schemas.microsoft.com/office/word/2012/wordml" xmlns:w16se="http://schemas.microsoft.com/office/word/2015/wordml/symex" mc:Ignorable="w14 w15 w16se">
-  <w:font w:name="Symbol">
-    <w:panose1 w:val="05050102010706020507"/>
-    <w:charset w:val="02"/>
-    <w:family w:val="roman"/>
-    <w:pitch w:val="variable"/>
-    <w:sig w:usb0="00000000" w:usb1="10000000" w:usb2="00000000" w:usb3="00000000" w:csb0="80000000" w:csb1="00000000"/>
-  </w:font>
-  <w:font w:name="Times New Roman">
-    <w:panose1 w:val="02020603050405020304"/>
-    <w:charset w:val="00"/>
-    <w:family w:val="roman"/>
-    <w:pitch w:val="variable"/>
-    <w:sig w:usb0="E0002EFF" w:usb1="C000785B" w:usb2="00000009" w:usb3="00000000" w:csb0="000001FF" w:csb1="00000000"/>
-  </w:font>
-  <w:font w:name="Courier New">
-    <w:panose1 w:val="02070309020205020404"/>
-    <w:charset w:val="00"/>
-    <w:family w:val="modern"/>
-    <w:pitch w:val="fixed"/>
-    <w:sig w:usb0="E0002EFF" w:usb1="C0007843" w:usb2="00000009" w:usb3="00000000" w:csb0="000001FF" w:csb1="00000000"/>
-  </w:font>
-  <w:font w:name="Wingdings">
-    <w:panose1 w:val="05000000000000000000"/>
-    <w:charset w:val="02"/>
-    <w:family w:val="auto"/>
-    <w:pitch w:val="variable"/>
-    <w:sig w:usb0="00000000" w:usb1="10000000" w:usb2="00000000" w:usb3="00000000" w:csb0="80000000" w:csb1="00000000"/>
-  </w:font>
-  <w:font w:name="Calibri">
-    <w:panose1 w:val="020F0502020204030204"/>
-    <w:charset w:val="00"/>
-    <w:family w:val="swiss"/>
-    <w:pitch w:val="variable"/>
-    <w:sig w:usb0="E4002EFF" w:usb1="C000247B" w:usb2="00000009" w:usb3="00000000" w:csb0="000001FF" w:csb1="00000000"/>
-  </w:font>
-  <w:font w:name="Calibri Light">
-    <w:panose1 w:val="020F0302020204030204"/>
-    <w:charset w:val="00"/>
-    <w:family w:val="swiss"/>
-    <w:pitch w:val="variable"/>
-    <w:sig w:usb0="E4002EFF" w:usb1="C000247B" w:usb2="00000009" w:usb3="00000000" w:csb0="000001FF" w:csb1="00000000"/>
-  </w:font>
-  <w:font w:name="Segoe UI">
-    <w:panose1 w:val="020B0502040204020203"/>
-    <w:charset w:val="00"/>
-    <w:family w:val="swiss"/>
-    <w:pitch w:val="variable"/>
-    <w:sig w:usb0="E4002EFF" w:usb1="C000E47F" w:usb2="00000009" w:usb3="00000000" w:csb0="000001FF" w:csb1="00000000"/>
-  </w:font>
-  <w:font w:name="Cambria Math">
-    <w:panose1 w:val="02040503050406030204"/>
-    <w:charset w:val="00"/>
-    <w:family w:val="roman"/>
-    <w:pitch w:val="variable"/>
-    <w:sig w:usb0="E00006FF" w:usb1="420024FF" w:usb2="02000000" w:usb3="00000000" w:csb0="0000019F" w:csb1="00000000"/>
-  </w:font>
-</w:fonts>
-</file>
-
-<file path=word/glossary/settings.xml><?xml version="1.0" encoding="utf-8"?>
-<w:settings xmlns:mc="http://schemas.openxmlformats.org/markup-compatibility/2006" xmlns:o="urn:schemas-microsoft-com:office:office" xmlns:r="http://schemas.openxmlformats.org/officeDocument/2006/relationships" xmlns:m="http://schemas.openxmlformats.org/officeDocument/2006/math" xmlns:v="urn:schemas-microsoft-com:vml" xmlns:w10="urn:schemas-microsoft-com:office:word" xmlns:w="http://schemas.openxmlformats.org/wordprocessingml/2006/main" xmlns:w14="http://schemas.microsoft.com/office/word/2010/wordml" xmlns:w15="http://schemas.microsoft.com/office/word/2012/wordml" xmlns:w16se="http://schemas.microsoft.com/office/word/2015/wordml/symex" xmlns:sl="http://schemas.openxmlformats.org/schemaLibrary/2006/main" mc:Ignorable="w14 w15 w16se">
-  <w:view w:val="normal"/>
-  <w:defaultTabStop w:val="708"/>
-  <w:hyphenationZone w:val="425"/>
-  <w:characterSpacingControl w:val="doNotCompress"/>
-  <w:compat>
-    <w:useFELayout/>
-    <w:compatSetting w:name="compatibilityMode" w:uri="http://schemas.microsoft.com/office/word" w:val="15"/>
-    <w:compatSetting w:name="overrideTableStyleFontSizeAndJustification" w:uri="http://schemas.microsoft.com/office/word" w:val="1"/>
-    <w:compatSetting w:name="enableOpenTypeFeatures" w:uri="http://schemas.microsoft.com/office/word" w:val="1"/>
-    <w:compatSetting w:name="doNotFlipMirrorIndents" w:uri="http://schemas.microsoft.com/office/word" w:val="1"/>
-    <w:compatSetting w:name="differentiateMultirowTableHeaders" w:uri="http://schemas.microsoft.com/office/word" w:val="1"/>
-  </w:compat>
-  <w:rsids>
-    <w:rsidRoot w:val="00AA1FA8"/>
-    <w:rsid w:val="00AA1FA8"/>
-    <w:rsid w:val="00AB0916"/>
-  </w:rsids>
-  <m:mathPr>
-    <m:mathFont m:val="Cambria Math"/>
-    <m:brkBin m:val="before"/>
-    <m:brkBinSub m:val="--"/>
-    <m:smallFrac m:val="0"/>
-    <m:dispDef/>
-    <m:lMargin m:val="0"/>
-    <m:rMargin m:val="0"/>
-    <m:defJc m:val="centerGroup"/>
-    <m:wrapIndent m:val="1440"/>
-    <m:intLim m:val="subSup"/>
-    <m:naryLim m:val="undOvr"/>
-  </m:mathPr>
-  <w:themeFontLang w:val="pt-BR"/>
-  <w:clrSchemeMapping w:bg1="light1" w:t1="dark1" w:bg2="light2" w:t2="dark2" w:accent1="accent1" w:accent2="accent2" w:accent3="accent3" w:accent4="accent4" w:accent5="accent5" w:accent6="accent6" w:hyperlink="hyperlink" w:followedHyperlink="followedHyperlink"/>
-  <w:decimalSymbol w:val=","/>
-  <w:listSeparator w:val=";"/>
-  <w15:chartTrackingRefBased/>
-</w:settings>
-</file>
-
-<file path=word/glossary/styles.xml><?xml version="1.0" encoding="utf-8"?>
-<w:styles xmlns:mc="http://schemas.openxmlformats.org/markup-compatibility/2006" xmlns:r="http://schemas.openxmlformats.org/officeDocument/2006/relationships" xmlns:w="http://schemas.openxmlformats.org/wordprocessingml/2006/main" xmlns:w14="http://schemas.microsoft.com/office/word/2010/wordml" xmlns:w15="http://schemas.microsoft.com/office/word/2012/wordml" xmlns:w16se="http://schemas.microsoft.com/office/word/2015/wordml/symex" mc:Ignorable="w14 w15 w16se">
-  <w:docDefaults>
-    <w:rPrDefault>
-      <w:rPr>
-        <w:rFonts w:asciiTheme="minorHAnsi" w:eastAsiaTheme="minorEastAsia" w:hAnsiTheme="minorHAnsi" w:cstheme="minorBidi"/>
-        <w:sz w:val="22"/>
-        <w:szCs w:val="22"/>
-        <w:lang w:val="pt-BR" w:eastAsia="pt-BR" w:bidi="ar-SA"/>
-      </w:rPr>
-    </w:rPrDefault>
-    <w:pPrDefault>
-      <w:pPr>
-        <w:spacing w:after="160" w:line="259" w:lineRule="auto"/>
-      </w:pPr>
-    </w:pPrDefault>
-  </w:docDefaults>
-  <w:latentStyles w:defLockedState="0" w:defUIPriority="99" w:defSemiHidden="0" w:defUnhideWhenUsed="0" w:defQFormat="0" w:count="371">
-    <w:lsdException w:name="Normal" w:uiPriority="0" w:qFormat="1"/>
-    <w:lsdException w:name="heading 1" w:uiPriority="9" w:qFormat="1"/>
-    <w:lsdException w:name="heading 2" w:semiHidden="1" w:uiPriority="9" w:unhideWhenUsed="1" w:qFormat="1"/>
-    <w:lsdException w:name="heading 3" w:semiHidden="1" w:uiPriority="9" w:unhideWhenUsed="1" w:qFormat="1"/>
-    <w:lsdException w:name="heading 4" w:semiHidden="1" w:uiPriority="9" w:unhideWhenUsed="1" w:qFormat="1"/>
-    <w:lsdException w:name="heading 5" w:semiHidden="1" w:uiPriority="9" w:unhideWhenUsed="1" w:qFormat="1"/>
-    <w:lsdException w:name="heading 6" w:semiHidden="1" w:uiPriority="9" w:unhideWhenUsed="1" w:qFormat="1"/>
-    <w:lsdException w:name="heading 7" w:semiHidden="1" w:uiPriority="9" w:unhideWhenUsed="1" w:qFormat="1"/>
-    <w:lsdException w:name="heading 8" w:semiHidden="1" w:uiPriority="9" w:unhideWhenUsed="1" w:qFormat="1"/>
-    <w:lsdException w:name="heading 9" w:semiHidden="1" w:uiPriority="9" w:unhideWhenUsed="1" w:qFormat="1"/>
-    <w:lsdException w:name="index 1" w:semiHidden="1" w:unhideWhenUsed="1"/>
-    <w:lsdException w:name="index 2" w:semiHidden="1" w:unhideWhenUsed="1"/>
-    <w:lsdException w:name="index 3" w:semiHidden="1" w:unhideWhenUsed="1"/>
-    <w:lsdException w:name="index 4" w:semiHidden="1" w:unhideWhenUsed="1"/>
-    <w:lsdException w:name="index 5" w:semiHidden="1" w:unhideWhenUsed="1"/>
-    <w:lsdException w:name="index 6" w:semiHidden="1" w:unhideWhenUsed="1"/>
-    <w:lsdException w:name="index 7" w:semiHidden="1" w:unhideWhenUsed="1"/>
-    <w:lsdException w:name="index 8" w:semiHidden="1" w:unhideWhenUsed="1"/>
-    <w:lsdException w:name="index 9" w:semiHidden="1" w:unhideWhenUsed="1"/>
-    <w:lsdException w:name="toc 1" w:semiHidden="1" w:uiPriority="39" w:unhideWhenUsed="1"/>
-    <w:lsdException w:name="toc 2" w:semiHidden="1" w:uiPriority="39" w:unhideWhenUsed="1"/>
-    <w:lsdException w:name="toc 3" w:semiHidden="1" w:uiPriority="39" w:unhideWhenUsed="1"/>
-    <w:lsdException w:name="toc 4" w:semiHidden="1" w:uiPriority="39" w:unhideWhenUsed="1"/>
-    <w:lsdException w:name="toc 5" w:semiHidden="1" w:uiPriority="39" w:unhideWhenUsed="1"/>
-    <w:lsdException w:name="toc 6" w:semiHidden="1" w:uiPriority="39" w:unhideWhenUsed="1"/>
-    <w:lsdException w:name="toc 7" w:semiHidden="1" w:uiPriority="39" w:unhideWhenUsed="1"/>
-    <w:lsdException w:name="toc 8" w:semiHidden="1" w:uiPriority="39" w:unhideWhenUsed="1"/>
-    <w:lsdException w:name="toc 9" w:semiHidden="1" w:uiPriority="39" w:unhideWhenUsed="1"/>
-    <w:lsdException w:name="Normal Indent" w:semiHidden="1" w:unhideWhenUsed="1"/>
-    <w:lsdException w:name="footnote text" w:semiHidden="1" w:unhideWhenUsed="1"/>
-    <w:lsdException w:name="annotation text" w:semiHidden="1" w:unhideWhenUsed="1"/>
-    <w:lsdException w:name="header" w:semiHidden="1" w:unhideWhenUsed="1"/>
-    <w:lsdException w:name="footer" w:semiHidden="1" w:unhideWhenUsed="1"/>
-    <w:lsdException w:name="index heading" w:semiHidden="1" w:unhideWhenUsed="1"/>
-    <w:lsdException w:name="caption" w:semiHidden="1" w:uiPriority="35" w:unhideWhenUsed="1" w:qFormat="1"/>
-    <w:lsdException w:name="table of figures" w:semiHidden="1" w:unhideWhenUsed="1"/>
-    <w:lsdException w:name="envelope address" w:semiHidden="1" w:unhideWhenUsed="1"/>
-    <w:lsdException w:name="envelope return" w:semiHidden="1" w:unhideWhenUsed="1"/>
-    <w:lsdException w:name="footnote reference" w:semiHidden="1" w:unhideWhenUsed="1"/>
-    <w:lsdException w:name="annotation reference" w:semiHidden="1" w:unhideWhenUsed="1"/>
-    <w:lsdException w:name="line number" w:semiHidden="1" w:unhideWhenUsed="1"/>
-    <w:lsdException w:name="page number" w:semiHidden="1" w:unhideWhenUsed="1"/>
-    <w:lsdException w:name="endnote reference" w:semiHidden="1" w:unhideWhenUsed="1"/>
-    <w:lsdException w:name="endnote text" w:semiHidden="1" w:unhideWhenUsed="1"/>
-    <w:lsdException w:name="table of authorities" w:semiHidden="1" w:unhideWhenUsed="1"/>
-    <w:lsdException w:name="macro" w:semiHidden="1" w:unhideWhenUsed="1"/>
-    <w:lsdException w:name="toa heading" w:semiHidden="1" w:unhideWhenUsed="1"/>
-    <w:lsdException w:name="List" w:semiHidden="1" w:unhideWhenUsed="1"/>
-    <w:lsdException w:name="List Bullet" w:semiHidden="1" w:unhideWhenUsed="1"/>
-    <w:lsdException w:name="List Number" w:semiHidden="1" w:unhideWhenUsed="1"/>
-    <w:lsdException w:name="List 2" w:semiHidden="1" w:unhideWhenUsed="1"/>
-    <w:lsdException w:name="List 3" w:semiHidden="1" w:unhideWhenUsed="1"/>
-    <w:lsdException w:name="List 4" w:semiHidden="1" w:unhideWhenUsed="1"/>
-    <w:lsdException w:name="List 5" w:semiHidden="1" w:unhideWhenUsed="1"/>
-    <w:lsdException w:name="List Bullet 2" w:semiHidden="1" w:unhideWhenUsed="1"/>
-    <w:lsdException w:name="List Bullet 3" w:semiHidden="1" w:unhideWhenUsed="1"/>
-    <w:lsdException w:name="List Bullet 4" w:semiHidden="1" w:unhideWhenUsed="1"/>
-    <w:lsdException w:name="List Bullet 5" w:semiHidden="1" w:unhideWhenUsed="1"/>
-    <w:lsdException w:name="List Number 2" w:semiHidden="1" w:unhideWhenUsed="1"/>
-    <w:lsdException w:name="List Number 3" w:semiHidden="1" w:unhideWhenUsed="1"/>
-    <w:lsdException w:name="List Number 4" w:semiHidden="1" w:unhideWhenUsed="1"/>
-    <w:lsdException w:name="List Number 5" w:semiHidden="1" w:unhideWhenUsed="1"/>
-    <w:lsdException w:name="Title" w:uiPriority="10" w:qFormat="1"/>
-    <w:lsdException w:name="Closing" w:semiHidden="1" w:unhideWhenUsed="1"/>
-    <w:lsdException w:name="Signature" w:semiHidden="1" w:unhideWhenUsed="1"/>
-    <w:lsdException w:name="Default Paragraph Font" w:semiHidden="1" w:uiPriority="1" w:unhideWhenUsed="1"/>
-    <w:lsdException w:name="Body Text" w:semiHidden="1" w:unhideWhenUsed="1"/>
-    <w:lsdException w:name="Body Text Indent" w:semiHidden="1" w:unhideWhenUsed="1"/>
-    <w:lsdException w:name="List Continue" w:semiHidden="1" w:unhideWhenUsed="1"/>
-    <w:lsdException w:name="List Continue 2" w:semiHidden="1" w:unhideWhenUsed="1"/>
-    <w:lsdException w:name="List Continue 3" w:semiHidden="1" w:unhideWhenUsed="1"/>
-    <w:lsdException w:name="List Continue 4" w:semiHidden="1" w:unhideWhenUsed="1"/>
-    <w:lsdException w:name="List Continue 5" w:semiHidden="1" w:unhideWhenUsed="1"/>
-    <w:lsdException w:name="Message Header" w:semiHidden="1" w:unhideWhenUsed="1"/>
-    <w:lsdException w:name="Subtitle" w:uiPriority="11" w:qFormat="1"/>
-    <w:lsdException w:name="Salutation" w:semiHidden="1" w:unhideWhenUsed="1"/>
-    <w:lsdException w:name="Date" w:semiHidden="1" w:unhideWhenUsed="1"/>
-    <w:lsdException w:name="Body Text First Indent" w:semiHidden="1" w:unhideWhenUsed="1"/>
-    <w:lsdException w:name="Body Text First Indent 2" w:semiHidden="1" w:unhideWhenUsed="1"/>
-    <w:lsdException w:name="Note Heading" w:semiHidden="1" w:unhideWhenUsed="1"/>
-    <w:lsdException w:name="Body Text 2" w:semiHidden="1" w:unhideWhenUsed="1"/>
-    <w:lsdException w:name="Body Text 3" w:semiHidden="1" w:unhideWhenUsed="1"/>
-    <w:lsdException w:name="Body Text Indent 2" w:semiHidden="1" w:unhideWhenUsed="1"/>
-    <w:lsdException w:name="Body Text Indent 3" w:semiHidden="1" w:unhideWhenUsed="1"/>
-    <w:lsdException w:name="Block Text" w:semiHidden="1" w:unhideWhenUsed="1"/>
-    <w:lsdException w:name="Hyperlink" w:semiHidden="1" w:unhideWhenUsed="1"/>
-    <w:lsdException w:name="FollowedHyperlink" w:semiHidden="1" w:unhideWhenUsed="1"/>
-    <w:lsdException w:name="Strong" w:uiPriority="22" w:qFormat="1"/>
-    <w:lsdException w:name="Emphasis" w:uiPriority="20" w:qFormat="1"/>
-    <w:lsdException w:name="Document Map" w:semiHidden="1" w:unhideWhenUsed="1"/>
-    <w:lsdException w:name="Plain Text" w:semiHidden="1" w:unhideWhenUsed="1"/>
-    <w:lsdException w:name="E-mail Signature" w:semiHidden="1" w:unhideWhenUsed="1"/>
-    <w:lsdException w:name="HTML Top of Form" w:semiHidden="1" w:unhideWhenUsed="1"/>
-    <w:lsdException w:name="HTML Bottom of Form" w:semiHidden="1" w:unhideWhenUsed="1"/>
-    <w:lsdException w:name="Normal (Web)" w:semiHidden="1" w:unhideWhenUsed="1"/>
-    <w:lsdException w:name="HTML Acronym" w:semiHidden="1" w:unhideWhenUsed="1"/>
-    <w:lsdException w:name="HTML Address" w:semiHidden="1" w:unhideWhenUsed="1"/>
-    <w:lsdException w:name="HTML Cite" w:semiHidden="1" w:unhideWhenUsed="1"/>
-    <w:lsdException w:name="HTML Code" w:semiHidden="1" w:unhideWhenUsed="1"/>
-    <w:lsdException w:name="HTML Definition" w:semiHidden="1" w:unhideWhenUsed="1"/>
-    <w:lsdException w:name="HTML Keyboard" w:semiHidden="1" w:unhideWhenUsed="1"/>
-    <w:lsdException w:name="HTML Preformatted" w:semiHidden="1" w:unhideWhenUsed="1"/>
-    <w:lsdException w:name="HTML Sample" w:semiHidden="1" w:unhideWhenUsed="1"/>
-    <w:lsdException w:name="HTML Typewriter" w:semiHidden="1" w:unhideWhenUsed="1"/>
-    <w:lsdException w:name="HTML Variable" w:semiHidden="1" w:unhideWhenUsed="1"/>
-    <w:lsdException w:name="Normal Table" w:semiHidden="1" w:unhideWhenUsed="1"/>
-    <w:lsdException w:name="annotation subject" w:semiHidden="1" w:unhideWhenUsed="1"/>
-    <w:lsdException w:name="No List" w:semiHidden="1" w:unhideWhenUsed="1"/>
-    <w:lsdException w:name="Outline List 1" w:semiHidden="1" w:unhideWhenUsed="1"/>
-    <w:lsdException w:name="Outline List 2" w:semiHidden="1" w:unhideWhenUsed="1"/>
-    <w:lsdException w:name="Outline List 3" w:semiHidden="1" w:unhideWhenUsed="1"/>
-    <w:lsdException w:name="Table Simple 1" w:semiHidden="1" w:unhideWhenUsed="1"/>
-    <w:lsdException w:name="Table Simple 2" w:semiHidden="1" w:unhideWhenUsed="1"/>
-    <w:lsdException w:name="Table Simple 3" w:semiHidden="1" w:unhideWhenUsed="1"/>
-    <w:lsdException w:name="Table Classic 1" w:semiHidden="1" w:unhideWhenUsed="1"/>
-    <w:lsdException w:name="Table Classic 2" w:semiHidden="1" w:unhideWhenUsed="1"/>
-    <w:lsdException w:name="Table Classic 3" w:semiHidden="1" w:unhideWhenUsed="1"/>
-    <w:lsdException w:name="Table Classic 4" w:semiHidden="1" w:unhideWhenUsed="1"/>
-    <w:lsdException w:name="Table Colorful 1" w:semiHidden="1" w:unhideWhenUsed="1"/>
-    <w:lsdException w:name="Table Colorful 2" w:semiHidden="1" w:unhideWhenUsed="1"/>
-    <w:lsdException w:name="Table Colorful 3" w:semiHidden="1" w:unhideWhenUsed="1"/>
-    <w:lsdException w:name="Table Columns 1" w:semiHidden="1" w:unhideWhenUsed="1"/>
-    <w:lsdException w:name="Table Columns 2" w:semiHidden="1" w:unhideWhenUsed="1"/>
-    <w:lsdException w:name="Table Columns 3" w:semiHidden="1" w:unhideWhenUsed="1"/>
-    <w:lsdException w:name="Table Columns 4" w:semiHidden="1" w:unhideWhenUsed="1"/>
-    <w:lsdException w:name="Table Columns 5" w:semiHidden="1" w:unhideWhenUsed="1"/>
-    <w:lsdException w:name="Table Grid 1" w:semiHidden="1" w:unhideWhenUsed="1"/>
-    <w:lsdException w:name="Table Grid 2" w:semiHidden="1" w:unhideWhenUsed="1"/>
-    <w:lsdException w:name="Table Grid 3" w:semiHidden="1" w:unhideWhenUsed="1"/>
-    <w:lsdException w:name="Table Grid 4" w:semiHidden="1" w:unhideWhenUsed="1"/>
-    <w:lsdException w:name="Table Grid 5" w:semiHidden="1" w:unhideWhenUsed="1"/>
-    <w:lsdException w:name="Table Grid 6" w:semiHidden="1" w:unhideWhenUsed="1"/>
-    <w:lsdException w:name="Table Grid 7" w:semiHidden="1" w:unhideWhenUsed="1"/>
-    <w:lsdException w:name="Table Grid 8" w:semiHidden="1" w:unhideWhenUsed="1"/>
-    <w:lsdException w:name="Table List 1" w:semiHidden="1" w:unhideWhenUsed="1"/>
-    <w:lsdException w:name="Table List 2" w:semiHidden="1" w:unhideWhenUsed="1"/>
-    <w:lsdException w:name="Table List 3" w:semiHidden="1" w:unhideWhenUsed="1"/>
-    <w:lsdException w:name="Table List 4" w:semiHidden="1" w:unhideWhenUsed="1"/>
-    <w:lsdException w:name="Table List 5" w:semiHidden="1" w:unhideWhenUsed="1"/>
-    <w:lsdException w:name="Table List 6" w:semiHidden="1" w:unhideWhenUsed="1"/>
-    <w:lsdException w:name="Table List 7" w:semiHidden="1" w:unhideWhenUsed="1"/>
-    <w:lsdException w:name="Table List 8" w:semiHidden="1" w:unhideWhenUsed="1"/>
-    <w:lsdException w:name="Table 3D effects 1" w:semiHidden="1" w:unhideWhenUsed="1"/>
-    <w:lsdException w:name="Table 3D effects 2" w:semiHidden="1" w:unhideWhenUsed="1"/>
-    <w:lsdException w:name="Table 3D effects 3" w:semiHidden="1" w:unhideWhenUsed="1"/>
-    <w:lsdException w:name="Table Contemporary" w:semiHidden="1" w:unhideWhenUsed="1"/>
-    <w:lsdException w:name="Table Elegant" w:semiHidden="1" w:unhideWhenUsed="1"/>
-    <w:lsdException w:name="Table Professional" w:semiHidden="1" w:unhideWhenUsed="1"/>
-    <w:lsdException w:name="Table Subtle 1" w:semiHidden="1" w:unhideWhenUsed="1"/>
-    <w:lsdException w:name="Table Subtle 2" w:semiHidden="1" w:unhideWhenUsed="1"/>
-    <w:lsdException w:name="Table Web 1" w:semiHidden="1" w:unhideWhenUsed="1"/>
-    <w:lsdException w:name="Table Web 2" w:semiHidden="1" w:unhideWhenUsed="1"/>
-    <w:lsdException w:name="Table Web 3" w:semiHidden="1" w:unhideWhenUsed="1"/>
-    <w:lsdException w:name="Balloon Text" w:semiHidden="1" w:unhideWhenUsed="1"/>
-    <w:lsdException w:name="Table Grid" w:uiPriority="39"/>
-    <w:lsdException w:name="Table Theme" w:semiHidden="1" w:unhideWhenUsed="1"/>
-    <w:lsdException w:name="Placeholder Text" w:semiHidden="1"/>
-    <w:lsdException w:name="No Spacing" w:uiPriority="1" w:qFormat="1"/>
-    <w:lsdException w:name="Light Shading" w:uiPriority="60"/>
-    <w:lsdException w:name="Light List" w:uiPriority="61"/>
-    <w:lsdException w:name="Light Grid" w:uiPriority="62"/>
-    <w:lsdException w:name="Medium Shading 1" w:uiPriority="63"/>
-    <w:lsdException w:name="Medium Shading 2" w:uiPriority="64"/>
-    <w:lsdException w:name="Medium List 1" w:uiPriority="65"/>
-    <w:lsdException w:name="Medium List 2" w:uiPriority="66"/>
-    <w:lsdException w:name="Medium Grid 1" w:uiPriority="67"/>
-    <w:lsdException w:name="Medium Grid 2" w:uiPriority="68"/>
-    <w:lsdException w:name="Medium Grid 3" w:uiPriority="69"/>
-    <w:lsdException w:name="Dark List" w:uiPriority="70"/>
-    <w:lsdException w:name="Colorful Shading" w:uiPriority="71"/>
-    <w:lsdException w:name="Colorful List" w:uiPriority="72"/>
-    <w:lsdException w:name="Colorful Grid" w:uiPriority="73"/>
-    <w:lsdException w:name="Light Shading Accent 1" w:uiPriority="60"/>
-    <w:lsdException w:name="Light List Accent 1" w:uiPriority="61"/>
-    <w:lsdException w:name="Light Grid Accent 1" w:uiPriority="62"/>
-    <w:lsdException w:name="Medium Shading 1 Accent 1" w:uiPriority="63"/>
-    <w:lsdException w:name="Medium Shading 2 Accent 1" w:uiPriority="64"/>
-    <w:lsdException w:name="Medium List 1 Accent 1" w:uiPriority="65"/>
-    <w:lsdException w:name="Revision" w:semiHidden="1"/>
-    <w:lsdException w:name="List Paragraph" w:uiPriority="34" w:qFormat="1"/>
-    <w:lsdException w:name="Quote" w:uiPriority="29" w:qFormat="1"/>
-    <w:lsdException w:name="Intense Quote" w:uiPriority="30" w:qFormat="1"/>
-    <w:lsdException w:name="Medium List 2 Accent 1" w:uiPriority="66"/>
-    <w:lsdException w:name="Medium Grid 1 Accent 1" w:uiPriority="67"/>
-    <w:lsdException w:name="Medium Grid 2 Accent 1" w:uiPriority="68"/>
-    <w:lsdException w:name="Medium Grid 3 Accent 1" w:uiPriority="69"/>
-    <w:lsdException w:name="Dark List Accent 1" w:uiPriority="70"/>
-    <w:lsdException w:name="Colorful Shading Accent 1" w:uiPriority="71"/>
-    <w:lsdException w:name="Colorful List Accent 1" w:uiPriority="72"/>
-    <w:lsdException w:name="Colorful Grid Accent 1" w:uiPriority="73"/>
-    <w:lsdException w:name="Light Shading Accent 2" w:uiPriority="60"/>
-    <w:lsdException w:name="Light List Accent 2" w:uiPriority="61"/>
-    <w:lsdException w:name="Light Grid Accent 2" w:uiPriority="62"/>
-    <w:lsdException w:name="Medium Shading 1 Accent 2" w:uiPriority="63"/>
-    <w:lsdException w:name="Medium Shading 2 Accent 2" w:uiPriority="64"/>
-    <w:lsdException w:name="Medium List 1 Accent 2" w:uiPriority="65"/>
-    <w:lsdException w:name="Medium List 2 Accent 2" w:uiPriority="66"/>
-    <w:lsdException w:name="Medium Grid 1 Accent 2" w:uiPriority="67"/>
-    <w:lsdException w:name="Medium Grid 2 Accent 2" w:uiPriority="68"/>
-    <w:lsdException w:name="Medium Grid 3 Accent 2" w:uiPriority="69"/>
-    <w:lsdException w:name="Dark List Accent 2" w:uiPriority="70"/>
-    <w:lsdException w:name="Colorful Shading Accent 2" w:uiPriority="71"/>
-    <w:lsdException w:name="Colorful List Accent 2" w:uiPriority="72"/>
-    <w:lsdException w:name="Colorful Grid Accent 2" w:uiPriority="73"/>
-    <w:lsdException w:name="Light Shading Accent 3" w:uiPriority="60"/>
-    <w:lsdException w:name="Light List Accent 3" w:uiPriority="61"/>
-    <w:lsdException w:name="Light Grid Accent 3" w:uiPriority="62"/>
-    <w:lsdException w:name="Medium Shading 1 Accent 3" w:uiPriority="63"/>
-    <w:lsdException w:name="Medium Shading 2 Accent 3" w:uiPriority="64"/>
-    <w:lsdException w:name="Medium List 1 Accent 3" w:uiPriority="65"/>
-    <w:lsdException w:name="Medium List 2 Accent 3" w:uiPriority="66"/>
-    <w:lsdException w:name="Medium Grid 1 Accent 3" w:uiPriority="67"/>
-    <w:lsdException w:name="Medium Grid 2 Accent 3" w:uiPriority="68"/>
-    <w:lsdException w:name="Medium Grid 3 Accent 3" w:uiPriority="69"/>
-    <w:lsdException w:name="Dark List Accent 3" w:uiPriority="70"/>
-    <w:lsdException w:name="Colorful Shading Accent 3" w:uiPriority="71"/>
-    <w:lsdException w:name="Colorful List Accent 3" w:uiPriority="72"/>
-    <w:lsdException w:name="Colorful Grid Accent 3" w:uiPriority="73"/>
-    <w:lsdException w:name="Light Shading Accent 4" w:uiPriority="60"/>
-    <w:lsdException w:name="Light List Accent 4" w:uiPriority="61"/>
-    <w:lsdException w:name="Light Grid Accent 4" w:uiPriority="62"/>
-    <w:lsdException w:name="Medium Shading 1 Accent 4" w:uiPriority="63"/>
-    <w:lsdException w:name="Medium Shading 2 Accent 4" w:uiPriority="64"/>
-    <w:lsdException w:name="Medium List 1 Accent 4" w:uiPriority="65"/>
-    <w:lsdException w:name="Medium List 2 Accent 4" w:uiPriority="66"/>
-    <w:lsdException w:name="Medium Grid 1 Accent 4" w:uiPriority="67"/>
-    <w:lsdException w:name="Medium Grid 2 Accent 4" w:uiPriority="68"/>
-    <w:lsdException w:name="Medium Grid 3 Accent 4" w:uiPriority="69"/>
-    <w:lsdException w:name="Dark List Accent 4" w:uiPriority="70"/>
-    <w:lsdException w:name="Colorful Shading Accent 4" w:uiPriority="71"/>
-    <w:lsdException w:name="Colorful List Accent 4" w:uiPriority="72"/>
-    <w:lsdException w:name="Colorful Grid Accent 4" w:uiPriority="73"/>
-    <w:lsdException w:name="Light Shading Accent 5" w:uiPriority="60"/>
-    <w:lsdException w:name="Light List Accent 5" w:uiPriority="61"/>
-    <w:lsdException w:name="Light Grid Accent 5" w:uiPriority="62"/>
-    <w:lsdException w:name="Medium Shading 1 Accent 5" w:uiPriority="63"/>
-    <w:lsdException w:name="Medium Shading 2 Accent 5" w:uiPriority="64"/>
-    <w:lsdException w:name="Medium List 1 Accent 5" w:uiPriority="65"/>
-    <w:lsdException w:name="Medium List 2 Accent 5" w:uiPriority="66"/>
-    <w:lsdException w:name="Medium Grid 1 Accent 5" w:uiPriority="67"/>
-    <w:lsdException w:name="Medium Grid 2 Accent 5" w:uiPriority="68"/>
-    <w:lsdException w:name="Medium Grid 3 Accent 5" w:uiPriority="69"/>
-    <w:lsdException w:name="Dark List Accent 5" w:uiPriority="70"/>
-    <w:lsdException w:name="Colorful Shading Accent 5" w:uiPriority="71"/>
-    <w:lsdException w:name="Colorful List Accent 5" w:uiPriority="72"/>
-    <w:lsdException w:name="Colorful Grid Accent 5" w:uiPriority="73"/>
-    <w:lsdException w:name="Light Shading Accent 6" w:uiPriority="60"/>
-    <w:lsdException w:name="Light List Accent 6" w:uiPriority="61"/>
-    <w:lsdException w:name="Light Grid Accent 6" w:uiPriority="62"/>
-    <w:lsdException w:name="Medium Shading 1 Accent 6" w:uiPriority="63"/>
-    <w:lsdException w:name="Medium Shading 2 Accent 6" w:uiPriority="64"/>
-    <w:lsdException w:name="Medium List 1 Accent 6" w:uiPriority="65"/>
-    <w:lsdException w:name="Medium List 2 Accent 6" w:uiPriority="66"/>
-    <w:lsdException w:name="Medium Grid 1 Accent 6" w:uiPriority="67"/>
-    <w:lsdException w:name="Medium Grid 2 Accent 6" w:uiPriority="68"/>
-    <w:lsdException w:name="Medium Grid 3 Accent 6" w:uiPriority="69"/>
-    <w:lsdException w:name="Dark List Accent 6" w:uiPriority="70"/>
-    <w:lsdException w:name="Colorful Shading Accent 6" w:uiPriority="71"/>
-    <w:lsdException w:name="Colorful List Accent 6" w:uiPriority="72"/>
-    <w:lsdException w:name="Colorful Grid Accent 6" w:uiPriority="73"/>
-    <w:lsdException w:name="Subtle Emphasis" w:uiPriority="19" w:qFormat="1"/>
-    <w:lsdException w:name="Intense Emphasis" w:uiPriority="21" w:qFormat="1"/>
-    <w:lsdException w:name="Subtle Reference" w:uiPriority="31" w:qFormat="1"/>
-    <w:lsdException w:name="Intense Reference" w:uiPriority="32" w:qFormat="1"/>
-    <w:lsdException w:name="Book Title" w:uiPriority="33" w:qFormat="1"/>
-    <w:lsdException w:name="Bibliography" w:semiHidden="1" w:uiPriority="37" w:unhideWhenUsed="1"/>
-    <w:lsdException w:name="TOC Heading" w:semiHidden="1" w:uiPriority="39" w:unhideWhenUsed="1" w:qFormat="1"/>
-    <w:lsdException w:name="Plain Table 1" w:uiPriority="41"/>
-    <w:lsdException w:name="Plain Table 2" w:uiPriority="42"/>
-    <w:lsdException w:name="Plain Table 3" w:uiPriority="43"/>
-    <w:lsdException w:name="Plain Table 4" w:uiPriority="44"/>
-    <w:lsdException w:name="Plain Table 5" w:uiPriority="45"/>
-    <w:lsdException w:name="Grid Table Light" w:uiPriority="40"/>
-    <w:lsdException w:name="Grid Table 1 Light" w:uiPriority="46"/>
-    <w:lsdException w:name="Grid Table 2" w:uiPriority="47"/>
-    <w:lsdException w:name="Grid Table 3" w:uiPriority="48"/>
-    <w:lsdException w:name="Grid Table 4" w:uiPriority="49"/>
-    <w:lsdException w:name="Grid Table 5 Dark" w:uiPriority="50"/>
-    <w:lsdException w:name="Grid Table 6 Colorful" w:uiPriority="51"/>
-    <w:lsdException w:name="Grid Table 7 Colorful" w:uiPriority="52"/>
-    <w:lsdException w:name="Grid Table 1 Light Accent 1" w:uiPriority="46"/>
-    <w:lsdException w:name="Grid Table 2 Accent 1" w:uiPriority="47"/>
-    <w:lsdException w:name="Grid Table 3 Accent 1" w:uiPriority="48"/>
-    <w:lsdException w:name="Grid Table 4 Accent 1" w:uiPriority="49"/>
-    <w:lsdException w:name="Grid Table 5 Dark Accent 1" w:uiPriority="50"/>
-    <w:lsdException w:name="Grid Table 6 Colorful Accent 1" w:uiPriority="51"/>
-    <w:lsdException w:name="Grid Table 7 Colorful Accent 1" w:uiPriority="52"/>
-    <w:lsdException w:name="Grid Table 1 Light Accent 2" w:uiPriority="46"/>
-    <w:lsdException w:name="Grid Table 2 Accent 2" w:uiPriority="47"/>
-    <w:lsdException w:name="Grid Table 3 Accent 2" w:uiPriority="48"/>
-    <w:lsdException w:name="Grid Table 4 Accent 2" w:uiPriority="49"/>
-    <w:lsdException w:name="Grid Table 5 Dark Accent 2" w:uiPriority="50"/>
-    <w:lsdException w:name="Grid Table 6 Colorful Accent 2" w:uiPriority="51"/>
-    <w:lsdException w:name="Grid Table 7 Colorful Accent 2" w:uiPriority="52"/>
-    <w:lsdException w:name="Grid Table 1 Light Accent 3" w:uiPriority="46"/>
-    <w:lsdException w:name="Grid Table 2 Accent 3" w:uiPriority="47"/>
-    <w:lsdException w:name="Grid Table 3 Accent 3" w:uiPriority="48"/>
-    <w:lsdException w:name="Grid Table 4 Accent 3" w:uiPriority="49"/>
-    <w:lsdException w:name="Grid Table 5 Dark Accent 3" w:uiPriority="50"/>
-    <w:lsdException w:name="Grid Table 6 Colorful Accent 3" w:uiPriority="51"/>
-    <w:lsdException w:name="Grid Table 7 Colorful Accent 3" w:uiPriority="52"/>
-    <w:lsdException w:name="Grid Table 1 Light Accent 4" w:uiPriority="46"/>
-    <w:lsdException w:name="Grid Table 2 Accent 4" w:uiPriority="47"/>
-    <w:lsdException w:name="Grid Table 3 Accent 4" w:uiPriority="48"/>
-    <w:lsdException w:name="Grid Table 4 Accent 4" w:uiPriority="49"/>
-    <w:lsdException w:name="Grid Table 5 Dark Accent 4" w:uiPriority="50"/>
-    <w:lsdException w:name="Grid Table 6 Colorful Accent 4" w:uiPriority="51"/>
-    <w:lsdException w:name="Grid Table 7 Colorful Accent 4" w:uiPriority="52"/>
-    <w:lsdException w:name="Grid Table 1 Light Accent 5" w:uiPriority="46"/>
-    <w:lsdException w:name="Grid Table 2 Accent 5" w:uiPriority="47"/>
-    <w:lsdException w:name="Grid Table 3 Accent 5" w:uiPriority="48"/>
-    <w:lsdException w:name="Grid Table 4 Accent 5" w:uiPriority="49"/>
-    <w:lsdException w:name="Grid Table 5 Dark Accent 5" w:uiPriority="50"/>
-    <w:lsdException w:name="Grid Table 6 Colorful Accent 5" w:uiPriority="51"/>
-    <w:lsdException w:name="Grid Table 7 Colorful Accent 5" w:uiPriority="52"/>
-    <w:lsdException w:name="Grid Table 1 Light Accent 6" w:uiPriority="46"/>
-    <w:lsdException w:name="Grid Table 2 Accent 6" w:uiPriority="47"/>
-    <w:lsdException w:name="Grid Table 3 Accent 6" w:uiPriority="48"/>
-    <w:lsdException w:name="Grid Table 4 Accent 6" w:uiPriority="49"/>
-    <w:lsdException w:name="Grid Table 5 Dark Accent 6" w:uiPriority="50"/>
-    <w:lsdException w:name="Grid Table 6 Colorful Accent 6" w:uiPriority="51"/>
-    <w:lsdException w:name="Grid Table 7 Colorful Accent 6" w:uiPriority="52"/>
-    <w:lsdException w:name="List Table 1 Light" w:uiPriority="46"/>
-    <w:lsdException w:name="List Table 2" w:uiPriority="47"/>
-    <w:lsdException w:name="List Table 3" w:uiPriority="48"/>
-    <w:lsdException w:name="List Table 4" w:uiPriority="49"/>
-    <w:lsdException w:name="List Table 5 Dark" w:uiPriority="50"/>
-    <w:lsdException w:name="List Table 6 Colorful" w:uiPriority="51"/>
-    <w:lsdException w:name="List Table 7 Colorful" w:uiPriority="52"/>
-    <w:lsdException w:name="List Table 1 Light Accent 1" w:uiPriority="46"/>
-    <w:lsdException w:name="List Table 2 Accent 1" w:uiPriority="47"/>
-    <w:lsdException w:name="List Table 3 Accent 1" w:uiPriority="48"/>
-    <w:lsdException w:name="List Table 4 Accent 1" w:uiPriority="49"/>
-    <w:lsdException w:name="List Table 5 Dark Accent 1" w:uiPriority="50"/>
-    <w:lsdException w:name="List Table 6 Colorful Accent 1" w:uiPriority="51"/>
-    <w:lsdException w:name="List Table 7 Colorful Accent 1" w:uiPriority="52"/>
-    <w:lsdException w:name="List Table 1 Light Accent 2" w:uiPriority="46"/>
-    <w:lsdException w:name="List Table 2 Accent 2" w:uiPriority="47"/>
-    <w:lsdException w:name="List Table 3 Accent 2" w:uiPriority="48"/>
-    <w:lsdException w:name="List Table 4 Accent 2" w:uiPriority="49"/>
-    <w:lsdException w:name="List Table 5 Dark Accent 2" w:uiPriority="50"/>
-    <w:lsdException w:name="List Table 6 Colorful Accent 2" w:uiPriority="51"/>
-    <w:lsdException w:name="List Table 7 Colorful Accent 2" w:uiPriority="52"/>
-    <w:lsdException w:name="List Table 1 Light Accent 3" w:uiPriority="46"/>
-    <w:lsdException w:name="List Table 2 Accent 3" w:uiPriority="47"/>
-    <w:lsdException w:name="List Table 3 Accent 3" w:uiPriority="48"/>
-    <w:lsdException w:name="List Table 4 Accent 3" w:uiPriority="49"/>
-    <w:lsdException w:name="List Table 5 Dark Accent 3" w:uiPriority="50"/>
-    <w:lsdException w:name="List Table 6 Colorful Accent 3" w:uiPriority="51"/>
-    <w:lsdException w:name="List Table 7 Colorful Accent 3" w:uiPriority="52"/>
-    <w:lsdException w:name="List Table 1 Light Accent 4" w:uiPriority="46"/>
-    <w:lsdException w:name="List Table 2 Accent 4" w:uiPriority="47"/>
-    <w:lsdException w:name="List Table 3 Accent 4" w:uiPriority="48"/>
-    <w:lsdException w:name="List Table 4 Accent 4" w:uiPriority="49"/>
-    <w:lsdException w:name="List Table 5 Dark Accent 4" w:uiPriority="50"/>
-    <w:lsdException w:name="List Table 6 Colorful Accent 4" w:uiPriority="51"/>
-    <w:lsdException w:name="List Table 7 Colorful Accent 4" w:uiPriority="52"/>
-    <w:lsdException w:name="List Table 1 Light Accent 5" w:uiPriority="46"/>
-    <w:lsdException w:name="List Table 2 Accent 5" w:uiPriority="47"/>
-    <w:lsdException w:name="List Table 3 Accent 5" w:uiPriority="48"/>
-    <w:lsdException w:name="List Table 4 Accent 5" w:uiPriority="49"/>
-    <w:lsdException w:name="List Table 5 Dark Accent 5" w:uiPriority="50"/>
-    <w:lsdException w:name="List Table 6 Colorful Accent 5" w:uiPriority="51"/>
-    <w:lsdException w:name="List Table 7 Colorful Accent 5" w:uiPriority="52"/>
-    <w:lsdException w:name="List Table 1 Light Accent 6" w:uiPriority="46"/>
-    <w:lsdException w:name="List Table 2 Accent 6" w:uiPriority="47"/>
-    <w:lsdException w:name="List Table 3 Accent 6" w:uiPriority="48"/>
-    <w:lsdException w:name="List Table 4 Accent 6" w:uiPriority="49"/>
-    <w:lsdException w:name="List Table 5 Dark Accent 6" w:uiPriority="50"/>
-    <w:lsdException w:name="List Table 6 Colorful Accent 6" w:uiPriority="51"/>
-    <w:lsdException w:name="List Table 7 Colorful Accent 6" w:uiPriority="52"/>
-  </w:latentStyles>
-  <w:style w:type="paragraph" w:default="1" w:styleId="Normal">
-    <w:name w:val="Normal"/>
-    <w:qFormat/>
-  </w:style>
-  <w:style w:type="character" w:default="1" w:styleId="Fontepargpadro">
-    <w:name w:val="Default Paragraph Font"/>
-    <w:uiPriority w:val="1"/>
-    <w:semiHidden/>
-    <w:unhideWhenUsed/>
-  </w:style>
-  <w:style w:type="table" w:default="1" w:styleId="Tabelanormal">
-    <w:name w:val="Normal Table"/>
-    <w:uiPriority w:val="99"/>
-    <w:semiHidden/>
-    <w:unhideWhenUsed/>
-    <w:tblPr>
-      <w:tblInd w:w="0" w:type="dxa"/>
-      <w:tblCellMar>
-        <w:top w:w="0" w:type="dxa"/>
-        <w:left w:w="108" w:type="dxa"/>
-        <w:bottom w:w="0" w:type="dxa"/>
-        <w:right w:w="108" w:type="dxa"/>
-      </w:tblCellMar>
-    </w:tblPr>
-  </w:style>
-  <w:style w:type="numbering" w:default="1" w:styleId="Semlista">
-    <w:name w:val="No List"/>
-    <w:uiPriority w:val="99"/>
-    <w:semiHidden/>
-    <w:unhideWhenUsed/>
-  </w:style>
-  <w:style w:type="character" w:styleId="TextodoEspaoReservado">
-    <w:name w:val="Placeholder Text"/>
-    <w:basedOn w:val="Fontepargpadro"/>
-    <w:uiPriority w:val="99"/>
-    <w:semiHidden/>
-    <w:rsid w:val="00AA1FA8"/>
-    <w:rPr>
-      <w:color w:val="808080"/>
-    </w:rPr>
-  </w:style>
-</w:styles>
-</file>
-
-<file path=word/glossary/webSettings.xml><?xml version="1.0" encoding="utf-8"?>
-<w:webSettings xmlns:mc="http://schemas.openxmlformats.org/markup-compatibility/2006" xmlns:r="http://schemas.openxmlformats.org/officeDocument/2006/relationships" xmlns:w="http://schemas.openxmlformats.org/wordprocessingml/2006/main" xmlns:w14="http://schemas.microsoft.com/office/word/2010/wordml" xmlns:w15="http://schemas.microsoft.com/office/word/2012/wordml" xmlns:w16se="http://schemas.microsoft.com/office/word/2015/wordml/symex" mc:Ignorable="w14 w15 w16se">
-  <w:optimizeForBrowser/>
-  <w:allowPNG/>
-</w:webSettings>
-</file>
-
 <file path=word/theme/theme1.xml><?xml version="1.0" encoding="utf-8"?>
 <a:theme xmlns:a="http://schemas.openxmlformats.org/drawingml/2006/main" name="Tema do Office">
   <a:themeElements>
@@ -24271,7 +24865,7 @@
 </file>
 
 <file path=customXml/itemProps1.xml><?xml version="1.0" encoding="utf-8"?>
-<ds:datastoreItem xmlns:ds="http://schemas.openxmlformats.org/officeDocument/2006/customXml" ds:itemID="{CFC8E387-80DB-4973-9588-BD533803FAF0}">
+<ds:datastoreItem xmlns:ds="http://schemas.openxmlformats.org/officeDocument/2006/customXml" ds:itemID="{C0B26700-E934-40D6-B4BE-2AF3328FFBF0}">
   <ds:schemaRefs>
     <ds:schemaRef ds:uri="http://schemas.openxmlformats.org/officeDocument/2006/bibliography"/>
   </ds:schemaRefs>

</xml_diff>

<commit_message>
metodologia - formulario principal
</commit_message>
<xml_diff>
--- a/TCC.docx
+++ b/TCC.docx
@@ -9984,19 +9984,11 @@
         </w:rPr>
         <w:t xml:space="preserve"> é a somatória das decomposiç</w:t>
       </w:r>
-      <w:proofErr w:type="spellStart"/>
-      <w:r>
-        <w:rPr>
-          <w:rFonts w:eastAsiaTheme="minorEastAsia"/>
-        </w:rPr>
-        <w:t>ões</w:t>
-      </w:r>
-      <w:proofErr w:type="spellEnd"/>
-      <w:r>
-        <w:rPr>
-          <w:rFonts w:eastAsiaTheme="minorEastAsia"/>
-        </w:rPr>
-        <w:t xml:space="preserve"> das forças no eixo y e </w:t>
+      <w:r>
+        <w:rPr>
+          <w:rFonts w:eastAsiaTheme="minorEastAsia"/>
+        </w:rPr>
+        <w:t xml:space="preserve">ões das forças no eixo y e </w:t>
       </w:r>
       <m:oMath>
         <m:r>
@@ -15121,7 +15113,14 @@
         <w:rPr>
           <w:rFonts w:eastAsiaTheme="minorEastAsia"/>
         </w:rPr>
-        <w:t xml:space="preserve"> é o deslocamento no ponto i causado por R</w:t>
+        <w:t xml:space="preserve"> é o deslocamento no ponto i causado por </w:t>
+      </w:r>
+      <w:proofErr w:type="spellStart"/>
+      <w:r>
+        <w:rPr>
+          <w:rFonts w:eastAsiaTheme="minorEastAsia"/>
+        </w:rPr>
+        <w:t>R</w:t>
       </w:r>
       <w:r>
         <w:rPr>
@@ -15130,6 +15129,7 @@
         </w:rPr>
         <w:t>j</w:t>
       </w:r>
+      <w:proofErr w:type="spellEnd"/>
       <w:r>
         <w:rPr>
           <w:rFonts w:eastAsiaTheme="minorEastAsia"/>
@@ -22290,10 +22290,10 @@
           <w:lang w:eastAsia="pt-BR"/>
         </w:rPr>
         <w:drawing>
-          <wp:inline distT="0" distB="0" distL="0" distR="0" wp14:anchorId="6915D484" wp14:editId="0586C531">
-            <wp:extent cx="2081298" cy="2665379"/>
-            <wp:effectExtent l="0" t="0" r="0" b="1905"/>
-            <wp:docPr id="42" name="Imagem 42"/>
+          <wp:inline distT="0" distB="0" distL="0" distR="0" wp14:anchorId="568A9434" wp14:editId="33CFD48A">
+            <wp:extent cx="1626577" cy="2090324"/>
+            <wp:effectExtent l="0" t="0" r="0" b="5715"/>
+            <wp:docPr id="38" name="Imagem 38"/>
             <wp:cNvGraphicFramePr>
               <a:graphicFrameLocks xmlns:a="http://schemas.openxmlformats.org/drawingml/2006/main" noChangeAspect="1"/>
             </wp:cNvGraphicFramePr>
@@ -22313,7 +22313,7 @@
                   <pic:spPr>
                     <a:xfrm>
                       <a:off x="0" y="0"/>
-                      <a:ext cx="2094581" cy="2682389"/>
+                      <a:ext cx="1635689" cy="2102034"/>
                     </a:xfrm>
                     <a:prstGeom prst="rect">
                       <a:avLst/>
@@ -22356,7 +22356,12 @@
       </w:r>
       <w:proofErr w:type="spellEnd"/>
       <w:r>
-        <w:t xml:space="preserve"> para realizar a conversão dos pontos tridimensionais em pontos bidimensionais</w:t>
+        <w:t xml:space="preserve"> para realiz</w:t>
+      </w:r>
+      <w:bookmarkStart w:id="92" w:name="_GoBack"/>
+      <w:bookmarkEnd w:id="92"/>
+      <w:r>
+        <w:t>ar a conversão dos pontos tridimensionais em pontos bidimensionais</w:t>
       </w:r>
       <w:r>
         <w:t xml:space="preserve"> levando em conta o ângulo de rotação dos eixos</w:t>
@@ -22418,11 +22423,11 @@
       <w:pPr>
         <w:pStyle w:val="Ttulo2"/>
       </w:pPr>
-      <w:bookmarkStart w:id="92" w:name="_Toc147584454"/>
+      <w:bookmarkStart w:id="93" w:name="_Toc147584454"/>
       <w:r>
         <w:t>Criação de classes utilitárias</w:t>
       </w:r>
-      <w:bookmarkEnd w:id="92"/>
+      <w:bookmarkEnd w:id="93"/>
     </w:p>
     <w:p>
       <w:r>
@@ -22460,7 +22465,7 @@
       <w:pPr>
         <w:pStyle w:val="Ttulo3"/>
       </w:pPr>
-      <w:bookmarkStart w:id="93" w:name="_Toc147584455"/>
+      <w:bookmarkStart w:id="94" w:name="_Toc147584455"/>
       <w:r>
         <w:lastRenderedPageBreak/>
         <w:t>C</w:t>
@@ -22471,7 +22476,7 @@
       <w:r>
         <w:t xml:space="preserve"> para cálculos gerais</w:t>
       </w:r>
-      <w:bookmarkEnd w:id="93"/>
+      <w:bookmarkEnd w:id="94"/>
     </w:p>
     <w:p>
       <w:r>
@@ -22541,11 +22546,11 @@
       <w:pPr>
         <w:pStyle w:val="Ttulo3"/>
       </w:pPr>
-      <w:bookmarkStart w:id="94" w:name="_Toc147584456"/>
+      <w:bookmarkStart w:id="95" w:name="_Toc147584456"/>
       <w:r>
         <w:t>Classe para as equações paramétricas de reta</w:t>
       </w:r>
-      <w:bookmarkEnd w:id="94"/>
+      <w:bookmarkEnd w:id="95"/>
     </w:p>
     <w:p>
       <w:r>
@@ -22556,7 +22561,7 @@
       <w:pPr>
         <w:pStyle w:val="Ttulo3"/>
       </w:pPr>
-      <w:bookmarkStart w:id="95" w:name="_Toc147584457"/>
+      <w:bookmarkStart w:id="96" w:name="_Toc147584457"/>
       <w:r>
         <w:lastRenderedPageBreak/>
         <w:t xml:space="preserve">Classes para as equações de Momento </w:t>
@@ -22569,7 +22574,7 @@
       <w:r>
         <w:t>, Força Cortante e Normal</w:t>
       </w:r>
-      <w:bookmarkEnd w:id="95"/>
+      <w:bookmarkEnd w:id="96"/>
     </w:p>
     <w:p>
       <w:r>
@@ -22580,11 +22585,11 @@
       <w:pPr>
         <w:pStyle w:val="Ttulo3"/>
       </w:pPr>
-      <w:bookmarkStart w:id="96" w:name="_Toc147584458"/>
+      <w:bookmarkStart w:id="97" w:name="_Toc147584458"/>
       <w:r>
         <w:t>Classes que representam os esforços externos</w:t>
       </w:r>
-      <w:bookmarkEnd w:id="96"/>
+      <w:bookmarkEnd w:id="97"/>
     </w:p>
     <w:p>
       <w:r>
@@ -22616,11 +22621,11 @@
       <w:pPr>
         <w:pStyle w:val="Ttulo2"/>
       </w:pPr>
-      <w:bookmarkStart w:id="97" w:name="_Toc147584459"/>
+      <w:bookmarkStart w:id="98" w:name="_Toc147584459"/>
       <w:r>
         <w:t>Criação dos apoios</w:t>
       </w:r>
-      <w:bookmarkEnd w:id="97"/>
+      <w:bookmarkEnd w:id="98"/>
     </w:p>
     <w:p>
       <w:r>
@@ -22676,11 +22681,11 @@
       <w:pPr>
         <w:pStyle w:val="Ttulo2"/>
       </w:pPr>
-      <w:bookmarkStart w:id="98" w:name="_Toc147584460"/>
+      <w:bookmarkStart w:id="99" w:name="_Toc147584460"/>
       <w:r>
         <w:t>Criação das estruturas</w:t>
       </w:r>
-      <w:bookmarkEnd w:id="98"/>
+      <w:bookmarkEnd w:id="99"/>
     </w:p>
     <w:p>
       <w:r>
@@ -22735,11 +22740,9 @@
       <w:r>
         <w:t xml:space="preserve">, </w:t>
       </w:r>
-      <w:proofErr w:type="gramStart"/>
-      <w:r>
-        <w:t>e portanto</w:t>
-      </w:r>
-      <w:proofErr w:type="gramEnd"/>
+      <w:r>
+        <w:t>e, portanto,</w:t>
+      </w:r>
       <w:r>
         <w:t xml:space="preserve"> também têm acesso às mesmas propriedades e métodos, as duas classes também sobrescrevem o método que define sua representação gráfica, possibilitando assim o polimorfismo, ou seja, que os dois tipos de estrutura tenham comportamentos diferentes quando impressos na tela do computador.</w:t>
       </w:r>
@@ -22782,6 +22785,94 @@
     </w:p>
     <w:p>
       <w:pPr>
+        <w:pStyle w:val="Ttulo3"/>
+      </w:pPr>
+      <w:r>
+        <w:t>Classe auxiliar para as estruturas</w:t>
+      </w:r>
+    </w:p>
+    <w:p>
+      <w:r>
+        <w:t>Foi criada uma classe auxiliar</w:t>
+      </w:r>
+      <w:r>
+        <w:t xml:space="preserve"> para realizar operações nas estruturas, esta classe contém lógicas para a obtenção dos pontos que dividem as seções nas e</w:t>
+      </w:r>
+      <w:r>
+        <w:t xml:space="preserve">struturas, elas são importantes para a aplicação dos algoritmos que obtém as equações de esforços internos das estruturas utilizando o método das seções, já que para cada trecho será necessária a aplicação do algoritmo para a obtenção das equações. São dois os métodos, um obtém os pontos de divisão das seções para uma estrutura, e outro que obtém os pontos de divisão de seção que existem em comum em duas estruturas, sendo este último usado na obtenção de deslocamentos e rotações utilizando o princípio dos trabalhos virtuais, já que </w:t>
+      </w:r>
+      <w:r>
+        <w:t>tanto o sistema principal quant</w:t>
+      </w:r>
+      <w:r>
+        <w:t>o o sistema virtual precisam ter as mesmas segmentações para a aplicação dos cálculos.</w:t>
+      </w:r>
+    </w:p>
+    <w:p>
+      <w:r>
+        <w:t xml:space="preserve">A classe </w:t>
+      </w:r>
+      <w:r>
+        <w:t>também possui algoritmos para a obtenção das equações de esforços internos utilizando as equações de equilíbrio</w:t>
+      </w:r>
+      <w:r>
+        <w:t>, a</w:t>
+      </w:r>
+      <w:r>
+        <w:t xml:space="preserve"> lógica utiliza os esforços solicitantes e reações de apoios já calculadas para a obtenção das equações.</w:t>
+      </w:r>
+    </w:p>
+    <w:p>
+      <w:r>
+        <w:t>Há também algoritmos para calcular as deformações nas estruturas</w:t>
+      </w:r>
+      <w:r>
+        <w:t xml:space="preserve"> em um ponto</w:t>
+      </w:r>
+      <w:r>
+        <w:t xml:space="preserve"> da estrutura</w:t>
+      </w:r>
+      <w:r>
+        <w:t xml:space="preserve">, sendo dois algoritmos, um obtém as deformações em função da área da seção e do módulo de elasticidade, </w:t>
+      </w:r>
+      <w:r>
+        <w:t xml:space="preserve">ou seja, a deformação é obtida por meio do cálculo do trabalho virtual gerado pelo esforço normal. O outro obtém as deformações em função do módulo de elasticidade e do momento de inércia da peça, utilizando o cálculo de trabalho virtual gerado pelo momento </w:t>
+      </w:r>
+      <w:proofErr w:type="spellStart"/>
+      <w:r>
+        <w:t>fletor</w:t>
+      </w:r>
+      <w:proofErr w:type="spellEnd"/>
+      <w:r>
+        <w:t>.</w:t>
+      </w:r>
+      <w:r>
+        <w:t xml:space="preserve"> Também existem outros dois métodos semelhantes para a obtenção das rotações em um ponto, que seguem a mesma lógica dos primeiros, também utilizando o princípio dos trabalhos virtuais.</w:t>
+      </w:r>
+    </w:p>
+    <w:p>
+      <w:r>
+        <w:t>Além disso a</w:t>
+      </w:r>
+      <w:r>
+        <w:t xml:space="preserve"> classe também conta com </w:t>
+      </w:r>
+      <w:r>
+        <w:t xml:space="preserve">métodos que retornam as deformações, rotações e esforços internos mais notórios para a representação gráfica, como valores máximos e </w:t>
+      </w:r>
+      <w:r>
+        <w:lastRenderedPageBreak/>
+        <w:t>mínimos e valores das extremidades. Estes valores serão utilizados nos diagramas de esforços</w:t>
+      </w:r>
+      <w:r>
+        <w:t xml:space="preserve"> internos</w:t>
+      </w:r>
+      <w:r>
+        <w:t xml:space="preserve"> e deformações.</w:t>
+      </w:r>
+    </w:p>
+    <w:p>
+      <w:pPr>
         <w:pStyle w:val="Ttulo2"/>
       </w:pPr>
       <w:r>
@@ -22796,15 +22887,13 @@
     </w:p>
     <w:p>
       <w:r>
-        <w:t xml:space="preserve">O gerenciador de ambiente, apelidado de Manager, é uma classe criada para gerenciar todos os objetos e elementos em tempo de execução, apenas um objeto desta classe é instanciado no momento inicial da execução do software. Nessa instância são </w:t>
-      </w:r>
-      <w:proofErr w:type="gramStart"/>
-      <w:r>
-        <w:t>armazenados</w:t>
-      </w:r>
-      <w:proofErr w:type="gramEnd"/>
-      <w:r>
-        <w:t xml:space="preserve"> todas as estruturas, carregamentos, e demais elementos que venham a ser criados durante a execução do aplicativo.</w:t>
+        <w:t>O gerenciador de ambiente, apelidado de Manager, é uma classe criada para gerenciar todos os objetos e elementos em tempo de execução, apenas um objeto desta classe é instanciado no momento inicial da execução do software</w:t>
+      </w:r>
+      <w:r>
+        <w:t>. Nessa instância são armazenada</w:t>
+      </w:r>
+      <w:r>
+        <w:t>s todas as estruturas, carregamentos, e demais elementos que venham a ser criados durante a execução do aplicativo.</w:t>
       </w:r>
     </w:p>
     <w:p>
@@ -22822,7 +22911,7 @@
       <w:pPr>
         <w:pStyle w:val="Ttulo3"/>
       </w:pPr>
-      <w:bookmarkStart w:id="99" w:name="_Ref147593104"/>
+      <w:bookmarkStart w:id="100" w:name="_Ref147593104"/>
       <w:r>
         <w:t>M</w:t>
       </w:r>
@@ -22832,33 +22921,36 @@
       <w:r>
         <w:t xml:space="preserve"> para atualização do ambiente</w:t>
       </w:r>
-      <w:bookmarkEnd w:id="99"/>
-    </w:p>
-    <w:p>
-      <w:r>
-        <w:t>Durante a execução do software, o usuário pode desenhar objetos e definir a correlação entre eles, toda vez que o usuário executa uma ação durante a execução do software, o método de atualização do ambiente é chamado, durante o processo de atualização o gerenciador executa comandos para a geração de nós. Os nós são entidades que marcam os pontos importantes no ambiente tridimensional que possibilitam a interação do usuário com o aplicativo, eles marcam os pontos das extremidades e da metade de estruturas, pontos de intersecção entre elas e o ponto inicial do ambiente tridimensional.</w:t>
-      </w:r>
-    </w:p>
-    <w:p>
-      <w:r>
-        <w:t xml:space="preserve">Após gerados os nós, é executada a ação de construção dos elementos estruturais, neste método é realizada uma iteração por todas as estruturas presentes no ambiente, e para cada uma delas são chamados os métodos de identificação de intersecções, onde cada uma das estruturas </w:t>
-      </w:r>
+      <w:bookmarkEnd w:id="100"/>
+    </w:p>
+    <w:p>
+      <w:r>
+        <w:t xml:space="preserve">Durante a execução do software, o usuário pode </w:t>
+      </w:r>
+      <w:r>
+        <w:t xml:space="preserve">desenhar objetos e definir a </w:t>
+      </w:r>
+      <w:r>
+        <w:t>relação entre eles, toda vez que o usuário executa uma ação durante a execução do software, o método de atualização do ambiente é chamado, durante o processo de atualização o gerenciador executa comandos para a geração de nós. Os nós são entidades que marcam os pontos importantes no ambiente tridimensional que possibilitam a interação do usuário com o aplicativo, eles marcam os pontos das extremidades e da metade de estruturas, pontos de intersecção entre elas e o ponto inicial do ambiente tridimensional.</w:t>
+      </w:r>
+    </w:p>
+    <w:p>
+      <w:r>
+        <w:t xml:space="preserve">Após gerados os nós, é executada a ação de construção dos elementos estruturais, neste método é realizada uma iteração por todas as estruturas presentes no ambiente, e para cada uma delas são chamados os métodos de identificação de intersecções, onde cada uma das estruturas reconhecem seus </w:t>
+      </w:r>
+      <w:r>
+        <w:t>apoios e esforços internos baseando-se nas interações com as demais estruturas. Após todas as estruturas terem reconhecido se</w:t>
+      </w:r>
+      <w:r>
+        <w:t>us apoios e esforços externos solicitantes</w:t>
+      </w:r>
+      <w:r>
+        <w:t>, é chamado o método de cálculo das reações de apoio para cada uma das estruturas.</w:t>
+      </w:r>
+    </w:p>
+    <w:p>
       <w:r>
         <w:lastRenderedPageBreak/>
-        <w:t xml:space="preserve">reconhecem seus </w:t>
-      </w:r>
-      <w:r>
-        <w:t>apoios e esforços internos baseando-se nas interações com as demais estruturas. Após todas as estruturas terem reconhecido se</w:t>
-      </w:r>
-      <w:r>
-        <w:t>us apoios e esforços externos solicitantes</w:t>
-      </w:r>
-      <w:r>
-        <w:t>, é chamado o método de cálculo das reações de apoio para cada uma das estruturas.</w:t>
-      </w:r>
-    </w:p>
-    <w:p>
-      <w:r>
         <w:t>Após a construção das estruturas é chamado o método de desenho dos elementos na tela, para isso é feita uma iteração por todos os elementos, e para cada um deles é chamado o m</w:t>
       </w:r>
       <w:r>
@@ -22997,29 +23089,100 @@
         <w:t>aplicativo</w:t>
       </w:r>
       <w:r>
-        <w:t xml:space="preserve"> o usuário pode optar por trocar o tipo de apoio em uma estrutura ou alterar o modo com que as estruturas se comportam, como por exemplo alterando a relação entre estrutura de apoio e estrutura apoiada, </w:t>
-      </w:r>
+        <w:t xml:space="preserve"> o usuário pode optar por trocar o tipo de apoio em uma estrutura ou alterar o modo com que as estruturas se comportam, como por exemplo alterando a relação entre estrutura de apoio e estrutura apoiada, nestes casos, o gerenciador</w:t>
+      </w:r>
+      <w:r>
+        <w:t xml:space="preserve"> altera as propriedades dos elementos modificados e</w:t>
+      </w:r>
+      <w:r>
+        <w:t xml:space="preserve"> executa o processo de atualização novamente.</w:t>
+      </w:r>
+    </w:p>
+    <w:p>
+      <w:pPr>
+        <w:pStyle w:val="Ttulo2"/>
+      </w:pPr>
       <w:r>
         <w:lastRenderedPageBreak/>
-        <w:t>nestes casos, o gerenciador</w:t>
-      </w:r>
-      <w:r>
-        <w:t xml:space="preserve"> altera as propriedades dos elementos modificados e</w:t>
-      </w:r>
-      <w:r>
-        <w:t xml:space="preserve"> executa o processo de atualização novamente.</w:t>
-      </w:r>
-    </w:p>
-    <w:p>
-      <w:pPr>
-        <w:pStyle w:val="Ttulo2"/>
-      </w:pPr>
-      <w:r>
         <w:t>Criação dos formulários</w:t>
       </w:r>
-      <w:bookmarkStart w:id="100" w:name="_GoBack"/>
-      <w:bookmarkEnd w:id="100"/>
-    </w:p>
+    </w:p>
+    <w:p>
+      <w:r>
+        <w:t xml:space="preserve">Para possibilitar a interação do usuário com o aplicativo, foram utilizadas as bibliotecas do Windows </w:t>
+      </w:r>
+      <w:proofErr w:type="spellStart"/>
+      <w:r>
+        <w:t>Forms</w:t>
+      </w:r>
+      <w:proofErr w:type="spellEnd"/>
+      <w:r>
+        <w:t xml:space="preserve"> para a criação de formulários. Os formulários contêm as vistas tridimensionais, controles de interação e elementos gráficos necessários para tornar a experiência de uso do aplicativo agradável. Também é nos formulários que acontece toda a lógica de interação do usuário com o gerenciador de ambiente.</w:t>
+      </w:r>
+    </w:p>
+    <w:p>
+      <w:pPr>
+        <w:pStyle w:val="Ttulo3"/>
+      </w:pPr>
+      <w:r>
+        <w:t>Formulário principal</w:t>
+      </w:r>
+    </w:p>
+    <w:p>
+      <w:r>
+        <w:t xml:space="preserve">O formulário principal desempenha um papel central e multifuncional na interface do usuário, </w:t>
+      </w:r>
+      <w:r>
+        <w:t xml:space="preserve">nele está presente a vista tridimensional do aplicativo, que possibilita a interação do usuário com os elementos do ambiente de execução. </w:t>
+      </w:r>
+    </w:p>
+    <w:p>
+      <w:r>
+        <w:t xml:space="preserve">Foi criada também uma barra lateral, onde está presente o quadro de visualização dos diagramas e controles de formulário que possibilitam o usuário de </w:t>
+      </w:r>
+      <w:r>
+        <w:t>modificar estruturas, explorar suas características e manipular sua configuração com facilidade. A interatividade é aprimorada através de uma série de botões que co</w:t>
+      </w:r>
+      <w:r>
+        <w:t>ncedem ao usuário o controle</w:t>
+      </w:r>
+      <w:r>
+        <w:t xml:space="preserve"> sobre o processo de design e análise</w:t>
+      </w:r>
+      <w:r>
+        <w:t>.</w:t>
+      </w:r>
+    </w:p>
+    <w:p>
+      <w:r>
+        <w:t xml:space="preserve">Também foi adicionada uma barra superior, que abriga os botões </w:t>
+      </w:r>
+      <w:r>
+        <w:t xml:space="preserve">de </w:t>
+      </w:r>
+      <w:r>
+        <w:t>desenho de estruturas, botões que</w:t>
+      </w:r>
+      <w:r>
+        <w:t xml:space="preserve"> oferecem a capacidade de adicionar cargas distribuídas, forças pontuais e momentos às estruturas, permitindo </w:t>
+      </w:r>
+      <w:r>
+        <w:t>uma manipulação</w:t>
+      </w:r>
+      <w:r>
+        <w:t xml:space="preserve"> complet</w:t>
+      </w:r>
+      <w:r>
+        <w:t>a das condições de carregamento. A barra superior também contém botões para salvam</w:t>
+      </w:r>
+      <w:r>
+        <w:t xml:space="preserve">ento e carregamento de arquivos, além de um botão que dá acesso ao formulário que lida com a obtenção de valores específicos para </w:t>
+      </w:r>
+      <w:r>
+        <w:t>os pontos das estruturas.</w:t>
+      </w:r>
+    </w:p>
+    <w:p/>
     <w:p>
       <w:pPr>
         <w:pStyle w:val="Ttulo1"/>
@@ -24865,7 +25028,7 @@
 </file>
 
 <file path=customXml/itemProps1.xml><?xml version="1.0" encoding="utf-8"?>
-<ds:datastoreItem xmlns:ds="http://schemas.openxmlformats.org/officeDocument/2006/customXml" ds:itemID="{C0B26700-E934-40D6-B4BE-2AF3328FFBF0}">
+<ds:datastoreItem xmlns:ds="http://schemas.openxmlformats.org/officeDocument/2006/customXml" ds:itemID="{9FA65D74-74DD-4039-A3F5-DCBD88A0E516}">
   <ds:schemaRefs>
     <ds:schemaRef ds:uri="http://schemas.openxmlformats.org/officeDocument/2006/bibliography"/>
   </ds:schemaRefs>

</xml_diff>

<commit_message>
ajuste das referencias das figuras - 1
</commit_message>
<xml_diff>
--- a/TCC.docx
+++ b/TCC.docx
@@ -1055,7 +1055,13 @@
         <w:t>o desenvolvimento de</w:t>
       </w:r>
       <w:r>
-        <w:t xml:space="preserve"> um software que sirva como ferramenta de apoio tanto para estudantes, proporcionando uma compreensão aprofundada dos processos e mé</w:t>
+        <w:t xml:space="preserve"> um software que sirv</w:t>
+      </w:r>
+      <w:r>
+        <w:t>a como ferramenta de apoio</w:t>
+      </w:r>
+      <w:r>
+        <w:t xml:space="preserve"> para estudantes, proporcionando uma compreensão aprofundada dos processos e mé</w:t>
       </w:r>
       <w:r>
         <w:t xml:space="preserve">todos de cálculo de estruturas </w:t>
@@ -10614,27 +10620,14 @@
       <w:r>
         <w:t xml:space="preserve">Figura </w:t>
       </w:r>
-      <w:r>
-        <w:fldChar w:fldCharType="begin"/>
-      </w:r>
-      <w:r>
-        <w:instrText xml:space="preserve"> SEQ Figura \* ARABIC </w:instrText>
-      </w:r>
-      <w:r>
-        <w:fldChar w:fldCharType="separate"/>
-      </w:r>
-      <w:r>
-        <w:rPr>
-          <w:noProof/>
-        </w:rPr>
-        <w:t>1</w:t>
-      </w:r>
-      <w:r>
-        <w:rPr>
-          <w:noProof/>
-        </w:rPr>
-        <w:fldChar w:fldCharType="end"/>
-      </w:r>
+      <w:fldSimple w:instr=" SEQ Figura \* ARABIC ">
+        <w:r>
+          <w:rPr>
+            <w:noProof/>
+          </w:rPr>
+          <w:t>1</w:t>
+        </w:r>
+      </w:fldSimple>
       <w:r>
         <w:t xml:space="preserve"> - Viga suportando carga pontual</w:t>
       </w:r>
@@ -11386,27 +11379,14 @@
         <w:lastRenderedPageBreak/>
         <w:t xml:space="preserve">Figura </w:t>
       </w:r>
-      <w:r>
-        <w:fldChar w:fldCharType="begin"/>
-      </w:r>
-      <w:r>
-        <w:instrText xml:space="preserve"> SEQ Figura \* ARABIC </w:instrText>
-      </w:r>
-      <w:r>
-        <w:fldChar w:fldCharType="separate"/>
-      </w:r>
-      <w:r>
-        <w:rPr>
-          <w:noProof/>
-        </w:rPr>
-        <w:t>2</w:t>
-      </w:r>
-      <w:r>
-        <w:rPr>
-          <w:noProof/>
-        </w:rPr>
-        <w:fldChar w:fldCharType="end"/>
-      </w:r>
+      <w:fldSimple w:instr=" SEQ Figura \* ARABIC ">
+        <w:r>
+          <w:rPr>
+            <w:noProof/>
+          </w:rPr>
+          <w:t>2</w:t>
+        </w:r>
+      </w:fldSimple>
       <w:bookmarkEnd w:id="11"/>
       <w:r>
         <w:t xml:space="preserve"> – Representação simbólica de um apoio móvel</w:t>
@@ -11538,27 +11518,14 @@
       <w:r>
         <w:t xml:space="preserve">Figura </w:t>
       </w:r>
-      <w:r>
-        <w:fldChar w:fldCharType="begin"/>
-      </w:r>
-      <w:r>
-        <w:instrText xml:space="preserve"> SEQ Figura \* ARABIC </w:instrText>
-      </w:r>
-      <w:r>
-        <w:fldChar w:fldCharType="separate"/>
-      </w:r>
-      <w:r>
-        <w:rPr>
-          <w:noProof/>
-        </w:rPr>
-        <w:t>3</w:t>
-      </w:r>
-      <w:r>
-        <w:rPr>
-          <w:noProof/>
-        </w:rPr>
-        <w:fldChar w:fldCharType="end"/>
-      </w:r>
+      <w:fldSimple w:instr=" SEQ Figura \* ARABIC ">
+        <w:r>
+          <w:rPr>
+            <w:noProof/>
+          </w:rPr>
+          <w:t>3</w:t>
+        </w:r>
+      </w:fldSimple>
       <w:r>
         <w:t xml:space="preserve"> - Representação simbólica de um apoio fixo</w:t>
       </w:r>
@@ -11695,30 +11662,14 @@
       <w:r>
         <w:t xml:space="preserve">Figura </w:t>
       </w:r>
-      <w:r>
-        <w:fldChar w:fldCharType="begin"/>
-      </w:r>
-      <w:r>
-        <w:instrText xml:space="preserve"> SEQ Figur</w:instrText>
-      </w:r>
-      <w:r>
-        <w:instrText xml:space="preserve">a \* ARABIC </w:instrText>
-      </w:r>
-      <w:r>
-        <w:fldChar w:fldCharType="separate"/>
-      </w:r>
-      <w:r>
-        <w:rPr>
-          <w:noProof/>
-        </w:rPr>
-        <w:t>4</w:t>
-      </w:r>
-      <w:r>
-        <w:rPr>
-          <w:noProof/>
-        </w:rPr>
-        <w:fldChar w:fldCharType="end"/>
-      </w:r>
+      <w:fldSimple w:instr=" SEQ Figura \* ARABIC ">
+        <w:r>
+          <w:rPr>
+            <w:noProof/>
+          </w:rPr>
+          <w:t>4</w:t>
+        </w:r>
+      </w:fldSimple>
       <w:r>
         <w:t xml:space="preserve"> - Representação simbólica do engaste</w:t>
       </w:r>
@@ -11940,27 +11891,14 @@
       <w:r>
         <w:t xml:space="preserve">Figura </w:t>
       </w:r>
-      <w:r>
-        <w:fldChar w:fldCharType="begin"/>
-      </w:r>
-      <w:r>
-        <w:instrText xml:space="preserve"> SEQ Figura \* ARABIC </w:instrText>
-      </w:r>
-      <w:r>
-        <w:fldChar w:fldCharType="separate"/>
-      </w:r>
-      <w:r>
-        <w:rPr>
-          <w:noProof/>
-        </w:rPr>
-        <w:t>5</w:t>
-      </w:r>
-      <w:r>
-        <w:rPr>
-          <w:noProof/>
-        </w:rPr>
-        <w:fldChar w:fldCharType="end"/>
-      </w:r>
+      <w:fldSimple w:instr=" SEQ Figura \* ARABIC ">
+        <w:r>
+          <w:rPr>
+            <w:noProof/>
+          </w:rPr>
+          <w:t>5</w:t>
+        </w:r>
+      </w:fldSimple>
       <w:r>
         <w:t xml:space="preserve"> - Forças agindo em uma viga</w:t>
       </w:r>
@@ -12202,27 +12140,14 @@
       <w:r>
         <w:t xml:space="preserve">Figura </w:t>
       </w:r>
-      <w:r>
-        <w:fldChar w:fldCharType="begin"/>
-      </w:r>
-      <w:r>
-        <w:instrText xml:space="preserve"> SEQ Figura \* ARABIC </w:instrText>
-      </w:r>
-      <w:r>
-        <w:fldChar w:fldCharType="separate"/>
-      </w:r>
-      <w:r>
-        <w:rPr>
-          <w:noProof/>
-        </w:rPr>
-        <w:t>6</w:t>
-      </w:r>
-      <w:r>
-        <w:rPr>
-          <w:noProof/>
-        </w:rPr>
-        <w:fldChar w:fldCharType="end"/>
-      </w:r>
+      <w:fldSimple w:instr=" SEQ Figura \* ARABIC ">
+        <w:r>
+          <w:rPr>
+            <w:noProof/>
+          </w:rPr>
+          <w:t>6</w:t>
+        </w:r>
+      </w:fldSimple>
       <w:r>
         <w:t xml:space="preserve"> - </w:t>
       </w:r>
@@ -12517,27 +12442,14 @@
       <w:r>
         <w:t xml:space="preserve">Figura </w:t>
       </w:r>
-      <w:r>
-        <w:fldChar w:fldCharType="begin"/>
-      </w:r>
-      <w:r>
-        <w:instrText xml:space="preserve"> SEQ Figura \* ARABIC </w:instrText>
-      </w:r>
-      <w:r>
-        <w:fldChar w:fldCharType="separate"/>
-      </w:r>
-      <w:r>
-        <w:rPr>
-          <w:noProof/>
-        </w:rPr>
-        <w:t>7</w:t>
-      </w:r>
-      <w:r>
-        <w:rPr>
-          <w:noProof/>
-        </w:rPr>
-        <w:fldChar w:fldCharType="end"/>
-      </w:r>
+      <w:fldSimple w:instr=" SEQ Figura \* ARABIC ">
+        <w:r>
+          <w:rPr>
+            <w:noProof/>
+          </w:rPr>
+          <w:t>7</w:t>
+        </w:r>
+      </w:fldSimple>
       <w:r>
         <w:t xml:space="preserve"> - Momentos aplicados em uma viga</w:t>
       </w:r>
@@ -12963,27 +12875,14 @@
       <w:r>
         <w:t xml:space="preserve">Figura </w:t>
       </w:r>
-      <w:r>
-        <w:fldChar w:fldCharType="begin"/>
-      </w:r>
-      <w:r>
-        <w:instrText xml:space="preserve"> SEQ Figura \* ARABIC </w:instrText>
-      </w:r>
-      <w:r>
-        <w:fldChar w:fldCharType="separate"/>
-      </w:r>
-      <w:r>
-        <w:rPr>
-          <w:noProof/>
-        </w:rPr>
-        <w:t>8</w:t>
-      </w:r>
-      <w:r>
-        <w:rPr>
-          <w:noProof/>
-        </w:rPr>
-        <w:fldChar w:fldCharType="end"/>
-      </w:r>
+      <w:fldSimple w:instr=" SEQ Figura \* ARABIC ">
+        <w:r>
+          <w:rPr>
+            <w:noProof/>
+          </w:rPr>
+          <w:t>8</w:t>
+        </w:r>
+      </w:fldSimple>
       <w:r>
         <w:t xml:space="preserve"> – Tensão Normal</w:t>
       </w:r>
@@ -13297,27 +13196,14 @@
       <w:r>
         <w:t xml:space="preserve">Figura </w:t>
       </w:r>
-      <w:r>
-        <w:fldChar w:fldCharType="begin"/>
-      </w:r>
-      <w:r>
-        <w:instrText xml:space="preserve"> SEQ Figura \* ARABIC </w:instrText>
-      </w:r>
-      <w:r>
-        <w:fldChar w:fldCharType="separate"/>
-      </w:r>
-      <w:r>
-        <w:rPr>
-          <w:noProof/>
-        </w:rPr>
-        <w:t>9</w:t>
-      </w:r>
-      <w:r>
-        <w:rPr>
-          <w:noProof/>
-        </w:rPr>
-        <w:fldChar w:fldCharType="end"/>
-      </w:r>
+      <w:fldSimple w:instr=" SEQ Figura \* ARABIC ">
+        <w:r>
+          <w:rPr>
+            <w:noProof/>
+          </w:rPr>
+          <w:t>9</w:t>
+        </w:r>
+      </w:fldSimple>
       <w:r>
         <w:t xml:space="preserve"> - </w:t>
       </w:r>
@@ -13514,27 +13400,14 @@
       <w:r>
         <w:t xml:space="preserve">Figura </w:t>
       </w:r>
-      <w:r>
-        <w:fldChar w:fldCharType="begin"/>
-      </w:r>
-      <w:r>
-        <w:instrText xml:space="preserve"> SEQ Figura \* ARABIC </w:instrText>
-      </w:r>
-      <w:r>
-        <w:fldChar w:fldCharType="separate"/>
-      </w:r>
-      <w:r>
-        <w:rPr>
-          <w:noProof/>
-        </w:rPr>
-        <w:t>10</w:t>
-      </w:r>
-      <w:r>
-        <w:rPr>
-          <w:noProof/>
-        </w:rPr>
-        <w:fldChar w:fldCharType="end"/>
-      </w:r>
+      <w:fldSimple w:instr=" SEQ Figura \* ARABIC ">
+        <w:r>
+          <w:rPr>
+            <w:noProof/>
+          </w:rPr>
+          <w:t>10</w:t>
+        </w:r>
+      </w:fldSimple>
       <w:bookmarkEnd w:id="26"/>
       <w:r>
         <w:t xml:space="preserve"> – Força normal de compressão</w:t>
@@ -13633,27 +13506,14 @@
       <w:r>
         <w:t xml:space="preserve">Figura </w:t>
       </w:r>
-      <w:r>
-        <w:fldChar w:fldCharType="begin"/>
-      </w:r>
-      <w:r>
-        <w:instrText xml:space="preserve"> SEQ Figura \* ARABIC </w:instrText>
-      </w:r>
-      <w:r>
-        <w:fldChar w:fldCharType="separate"/>
-      </w:r>
-      <w:r>
-        <w:rPr>
-          <w:noProof/>
-        </w:rPr>
-        <w:t>11</w:t>
-      </w:r>
-      <w:r>
-        <w:rPr>
-          <w:noProof/>
-        </w:rPr>
-        <w:fldChar w:fldCharType="end"/>
-      </w:r>
+      <w:fldSimple w:instr=" SEQ Figura \* ARABIC ">
+        <w:r>
+          <w:rPr>
+            <w:noProof/>
+          </w:rPr>
+          <w:t>11</w:t>
+        </w:r>
+      </w:fldSimple>
       <w:bookmarkEnd w:id="28"/>
       <w:r>
         <w:t xml:space="preserve"> – Força normal de tração</w:t>
@@ -13757,27 +13617,14 @@
       <w:r>
         <w:t xml:space="preserve">Figura </w:t>
       </w:r>
-      <w:r>
-        <w:fldChar w:fldCharType="begin"/>
-      </w:r>
-      <w:r>
-        <w:instrText xml:space="preserve"> SEQ Figura \* ARABIC </w:instrText>
-      </w:r>
-      <w:r>
-        <w:fldChar w:fldCharType="separate"/>
-      </w:r>
-      <w:r>
-        <w:rPr>
-          <w:noProof/>
-        </w:rPr>
-        <w:t>12</w:t>
-      </w:r>
-      <w:r>
-        <w:rPr>
-          <w:noProof/>
-        </w:rPr>
-        <w:fldChar w:fldCharType="end"/>
-      </w:r>
+      <w:fldSimple w:instr=" SEQ Figura \* ARABIC ">
+        <w:r>
+          <w:rPr>
+            <w:noProof/>
+          </w:rPr>
+          <w:t>12</w:t>
+        </w:r>
+      </w:fldSimple>
       <w:bookmarkEnd w:id="30"/>
       <w:r>
         <w:rPr>
@@ -13972,27 +13819,14 @@
       <w:r>
         <w:t xml:space="preserve">Figura </w:t>
       </w:r>
-      <w:r>
-        <w:fldChar w:fldCharType="begin"/>
-      </w:r>
-      <w:r>
-        <w:instrText xml:space="preserve"> SEQ Figura \* ARABIC </w:instrText>
-      </w:r>
-      <w:r>
-        <w:fldChar w:fldCharType="separate"/>
-      </w:r>
-      <w:r>
-        <w:rPr>
-          <w:noProof/>
-        </w:rPr>
-        <w:t>13</w:t>
-      </w:r>
-      <w:r>
-        <w:rPr>
-          <w:noProof/>
-        </w:rPr>
-        <w:fldChar w:fldCharType="end"/>
-      </w:r>
+      <w:fldSimple w:instr=" SEQ Figura \* ARABIC ">
+        <w:r>
+          <w:rPr>
+            <w:noProof/>
+          </w:rPr>
+          <w:t>13</w:t>
+        </w:r>
+      </w:fldSimple>
       <w:bookmarkEnd w:id="32"/>
       <w:r>
         <w:rPr>
@@ -14204,27 +14038,14 @@
       <w:r>
         <w:t xml:space="preserve">Figura </w:t>
       </w:r>
-      <w:r>
-        <w:fldChar w:fldCharType="begin"/>
-      </w:r>
-      <w:r>
-        <w:instrText xml:space="preserve"> SEQ Figura \* ARABIC </w:instrText>
-      </w:r>
-      <w:r>
-        <w:fldChar w:fldCharType="separate"/>
-      </w:r>
-      <w:r>
-        <w:rPr>
-          <w:noProof/>
-        </w:rPr>
-        <w:t>14</w:t>
-      </w:r>
-      <w:r>
-        <w:rPr>
-          <w:noProof/>
-        </w:rPr>
-        <w:fldChar w:fldCharType="end"/>
-      </w:r>
+      <w:fldSimple w:instr=" SEQ Figura \* ARABIC ">
+        <w:r>
+          <w:rPr>
+            <w:noProof/>
+          </w:rPr>
+          <w:t>14</w:t>
+        </w:r>
+      </w:fldSimple>
       <w:bookmarkEnd w:id="36"/>
       <w:r>
         <w:rPr>
@@ -14479,27 +14300,14 @@
       <w:r>
         <w:t xml:space="preserve">Figura </w:t>
       </w:r>
-      <w:r>
-        <w:fldChar w:fldCharType="begin"/>
-      </w:r>
-      <w:r>
-        <w:instrText xml:space="preserve"> SEQ Figura \* ARABIC </w:instrText>
-      </w:r>
-      <w:r>
-        <w:fldChar w:fldCharType="separate"/>
-      </w:r>
-      <w:r>
-        <w:rPr>
-          <w:noProof/>
-        </w:rPr>
-        <w:t>15</w:t>
-      </w:r>
-      <w:r>
-        <w:rPr>
-          <w:noProof/>
-        </w:rPr>
-        <w:fldChar w:fldCharType="end"/>
-      </w:r>
+      <w:fldSimple w:instr=" SEQ Figura \* ARABIC ">
+        <w:r>
+          <w:rPr>
+            <w:noProof/>
+          </w:rPr>
+          <w:t>15</w:t>
+        </w:r>
+      </w:fldSimple>
       <w:bookmarkEnd w:id="38"/>
       <w:r>
         <w:rPr>
@@ -14892,19 +14700,11 @@
         </w:rPr>
         <w:t xml:space="preserve"> é a somatória das decomposiç</w:t>
       </w:r>
-      <w:proofErr w:type="spellStart"/>
-      <w:r>
-        <w:rPr>
-          <w:rFonts w:eastAsiaTheme="minorEastAsia"/>
-        </w:rPr>
-        <w:t>ões</w:t>
-      </w:r>
-      <w:proofErr w:type="spellEnd"/>
-      <w:r>
-        <w:rPr>
-          <w:rFonts w:eastAsiaTheme="minorEastAsia"/>
-        </w:rPr>
-        <w:t xml:space="preserve"> das forças no eixo y e </w:t>
+      <w:r>
+        <w:rPr>
+          <w:rFonts w:eastAsiaTheme="minorEastAsia"/>
+        </w:rPr>
+        <w:t xml:space="preserve">ões das forças no eixo y e </w:t>
       </w:r>
       <m:oMath>
         <m:r>
@@ -15082,19 +14882,11 @@
         </w:rPr>
         <w:t>, o que causa uma aceleraç</w:t>
       </w:r>
-      <w:proofErr w:type="spellStart"/>
-      <w:r>
-        <w:rPr>
-          <w:rFonts w:eastAsiaTheme="minorEastAsia"/>
-        </w:rPr>
-        <w:t>ão</w:t>
-      </w:r>
-      <w:proofErr w:type="spellEnd"/>
-      <w:r>
-        <w:rPr>
-          <w:rFonts w:eastAsiaTheme="minorEastAsia"/>
-        </w:rPr>
-        <w:t xml:space="preserve"> horizontal na estrutura.</w:t>
+      <w:r>
+        <w:rPr>
+          <w:rFonts w:eastAsiaTheme="minorEastAsia"/>
+        </w:rPr>
+        <w:t>ão horizontal na estrutura.</w:t>
       </w:r>
     </w:p>
     <w:p/>
@@ -15109,27 +14901,14 @@
         <w:lastRenderedPageBreak/>
         <w:t xml:space="preserve">Figura </w:t>
       </w:r>
-      <w:r>
-        <w:fldChar w:fldCharType="begin"/>
-      </w:r>
-      <w:r>
-        <w:instrText xml:space="preserve"> SEQ Figura \* ARABIC </w:instrText>
-      </w:r>
-      <w:r>
-        <w:fldChar w:fldCharType="separate"/>
-      </w:r>
-      <w:r>
-        <w:rPr>
-          <w:noProof/>
-        </w:rPr>
-        <w:t>16</w:t>
-      </w:r>
-      <w:r>
-        <w:rPr>
-          <w:noProof/>
-        </w:rPr>
-        <w:fldChar w:fldCharType="end"/>
-      </w:r>
+      <w:fldSimple w:instr=" SEQ Figura \* ARABIC ">
+        <w:r>
+          <w:rPr>
+            <w:noProof/>
+          </w:rPr>
+          <w:t>16</w:t>
+        </w:r>
+      </w:fldSimple>
       <w:bookmarkEnd w:id="43"/>
       <w:r>
         <w:rPr>
@@ -15286,27 +15065,14 @@
       <w:r>
         <w:t xml:space="preserve">Figura </w:t>
       </w:r>
-      <w:r>
-        <w:fldChar w:fldCharType="begin"/>
-      </w:r>
-      <w:r>
-        <w:instrText xml:space="preserve"> SEQ Figura \* ARABIC </w:instrText>
-      </w:r>
-      <w:r>
-        <w:fldChar w:fldCharType="separate"/>
-      </w:r>
-      <w:r>
-        <w:rPr>
-          <w:noProof/>
-        </w:rPr>
-        <w:t>17</w:t>
-      </w:r>
-      <w:r>
-        <w:rPr>
-          <w:noProof/>
-        </w:rPr>
-        <w:fldChar w:fldCharType="end"/>
-      </w:r>
+      <w:fldSimple w:instr=" SEQ Figura \* ARABIC ">
+        <w:r>
+          <w:rPr>
+            <w:noProof/>
+          </w:rPr>
+          <w:t>17</w:t>
+        </w:r>
+      </w:fldSimple>
       <w:bookmarkEnd w:id="45"/>
       <w:r>
         <w:rPr>
@@ -15454,27 +15220,14 @@
       <w:r>
         <w:t xml:space="preserve">Figura </w:t>
       </w:r>
-      <w:r>
-        <w:fldChar w:fldCharType="begin"/>
-      </w:r>
-      <w:r>
-        <w:instrText xml:space="preserve"> SEQ Figura \* ARABIC </w:instrText>
-      </w:r>
-      <w:r>
-        <w:fldChar w:fldCharType="separate"/>
-      </w:r>
-      <w:r>
-        <w:rPr>
-          <w:noProof/>
-        </w:rPr>
-        <w:t>18</w:t>
-      </w:r>
-      <w:r>
-        <w:rPr>
-          <w:noProof/>
-        </w:rPr>
-        <w:fldChar w:fldCharType="end"/>
-      </w:r>
+      <w:fldSimple w:instr=" SEQ Figura \* ARABIC ">
+        <w:r>
+          <w:rPr>
+            <w:noProof/>
+          </w:rPr>
+          <w:t>18</w:t>
+        </w:r>
+      </w:fldSimple>
       <w:bookmarkEnd w:id="48"/>
       <w:r>
         <w:rPr>
@@ -16195,27 +15948,14 @@
       <w:r>
         <w:t xml:space="preserve">Figura </w:t>
       </w:r>
-      <w:r>
-        <w:fldChar w:fldCharType="begin"/>
-      </w:r>
-      <w:r>
-        <w:instrText xml:space="preserve"> SEQ Figura \* ARABIC </w:instrText>
-      </w:r>
-      <w:r>
-        <w:fldChar w:fldCharType="separate"/>
-      </w:r>
-      <w:r>
-        <w:rPr>
-          <w:noProof/>
-        </w:rPr>
-        <w:t>19</w:t>
-      </w:r>
-      <w:r>
-        <w:rPr>
-          <w:noProof/>
-        </w:rPr>
-        <w:fldChar w:fldCharType="end"/>
-      </w:r>
+      <w:fldSimple w:instr=" SEQ Figura \* ARABIC ">
+        <w:r>
+          <w:rPr>
+            <w:noProof/>
+          </w:rPr>
+          <w:t>19</w:t>
+        </w:r>
+      </w:fldSimple>
       <w:bookmarkEnd w:id="54"/>
       <w:r>
         <w:rPr>
@@ -16350,12 +16090,7 @@
         <w:t xml:space="preserve">O Princípio dos Trabalhos Virtuais une estes dois sistemas por meio do conceito de trabalho, ou seja, para que uma estrutura permaneça estática, o trabalho </w:t>
       </w:r>
       <w:r>
-        <w:t>das forças externas deve ser compatível com a energia de</w:t>
-      </w:r>
-      <w:bookmarkStart w:id="57" w:name="_GoBack"/>
-      <w:bookmarkEnd w:id="57"/>
-      <w:r>
-        <w:t xml:space="preserve"> deformação i</w:t>
+        <w:t>das forças externas deve ser compatível com a energia de deformação i</w:t>
       </w:r>
       <w:r>
         <w:t>nterna, resultando na seguinte equação</w:t>
@@ -18125,7 +17860,7 @@
           <w:rFonts w:eastAsiaTheme="minorEastAsia"/>
         </w:rPr>
       </w:pPr>
-      <w:bookmarkStart w:id="58" w:name="_Toc150620205"/>
+      <w:bookmarkStart w:id="57" w:name="_Toc150620205"/>
       <w:r>
         <w:rPr>
           <w:rFonts w:eastAsiaTheme="minorEastAsia"/>
@@ -18144,7 +17879,7 @@
         </w:rPr>
         <w:t xml:space="preserve"> método da força</w:t>
       </w:r>
-      <w:bookmarkEnd w:id="58"/>
+      <w:bookmarkEnd w:id="57"/>
     </w:p>
     <w:p>
       <w:r>
@@ -18244,40 +17979,27 @@
         <w:pStyle w:val="Legenda"/>
         <w:keepNext/>
       </w:pPr>
-      <w:bookmarkStart w:id="59" w:name="_Ref145106830"/>
-      <w:bookmarkStart w:id="60" w:name="_Toc150620312"/>
+      <w:bookmarkStart w:id="58" w:name="_Ref145106830"/>
+      <w:bookmarkStart w:id="59" w:name="_Toc150620312"/>
       <w:r>
         <w:t xml:space="preserve">Figura </w:t>
       </w:r>
-      <w:r>
-        <w:fldChar w:fldCharType="begin"/>
-      </w:r>
-      <w:r>
-        <w:instrText xml:space="preserve"> SEQ Figura \* ARABIC </w:instrText>
-      </w:r>
-      <w:r>
-        <w:fldChar w:fldCharType="separate"/>
-      </w:r>
+      <w:fldSimple w:instr=" SEQ Figura \* ARABIC ">
+        <w:r>
+          <w:rPr>
+            <w:noProof/>
+          </w:rPr>
+          <w:t>20</w:t>
+        </w:r>
+      </w:fldSimple>
+      <w:bookmarkEnd w:id="58"/>
       <w:r>
         <w:rPr>
           <w:noProof/>
         </w:rPr>
-        <w:t>20</w:t>
-      </w:r>
-      <w:r>
-        <w:rPr>
-          <w:noProof/>
-        </w:rPr>
-        <w:fldChar w:fldCharType="end"/>
+        <w:t xml:space="preserve"> - Sistemas principais e redundantes</w:t>
       </w:r>
       <w:bookmarkEnd w:id="59"/>
-      <w:r>
-        <w:rPr>
-          <w:noProof/>
-        </w:rPr>
-        <w:t xml:space="preserve"> - Sistemas principais e redundantes</w:t>
-      </w:r>
-      <w:bookmarkEnd w:id="60"/>
     </w:p>
     <w:p>
       <w:pPr>
@@ -19379,52 +19101,39 @@
         <w:pStyle w:val="Legenda"/>
         <w:keepNext/>
       </w:pPr>
-      <w:bookmarkStart w:id="61" w:name="_Ref145109671"/>
-      <w:bookmarkStart w:id="62" w:name="_Toc150620313"/>
+      <w:bookmarkStart w:id="60" w:name="_Ref145109671"/>
+      <w:bookmarkStart w:id="61" w:name="_Toc150620313"/>
       <w:r>
         <w:t xml:space="preserve">Figura </w:t>
       </w:r>
-      <w:r>
-        <w:fldChar w:fldCharType="begin"/>
-      </w:r>
-      <w:r>
-        <w:instrText xml:space="preserve"> SEQ Figura \* ARABIC </w:instrText>
-      </w:r>
-      <w:r>
-        <w:fldChar w:fldCharType="separate"/>
-      </w:r>
+      <w:fldSimple w:instr=" SEQ Figura \* ARABIC ">
+        <w:r>
+          <w:rPr>
+            <w:noProof/>
+          </w:rPr>
+          <w:t>21</w:t>
+        </w:r>
+      </w:fldSimple>
+      <w:bookmarkEnd w:id="60"/>
       <w:r>
         <w:rPr>
           <w:noProof/>
         </w:rPr>
-        <w:t>21</w:t>
+        <w:t xml:space="preserve"> – </w:t>
       </w:r>
       <w:r>
         <w:rPr>
           <w:noProof/>
         </w:rPr>
-        <w:fldChar w:fldCharType="end"/>
+        <w:t>Deformações, rotações e c</w:t>
+      </w:r>
+      <w:r>
+        <w:rPr>
+          <w:noProof/>
+        </w:rPr>
+        <w:t>oeficientes de flexibilidade</w:t>
       </w:r>
       <w:bookmarkEnd w:id="61"/>
-      <w:r>
-        <w:rPr>
-          <w:noProof/>
-        </w:rPr>
-        <w:t xml:space="preserve"> – </w:t>
-      </w:r>
-      <w:r>
-        <w:rPr>
-          <w:noProof/>
-        </w:rPr>
-        <w:t>Deformações, rotações e c</w:t>
-      </w:r>
-      <w:r>
-        <w:rPr>
-          <w:noProof/>
-        </w:rPr>
-        <w:t>oeficientes de flexibilidade</w:t>
-      </w:r>
-      <w:bookmarkEnd w:id="62"/>
     </w:p>
     <w:p>
       <w:pPr>
@@ -20393,8 +20102,8 @@
           <w:rFonts w:eastAsiaTheme="minorEastAsia"/>
         </w:rPr>
       </w:pPr>
-      <w:bookmarkStart w:id="63" w:name="_Ref147576119"/>
-      <w:bookmarkStart w:id="64" w:name="_Toc150620206"/>
+      <w:bookmarkStart w:id="62" w:name="_Ref147576119"/>
+      <w:bookmarkStart w:id="63" w:name="_Toc150620206"/>
       <w:r>
         <w:rPr>
           <w:rFonts w:eastAsiaTheme="minorEastAsia"/>
@@ -20413,8 +20122,8 @@
         </w:rPr>
         <w:t xml:space="preserve"> reta</w:t>
       </w:r>
+      <w:bookmarkEnd w:id="62"/>
       <w:bookmarkEnd w:id="63"/>
-      <w:bookmarkEnd w:id="64"/>
     </w:p>
     <w:p>
       <w:pPr>
@@ -20457,39 +20166,26 @@
         <w:pStyle w:val="Legenda"/>
         <w:keepNext/>
       </w:pPr>
-      <w:bookmarkStart w:id="65" w:name="_Toc150620314"/>
+      <w:bookmarkStart w:id="64" w:name="_Toc150620314"/>
       <w:r>
         <w:lastRenderedPageBreak/>
         <w:t xml:space="preserve">Figura </w:t>
       </w:r>
-      <w:r>
-        <w:fldChar w:fldCharType="begin"/>
-      </w:r>
-      <w:r>
-        <w:instrText xml:space="preserve"> SEQ Figura \* ARABIC </w:instrText>
-      </w:r>
-      <w:r>
-        <w:fldChar w:fldCharType="separate"/>
-      </w:r>
+      <w:fldSimple w:instr=" SEQ Figura \* ARABIC ">
+        <w:r>
+          <w:rPr>
+            <w:noProof/>
+          </w:rPr>
+          <w:t>22</w:t>
+        </w:r>
+      </w:fldSimple>
       <w:r>
         <w:rPr>
           <w:noProof/>
         </w:rPr>
-        <w:t>22</w:t>
-      </w:r>
-      <w:r>
-        <w:rPr>
-          <w:noProof/>
-        </w:rPr>
-        <w:fldChar w:fldCharType="end"/>
-      </w:r>
-      <w:r>
-        <w:rPr>
-          <w:noProof/>
-        </w:rPr>
         <w:t xml:space="preserve"> – Pontos na reta r</w:t>
       </w:r>
-      <w:bookmarkEnd w:id="65"/>
+      <w:bookmarkEnd w:id="64"/>
     </w:p>
     <w:p>
       <w:pPr>
@@ -20784,14 +20480,14 @@
           <w:rFonts w:eastAsiaTheme="minorEastAsia"/>
         </w:rPr>
       </w:pPr>
-      <w:bookmarkStart w:id="66" w:name="_Toc150620207"/>
+      <w:bookmarkStart w:id="65" w:name="_Toc150620207"/>
       <w:r>
         <w:rPr>
           <w:rFonts w:eastAsiaTheme="minorEastAsia"/>
         </w:rPr>
         <w:t>Escalonamento ou eliminação gaussiana</w:t>
       </w:r>
-      <w:bookmarkEnd w:id="66"/>
+      <w:bookmarkEnd w:id="65"/>
     </w:p>
     <w:p>
       <w:r>
@@ -21659,47 +21355,223 @@
           <w:rFonts w:eastAsiaTheme="minorEastAsia"/>
         </w:rPr>
       </w:pPr>
-      <w:bookmarkStart w:id="67" w:name="_Toc150620208"/>
+      <w:bookmarkStart w:id="66" w:name="_Toc150620208"/>
       <w:r>
         <w:rPr>
           <w:rFonts w:eastAsiaTheme="minorEastAsia"/>
         </w:rPr>
         <w:t>A linguagem de programação C#</w:t>
       </w:r>
+      <w:bookmarkEnd w:id="66"/>
+    </w:p>
+    <w:p>
+      <w:r>
+        <w:t>C# é uma linguagem de programação desenvolvida pela Microsoft de</w:t>
+      </w:r>
+      <w:r>
+        <w:t xml:space="preserve"> </w:t>
+      </w:r>
+      <w:proofErr w:type="spellStart"/>
+      <w:r>
+        <w:t>tipagem</w:t>
+      </w:r>
+      <w:proofErr w:type="spellEnd"/>
+      <w:r>
+        <w:t xml:space="preserve"> forte e</w:t>
+      </w:r>
+      <w:r>
+        <w:t xml:space="preserve"> orientada a objetos</w:t>
+      </w:r>
+      <w:r>
+        <w:t>, sendo uma linguagem com origem em linguagens derivadas de C</w:t>
+      </w:r>
+      <w:r>
+        <w:t>, além disso a linguagem permite a criação de softwares executados no .NET</w:t>
+      </w:r>
+      <w:r>
+        <w:t xml:space="preserve"> (M</w:t>
+      </w:r>
+      <w:r>
+        <w:t>icrosoft, 202</w:t>
+      </w:r>
+      <w:r>
+        <w:t>3)</w:t>
+      </w:r>
+      <w:r>
+        <w:t>.</w:t>
+      </w:r>
+    </w:p>
+    <w:p>
+      <w:r>
+        <w:t xml:space="preserve">Por ser fortemente </w:t>
+      </w:r>
+      <w:proofErr w:type="spellStart"/>
+      <w:r>
+        <w:t>tipada</w:t>
+      </w:r>
+      <w:proofErr w:type="spellEnd"/>
+      <w:r>
+        <w:t>,</w:t>
+      </w:r>
+      <w:r>
+        <w:t xml:space="preserve"> os tipos de variáveis, parâmetros, e valores retornados de funções</w:t>
+      </w:r>
+      <w:r>
+        <w:t>, que em C# são chamadas de “métodos”,</w:t>
+      </w:r>
+      <w:r>
+        <w:t xml:space="preserve"> têm seus tipos de dados especificados no código</w:t>
+      </w:r>
+      <w:r>
+        <w:t xml:space="preserve"> </w:t>
+      </w:r>
+      <w:r>
+        <w:t xml:space="preserve">o que oferece diversas vantagens, como a segurança de tipo, que evita </w:t>
+      </w:r>
+      <w:r>
+        <w:t xml:space="preserve">erros de </w:t>
+      </w:r>
+      <w:proofErr w:type="spellStart"/>
+      <w:r>
+        <w:t>tipagem</w:t>
+      </w:r>
+      <w:proofErr w:type="spellEnd"/>
+      <w:r>
+        <w:t>, como somar um número inteiro com um caractere de texto, por exemplo</w:t>
+      </w:r>
+      <w:r>
+        <w:t>, oferecem melhor legibilidade e manutenção, já que permite que o programador saiba qual é o tipo de dado que está lidando, além de apresentar um melhor desempenho, já que não há uma sobrecarga de verificação</w:t>
+      </w:r>
+      <w:r>
+        <w:t xml:space="preserve"> dinâmica</w:t>
+      </w:r>
+      <w:r>
+        <w:t xml:space="preserve"> em tempo de execução, como ocorre em linguagens de </w:t>
+      </w:r>
+      <w:proofErr w:type="spellStart"/>
+      <w:r>
+        <w:t>tipagem</w:t>
+      </w:r>
+      <w:proofErr w:type="spellEnd"/>
+      <w:r>
+        <w:t xml:space="preserve"> dinâmica</w:t>
+      </w:r>
+      <w:r>
+        <w:t xml:space="preserve">, como Python e </w:t>
+      </w:r>
+      <w:proofErr w:type="spellStart"/>
+      <w:r>
+        <w:t>JavaScript</w:t>
+      </w:r>
+      <w:proofErr w:type="spellEnd"/>
+      <w:r>
+        <w:t>, por exemplo</w:t>
+      </w:r>
+      <w:r>
+        <w:t xml:space="preserve"> </w:t>
+      </w:r>
+      <w:r>
+        <w:t>(</w:t>
+      </w:r>
+      <w:proofErr w:type="spellStart"/>
+      <w:r>
+        <w:t>Skeet</w:t>
+      </w:r>
+      <w:proofErr w:type="spellEnd"/>
+      <w:r>
+        <w:t>, 2019)</w:t>
+      </w:r>
+      <w:r>
+        <w:t>.</w:t>
+      </w:r>
+    </w:p>
+    <w:p>
+      <w:r>
+        <w:t>Como C# é uma linguagem orientada a objetos</w:t>
+      </w:r>
+      <w:r>
+        <w:t>,</w:t>
+      </w:r>
+      <w:r>
+        <w:t xml:space="preserve"> é possível criar tipos de dados personalizados e definir seus comportamentos e atributos</w:t>
+      </w:r>
+      <w:r>
+        <w:t xml:space="preserve"> (Microsoft</w:t>
+      </w:r>
+      <w:r>
+        <w:t>, 202</w:t>
+      </w:r>
+      <w:r>
+        <w:t>3</w:t>
+      </w:r>
+      <w:r>
+        <w:t>)</w:t>
+      </w:r>
+      <w:r>
+        <w:t>, um exemplo disto é a criação de um tipo de dados para as Vigas, onde é possível definir seus atributos, como comprimento, esforços internos e também seus comportamentos, c</w:t>
+      </w:r>
+      <w:r>
+        <w:t>omo a</w:t>
+      </w:r>
+      <w:r>
+        <w:t xml:space="preserve"> sua aparência gráfica na interface e o modo quem que ela deve ter seus esforços internos calculados.</w:t>
+      </w:r>
+    </w:p>
+    <w:p>
+      <w:r>
+        <w:t>Por estes motivos a linguagem C# é excelente para o desenvolvimento de softwares que envolve uma maior complexidade, já que possibilita uma fácil identificaç</w:t>
+      </w:r>
+      <w:r>
+        <w:t>ão de erros, mais eficiência na execução</w:t>
+      </w:r>
+      <w:r>
+        <w:t xml:space="preserve"> e a criação de tipos de dados mais complexos.</w:t>
+      </w:r>
+    </w:p>
+    <w:p>
+      <w:pPr>
+        <w:pStyle w:val="Ttulo3"/>
+      </w:pPr>
+      <w:bookmarkStart w:id="67" w:name="_Toc150620209"/>
+      <w:r>
+        <w:t>A plataforma</w:t>
+      </w:r>
+      <w:r>
+        <w:t xml:space="preserve"> .NET (</w:t>
+      </w:r>
+      <w:proofErr w:type="spellStart"/>
+      <w:r>
+        <w:t>dot</w:t>
+      </w:r>
+      <w:proofErr w:type="spellEnd"/>
+      <w:r>
+        <w:t xml:space="preserve"> NET)</w:t>
+      </w:r>
       <w:bookmarkEnd w:id="67"/>
     </w:p>
     <w:p>
       <w:r>
-        <w:t>C# é uma linguagem de programação desenvolvida pela Microsoft de</w:t>
-      </w:r>
-      <w:r>
-        <w:t xml:space="preserve"> </w:t>
+        <w:t>O .Net, ou “</w:t>
       </w:r>
       <w:proofErr w:type="spellStart"/>
       <w:r>
-        <w:t>tipagem</w:t>
+        <w:t>dot</w:t>
       </w:r>
       <w:proofErr w:type="spellEnd"/>
       <w:r>
-        <w:t xml:space="preserve"> forte e</w:t>
-      </w:r>
-      <w:r>
-        <w:t xml:space="preserve"> orientada a objetos</w:t>
-      </w:r>
-      <w:r>
-        <w:t>, sendo uma linguagem com origem em linguagens derivadas de C</w:t>
-      </w:r>
-      <w:r>
-        <w:t>, além disso a linguagem permite a criação de softwares executados no .NET</w:t>
-      </w:r>
-      <w:r>
-        <w:t xml:space="preserve"> (M</w:t>
-      </w:r>
-      <w:r>
-        <w:t>icrosoft, 202</w:t>
-      </w:r>
-      <w:r>
-        <w:t>3)</w:t>
+        <w:t xml:space="preserve"> NET”</w:t>
+      </w:r>
+      <w:r>
+        <w:t>,</w:t>
+      </w:r>
+      <w:r>
+        <w:t xml:space="preserve"> é uma plataforma de desenvolvimento desenvolvida pela Microsoft, de código aberto, ou seja, tem seu código fonte disponibilizado de forma pública, e que permite a criação de diferentes tipos de aplicações</w:t>
+      </w:r>
+      <w:r>
+        <w:t>, como desktop (aplicações para o sistema operacional), WEB, jogos, Internet das Coisas</w:t>
+      </w:r>
+      <w:r>
+        <w:t xml:space="preserve"> e dispositivos móveis</w:t>
       </w:r>
       <w:r>
         <w:t>.</w:t>
@@ -21707,203 +21579,27 @@
     </w:p>
     <w:p>
       <w:r>
-        <w:t xml:space="preserve">Por ser fortemente </w:t>
-      </w:r>
-      <w:proofErr w:type="spellStart"/>
-      <w:r>
-        <w:t>tipada</w:t>
-      </w:r>
-      <w:proofErr w:type="spellEnd"/>
-      <w:r>
-        <w:t>,</w:t>
-      </w:r>
-      <w:r>
-        <w:t xml:space="preserve"> os tipos de variáveis, parâmetros, e valores retornados de funções</w:t>
-      </w:r>
-      <w:r>
-        <w:t>, que em C# são chamadas de “métodos”,</w:t>
-      </w:r>
-      <w:r>
-        <w:t xml:space="preserve"> têm seus tipos de dados especificados no código</w:t>
-      </w:r>
-      <w:r>
-        <w:t xml:space="preserve"> </w:t>
-      </w:r>
-      <w:r>
-        <w:t xml:space="preserve">o que oferece diversas vantagens, como a segurança de tipo, que evita </w:t>
-      </w:r>
-      <w:r>
-        <w:t xml:space="preserve">erros de </w:t>
-      </w:r>
-      <w:proofErr w:type="spellStart"/>
-      <w:r>
-        <w:t>tipagem</w:t>
-      </w:r>
-      <w:proofErr w:type="spellEnd"/>
-      <w:r>
-        <w:t>, como somar um número inteiro com um caractere de texto, por exemplo</w:t>
-      </w:r>
-      <w:r>
-        <w:t>, oferecem melhor legibilidade e manutenção, já que permite que o programador saiba qual é o tipo de dado que está lidando, além de apresentar um melhor desempenho, já que não há uma sobrecarga de verificação</w:t>
-      </w:r>
-      <w:r>
-        <w:t xml:space="preserve"> dinâmica</w:t>
-      </w:r>
-      <w:r>
-        <w:t xml:space="preserve"> em tempo de execução, como ocorre em linguagens de </w:t>
-      </w:r>
-      <w:proofErr w:type="spellStart"/>
-      <w:r>
-        <w:t>tipagem</w:t>
-      </w:r>
-      <w:proofErr w:type="spellEnd"/>
-      <w:r>
-        <w:t xml:space="preserve"> dinâmica</w:t>
-      </w:r>
-      <w:r>
-        <w:t xml:space="preserve">, como Python e </w:t>
-      </w:r>
-      <w:proofErr w:type="spellStart"/>
-      <w:r>
-        <w:t>JavaScript</w:t>
-      </w:r>
-      <w:proofErr w:type="spellEnd"/>
-      <w:r>
-        <w:t>, por exemplo</w:t>
-      </w:r>
-      <w:r>
-        <w:t xml:space="preserve"> </w:t>
-      </w:r>
-      <w:r>
-        <w:t>(</w:t>
-      </w:r>
-      <w:proofErr w:type="spellStart"/>
-      <w:r>
-        <w:t>Skeet</w:t>
-      </w:r>
-      <w:proofErr w:type="spellEnd"/>
-      <w:r>
-        <w:t>, 2019)</w:t>
+        <w:t>O .Net permite que qualquer aplicação escrita nas linguagens C#, F# ou Visual Basic sejam executadas de forma nativa em sistemas operacionais compatíveis</w:t>
+      </w:r>
+      <w:r>
+        <w:t xml:space="preserve"> (Microsoft</w:t>
+      </w:r>
+      <w:r>
+        <w:t>, 2023</w:t>
+      </w:r>
+      <w:r>
+        <w:t>)</w:t>
       </w:r>
       <w:r>
         <w:t>.</w:t>
       </w:r>
     </w:p>
     <w:p>
-      <w:r>
-        <w:t>Como C# é uma linguagem orientada a objetos</w:t>
-      </w:r>
-      <w:r>
-        <w:t>,</w:t>
-      </w:r>
-      <w:r>
-        <w:t xml:space="preserve"> é possível criar tipos de dados personalizados e definir seus comportamentos e atributos</w:t>
-      </w:r>
-      <w:r>
-        <w:t xml:space="preserve"> (Microsoft</w:t>
-      </w:r>
-      <w:r>
-        <w:t>, 202</w:t>
-      </w:r>
-      <w:r>
-        <w:t>3</w:t>
-      </w:r>
-      <w:r>
-        <w:t>)</w:t>
-      </w:r>
-      <w:r>
-        <w:t>, um exemplo disto é a criação de um tipo de dados para as Vigas, onde é possível definir seus atributos, como comprimento, esforços internos e também seus comportamentos, c</w:t>
-      </w:r>
-      <w:r>
-        <w:t>omo a</w:t>
-      </w:r>
-      <w:r>
-        <w:t xml:space="preserve"> sua aparência gráfica na interface e o modo quem que ela deve ter seus esforços internos calculados.</w:t>
-      </w:r>
-    </w:p>
-    <w:p>
-      <w:r>
-        <w:t>Por estes motivos a linguagem C# é excelente para o desenvolvimento de softwares que envolve uma maior complexidade, já que possibilita uma fácil identificaç</w:t>
-      </w:r>
-      <w:r>
-        <w:t>ão de erros, mais eficiência na execução</w:t>
-      </w:r>
-      <w:r>
-        <w:t xml:space="preserve"> e a criação de tipos de dados mais complexos.</w:t>
-      </w:r>
-    </w:p>
-    <w:p>
       <w:pPr>
         <w:pStyle w:val="Ttulo3"/>
       </w:pPr>
-      <w:bookmarkStart w:id="68" w:name="_Toc150620209"/>
-      <w:r>
-        <w:t>A plataforma</w:t>
-      </w:r>
-      <w:r>
-        <w:t xml:space="preserve"> .NET (</w:t>
-      </w:r>
-      <w:proofErr w:type="spellStart"/>
-      <w:r>
-        <w:t>dot</w:t>
-      </w:r>
-      <w:proofErr w:type="spellEnd"/>
-      <w:r>
-        <w:t xml:space="preserve"> NET)</w:t>
-      </w:r>
-      <w:bookmarkEnd w:id="68"/>
-    </w:p>
-    <w:p>
-      <w:r>
-        <w:t>O .Net, ou “</w:t>
-      </w:r>
-      <w:proofErr w:type="spellStart"/>
-      <w:r>
-        <w:t>dot</w:t>
-      </w:r>
-      <w:proofErr w:type="spellEnd"/>
-      <w:r>
-        <w:t xml:space="preserve"> NET”</w:t>
-      </w:r>
-      <w:r>
-        <w:t>,</w:t>
-      </w:r>
-      <w:r>
-        <w:t xml:space="preserve"> é uma plataforma de desenvolvimento desenvolvida pela Microsoft, de código aberto, ou seja, tem seu código fonte disponibilizado de forma pública, e que permite a criação de diferentes tipos de aplicações</w:t>
-      </w:r>
-      <w:r>
-        <w:t>, como desktop (aplicações para o sistema operacional), WEB, jogos, Internet das Coisas</w:t>
-      </w:r>
-      <w:r>
-        <w:t xml:space="preserve"> e dispositivos móveis</w:t>
-      </w:r>
-      <w:r>
-        <w:t>.</w:t>
-      </w:r>
-    </w:p>
-    <w:p>
-      <w:r>
-        <w:t>O .Net permite que qualquer aplicação escrita nas linguagens C#, F# ou Visual Basic sejam executadas de forma nativa em sistemas operacionais compatíveis</w:t>
-      </w:r>
-      <w:r>
-        <w:t xml:space="preserve"> (Microsoft</w:t>
-      </w:r>
-      <w:r>
-        <w:t>, 2023</w:t>
-      </w:r>
-      <w:r>
-        <w:t>)</w:t>
-      </w:r>
-      <w:r>
-        <w:t>.</w:t>
-      </w:r>
-    </w:p>
-    <w:p>
-      <w:pPr>
-        <w:pStyle w:val="Ttulo3"/>
-      </w:pPr>
-      <w:bookmarkStart w:id="69" w:name="_Ref147520058"/>
-      <w:bookmarkStart w:id="70" w:name="_Toc150620210"/>
+      <w:bookmarkStart w:id="68" w:name="_Ref147520058"/>
+      <w:bookmarkStart w:id="69" w:name="_Toc150620210"/>
       <w:r>
         <w:lastRenderedPageBreak/>
         <w:t xml:space="preserve">Windows </w:t>
@@ -21912,53 +21608,135 @@
       <w:r>
         <w:t>Forms</w:t>
       </w:r>
+      <w:bookmarkEnd w:id="68"/>
       <w:bookmarkEnd w:id="69"/>
+      <w:proofErr w:type="spellEnd"/>
+    </w:p>
+    <w:p>
+      <w:r>
+        <w:t xml:space="preserve">O Windows </w:t>
+      </w:r>
+      <w:proofErr w:type="spellStart"/>
+      <w:r>
+        <w:t>Forms</w:t>
+      </w:r>
+      <w:proofErr w:type="spellEnd"/>
+      <w:r>
+        <w:t xml:space="preserve"> é uma plataforma de desenvolvimento</w:t>
+      </w:r>
+      <w:r>
+        <w:t>, parte da .NET,</w:t>
+      </w:r>
+      <w:r>
+        <w:t xml:space="preserve"> que dá suporte à criação de interfaces de usuário para aplicativos de área de trabalho (Desktop)</w:t>
+      </w:r>
+      <w:r>
+        <w:t xml:space="preserve"> e</w:t>
+      </w:r>
+      <w:r>
+        <w:t xml:space="preserve"> traz um conjunto de bibliotecas que facilitam a criação de formulário</w:t>
+      </w:r>
+      <w:r>
+        <w:t>s</w:t>
+      </w:r>
+      <w:r>
+        <w:t>, como controles de formulário, tarefas de salvar e carregar arquivos externos</w:t>
+      </w:r>
+      <w:r>
+        <w:t xml:space="preserve"> e ferramentas para design de formulários</w:t>
+      </w:r>
+      <w:r>
+        <w:t xml:space="preserve"> (</w:t>
+      </w:r>
+      <w:proofErr w:type="spellStart"/>
+      <w:r>
+        <w:t>Skeet</w:t>
+      </w:r>
+      <w:proofErr w:type="spellEnd"/>
+      <w:r>
+        <w:t>, 2019)</w:t>
+      </w:r>
+      <w:r>
+        <w:t>.</w:t>
+      </w:r>
+    </w:p>
+    <w:p>
+      <w:r>
+        <w:t xml:space="preserve">A plataforma permite também a customização dos controles de formulário, permitindo a inclusão de imagens externas, além de permitir a inclusão de elementos gráficos, como linhas e círculos, por meio do GDI+, uma parte do sistema operacional do Microsoft que permite a criação de gráficos bidimensionais </w:t>
+      </w:r>
+      <w:r>
+        <w:t xml:space="preserve">de vetores, imagens e texto. </w:t>
+      </w:r>
+      <w:r>
+        <w:t>Com estas tecnologias é possível criar aplicativos para área de trabalhos (Desktop) modernas, amigáveis</w:t>
+      </w:r>
+      <w:r>
+        <w:t xml:space="preserve"> e interativas</w:t>
+      </w:r>
+      <w:r>
+        <w:t xml:space="preserve"> utilizando a linguagem C#</w:t>
+      </w:r>
+      <w:r>
+        <w:t xml:space="preserve"> (Microsoft</w:t>
+      </w:r>
+      <w:r>
+        <w:t>, 2023</w:t>
+      </w:r>
+      <w:r>
+        <w:t>)</w:t>
+      </w:r>
+      <w:r>
+        <w:t>.</w:t>
+      </w:r>
+    </w:p>
+    <w:p>
+      <w:pPr>
+        <w:pStyle w:val="Ttulo2"/>
+      </w:pPr>
+      <w:bookmarkStart w:id="70" w:name="_Toc150620211"/>
+      <w:r>
+        <w:t>Orientação a objetos</w:t>
+      </w:r>
       <w:bookmarkEnd w:id="70"/>
+    </w:p>
+    <w:p>
+      <w:r>
+        <w:t>Como já mencionado no capítulo anterior</w:t>
+      </w:r>
+      <w:r>
+        <w:t xml:space="preserve"> o C# é uma linguagem de programação orientada a objetos. </w:t>
+      </w:r>
+      <w:r>
+        <w:t xml:space="preserve">Segundo </w:t>
+      </w:r>
+      <w:proofErr w:type="spellStart"/>
+      <w:r>
+        <w:t>Ricarte</w:t>
+      </w:r>
       <w:proofErr w:type="spellEnd"/>
-    </w:p>
-    <w:p>
-      <w:r>
-        <w:t xml:space="preserve">O Windows </w:t>
-      </w:r>
-      <w:proofErr w:type="spellStart"/>
-      <w:r>
-        <w:t>Forms</w:t>
-      </w:r>
-      <w:proofErr w:type="spellEnd"/>
-      <w:r>
-        <w:t xml:space="preserve"> é uma plataforma de desenvolvimento</w:t>
-      </w:r>
-      <w:r>
-        <w:t>, parte da .NET,</w:t>
-      </w:r>
-      <w:r>
-        <w:t xml:space="preserve"> que dá suporte à criação de interfaces de usuário para aplicativos de área de trabalho (Desktop)</w:t>
-      </w:r>
-      <w:r>
-        <w:t xml:space="preserve"> e</w:t>
-      </w:r>
-      <w:r>
-        <w:t xml:space="preserve"> traz um conjunto de bibliotecas que facilitam a criação de formulário</w:t>
-      </w:r>
-      <w:r>
-        <w:t>s</w:t>
-      </w:r>
-      <w:r>
-        <w:t>, como controles de formulário, tarefas de salvar e carregar arquivos externos</w:t>
-      </w:r>
-      <w:r>
-        <w:t xml:space="preserve"> e ferramentas para design de formulários</w:t>
-      </w:r>
       <w:r>
         <w:t xml:space="preserve"> (</w:t>
       </w:r>
-      <w:proofErr w:type="spellStart"/>
-      <w:r>
-        <w:t>Skeet</w:t>
-      </w:r>
-      <w:proofErr w:type="spellEnd"/>
-      <w:r>
-        <w:t>, 2019)</w:t>
+      <w:r>
+        <w:t>2001</w:t>
+      </w:r>
+      <w:r>
+        <w:t>) a</w:t>
+      </w:r>
+      <w:r>
+        <w:t xml:space="preserve"> orientação a objetos é um paradigma de programação</w:t>
+      </w:r>
+      <w:r>
+        <w:t xml:space="preserve"> que tem sua organização pautada em unidades chamadas de objetos. Conceitualmente os objetos são instâncias de classes</w:t>
+      </w:r>
+      <w:r>
+        <w:t>, entidades que encapsulam informações acerca dos objetos e de que forma eles serão manipulados, como atributos, propriedades e métodos (funções</w:t>
+      </w:r>
+      <w:r>
+        <w:t xml:space="preserve"> definidas internamente às classes</w:t>
+      </w:r>
+      <w:r>
+        <w:t>)</w:t>
       </w:r>
       <w:r>
         <w:t>.</w:t>
@@ -21966,25 +21744,19 @@
     </w:p>
     <w:p>
       <w:r>
-        <w:t xml:space="preserve">A plataforma permite também a customização dos controles de formulário, permitindo a inclusão de imagens externas, além de permitir a inclusão de elementos gráficos, como linhas e círculos, por meio do GDI+, uma parte do sistema operacional do Microsoft que permite a criação de gráficos bidimensionais </w:t>
-      </w:r>
-      <w:r>
-        <w:t xml:space="preserve">de vetores, imagens e texto. </w:t>
-      </w:r>
-      <w:r>
-        <w:t>Com estas tecnologias é possível criar aplicativos para área de trabalhos (Desktop) modernas, amigáveis</w:t>
-      </w:r>
-      <w:r>
-        <w:t xml:space="preserve"> e interativas</w:t>
-      </w:r>
-      <w:r>
-        <w:t xml:space="preserve"> utilizando a linguagem C#</w:t>
-      </w:r>
-      <w:r>
-        <w:t xml:space="preserve"> (Microsoft</w:t>
-      </w:r>
-      <w:r>
-        <w:t>, 2023</w:t>
+        <w:t>Este paradigma possibilita a criação de tipos de objetos (classes), a proteção dos atributos e funcionalidades internas do objeto (encapsulamento), a reutilização de código (herança) e a definição das funcionalidades de cada objeto durante a execução do aplicativo (polimorfismo). E</w:t>
+      </w:r>
+      <w:r>
+        <w:t>stas</w:t>
+      </w:r>
+      <w:r>
+        <w:t xml:space="preserve"> características são consideradas os três pilares da orientação a objetos</w:t>
+      </w:r>
+      <w:r>
+        <w:t xml:space="preserve"> (Carvalho</w:t>
+      </w:r>
+      <w:r>
+        <w:t>, 2016</w:t>
       </w:r>
       <w:r>
         <w:t>)</w:t>
@@ -21995,95 +21767,19 @@
     </w:p>
     <w:p>
       <w:pPr>
-        <w:pStyle w:val="Ttulo2"/>
-      </w:pPr>
-      <w:bookmarkStart w:id="71" w:name="_Toc150620211"/>
-      <w:r>
-        <w:t>Orientação a objetos</w:t>
+        <w:pStyle w:val="Ttulo3"/>
+      </w:pPr>
+      <w:bookmarkStart w:id="71" w:name="_Toc150620212"/>
+      <w:r>
+        <w:t xml:space="preserve">Classes, </w:t>
+      </w:r>
+      <w:r>
+        <w:t xml:space="preserve">objetos, </w:t>
+      </w:r>
+      <w:r>
+        <w:t>propriedades e métodos</w:t>
       </w:r>
       <w:bookmarkEnd w:id="71"/>
-    </w:p>
-    <w:p>
-      <w:r>
-        <w:t>Como já mencionado no capítulo anterior</w:t>
-      </w:r>
-      <w:r>
-        <w:t xml:space="preserve"> o C# é uma linguagem de programação orientada a objetos. </w:t>
-      </w:r>
-      <w:r>
-        <w:t xml:space="preserve">Segundo </w:t>
-      </w:r>
-      <w:proofErr w:type="spellStart"/>
-      <w:r>
-        <w:t>Ricarte</w:t>
-      </w:r>
-      <w:proofErr w:type="spellEnd"/>
-      <w:r>
-        <w:t xml:space="preserve"> (</w:t>
-      </w:r>
-      <w:r>
-        <w:t>2001</w:t>
-      </w:r>
-      <w:r>
-        <w:t>) a</w:t>
-      </w:r>
-      <w:r>
-        <w:t xml:space="preserve"> orientação a objetos é um paradigma de programação</w:t>
-      </w:r>
-      <w:r>
-        <w:t xml:space="preserve"> que tem sua organização pautada em unidades chamadas de objetos. Conceitualmente os objetos são instâncias de classes</w:t>
-      </w:r>
-      <w:r>
-        <w:t>, entidades que encapsulam informações acerca dos objetos e de que forma eles serão manipulados, como atributos, propriedades e métodos (funções</w:t>
-      </w:r>
-      <w:r>
-        <w:t xml:space="preserve"> definidas internamente às classes</w:t>
-      </w:r>
-      <w:r>
-        <w:t>)</w:t>
-      </w:r>
-      <w:r>
-        <w:t>.</w:t>
-      </w:r>
-    </w:p>
-    <w:p>
-      <w:r>
-        <w:t>Este paradigma possibilita a criação de tipos de objetos (classes), a proteção dos atributos e funcionalidades internas do objeto (encapsulamento), a reutilização de código (herança) e a definição das funcionalidades de cada objeto durante a execução do aplicativo (polimorfismo). E</w:t>
-      </w:r>
-      <w:r>
-        <w:t>stas</w:t>
-      </w:r>
-      <w:r>
-        <w:t xml:space="preserve"> características são consideradas os três pilares da orientação a objetos</w:t>
-      </w:r>
-      <w:r>
-        <w:t xml:space="preserve"> (Carvalho</w:t>
-      </w:r>
-      <w:r>
-        <w:t>, 2016</w:t>
-      </w:r>
-      <w:r>
-        <w:t>)</w:t>
-      </w:r>
-      <w:r>
-        <w:t>.</w:t>
-      </w:r>
-    </w:p>
-    <w:p>
-      <w:pPr>
-        <w:pStyle w:val="Ttulo3"/>
-      </w:pPr>
-      <w:bookmarkStart w:id="72" w:name="_Toc150620212"/>
-      <w:r>
-        <w:t xml:space="preserve">Classes, </w:t>
-      </w:r>
-      <w:r>
-        <w:t xml:space="preserve">objetos, </w:t>
-      </w:r>
-      <w:r>
-        <w:t>propriedades e métodos</w:t>
-      </w:r>
-      <w:bookmarkEnd w:id="72"/>
     </w:p>
     <w:p>
       <w:pPr>
@@ -22285,43 +21981,43 @@
       <w:pPr>
         <w:pStyle w:val="Ttulo3"/>
       </w:pPr>
-      <w:bookmarkStart w:id="73" w:name="_Toc150620213"/>
+      <w:bookmarkStart w:id="72" w:name="_Toc150620213"/>
       <w:r>
         <w:lastRenderedPageBreak/>
         <w:t>Encapsulamento</w:t>
       </w:r>
+      <w:bookmarkEnd w:id="72"/>
+    </w:p>
+    <w:p>
+      <w:r>
+        <w:t>O encapsulamento é a premissa de que cada objeto deve manter oculta toda a informação utilizada para sua manipulação, de modo que apenas o mínimo necessário para a sua utilização seja acessado por outros componentes. Com o encapsulamento, é possível que o usuário possa manipular o objeto sem preocupar-se com lógicas e detalhes internos, trabalhando a um “nível mais alto de abstração” (</w:t>
+      </w:r>
+      <w:proofErr w:type="spellStart"/>
+      <w:r>
+        <w:t>Ricarte</w:t>
+      </w:r>
+      <w:proofErr w:type="spellEnd"/>
+      <w:r>
+        <w:t>, 2001</w:t>
+      </w:r>
+      <w:r>
+        <w:t>), o que simplifica o processo de programação e desenvolvimento dos aplicativos.</w:t>
+      </w:r>
+    </w:p>
+    <w:p>
+      <w:r>
+        <w:t>Um exemplo deste conceito é a definição de uma classe que representa uma viga, e todo o processo de cálculo para a obtenção de seus esforços internos seja ocultada em um determinado método (função definida internamente à classe). Deste modo, é possível instanciar vários objetos do tipo “viga” e fazê-las calcular seus próprios esforços internos apenas executando o método em questão para cada uma delas, sem precisar se preocupar com a lógica interna de cálculo.</w:t>
+      </w:r>
+    </w:p>
+    <w:p>
+      <w:pPr>
+        <w:pStyle w:val="Ttulo3"/>
+      </w:pPr>
+      <w:bookmarkStart w:id="73" w:name="_Toc150620214"/>
+      <w:r>
+        <w:t>Herança</w:t>
+      </w:r>
       <w:bookmarkEnd w:id="73"/>
-    </w:p>
-    <w:p>
-      <w:r>
-        <w:t>O encapsulamento é a premissa de que cada objeto deve manter oculta toda a informação utilizada para sua manipulação, de modo que apenas o mínimo necessário para a sua utilização seja acessado por outros componentes. Com o encapsulamento, é possível que o usuário possa manipular o objeto sem preocupar-se com lógicas e detalhes internos, trabalhando a um “nível mais alto de abstração” (</w:t>
-      </w:r>
-      <w:proofErr w:type="spellStart"/>
-      <w:r>
-        <w:t>Ricarte</w:t>
-      </w:r>
-      <w:proofErr w:type="spellEnd"/>
-      <w:r>
-        <w:t>, 2001</w:t>
-      </w:r>
-      <w:r>
-        <w:t>), o que simplifica o processo de programação e desenvolvimento dos aplicativos.</w:t>
-      </w:r>
-    </w:p>
-    <w:p>
-      <w:r>
-        <w:t>Um exemplo deste conceito é a definição de uma classe que representa uma viga, e todo o processo de cálculo para a obtenção de seus esforços internos seja ocultada em um determinado método (função definida internamente à classe). Deste modo, é possível instanciar vários objetos do tipo “viga” e fazê-las calcular seus próprios esforços internos apenas executando o método em questão para cada uma delas, sem precisar se preocupar com a lógica interna de cálculo.</w:t>
-      </w:r>
-    </w:p>
-    <w:p>
-      <w:pPr>
-        <w:pStyle w:val="Ttulo3"/>
-      </w:pPr>
-      <w:bookmarkStart w:id="74" w:name="_Toc150620214"/>
-      <w:r>
-        <w:t>Herança</w:t>
-      </w:r>
-      <w:bookmarkEnd w:id="74"/>
     </w:p>
     <w:p>
       <w:r>
@@ -22460,78 +22156,78 @@
       <w:pPr>
         <w:pStyle w:val="Ttulo3"/>
       </w:pPr>
-      <w:bookmarkStart w:id="75" w:name="_Toc150620215"/>
+      <w:bookmarkStart w:id="74" w:name="_Toc150620215"/>
       <w:r>
         <w:t>Polimorfismo</w:t>
       </w:r>
+      <w:bookmarkEnd w:id="74"/>
+    </w:p>
+    <w:p>
+      <w:r>
+        <w:t>O polimorfismo é uma característica da orientação a objetos que permite que uma subclasse possa invocar métodos definidos em uma superclasse mas com um comportamento diferente, ou seja, que os métodos definidos na classe mãe possam ser sobrescritos nas classes filhas, de modo que estas apresentem características únicas especificas para as classes</w:t>
+      </w:r>
+      <w:r>
+        <w:t xml:space="preserve"> (PET-Tele, 2009</w:t>
+      </w:r>
+      <w:r>
+        <w:t>)</w:t>
+      </w:r>
+      <w:r>
+        <w:t>.</w:t>
+      </w:r>
+    </w:p>
+    <w:p>
+      <w:r>
+        <w:t xml:space="preserve">Um exemplo deste mecanismo é a criação de uma superclasse que define um apoio genérico e possui um método que executará um código que fará a representação gráfica do apoio na interface de usuário, onde serão </w:t>
+      </w:r>
+      <w:r>
+        <w:t>criadas</w:t>
+      </w:r>
+      <w:r>
+        <w:t xml:space="preserve"> três classes que representarão os três tipos de apoio abordados no capítulo </w:t>
+      </w:r>
+      <w:r>
+        <w:fldChar w:fldCharType="begin"/>
+      </w:r>
+      <w:r>
+        <w:instrText xml:space="preserve"> REF _Ref146310639 \r \h </w:instrText>
+      </w:r>
+      <w:r>
+        <w:fldChar w:fldCharType="separate"/>
+      </w:r>
+      <w:r>
+        <w:t>3.1</w:t>
+      </w:r>
+      <w:r>
+        <w:fldChar w:fldCharType="end"/>
+      </w:r>
+      <w:r>
+        <w:t>, os apoios fixos, móveis e engaste, que herdarão da superclasse.</w:t>
+      </w:r>
+    </w:p>
+    <w:p>
+      <w:r>
+        <w:t>Naturalmente estas classes filhas herdarão o método que desenha os apoios, no entanto é possível sobrescrever este método para cada uma das classes herdadas</w:t>
+      </w:r>
+      <w:r>
+        <w:t>, de modo que cada uma desenhe na interface a representação gráfica correspondente ao seu tipo de apoio. Deste modo, ao executar o mesmo método em uma iteração pelos apoios instanciados a partir das classes filhas, cada um dos objetos será desenhado na interface com sua própria representação gráfica</w:t>
+      </w:r>
+      <w:r>
+        <w:t xml:space="preserve"> de apoio</w:t>
+      </w:r>
+      <w:r>
+        <w:t>.</w:t>
+      </w:r>
+    </w:p>
+    <w:p>
+      <w:pPr>
+        <w:pStyle w:val="Ttulo2"/>
+      </w:pPr>
+      <w:bookmarkStart w:id="75" w:name="_Toc150620216"/>
+      <w:r>
+        <w:t>Softwares existentes</w:t>
+      </w:r>
       <w:bookmarkEnd w:id="75"/>
-    </w:p>
-    <w:p>
-      <w:r>
-        <w:t>O polimorfismo é uma característica da orientação a objetos que permite que uma subclasse possa invocar métodos definidos em uma superclasse mas com um comportamento diferente, ou seja, que os métodos definidos na classe mãe possam ser sobrescritos nas classes filhas, de modo que estas apresentem características únicas especificas para as classes</w:t>
-      </w:r>
-      <w:r>
-        <w:t xml:space="preserve"> (PET-Tele, 2009</w:t>
-      </w:r>
-      <w:r>
-        <w:t>)</w:t>
-      </w:r>
-      <w:r>
-        <w:t>.</w:t>
-      </w:r>
-    </w:p>
-    <w:p>
-      <w:r>
-        <w:t xml:space="preserve">Um exemplo deste mecanismo é a criação de uma superclasse que define um apoio genérico e possui um método que executará um código que fará a representação gráfica do apoio na interface de usuário, onde serão </w:t>
-      </w:r>
-      <w:r>
-        <w:t>criadas</w:t>
-      </w:r>
-      <w:r>
-        <w:t xml:space="preserve"> três classes que representarão os três tipos de apoio abordados no capítulo </w:t>
-      </w:r>
-      <w:r>
-        <w:fldChar w:fldCharType="begin"/>
-      </w:r>
-      <w:r>
-        <w:instrText xml:space="preserve"> REF _Ref146310639 \r \h </w:instrText>
-      </w:r>
-      <w:r>
-        <w:fldChar w:fldCharType="separate"/>
-      </w:r>
-      <w:r>
-        <w:t>3.1</w:t>
-      </w:r>
-      <w:r>
-        <w:fldChar w:fldCharType="end"/>
-      </w:r>
-      <w:r>
-        <w:t>, os apoios fixos, móveis e engaste, que herdarão da superclasse.</w:t>
-      </w:r>
-    </w:p>
-    <w:p>
-      <w:r>
-        <w:t>Naturalmente estas classes filhas herdarão o método que desenha os apoios, no entanto é possível sobrescrever este método para cada uma das classes herdadas</w:t>
-      </w:r>
-      <w:r>
-        <w:t>, de modo que cada uma desenhe na interface a representação gráfica correspondente ao seu tipo de apoio. Deste modo, ao executar o mesmo método em uma iteração pelos apoios instanciados a partir das classes filhas, cada um dos objetos será desenhado na interface com sua própria representação gráfica</w:t>
-      </w:r>
-      <w:r>
-        <w:t xml:space="preserve"> de apoio</w:t>
-      </w:r>
-      <w:r>
-        <w:t>.</w:t>
-      </w:r>
-    </w:p>
-    <w:p>
-      <w:pPr>
-        <w:pStyle w:val="Ttulo2"/>
-      </w:pPr>
-      <w:bookmarkStart w:id="76" w:name="_Toc150620216"/>
-      <w:r>
-        <w:t>Softwares existentes</w:t>
-      </w:r>
-      <w:bookmarkEnd w:id="76"/>
     </w:p>
     <w:p>
       <w:r>
@@ -22823,75 +22519,75 @@
       <w:pPr>
         <w:pStyle w:val="Ttulo1"/>
       </w:pPr>
-      <w:bookmarkStart w:id="77" w:name="_Toc150620217"/>
+      <w:bookmarkStart w:id="76" w:name="_Toc150620217"/>
       <w:r>
         <w:lastRenderedPageBreak/>
         <w:t>Metodologia</w:t>
       </w:r>
+      <w:bookmarkEnd w:id="76"/>
+    </w:p>
+    <w:p>
+      <w:r>
+        <w:t xml:space="preserve">Neste estudo, o delineamento metodológico foi inicialmente caracterizado com base nas categorias de pesquisa definidas por </w:t>
+      </w:r>
+      <w:proofErr w:type="spellStart"/>
+      <w:r>
+        <w:t>Gerhardt</w:t>
+      </w:r>
+      <w:proofErr w:type="spellEnd"/>
+      <w:r>
+        <w:t xml:space="preserve"> e Silveira (2009), as quais incluem a abordagem, a natureza, os objetivos e os procedimentos da pesquisa.</w:t>
+      </w:r>
+    </w:p>
+    <w:p>
+      <w:r>
+        <w:t>A pesquisa utilizada neste trabalho</w:t>
+      </w:r>
+      <w:r>
+        <w:t xml:space="preserve"> é de natureza prática, já que visa o desenvolvimento de novas tecnologias que oferecem uma solução prática </w:t>
+      </w:r>
+      <w:r>
+        <w:t>para a melhoria no aprendizado</w:t>
+      </w:r>
+      <w:r>
+        <w:t xml:space="preserve"> dos estudantes, tendo foco na aplicação direta do conhecimento teórico na criação de uma ferramenta útil. Ela também t</w:t>
+      </w:r>
+      <w:r>
+        <w:t xml:space="preserve">em objetivo </w:t>
+      </w:r>
+      <w:r>
+        <w:t>exploratório, já que propõe o desenvolvimento de um novo software, com recursos inovadores, onde serão exploradas novas maneiras de atingir os objetivos, além de sugerir novas maneiras de melhorar o processo de aprendizagem dos estudantes de engenharia civil, o que alinha a pesquisa com o objetivo exploratório.</w:t>
+      </w:r>
+    </w:p>
+    <w:p>
+      <w:r>
+        <w:t xml:space="preserve">Além disso ela pode ser classificada como uma </w:t>
+      </w:r>
+      <w:r>
+        <w:t xml:space="preserve">pesquisa de abordagem quantitativa, já que </w:t>
+      </w:r>
+      <w:r>
+        <w:t>o software a ser desenvolvido manipulará valores numéricos, executará cálculos e gerará resultados quantitativos</w:t>
+      </w:r>
+      <w:r>
+        <w:t>, para isso também foi necessário realizar um levantamento bibliográfico dotado majoritariamente de elementos quantitativos, como métodos de cálculo de esforços e deformações</w:t>
+      </w:r>
+      <w:r>
+        <w:t>.</w:t>
+      </w:r>
+      <w:r>
+        <w:t xml:space="preserve"> E quanto aos procedimentos técnicos ela é uma pesquisa-ação, pois busca a implementação de ações práticas destinadas a melhorar o aprendizado de estruturas.</w:t>
+      </w:r>
+    </w:p>
+    <w:p>
+      <w:pPr>
+        <w:pStyle w:val="Ttulo2"/>
+      </w:pPr>
+      <w:bookmarkStart w:id="77" w:name="_Toc150620218"/>
+      <w:r>
+        <w:t>Etapa de estudo</w:t>
+      </w:r>
       <w:bookmarkEnd w:id="77"/>
-    </w:p>
-    <w:p>
-      <w:r>
-        <w:t xml:space="preserve">Neste estudo, o delineamento metodológico foi inicialmente caracterizado com base nas categorias de pesquisa definidas por </w:t>
-      </w:r>
-      <w:proofErr w:type="spellStart"/>
-      <w:r>
-        <w:t>Gerhardt</w:t>
-      </w:r>
-      <w:proofErr w:type="spellEnd"/>
-      <w:r>
-        <w:t xml:space="preserve"> e Silveira (2009), as quais incluem a abordagem, a natureza, os objetivos e os procedimentos da pesquisa.</w:t>
-      </w:r>
-    </w:p>
-    <w:p>
-      <w:r>
-        <w:t>A pesquisa utilizada neste trabalho</w:t>
-      </w:r>
-      <w:r>
-        <w:t xml:space="preserve"> é de natureza prática, já que visa o desenvolvimento de novas tecnologias que oferecem uma solução prática </w:t>
-      </w:r>
-      <w:r>
-        <w:t>para a melhoria no aprendizado</w:t>
-      </w:r>
-      <w:r>
-        <w:t xml:space="preserve"> dos estudantes, tendo foco na aplicação direta do conhecimento teórico na criação de uma ferramenta útil. Ela também t</w:t>
-      </w:r>
-      <w:r>
-        <w:t xml:space="preserve">em objetivo </w:t>
-      </w:r>
-      <w:r>
-        <w:t>exploratório, já que propõe o desenvolvimento de um novo software, com recursos inovadores, onde serão exploradas novas maneiras de atingir os objetivos, além de sugerir novas maneiras de melhorar o processo de aprendizagem dos estudantes de engenharia civil, o que alinha a pesquisa com o objetivo exploratório.</w:t>
-      </w:r>
-    </w:p>
-    <w:p>
-      <w:r>
-        <w:t xml:space="preserve">Além disso ela pode ser classificada como uma </w:t>
-      </w:r>
-      <w:r>
-        <w:t xml:space="preserve">pesquisa de abordagem quantitativa, já que </w:t>
-      </w:r>
-      <w:r>
-        <w:t>o software a ser desenvolvido manipulará valores numéricos, executará cálculos e gerará resultados quantitativos</w:t>
-      </w:r>
-      <w:r>
-        <w:t>, para isso também foi necessário realizar um levantamento bibliográfico dotado majoritariamente de elementos quantitativos, como métodos de cálculo de esforços e deformações</w:t>
-      </w:r>
-      <w:r>
-        <w:t>.</w:t>
-      </w:r>
-      <w:r>
-        <w:t xml:space="preserve"> E quanto aos procedimentos técnicos ela é uma pesquisa-ação, pois busca a implementação de ações práticas destinadas a melhorar o aprendizado de estruturas.</w:t>
-      </w:r>
-    </w:p>
-    <w:p>
-      <w:pPr>
-        <w:pStyle w:val="Ttulo2"/>
-      </w:pPr>
-      <w:bookmarkStart w:id="78" w:name="_Toc150620218"/>
-      <w:r>
-        <w:t>Etapa de estudo</w:t>
-      </w:r>
-      <w:bookmarkEnd w:id="78"/>
     </w:p>
     <w:p>
       <w:r>
@@ -23348,11 +23044,11 @@
       <w:pPr>
         <w:pStyle w:val="Ttulo2"/>
       </w:pPr>
-      <w:bookmarkStart w:id="79" w:name="_Toc150620219"/>
+      <w:bookmarkStart w:id="78" w:name="_Toc150620219"/>
       <w:r>
         <w:t>Materiais e Métodos</w:t>
       </w:r>
-      <w:bookmarkEnd w:id="79"/>
+      <w:bookmarkEnd w:id="78"/>
     </w:p>
     <w:p/>
     <w:p>
@@ -23401,31 +23097,18 @@
         <w:pStyle w:val="Legenda"/>
         <w:keepNext/>
       </w:pPr>
-      <w:bookmarkStart w:id="80" w:name="_Toc150620315"/>
+      <w:bookmarkStart w:id="79" w:name="_Toc150620315"/>
       <w:r>
         <w:t xml:space="preserve">Figura </w:t>
       </w:r>
-      <w:r>
-        <w:fldChar w:fldCharType="begin"/>
-      </w:r>
-      <w:r>
-        <w:instrText xml:space="preserve"> SEQ Figura \* ARABIC </w:instrText>
-      </w:r>
-      <w:r>
-        <w:fldChar w:fldCharType="separate"/>
-      </w:r>
-      <w:r>
-        <w:rPr>
-          <w:noProof/>
-        </w:rPr>
-        <w:t>23</w:t>
-      </w:r>
-      <w:r>
-        <w:rPr>
-          <w:noProof/>
-        </w:rPr>
-        <w:fldChar w:fldCharType="end"/>
-      </w:r>
+      <w:fldSimple w:instr=" SEQ Figura \* ARABIC ">
+        <w:r>
+          <w:rPr>
+            <w:noProof/>
+          </w:rPr>
+          <w:t>23</w:t>
+        </w:r>
+      </w:fldSimple>
       <w:r>
         <w:t xml:space="preserve"> – Interface do Visual Studio </w:t>
       </w:r>
@@ -23433,7 +23116,7 @@
       <w:r>
         <w:t>Community</w:t>
       </w:r>
-      <w:bookmarkEnd w:id="80"/>
+      <w:bookmarkEnd w:id="79"/>
       <w:proofErr w:type="spellEnd"/>
     </w:p>
     <w:p>
@@ -23536,43 +23219,28 @@
         <w:t>software gratuito e de código aberto utilizado para a edição de imagens, uma alternativa poderosa a programas comerciais como o Adobe Photoshop.</w:t>
       </w:r>
     </w:p>
+    <w:p/>
     <w:p>
       <w:pPr>
         <w:pStyle w:val="Legenda"/>
         <w:keepNext/>
       </w:pPr>
-      <w:bookmarkStart w:id="81" w:name="_Toc150620316"/>
+      <w:bookmarkStart w:id="80" w:name="_Toc150620316"/>
       <w:r>
         <w:t xml:space="preserve">Figura </w:t>
       </w:r>
-      <w:r>
-        <w:fldChar w:fldCharType="begin"/>
-      </w:r>
-      <w:r>
-        <w:instrText xml:space="preserve"> SEQ F</w:instrText>
-      </w:r>
-      <w:r>
-        <w:instrText xml:space="preserve">igura \* ARABIC </w:instrText>
-      </w:r>
-      <w:r>
-        <w:fldChar w:fldCharType="separate"/>
-      </w:r>
-      <w:r>
-        <w:rPr>
-          <w:noProof/>
-        </w:rPr>
-        <w:t>24</w:t>
-      </w:r>
-      <w:r>
-        <w:rPr>
-          <w:noProof/>
-        </w:rPr>
-        <w:fldChar w:fldCharType="end"/>
-      </w:r>
+      <w:fldSimple w:instr=" SEQ Figura \* ARABIC ">
+        <w:r>
+          <w:rPr>
+            <w:noProof/>
+          </w:rPr>
+          <w:t>24</w:t>
+        </w:r>
+      </w:fldSimple>
       <w:r>
         <w:t xml:space="preserve"> – Interface do GIMP</w:t>
       </w:r>
-      <w:bookmarkEnd w:id="81"/>
+      <w:bookmarkEnd w:id="80"/>
     </w:p>
     <w:p>
       <w:pPr>
@@ -23657,14 +23325,14 @@
       <w:pPr>
         <w:pStyle w:val="Ttulo2"/>
       </w:pPr>
-      <w:bookmarkStart w:id="82" w:name="_Toc150620220"/>
+      <w:bookmarkStart w:id="81" w:name="_Toc150620220"/>
       <w:r>
         <w:t xml:space="preserve">Criação do </w:t>
       </w:r>
       <w:r>
         <w:t>software</w:t>
       </w:r>
-      <w:bookmarkEnd w:id="82"/>
+      <w:bookmarkEnd w:id="81"/>
     </w:p>
     <w:p>
       <w:r>
@@ -23683,7 +23351,10 @@
         <w:fldChar w:fldCharType="separate"/>
       </w:r>
       <w:r>
-        <w:t>3.18.2</w:t>
+        <w:t>4</w:t>
+      </w:r>
+      <w:r>
+        <w:t>.18.2</w:t>
       </w:r>
       <w:r>
         <w:fldChar w:fldCharType="end"/>
@@ -23741,28 +23412,10 @@
         <w:t>o de um esquema de vista isométrica, onde a representação gráfica do objeto tridimensional é projetada em um plano bidimensional. Desta forma é possível traduzir uma posição tridimensional em outra de duas dimens</w:t>
       </w:r>
       <w:r>
-        <w:t xml:space="preserve">ões, como mostra a </w:t>
-      </w:r>
-      <w:r>
-        <w:fldChar w:fldCharType="begin"/>
-      </w:r>
-      <w:r>
-        <w:instrText xml:space="preserve"> REF _Ref147524402 \h </w:instrText>
-      </w:r>
-      <w:r>
-        <w:fldChar w:fldCharType="separate"/>
-      </w:r>
-      <w:r>
-        <w:t xml:space="preserve">Figura </w:t>
-      </w:r>
-      <w:r>
-        <w:rPr>
-          <w:noProof/>
-        </w:rPr>
-        <w:t>39</w:t>
-      </w:r>
-      <w:r>
-        <w:fldChar w:fldCharType="end"/>
+        <w:t>ões, como mostra a</w:t>
+      </w:r>
+      <w:r>
+        <w:t xml:space="preserve"> figura 25</w:t>
       </w:r>
       <w:r>
         <w:t>, onde o ponto P pode representar tanto a posição bidimensional (x, y) quanto a posição tridimensional isométrica (X, Y, Z)</w:t>
@@ -23777,34 +23430,27 @@
         <w:pStyle w:val="Legenda"/>
         <w:keepNext/>
       </w:pPr>
+      <w:bookmarkStart w:id="82" w:name="_Toc150620317"/>
       <w:bookmarkStart w:id="83" w:name="_Ref147524402"/>
-      <w:bookmarkStart w:id="84" w:name="_Toc150620317"/>
       <w:r>
         <w:t xml:space="preserve">Figura </w:t>
       </w:r>
-      <w:r>
-        <w:fldChar w:fldCharType="begin"/>
-      </w:r>
-      <w:r>
-        <w:instrText xml:space="preserve"> SEQ Figura \* ARABIC </w:instrText>
-      </w:r>
-      <w:r>
-        <w:fldChar w:fldCharType="separate"/>
-      </w:r>
+      <w:fldSimple w:instr=" SEQ Figura \* ARABIC ">
+        <w:r>
+          <w:rPr>
+            <w:noProof/>
+          </w:rPr>
+          <w:t>25</w:t>
+        </w:r>
+        <w:bookmarkEnd w:id="82"/>
+      </w:fldSimple>
+      <w:bookmarkEnd w:id="83"/>
       <w:r>
         <w:rPr>
           <w:noProof/>
         </w:rPr>
-        <w:t>25</w:t>
-      </w:r>
-      <w:bookmarkEnd w:id="84"/>
-      <w:r>
-        <w:rPr>
-          <w:noProof/>
-        </w:rPr>
-        <w:fldChar w:fldCharType="end"/>
-      </w:r>
-      <w:bookmarkEnd w:id="83"/>
+        <w:t xml:space="preserve"> – Conversão de posições tridimensionais em bidimensionais</w:t>
+      </w:r>
       <w:r>
         <w:rPr>
           <w:noProof/>
@@ -23903,28 +23549,10 @@
     </w:p>
     <w:p>
       <w:r>
-        <w:t xml:space="preserve">O esquema é mostrado na </w:t>
-      </w:r>
-      <w:r>
-        <w:fldChar w:fldCharType="begin"/>
-      </w:r>
-      <w:r>
-        <w:instrText xml:space="preserve"> REF _Ref147526326 \h </w:instrText>
-      </w:r>
-      <w:r>
-        <w:fldChar w:fldCharType="separate"/>
-      </w:r>
-      <w:r>
-        <w:t xml:space="preserve">Figura </w:t>
-      </w:r>
-      <w:r>
-        <w:rPr>
-          <w:noProof/>
-        </w:rPr>
-        <w:t>40</w:t>
-      </w:r>
-      <w:r>
-        <w:fldChar w:fldCharType="end"/>
+        <w:t>O esquema é mostrado na</w:t>
+      </w:r>
+      <w:r>
+        <w:t xml:space="preserve"> figura 26</w:t>
       </w:r>
       <w:r>
         <w:t xml:space="preserve">, onde o eixo é </w:t>
@@ -23962,35 +23590,28 @@
         <w:pStyle w:val="Legenda"/>
         <w:keepNext/>
       </w:pPr>
+      <w:bookmarkStart w:id="84" w:name="_Toc150620318"/>
       <w:bookmarkStart w:id="85" w:name="_Ref147526326"/>
-      <w:bookmarkStart w:id="86" w:name="_Toc150620318"/>
       <w:r>
         <w:lastRenderedPageBreak/>
         <w:t xml:space="preserve">Figura </w:t>
       </w:r>
-      <w:r>
-        <w:fldChar w:fldCharType="begin"/>
-      </w:r>
-      <w:r>
-        <w:instrText xml:space="preserve"> SEQ Figura \* ARABIC </w:instrText>
-      </w:r>
-      <w:r>
-        <w:fldChar w:fldCharType="separate"/>
-      </w:r>
+      <w:fldSimple w:instr=" SEQ Figura \* ARABIC ">
+        <w:r>
+          <w:rPr>
+            <w:noProof/>
+          </w:rPr>
+          <w:t>26</w:t>
+        </w:r>
+        <w:bookmarkEnd w:id="84"/>
+      </w:fldSimple>
+      <w:bookmarkEnd w:id="85"/>
       <w:r>
         <w:rPr>
           <w:noProof/>
         </w:rPr>
-        <w:t>26</w:t>
-      </w:r>
-      <w:bookmarkEnd w:id="86"/>
-      <w:r>
-        <w:rPr>
-          <w:noProof/>
-        </w:rPr>
-        <w:fldChar w:fldCharType="end"/>
-      </w:r>
-      <w:bookmarkEnd w:id="85"/>
+        <w:t xml:space="preserve"> – Rotação dos pontos</w:t>
+      </w:r>
     </w:p>
     <w:p>
       <w:pPr>
@@ -24130,11 +23751,11 @@
       <w:pPr>
         <w:pStyle w:val="Ttulo3"/>
       </w:pPr>
-      <w:bookmarkStart w:id="87" w:name="_Toc150620221"/>
+      <w:bookmarkStart w:id="86" w:name="_Toc150620221"/>
       <w:r>
         <w:t>Criação de classes utilitárias</w:t>
       </w:r>
-      <w:bookmarkEnd w:id="87"/>
+      <w:bookmarkEnd w:id="86"/>
     </w:p>
     <w:p>
       <w:r>
@@ -24320,11 +23941,11 @@
       <w:pPr>
         <w:pStyle w:val="Ttulo3"/>
       </w:pPr>
-      <w:bookmarkStart w:id="88" w:name="_Toc150620222"/>
+      <w:bookmarkStart w:id="87" w:name="_Toc150620222"/>
       <w:r>
         <w:t>Criação dos apoios</w:t>
       </w:r>
-      <w:bookmarkEnd w:id="88"/>
+      <w:bookmarkEnd w:id="87"/>
     </w:p>
     <w:p>
       <w:r>
@@ -24380,11 +24001,11 @@
       <w:pPr>
         <w:pStyle w:val="Ttulo3"/>
       </w:pPr>
-      <w:bookmarkStart w:id="89" w:name="_Toc150620223"/>
+      <w:bookmarkStart w:id="88" w:name="_Toc150620223"/>
       <w:r>
         <w:t>Criação das estruturas</w:t>
       </w:r>
-      <w:bookmarkEnd w:id="89"/>
+      <w:bookmarkEnd w:id="88"/>
     </w:p>
     <w:p>
       <w:r>
@@ -24567,7 +24188,7 @@
       <w:pPr>
         <w:pStyle w:val="Ttulo3"/>
       </w:pPr>
-      <w:bookmarkStart w:id="90" w:name="_Toc150620224"/>
+      <w:bookmarkStart w:id="89" w:name="_Toc150620224"/>
       <w:r>
         <w:t>G</w:t>
       </w:r>
@@ -24577,7 +24198,7 @@
       <w:r>
         <w:t xml:space="preserve"> de ambiente</w:t>
       </w:r>
-      <w:bookmarkEnd w:id="90"/>
+      <w:bookmarkEnd w:id="89"/>
     </w:p>
     <w:p>
       <w:r>
@@ -24609,7 +24230,7 @@
       <w:pPr>
         <w:pStyle w:val="Ttulo4"/>
       </w:pPr>
-      <w:bookmarkStart w:id="91" w:name="_Ref147593104"/>
+      <w:bookmarkStart w:id="90" w:name="_Ref147593104"/>
       <w:r>
         <w:t>M</w:t>
       </w:r>
@@ -24619,7 +24240,7 @@
       <w:r>
         <w:t xml:space="preserve"> para atualização do ambiente</w:t>
       </w:r>
-      <w:bookmarkEnd w:id="91"/>
+      <w:bookmarkEnd w:id="90"/>
     </w:p>
     <w:p>
       <w:r>
@@ -24800,11 +24421,11 @@
       <w:pPr>
         <w:pStyle w:val="Ttulo3"/>
       </w:pPr>
-      <w:bookmarkStart w:id="92" w:name="_Toc150620225"/>
+      <w:bookmarkStart w:id="91" w:name="_Toc150620225"/>
       <w:r>
         <w:t>Criação dos formulários</w:t>
       </w:r>
-      <w:bookmarkEnd w:id="92"/>
+      <w:bookmarkEnd w:id="91"/>
     </w:p>
     <w:p>
       <w:r>
@@ -24973,11 +24594,11 @@
       <w:pPr>
         <w:pStyle w:val="Ttulo3"/>
       </w:pPr>
-      <w:bookmarkStart w:id="93" w:name="_Toc150620226"/>
+      <w:bookmarkStart w:id="92" w:name="_Toc150620226"/>
       <w:r>
         <w:t>Mecanismos de salvamento e carregamento de arquivos</w:t>
       </w:r>
-      <w:bookmarkEnd w:id="93"/>
+      <w:bookmarkEnd w:id="92"/>
     </w:p>
     <w:p>
       <w:r>
@@ -25008,11 +24629,11 @@
       <w:pPr>
         <w:pStyle w:val="Ttulo3"/>
       </w:pPr>
-      <w:bookmarkStart w:id="94" w:name="_Toc150620227"/>
+      <w:bookmarkStart w:id="93" w:name="_Toc150620227"/>
       <w:r>
         <w:t>Aplicação de testes</w:t>
       </w:r>
-      <w:bookmarkEnd w:id="94"/>
+      <w:bookmarkEnd w:id="93"/>
     </w:p>
     <w:p>
       <w:r>
@@ -25107,65 +24728,47 @@
       <w:pPr>
         <w:pStyle w:val="Ttulo1"/>
       </w:pPr>
-      <w:bookmarkStart w:id="95" w:name="_Ref149396373"/>
-      <w:bookmarkStart w:id="96" w:name="_Toc150620228"/>
+      <w:bookmarkStart w:id="94" w:name="_Ref149396373"/>
+      <w:bookmarkStart w:id="95" w:name="_Toc150620228"/>
       <w:r>
         <w:lastRenderedPageBreak/>
         <w:t>Estudo de Caso</w:t>
       </w:r>
+      <w:bookmarkEnd w:id="94"/>
       <w:bookmarkEnd w:id="95"/>
+    </w:p>
+    <w:p>
+      <w:r>
+        <w:t>Neste capítulo serã</w:t>
+      </w:r>
+      <w:r>
+        <w:t>o feitos dois estudos de caso. N</w:t>
+      </w:r>
+      <w:r>
+        <w:t>o primeiro será resolvida uma viga isostática pelo método das seções, e no segundo será resolvida uma viga hiperestática pelo m</w:t>
+      </w:r>
+      <w:r>
+        <w:t>étodo da força. Os resultados deste estudo serão comparados aos resultados do aplicativo no capítulo de resultados.</w:t>
+      </w:r>
+    </w:p>
+    <w:p>
+      <w:pPr>
+        <w:pStyle w:val="Ttulo2"/>
+      </w:pPr>
+      <w:bookmarkStart w:id="96" w:name="_Ref144497221"/>
+      <w:bookmarkStart w:id="97" w:name="_Toc150620229"/>
+      <w:r>
+        <w:t>Estudo de caso 1: Obtenção dos esforços internos em uma viga isostática</w:t>
+      </w:r>
       <w:bookmarkEnd w:id="96"/>
-    </w:p>
-    <w:p>
-      <w:r>
-        <w:t>Neste capítulo serã</w:t>
-      </w:r>
-      <w:r>
-        <w:t>o feitos dois estudos de caso. N</w:t>
-      </w:r>
-      <w:r>
-        <w:t>o primeiro será resolvida uma viga isostática pelo método das seções, e no segundo será resolvida uma viga hiperestática pelo m</w:t>
-      </w:r>
-      <w:r>
-        <w:t>étodo da força. Os resultados deste estudo serão comparados aos resultados do aplicativo no capítulo de resultados.</w:t>
-      </w:r>
-    </w:p>
-    <w:p>
-      <w:pPr>
-        <w:pStyle w:val="Ttulo2"/>
-      </w:pPr>
-      <w:bookmarkStart w:id="97" w:name="_Ref144497221"/>
-      <w:bookmarkStart w:id="98" w:name="_Toc150620229"/>
-      <w:r>
-        <w:t>Estudo de caso 1: Obtenção dos esforços internos em uma viga isostática</w:t>
-      </w:r>
       <w:bookmarkEnd w:id="97"/>
-      <w:bookmarkEnd w:id="98"/>
-    </w:p>
-    <w:p>
-      <w:r>
-        <w:t xml:space="preserve">Para exemplificar a aplicação do método das seções, será feito um estudo de caso, exemplificando a obtenção de esforços internos na viga da </w:t>
-      </w:r>
-      <w:r>
-        <w:fldChar w:fldCharType="begin"/>
-      </w:r>
-      <w:r>
-        <w:instrText xml:space="preserve"> REF _Ref144373604 \h </w:instrText>
-      </w:r>
-      <w:r>
-        <w:fldChar w:fldCharType="separate"/>
-      </w:r>
-      <w:r>
-        <w:t xml:space="preserve">Figura </w:t>
-      </w:r>
-      <w:r>
-        <w:rPr>
-          <w:noProof/>
-        </w:rPr>
-        <w:t>22</w:t>
-      </w:r>
-      <w:r>
-        <w:fldChar w:fldCharType="end"/>
+    </w:p>
+    <w:p>
+      <w:r>
+        <w:t>Para exemplificar a aplicação do método das seções, será feito um estudo de caso, exemplificando a obtenção de esforços internos na viga da</w:t>
+      </w:r>
+      <w:r>
+        <w:t xml:space="preserve"> figura 27</w:t>
       </w:r>
       <w:r>
         <w:t xml:space="preserve">, que mostra o diagrama de corpo livre da viga </w:t>
@@ -25222,34 +24825,27 @@
         <w:pStyle w:val="Legenda"/>
         <w:keepNext/>
       </w:pPr>
+      <w:bookmarkStart w:id="98" w:name="_Toc150620319"/>
       <w:bookmarkStart w:id="99" w:name="_Ref144373604"/>
-      <w:bookmarkStart w:id="100" w:name="_Toc150620319"/>
       <w:r>
         <w:t xml:space="preserve">Figura </w:t>
       </w:r>
-      <w:r>
-        <w:fldChar w:fldCharType="begin"/>
-      </w:r>
-      <w:r>
-        <w:instrText xml:space="preserve"> SEQ Figura \* ARABIC </w:instrText>
-      </w:r>
-      <w:r>
-        <w:fldChar w:fldCharType="separate"/>
-      </w:r>
+      <w:fldSimple w:instr=" SEQ Figura \* ARABIC ">
+        <w:r>
+          <w:rPr>
+            <w:noProof/>
+          </w:rPr>
+          <w:t>27</w:t>
+        </w:r>
+        <w:bookmarkEnd w:id="98"/>
+      </w:fldSimple>
+      <w:bookmarkEnd w:id="99"/>
       <w:r>
         <w:rPr>
           <w:noProof/>
         </w:rPr>
-        <w:t>27</w:t>
-      </w:r>
-      <w:bookmarkEnd w:id="100"/>
-      <w:r>
-        <w:rPr>
-          <w:noProof/>
-        </w:rPr>
-        <w:fldChar w:fldCharType="end"/>
-      </w:r>
-      <w:bookmarkEnd w:id="99"/>
+        <w:t xml:space="preserve"> – Viga isostática estudada</w:t>
+      </w:r>
     </w:p>
     <w:p>
       <w:pPr>
@@ -25311,11 +24907,14 @@
       </w:pPr>
     </w:p>
     <w:p>
-      <w:pPr>
-        <w:ind w:firstLine="0"/>
-      </w:pPr>
-      <w:r>
-        <w:t xml:space="preserve">Seguindo os passos do método das seções descritos anteriormente, a obtenção dos valores dos apoios é feita utilizando as equações de equilíbrio, para isso escolheu-se a extremidade esquerda da viga como eixo para o cálculo do momento resultante e tomando-se a variável </w:t>
+      <w:r>
+        <w:t xml:space="preserve">Seguindo os passos do método das seções descritos </w:t>
+      </w:r>
+      <w:r>
+        <w:t>na revisão da literatura</w:t>
+      </w:r>
+      <w:r>
+        <w:t xml:space="preserve">, a obtenção dos valores dos apoios é feita utilizando as equações de equilíbrio, para isso escolheu-se a extremidade esquerda da viga como eixo para o cálculo do momento resultante e tomando-se a variável </w:t>
       </w:r>
       <w:r>
         <w:rPr>
@@ -25524,6 +25123,12 @@
       <w:r>
         <w:t xml:space="preserve">que </w:t>
       </w:r>
+      <w:r>
+        <w:rPr>
+          <w:rFonts w:eastAsiaTheme="minorEastAsia"/>
+        </w:rPr>
+        <w:t xml:space="preserve"> </w:t>
+      </w:r>
       <m:oMath>
         <m:r>
           <w:rPr>
@@ -25665,31 +25270,24 @@
         <w:pStyle w:val="Legenda"/>
         <w:keepNext/>
       </w:pPr>
-      <w:bookmarkStart w:id="101" w:name="_Toc150620320"/>
+      <w:bookmarkStart w:id="100" w:name="_Toc150620320"/>
       <w:r>
         <w:t xml:space="preserve">Figura </w:t>
       </w:r>
-      <w:r>
-        <w:fldChar w:fldCharType="begin"/>
-      </w:r>
-      <w:r>
-        <w:instrText xml:space="preserve"> SEQ Figura \* ARABIC </w:instrText>
-      </w:r>
-      <w:r>
-        <w:fldChar w:fldCharType="separate"/>
-      </w:r>
+      <w:fldSimple w:instr=" SEQ Figura \* ARABIC ">
+        <w:r>
+          <w:rPr>
+            <w:noProof/>
+          </w:rPr>
+          <w:t>28</w:t>
+        </w:r>
+        <w:bookmarkEnd w:id="100"/>
+      </w:fldSimple>
       <w:r>
         <w:rPr>
           <w:noProof/>
         </w:rPr>
-        <w:t>28</w:t>
-      </w:r>
-      <w:bookmarkEnd w:id="101"/>
-      <w:r>
-        <w:rPr>
-          <w:noProof/>
-        </w:rPr>
-        <w:fldChar w:fldCharType="end"/>
+        <w:t xml:space="preserve"> – Aplicando o método das seções</w:t>
       </w:r>
     </w:p>
     <w:p>
@@ -25952,6 +25550,7 @@
     </w:p>
     <w:p/>
     <w:p/>
+    <w:p/>
     <w:p>
       <w:pPr>
         <w:rPr>
@@ -25964,6 +25563,7 @@
             <w:rPr>
               <w:rFonts w:ascii="Cambria Math" w:hAnsi="Cambria Math"/>
             </w:rPr>
+            <w:lastRenderedPageBreak/>
             <m:t>M=-3,5</m:t>
           </m:r>
           <m:sSup>
@@ -26013,7 +25613,6 @@
             <w:rPr>
               <w:rFonts w:ascii="Cambria Math" w:hAnsi="Cambria Math"/>
             </w:rPr>
-            <w:lastRenderedPageBreak/>
             <m:t>V=-7x+21</m:t>
           </m:r>
         </m:oMath>
@@ -26067,41 +25666,28 @@
         <w:pStyle w:val="Legenda"/>
         <w:keepNext/>
       </w:pPr>
-      <w:bookmarkStart w:id="102" w:name="_Toc150620321"/>
+      <w:bookmarkStart w:id="101" w:name="_Toc150620321"/>
       <w:r>
         <w:t xml:space="preserve">Figura </w:t>
       </w:r>
-      <w:r>
-        <w:fldChar w:fldCharType="begin"/>
-      </w:r>
-      <w:r>
-        <w:instrText xml:space="preserve"> SEQ Figura \* ARABIC </w:instrText>
-      </w:r>
-      <w:r>
-        <w:fldChar w:fldCharType="separate"/>
+      <w:fldSimple w:instr=" SEQ Figura \* ARABIC ">
+        <w:r>
+          <w:rPr>
+            <w:noProof/>
+          </w:rPr>
+          <w:t>29</w:t>
+        </w:r>
+      </w:fldSimple>
+      <w:r>
+        <w:t xml:space="preserve"> - </w:t>
       </w:r>
       <w:r>
         <w:rPr>
           <w:noProof/>
         </w:rPr>
-        <w:t>29</w:t>
-      </w:r>
-      <w:r>
-        <w:rPr>
-          <w:noProof/>
-        </w:rPr>
-        <w:fldChar w:fldCharType="end"/>
-      </w:r>
-      <w:r>
-        <w:t xml:space="preserve"> - </w:t>
-      </w:r>
-      <w:r>
-        <w:rPr>
-          <w:noProof/>
-        </w:rPr>
         <w:t>Diagrama de força cortante</w:t>
       </w:r>
-      <w:bookmarkEnd w:id="102"/>
+      <w:bookmarkEnd w:id="101"/>
     </w:p>
     <w:p>
       <w:pPr>
@@ -26215,41 +25801,28 @@
         <w:pStyle w:val="Legenda"/>
         <w:keepNext/>
       </w:pPr>
-      <w:bookmarkStart w:id="103" w:name="_Toc150620322"/>
+      <w:bookmarkStart w:id="102" w:name="_Toc150620322"/>
       <w:r>
         <w:t xml:space="preserve">Figura </w:t>
       </w:r>
-      <w:r>
-        <w:fldChar w:fldCharType="begin"/>
-      </w:r>
-      <w:r>
-        <w:instrText xml:space="preserve"> SEQ Figura \* ARABIC </w:instrText>
-      </w:r>
-      <w:r>
-        <w:fldChar w:fldCharType="separate"/>
+      <w:fldSimple w:instr=" SEQ Figura \* ARABIC ">
+        <w:r>
+          <w:rPr>
+            <w:noProof/>
+          </w:rPr>
+          <w:t>30</w:t>
+        </w:r>
+      </w:fldSimple>
+      <w:r>
+        <w:t xml:space="preserve"> - </w:t>
       </w:r>
       <w:r>
         <w:rPr>
           <w:noProof/>
         </w:rPr>
-        <w:t>30</w:t>
-      </w:r>
-      <w:r>
-        <w:rPr>
-          <w:noProof/>
-        </w:rPr>
-        <w:fldChar w:fldCharType="end"/>
-      </w:r>
-      <w:r>
-        <w:t xml:space="preserve"> - </w:t>
-      </w:r>
-      <w:r>
-        <w:rPr>
-          <w:noProof/>
-        </w:rPr>
         <w:t>Diagrama de momento fletor</w:t>
       </w:r>
-      <w:bookmarkEnd w:id="103"/>
+      <w:bookmarkEnd w:id="102"/>
     </w:p>
     <w:p>
       <w:pPr>
@@ -26316,7 +25889,7 @@
       </w:pPr>
     </w:p>
     <w:p>
-      <w:bookmarkStart w:id="104" w:name="_Ref144497613"/>
+      <w:bookmarkStart w:id="103" w:name="_Ref144497613"/>
       <w:r>
         <w:t>Por fim, na</w:t>
       </w:r>
@@ -26333,27 +25906,40 @@
         <w:pStyle w:val="Legenda"/>
         <w:keepNext/>
       </w:pPr>
-      <w:bookmarkStart w:id="105" w:name="_Toc150620323"/>
+      <w:bookmarkStart w:id="104" w:name="_Toc150620323"/>
       <w:r>
         <w:lastRenderedPageBreak/>
         <w:t xml:space="preserve">Figura </w:t>
       </w:r>
-      <w:fldSimple w:instr=" SEQ Figura \* ARABIC ">
-        <w:r>
-          <w:rPr>
-            <w:noProof/>
-          </w:rPr>
-          <w:t>31</w:t>
-        </w:r>
-      </w:fldSimple>
+      <w:r>
+        <w:fldChar w:fldCharType="begin"/>
+      </w:r>
+      <w:r>
+        <w:instrText xml:space="preserve"> SEQ Figura \* ARABIC </w:instrText>
+      </w:r>
+      <w:r>
+        <w:fldChar w:fldCharType="separate"/>
+      </w:r>
+      <w:r>
+        <w:rPr>
+          <w:noProof/>
+        </w:rPr>
+        <w:t>31</w:t>
+      </w:r>
+      <w:r>
+        <w:rPr>
+          <w:noProof/>
+        </w:rPr>
+        <w:fldChar w:fldCharType="end"/>
+      </w:r>
+      <w:bookmarkEnd w:id="103"/>
+      <w:r>
+        <w:rPr>
+          <w:noProof/>
+        </w:rPr>
+        <w:t xml:space="preserve"> – diagrama de força normal</w:t>
+      </w:r>
       <w:bookmarkEnd w:id="104"/>
-      <w:r>
-        <w:rPr>
-          <w:noProof/>
-        </w:rPr>
-        <w:t xml:space="preserve"> – diagrama de força normal</w:t>
-      </w:r>
-      <w:bookmarkEnd w:id="105"/>
     </w:p>
     <w:p>
       <w:pPr>
@@ -26421,53 +26007,40 @@
       <w:pPr>
         <w:pStyle w:val="Ttulo2"/>
       </w:pPr>
-      <w:bookmarkStart w:id="106" w:name="_Ref147697520"/>
-      <w:bookmarkStart w:id="107" w:name="_Toc150620230"/>
+      <w:bookmarkStart w:id="105" w:name="_Ref147697520"/>
+      <w:bookmarkStart w:id="106" w:name="_Toc150620230"/>
       <w:r>
         <w:t>Estudo de caso 2: Obtenção de esforços internos em uma viga hiperestática</w:t>
       </w:r>
+      <w:bookmarkEnd w:id="105"/>
       <w:bookmarkEnd w:id="106"/>
-      <w:bookmarkEnd w:id="107"/>
     </w:p>
     <w:p>
       <w:pPr>
         <w:pStyle w:val="Legenda"/>
         <w:keepNext/>
       </w:pPr>
-      <w:bookmarkStart w:id="108" w:name="_Ref145150756"/>
-      <w:bookmarkStart w:id="109" w:name="_Toc150620324"/>
+      <w:bookmarkStart w:id="107" w:name="_Ref145150756"/>
+      <w:bookmarkStart w:id="108" w:name="_Toc150620324"/>
       <w:r>
         <w:t xml:space="preserve">Figura </w:t>
       </w:r>
-      <w:r>
-        <w:fldChar w:fldCharType="begin"/>
-      </w:r>
-      <w:r>
-        <w:instrText xml:space="preserve"> SEQ Figura \* ARABIC </w:instrText>
-      </w:r>
-      <w:r>
-        <w:fldChar w:fldCharType="separate"/>
-      </w:r>
+      <w:fldSimple w:instr=" SEQ Figura \* ARABIC ">
+        <w:r>
+          <w:rPr>
+            <w:noProof/>
+          </w:rPr>
+          <w:t>32</w:t>
+        </w:r>
+      </w:fldSimple>
+      <w:bookmarkEnd w:id="107"/>
       <w:r>
         <w:rPr>
           <w:noProof/>
         </w:rPr>
-        <w:t>32</w:t>
-      </w:r>
-      <w:r>
-        <w:rPr>
-          <w:noProof/>
-        </w:rPr>
-        <w:fldChar w:fldCharType="end"/>
+        <w:t xml:space="preserve"> – Viga hiperestática estudada</w:t>
       </w:r>
       <w:bookmarkEnd w:id="108"/>
-      <w:r>
-        <w:rPr>
-          <w:noProof/>
-        </w:rPr>
-        <w:t xml:space="preserve"> – Viga hiperestática a ser estudada</w:t>
-      </w:r>
-      <w:bookmarkEnd w:id="109"/>
     </w:p>
     <w:p>
       <w:pPr>
@@ -26535,37 +26108,25 @@
         <w:t xml:space="preserve"> apresentada na</w:t>
       </w:r>
       <w:r>
-        <w:t xml:space="preserve"> Figura 32</w:t>
-      </w:r>
-      <w:r>
-        <w:t>. Primeiramente deve-se retirar os vínculos de modo a formar um sistema principal e os sistemas redundantes isostáticos (</w:t>
-      </w:r>
-      <w:r>
-        <w:fldChar w:fldCharType="begin"/>
-      </w:r>
-      <w:r>
-        <w:instrText xml:space="preserve"> REF _Ref145109671 \h </w:instrText>
-      </w:r>
-      <w:r>
-        <w:fldChar w:fldCharType="separate"/>
-      </w:r>
-      <w:r>
-        <w:t xml:space="preserve">Figura </w:t>
-      </w:r>
-      <w:r>
-        <w:rPr>
-          <w:noProof/>
-        </w:rPr>
-        <w:t>29</w:t>
-      </w:r>
-      <w:r>
-        <w:fldChar w:fldCharType="end"/>
-      </w:r>
-      <w:r>
-        <w:t>). Para que possam ser encontrados os coeficientes de flexibilidade devem ser aplicadas forças e momentos unitários nos sistemas redundantes, deste modo, sistemas isostáticos a serem calculados estão expressos na</w:t>
-      </w:r>
-      <w:r>
-        <w:t xml:space="preserve"> Figura 33</w:t>
+        <w:t xml:space="preserve"> f</w:t>
+      </w:r>
+      <w:r>
+        <w:t>igura 32</w:t>
+      </w:r>
+      <w:r>
+        <w:t>. Primeiramente deve-se retirar os vínculos de modo a formar um sistema principal e os si</w:t>
+      </w:r>
+      <w:r>
+        <w:t>stemas redundantes isostáticos</w:t>
+      </w:r>
+      <w:r>
+        <w:t>. Para que possam ser encontrados os coeficientes de flexibilidade devem ser aplicadas forças e momentos unitários nos sistemas redundantes, deste modo, sistemas isostáticos a serem calculados estão expressos na</w:t>
+      </w:r>
+      <w:r>
+        <w:t xml:space="preserve"> f</w:t>
+      </w:r>
+      <w:r>
+        <w:t>igura 33</w:t>
       </w:r>
       <w:r>
         <w:t>.</w:t>
@@ -26576,41 +26137,28 @@
         <w:pStyle w:val="Legenda"/>
         <w:keepNext/>
       </w:pPr>
-      <w:bookmarkStart w:id="110" w:name="_Ref145151348"/>
-      <w:bookmarkStart w:id="111" w:name="_Toc150620325"/>
+      <w:bookmarkStart w:id="109" w:name="_Ref145151348"/>
+      <w:bookmarkStart w:id="110" w:name="_Toc150620325"/>
       <w:r>
         <w:lastRenderedPageBreak/>
         <w:t xml:space="preserve">Figura </w:t>
       </w:r>
-      <w:r>
-        <w:fldChar w:fldCharType="begin"/>
-      </w:r>
-      <w:r>
-        <w:instrText xml:space="preserve"> SEQ Figura \* ARABIC </w:instrText>
-      </w:r>
-      <w:r>
-        <w:fldChar w:fldCharType="separate"/>
-      </w:r>
+      <w:fldSimple w:instr=" SEQ Figura \* ARABIC ">
+        <w:r>
+          <w:rPr>
+            <w:noProof/>
+          </w:rPr>
+          <w:t>33</w:t>
+        </w:r>
+      </w:fldSimple>
+      <w:bookmarkEnd w:id="109"/>
       <w:r>
         <w:rPr>
           <w:noProof/>
         </w:rPr>
-        <w:t>33</w:t>
-      </w:r>
-      <w:r>
-        <w:rPr>
-          <w:noProof/>
-        </w:rPr>
-        <w:fldChar w:fldCharType="end"/>
+        <w:t xml:space="preserve"> – Deslocamentos e rotações dos sistemas isostáticos</w:t>
       </w:r>
       <w:bookmarkEnd w:id="110"/>
-      <w:r>
-        <w:rPr>
-          <w:noProof/>
-        </w:rPr>
-        <w:t xml:space="preserve"> – Deslocamentos e rotações dos sistemas isostáticos</w:t>
-      </w:r>
-      <w:bookmarkEnd w:id="111"/>
     </w:p>
     <w:p>
       <w:pPr>
@@ -26721,40 +26269,27 @@
         <w:pStyle w:val="Legenda"/>
         <w:keepNext/>
       </w:pPr>
-      <w:bookmarkStart w:id="112" w:name="_Ref145157119"/>
-      <w:bookmarkStart w:id="113" w:name="_Ref145157108"/>
-      <w:bookmarkStart w:id="114" w:name="_Toc150620326"/>
+      <w:bookmarkStart w:id="111" w:name="_Ref145157119"/>
+      <w:bookmarkStart w:id="112" w:name="_Ref145157108"/>
+      <w:bookmarkStart w:id="113" w:name="_Toc150620326"/>
       <w:r>
         <w:lastRenderedPageBreak/>
         <w:t xml:space="preserve">Figura </w:t>
       </w:r>
-      <w:r>
-        <w:fldChar w:fldCharType="begin"/>
-      </w:r>
-      <w:r>
-        <w:instrText xml:space="preserve"> SEQ Figura \* ARABIC </w:instrText>
-      </w:r>
-      <w:r>
-        <w:fldChar w:fldCharType="separate"/>
-      </w:r>
-      <w:r>
-        <w:rPr>
-          <w:noProof/>
-        </w:rPr>
-        <w:t>34</w:t>
-      </w:r>
-      <w:r>
-        <w:rPr>
-          <w:noProof/>
-        </w:rPr>
-        <w:fldChar w:fldCharType="end"/>
+      <w:fldSimple w:instr=" SEQ Figura \* ARABIC ">
+        <w:r>
+          <w:rPr>
+            <w:noProof/>
+          </w:rPr>
+          <w:t>34</w:t>
+        </w:r>
+      </w:fldSimple>
+      <w:bookmarkEnd w:id="111"/>
+      <w:r>
+        <w:t xml:space="preserve"> – Esforços externos dos sistemas isostáticos</w:t>
       </w:r>
       <w:bookmarkEnd w:id="112"/>
-      <w:r>
-        <w:t xml:space="preserve"> – Esforços externos dos sistemas isostáticos</w:t>
-      </w:r>
       <w:bookmarkEnd w:id="113"/>
-      <w:bookmarkEnd w:id="114"/>
     </w:p>
     <w:p>
       <w:pPr>
@@ -26835,46 +26370,33 @@
         <w:pStyle w:val="Legenda"/>
         <w:keepNext/>
       </w:pPr>
-      <w:bookmarkStart w:id="115" w:name="_Ref145157173"/>
-      <w:bookmarkStart w:id="116" w:name="_Toc150620327"/>
+      <w:bookmarkStart w:id="114" w:name="_Ref145157173"/>
+      <w:bookmarkStart w:id="115" w:name="_Toc150620327"/>
       <w:r>
         <w:lastRenderedPageBreak/>
         <w:t xml:space="preserve">Figura </w:t>
       </w:r>
-      <w:r>
-        <w:fldChar w:fldCharType="begin"/>
-      </w:r>
-      <w:r>
-        <w:instrText xml:space="preserve"> SEQ Figura \* ARABIC </w:instrText>
-      </w:r>
-      <w:r>
-        <w:fldChar w:fldCharType="separate"/>
-      </w:r>
-      <w:r>
-        <w:rPr>
-          <w:noProof/>
-        </w:rPr>
-        <w:t>35</w:t>
-      </w:r>
-      <w:r>
-        <w:rPr>
-          <w:noProof/>
-        </w:rPr>
-        <w:fldChar w:fldCharType="end"/>
+      <w:fldSimple w:instr=" SEQ Figura \* ARABIC ">
+        <w:r>
+          <w:rPr>
+            <w:noProof/>
+          </w:rPr>
+          <w:t>35</w:t>
+        </w:r>
+      </w:fldSimple>
+      <w:bookmarkEnd w:id="114"/>
+      <w:r>
+        <w:t xml:space="preserve"> – Momentos </w:t>
+      </w:r>
+      <w:proofErr w:type="spellStart"/>
+      <w:r>
+        <w:t>fletores</w:t>
+      </w:r>
+      <w:proofErr w:type="spellEnd"/>
+      <w:r>
+        <w:t xml:space="preserve"> dos sistemas isostáticos</w:t>
       </w:r>
       <w:bookmarkEnd w:id="115"/>
-      <w:r>
-        <w:t xml:space="preserve"> – Momentos </w:t>
-      </w:r>
-      <w:proofErr w:type="spellStart"/>
-      <w:r>
-        <w:t>fletores</w:t>
-      </w:r>
-      <w:proofErr w:type="spellEnd"/>
-      <w:r>
-        <w:t xml:space="preserve"> dos sistemas isostáticos</w:t>
-      </w:r>
-      <w:bookmarkEnd w:id="116"/>
     </w:p>
     <w:p>
       <w:pPr>
@@ -29124,34 +28646,27 @@
         <w:pStyle w:val="Legenda"/>
         <w:keepNext/>
       </w:pPr>
+      <w:bookmarkStart w:id="116" w:name="_Toc150620328"/>
       <w:bookmarkStart w:id="117" w:name="_Ref145595752"/>
-      <w:bookmarkStart w:id="118" w:name="_Toc150620328"/>
       <w:r>
         <w:t xml:space="preserve">Figura </w:t>
       </w:r>
-      <w:r>
-        <w:fldChar w:fldCharType="begin"/>
-      </w:r>
-      <w:r>
-        <w:instrText xml:space="preserve"> SEQ Figura \* ARABIC </w:instrText>
-      </w:r>
-      <w:r>
-        <w:fldChar w:fldCharType="separate"/>
-      </w:r>
+      <w:fldSimple w:instr=" SEQ Figura \* ARABIC ">
+        <w:r>
+          <w:rPr>
+            <w:noProof/>
+          </w:rPr>
+          <w:t>36</w:t>
+        </w:r>
+        <w:bookmarkEnd w:id="116"/>
+      </w:fldSimple>
+      <w:bookmarkEnd w:id="117"/>
       <w:r>
         <w:rPr>
           <w:noProof/>
         </w:rPr>
-        <w:t>36</w:t>
-      </w:r>
-      <w:bookmarkEnd w:id="118"/>
-      <w:r>
-        <w:rPr>
-          <w:noProof/>
-        </w:rPr>
-        <w:fldChar w:fldCharType="end"/>
-      </w:r>
-      <w:bookmarkEnd w:id="117"/>
+        <w:t xml:space="preserve"> – Reações de apoio da viga hiperestática</w:t>
+      </w:r>
     </w:p>
     <w:p>
       <w:pPr>
@@ -29235,34 +28750,27 @@
         <w:pStyle w:val="Legenda"/>
         <w:keepNext/>
       </w:pPr>
+      <w:bookmarkStart w:id="118" w:name="_Toc150620329"/>
       <w:bookmarkStart w:id="119" w:name="_Ref145596422"/>
-      <w:bookmarkStart w:id="120" w:name="_Toc150620329"/>
       <w:r>
         <w:t xml:space="preserve">Figura </w:t>
       </w:r>
-      <w:r>
-        <w:fldChar w:fldCharType="begin"/>
-      </w:r>
-      <w:r>
-        <w:instrText xml:space="preserve"> SEQ Figura \* ARABIC </w:instrText>
-      </w:r>
-      <w:r>
-        <w:fldChar w:fldCharType="separate"/>
-      </w:r>
+      <w:fldSimple w:instr=" SEQ Figura \* ARABIC ">
+        <w:r>
+          <w:rPr>
+            <w:noProof/>
+          </w:rPr>
+          <w:t>37</w:t>
+        </w:r>
+        <w:bookmarkEnd w:id="118"/>
+      </w:fldSimple>
+      <w:bookmarkEnd w:id="119"/>
       <w:r>
         <w:rPr>
           <w:noProof/>
         </w:rPr>
-        <w:t>37</w:t>
-      </w:r>
-      <w:bookmarkEnd w:id="120"/>
-      <w:r>
-        <w:rPr>
-          <w:noProof/>
-        </w:rPr>
-        <w:fldChar w:fldCharType="end"/>
-      </w:r>
-      <w:bookmarkEnd w:id="119"/>
+        <w:t xml:space="preserve"> – Aplicação do método das seções na viga hiperestática</w:t>
+      </w:r>
     </w:p>
     <w:p>
       <w:pPr>
@@ -29625,75 +29133,75 @@
       <w:pPr>
         <w:pStyle w:val="Ttulo1"/>
       </w:pPr>
-      <w:bookmarkStart w:id="121" w:name="_Toc150620231"/>
+      <w:bookmarkStart w:id="120" w:name="_Toc150620231"/>
       <w:r>
         <w:lastRenderedPageBreak/>
         <w:t>Resultados</w:t>
       </w:r>
+      <w:bookmarkEnd w:id="120"/>
+    </w:p>
+    <w:p>
+      <w:r>
+        <w:t>Neste capítulo</w:t>
+      </w:r>
+      <w:r>
+        <w:t xml:space="preserve"> serão apresentados os dados e análises obtidos por meio do aplicativo desenvolvido, os quais serão comparados com os resultados do</w:t>
+      </w:r>
+      <w:r>
+        <w:t>s</w:t>
+      </w:r>
+      <w:r>
+        <w:t xml:space="preserve"> estudo</w:t>
+      </w:r>
+      <w:r>
+        <w:t>s</w:t>
+      </w:r>
+      <w:r>
+        <w:t xml:space="preserve"> de caso previamente realizado</w:t>
+      </w:r>
+      <w:r>
+        <w:t>s</w:t>
+      </w:r>
+      <w:r>
+        <w:t>, descrito</w:t>
+      </w:r>
+      <w:r>
+        <w:t>s</w:t>
+      </w:r>
+      <w:r>
+        <w:t xml:space="preserve"> detalhada</w:t>
+      </w:r>
+      <w:r>
+        <w:t xml:space="preserve">mente no capítulo </w:t>
+      </w:r>
+      <w:r>
+        <w:fldChar w:fldCharType="begin"/>
+      </w:r>
+      <w:r>
+        <w:instrText xml:space="preserve"> REF _Ref149396373 \r \h </w:instrText>
+      </w:r>
+      <w:r>
+        <w:fldChar w:fldCharType="separate"/>
+      </w:r>
+      <w:r>
+        <w:t>6</w:t>
+      </w:r>
+      <w:r>
+        <w:fldChar w:fldCharType="end"/>
+      </w:r>
+      <w:r>
+        <w:t>. Esta seção permitirá a avaliação da eficácia e precisão do software, fornecendo uma base sólida para a análise comparativa entre os resultados obtidos com o aplicativo e as expectativas derivadas do estudo de caso.</w:t>
+      </w:r>
+    </w:p>
+    <w:p>
+      <w:pPr>
+        <w:pStyle w:val="Ttulo2"/>
+      </w:pPr>
+      <w:bookmarkStart w:id="121" w:name="_Toc150620232"/>
+      <w:r>
+        <w:t>Resultados do Estudo de Caso 1</w:t>
+      </w:r>
       <w:bookmarkEnd w:id="121"/>
-    </w:p>
-    <w:p>
-      <w:r>
-        <w:t>Neste capítulo</w:t>
-      </w:r>
-      <w:r>
-        <w:t xml:space="preserve"> serão apresentados os dados e análises obtidos por meio do aplicativo desenvolvido, os quais serão comparados com os resultados do</w:t>
-      </w:r>
-      <w:r>
-        <w:t>s</w:t>
-      </w:r>
-      <w:r>
-        <w:t xml:space="preserve"> estudo</w:t>
-      </w:r>
-      <w:r>
-        <w:t>s</w:t>
-      </w:r>
-      <w:r>
-        <w:t xml:space="preserve"> de caso previamente realizado</w:t>
-      </w:r>
-      <w:r>
-        <w:t>s</w:t>
-      </w:r>
-      <w:r>
-        <w:t>, descrito</w:t>
-      </w:r>
-      <w:r>
-        <w:t>s</w:t>
-      </w:r>
-      <w:r>
-        <w:t xml:space="preserve"> detalhada</w:t>
-      </w:r>
-      <w:r>
-        <w:t xml:space="preserve">mente no capítulo </w:t>
-      </w:r>
-      <w:r>
-        <w:fldChar w:fldCharType="begin"/>
-      </w:r>
-      <w:r>
-        <w:instrText xml:space="preserve"> REF _Ref149396373 \r \h </w:instrText>
-      </w:r>
-      <w:r>
-        <w:fldChar w:fldCharType="separate"/>
-      </w:r>
-      <w:r>
-        <w:t>6</w:t>
-      </w:r>
-      <w:r>
-        <w:fldChar w:fldCharType="end"/>
-      </w:r>
-      <w:r>
-        <w:t>. Esta seção permitirá a avaliação da eficácia e precisão do software, fornecendo uma base sólida para a análise comparativa entre os resultados obtidos com o aplicativo e as expectativas derivadas do estudo de caso.</w:t>
-      </w:r>
-    </w:p>
-    <w:p>
-      <w:pPr>
-        <w:pStyle w:val="Ttulo2"/>
-      </w:pPr>
-      <w:bookmarkStart w:id="122" w:name="_Toc150620232"/>
-      <w:r>
-        <w:t>Resultados do Estudo de Caso 1</w:t>
-      </w:r>
-      <w:bookmarkEnd w:id="122"/>
     </w:p>
     <w:p>
       <w:r>
@@ -29724,31 +29232,24 @@
         <w:pStyle w:val="Legenda"/>
         <w:keepNext/>
       </w:pPr>
-      <w:bookmarkStart w:id="123" w:name="_Toc150620330"/>
+      <w:bookmarkStart w:id="122" w:name="_Toc150620330"/>
       <w:r>
         <w:t xml:space="preserve">Figura </w:t>
       </w:r>
-      <w:r>
-        <w:fldChar w:fldCharType="begin"/>
-      </w:r>
-      <w:r>
-        <w:instrText xml:space="preserve"> SEQ Figura \* ARABIC </w:instrText>
-      </w:r>
-      <w:r>
-        <w:fldChar w:fldCharType="separate"/>
-      </w:r>
+      <w:fldSimple w:instr=" SEQ Figura \* ARABIC ">
+        <w:r>
+          <w:rPr>
+            <w:noProof/>
+          </w:rPr>
+          <w:t>38</w:t>
+        </w:r>
+        <w:bookmarkEnd w:id="122"/>
+      </w:fldSimple>
       <w:r>
         <w:rPr>
           <w:noProof/>
         </w:rPr>
-        <w:t>38</w:t>
-      </w:r>
-      <w:bookmarkEnd w:id="123"/>
-      <w:r>
-        <w:rPr>
-          <w:noProof/>
-        </w:rPr>
-        <w:fldChar w:fldCharType="end"/>
+        <w:t xml:space="preserve"> – Modelo da viga isostática estudada</w:t>
       </w:r>
     </w:p>
     <w:p>
@@ -29842,32 +29343,25 @@
         <w:pStyle w:val="Legenda"/>
         <w:keepNext/>
       </w:pPr>
-      <w:bookmarkStart w:id="124" w:name="_Toc150620331"/>
+      <w:bookmarkStart w:id="123" w:name="_Toc150620331"/>
       <w:r>
         <w:lastRenderedPageBreak/>
         <w:t xml:space="preserve">Figura </w:t>
       </w:r>
-      <w:r>
-        <w:fldChar w:fldCharType="begin"/>
-      </w:r>
-      <w:r>
-        <w:instrText xml:space="preserve"> SEQ Figura \* ARABIC </w:instrText>
-      </w:r>
-      <w:r>
-        <w:fldChar w:fldCharType="separate"/>
-      </w:r>
+      <w:fldSimple w:instr=" SEQ Figura \* ARABIC ">
+        <w:r>
+          <w:rPr>
+            <w:noProof/>
+          </w:rPr>
+          <w:t>39</w:t>
+        </w:r>
+        <w:bookmarkEnd w:id="123"/>
+      </w:fldSimple>
       <w:r>
         <w:rPr>
           <w:noProof/>
         </w:rPr>
-        <w:t>39</w:t>
-      </w:r>
-      <w:bookmarkEnd w:id="124"/>
-      <w:r>
-        <w:rPr>
-          <w:noProof/>
-        </w:rPr>
-        <w:fldChar w:fldCharType="end"/>
+        <w:t xml:space="preserve"> – Apoios da viga isostática estudada</w:t>
       </w:r>
     </w:p>
     <w:p>
@@ -29942,34 +29436,27 @@
         <w:pStyle w:val="Legenda"/>
         <w:keepNext/>
       </w:pPr>
+      <w:bookmarkStart w:id="124" w:name="_Toc150620332"/>
       <w:bookmarkStart w:id="125" w:name="_Ref149398029"/>
-      <w:bookmarkStart w:id="126" w:name="_Toc150620332"/>
       <w:r>
         <w:t xml:space="preserve">Figura </w:t>
       </w:r>
-      <w:r>
-        <w:fldChar w:fldCharType="begin"/>
-      </w:r>
-      <w:r>
-        <w:instrText xml:space="preserve"> SEQ Figura \* ARABIC </w:instrText>
-      </w:r>
-      <w:r>
-        <w:fldChar w:fldCharType="separate"/>
-      </w:r>
+      <w:fldSimple w:instr=" SEQ Figura \* ARABIC ">
+        <w:r>
+          <w:rPr>
+            <w:noProof/>
+          </w:rPr>
+          <w:t>40</w:t>
+        </w:r>
+        <w:bookmarkEnd w:id="124"/>
+      </w:fldSimple>
+      <w:bookmarkEnd w:id="125"/>
       <w:r>
         <w:rPr>
           <w:noProof/>
         </w:rPr>
-        <w:t>40</w:t>
-      </w:r>
-      <w:bookmarkEnd w:id="126"/>
-      <w:r>
-        <w:rPr>
-          <w:noProof/>
-        </w:rPr>
-        <w:fldChar w:fldCharType="end"/>
-      </w:r>
-      <w:bookmarkEnd w:id="125"/>
+        <w:t xml:space="preserve"> – Inserção da carga distribuída na viga isostática</w:t>
+      </w:r>
     </w:p>
     <w:p>
       <w:pPr>
@@ -30039,25 +29526,7 @@
         <w:t>/m (</w:t>
       </w:r>
       <w:r>
-        <w:fldChar w:fldCharType="begin"/>
-      </w:r>
-      <w:r>
-        <w:instrText xml:space="preserve"> REF _Ref149398029 \h </w:instrText>
-      </w:r>
-      <w:r>
-        <w:fldChar w:fldCharType="separate"/>
-      </w:r>
-      <w:r>
-        <w:t xml:space="preserve">Figura </w:t>
-      </w:r>
-      <w:r>
-        <w:rPr>
-          <w:noProof/>
-        </w:rPr>
-        <w:t>43</w:t>
-      </w:r>
-      <w:r>
-        <w:fldChar w:fldCharType="end"/>
+        <w:t>figura 40</w:t>
       </w:r>
       <w:r>
         <w:t>).</w:t>
@@ -30069,38 +29538,28 @@
         <w:pStyle w:val="Legenda"/>
         <w:keepNext/>
       </w:pPr>
+      <w:bookmarkStart w:id="126" w:name="_Toc150620333"/>
       <w:bookmarkStart w:id="127" w:name="_Ref149398035"/>
-      <w:bookmarkStart w:id="128" w:name="_Toc150620333"/>
       <w:r>
         <w:lastRenderedPageBreak/>
         <w:t xml:space="preserve">Figura </w:t>
       </w:r>
-      <w:r>
-        <w:fldChar w:fldCharType="begin"/>
-      </w:r>
-      <w:r>
-        <w:instrText xml:space="preserve"> SEQ </w:instrText>
-      </w:r>
-      <w:r>
-        <w:instrText xml:space="preserve">Figura \* ARABIC </w:instrText>
-      </w:r>
-      <w:r>
-        <w:fldChar w:fldCharType="separate"/>
-      </w:r>
+      <w:fldSimple w:instr=" SEQ Figura \* ARABIC ">
+        <w:r>
+          <w:rPr>
+            <w:noProof/>
+          </w:rPr>
+          <w:t>41</w:t>
+        </w:r>
+        <w:bookmarkEnd w:id="126"/>
+      </w:fldSimple>
+      <w:bookmarkEnd w:id="127"/>
       <w:r>
         <w:rPr>
           <w:noProof/>
         </w:rPr>
-        <w:t>41</w:t>
-      </w:r>
-      <w:bookmarkEnd w:id="128"/>
-      <w:r>
-        <w:rPr>
-          <w:noProof/>
-        </w:rPr>
-        <w:fldChar w:fldCharType="end"/>
-      </w:r>
-      <w:bookmarkEnd w:id="127"/>
+        <w:t xml:space="preserve"> – Inserção das forças pontuais na viga isostática</w:t>
+      </w:r>
     </w:p>
     <w:p>
       <w:pPr>
@@ -30167,28 +29626,10 @@
       </w:r>
       <w:proofErr w:type="spellEnd"/>
       <w:r>
-        <w:t xml:space="preserve">. Como é possível notar na </w:t>
-      </w:r>
-      <w:r>
-        <w:fldChar w:fldCharType="begin"/>
-      </w:r>
-      <w:r>
-        <w:instrText xml:space="preserve"> REF _Ref149398035 \h </w:instrText>
-      </w:r>
-      <w:r>
-        <w:fldChar w:fldCharType="separate"/>
-      </w:r>
-      <w:r>
-        <w:t xml:space="preserve">Figura </w:t>
-      </w:r>
-      <w:r>
-        <w:rPr>
-          <w:noProof/>
-        </w:rPr>
-        <w:t>44</w:t>
-      </w:r>
-      <w:r>
-        <w:fldChar w:fldCharType="end"/>
+        <w:t>. Como é possível notar na</w:t>
+      </w:r>
+      <w:r>
+        <w:t xml:space="preserve"> figura 41</w:t>
       </w:r>
       <w:r>
         <w:t>, as reações nos apoios já são calculadas instantaneamente no momento da inserção dos esforços.</w:t>
@@ -30200,31 +29641,24 @@
         <w:pStyle w:val="Legenda"/>
         <w:keepNext/>
       </w:pPr>
-      <w:bookmarkStart w:id="129" w:name="_Toc150620334"/>
+      <w:bookmarkStart w:id="128" w:name="_Toc150620334"/>
       <w:r>
         <w:t xml:space="preserve">Figura </w:t>
       </w:r>
-      <w:r>
-        <w:fldChar w:fldCharType="begin"/>
-      </w:r>
-      <w:r>
-        <w:instrText xml:space="preserve"> SEQ Figura \* ARABIC </w:instrText>
-      </w:r>
-      <w:r>
-        <w:fldChar w:fldCharType="separate"/>
-      </w:r>
+      <w:fldSimple w:instr=" SEQ Figura \* ARABIC ">
+        <w:r>
+          <w:rPr>
+            <w:noProof/>
+          </w:rPr>
+          <w:t>42</w:t>
+        </w:r>
+        <w:bookmarkEnd w:id="128"/>
+      </w:fldSimple>
       <w:r>
         <w:rPr>
           <w:noProof/>
         </w:rPr>
-        <w:t>42</w:t>
-      </w:r>
-      <w:bookmarkEnd w:id="129"/>
-      <w:r>
-        <w:rPr>
-          <w:noProof/>
-        </w:rPr>
-        <w:fldChar w:fldCharType="end"/>
+        <w:t xml:space="preserve"> – Diagrama de momento fletor da viga isostática</w:t>
       </w:r>
     </w:p>
     <w:p>
@@ -30314,31 +29748,24 @@
         <w:pStyle w:val="Legenda"/>
         <w:keepNext/>
       </w:pPr>
-      <w:bookmarkStart w:id="130" w:name="_Toc150620335"/>
+      <w:bookmarkStart w:id="129" w:name="_Toc150620335"/>
       <w:r>
         <w:t xml:space="preserve">Figura </w:t>
       </w:r>
-      <w:r>
-        <w:fldChar w:fldCharType="begin"/>
-      </w:r>
-      <w:r>
-        <w:instrText xml:space="preserve"> SEQ Figura \* ARABIC </w:instrText>
-      </w:r>
-      <w:r>
-        <w:fldChar w:fldCharType="separate"/>
-      </w:r>
+      <w:fldSimple w:instr=" SEQ Figura \* ARABIC ">
+        <w:r>
+          <w:rPr>
+            <w:noProof/>
+          </w:rPr>
+          <w:t>43</w:t>
+        </w:r>
+        <w:bookmarkEnd w:id="129"/>
+      </w:fldSimple>
       <w:r>
         <w:rPr>
           <w:noProof/>
         </w:rPr>
-        <w:t>43</w:t>
-      </w:r>
-      <w:bookmarkEnd w:id="130"/>
-      <w:r>
-        <w:rPr>
-          <w:noProof/>
-        </w:rPr>
-        <w:fldChar w:fldCharType="end"/>
+        <w:t xml:space="preserve"> – Diagrama de força cortante da viga isostática</w:t>
       </w:r>
     </w:p>
     <w:p>
@@ -30409,11 +29836,11 @@
       <w:pPr>
         <w:pStyle w:val="Ttulo2"/>
       </w:pPr>
-      <w:bookmarkStart w:id="131" w:name="_Toc150620233"/>
+      <w:bookmarkStart w:id="130" w:name="_Toc150620233"/>
       <w:r>
         <w:t>Resultados do Estudo de Caso 2</w:t>
       </w:r>
-      <w:bookmarkEnd w:id="131"/>
+      <w:bookmarkEnd w:id="130"/>
     </w:p>
     <w:p>
       <w:r>
@@ -30444,37 +29871,27 @@
         <w:pStyle w:val="Legenda"/>
         <w:keepNext/>
       </w:pPr>
+      <w:bookmarkStart w:id="131" w:name="_Toc150620336"/>
       <w:bookmarkStart w:id="132" w:name="_Ref149401070"/>
-      <w:bookmarkStart w:id="133" w:name="_Toc150620336"/>
       <w:r>
         <w:t xml:space="preserve">Figura </w:t>
       </w:r>
-      <w:r>
-        <w:fldChar w:fldCharType="begin"/>
-      </w:r>
-      <w:r>
-        <w:instrText xml:space="preserve"> SEQ Figura \* </w:instrText>
-      </w:r>
-      <w:r>
-        <w:instrText xml:space="preserve">ARABIC </w:instrText>
-      </w:r>
-      <w:r>
-        <w:fldChar w:fldCharType="separate"/>
-      </w:r>
+      <w:fldSimple w:instr=" SEQ Figura \* ARABIC ">
+        <w:r>
+          <w:rPr>
+            <w:noProof/>
+          </w:rPr>
+          <w:t>44</w:t>
+        </w:r>
+        <w:bookmarkEnd w:id="131"/>
+      </w:fldSimple>
+      <w:bookmarkEnd w:id="132"/>
       <w:r>
         <w:rPr>
           <w:noProof/>
         </w:rPr>
-        <w:t>44</w:t>
-      </w:r>
-      <w:bookmarkEnd w:id="133"/>
-      <w:r>
-        <w:rPr>
-          <w:noProof/>
-        </w:rPr>
-        <w:fldChar w:fldCharType="end"/>
-      </w:r>
-      <w:bookmarkEnd w:id="132"/>
+        <w:t xml:space="preserve"> – Modelo da viga hiperestática estudada</w:t>
+      </w:r>
     </w:p>
     <w:p>
       <w:pPr>
@@ -30534,66 +29951,41 @@
     <w:p>
       <w:r>
         <w:lastRenderedPageBreak/>
-        <w:t xml:space="preserve">Primeiramente foi desenhada a viga em questão (em azul), desenhando também os pilares (em amarelo) que servirão de apoio para a viga, como mostra a </w:t>
-      </w:r>
-      <w:r>
-        <w:fldChar w:fldCharType="begin"/>
-      </w:r>
-      <w:r>
-        <w:instrText xml:space="preserve"> REF _Ref149401070 \h </w:instrText>
-      </w:r>
-      <w:r>
-        <w:fldChar w:fldCharType="separate"/>
-      </w:r>
+        <w:t>Primeiramente foi desenhada a viga em questão (em azul), desenhando também os pilares (em amarelo) que servirão de apoio para a viga, como mostra a</w:t>
+      </w:r>
+      <w:r>
+        <w:t xml:space="preserve"> figura 44</w:t>
+      </w:r>
+      <w:r>
+        <w:t>.</w:t>
+      </w:r>
+    </w:p>
+    <w:p/>
+    <w:p>
+      <w:pPr>
+        <w:pStyle w:val="Figura"/>
+      </w:pPr>
+      <w:bookmarkStart w:id="133" w:name="_Toc150620337"/>
+      <w:bookmarkStart w:id="134" w:name="_Ref149401291"/>
       <w:r>
         <w:t xml:space="preserve">Figura </w:t>
       </w:r>
+      <w:fldSimple w:instr=" SEQ Figura \* ARABIC ">
+        <w:r>
+          <w:rPr>
+            <w:noProof/>
+          </w:rPr>
+          <w:t>45</w:t>
+        </w:r>
+        <w:bookmarkEnd w:id="133"/>
+      </w:fldSimple>
+      <w:bookmarkEnd w:id="134"/>
       <w:r>
         <w:rPr>
           <w:noProof/>
         </w:rPr>
-        <w:t>47</w:t>
-      </w:r>
-      <w:r>
-        <w:fldChar w:fldCharType="end"/>
-      </w:r>
-      <w:r>
-        <w:t>.</w:t>
-      </w:r>
-    </w:p>
-    <w:p/>
-    <w:p>
-      <w:pPr>
-        <w:pStyle w:val="Figura"/>
-      </w:pPr>
-      <w:bookmarkStart w:id="134" w:name="_Ref149401291"/>
-      <w:bookmarkStart w:id="135" w:name="_Toc150620337"/>
-      <w:r>
-        <w:t xml:space="preserve">Figura </w:t>
-      </w:r>
-      <w:r>
-        <w:fldChar w:fldCharType="begin"/>
-      </w:r>
-      <w:r>
-        <w:instrText xml:space="preserve"> SEQ Figura \* ARABIC </w:instrText>
-      </w:r>
-      <w:r>
-        <w:fldChar w:fldCharType="separate"/>
-      </w:r>
-      <w:r>
-        <w:rPr>
-          <w:noProof/>
-        </w:rPr>
-        <w:t>45</w:t>
-      </w:r>
-      <w:bookmarkEnd w:id="135"/>
-      <w:r>
-        <w:rPr>
-          <w:noProof/>
-        </w:rPr>
-        <w:fldChar w:fldCharType="end"/>
-      </w:r>
-      <w:bookmarkEnd w:id="134"/>
+        <w:t xml:space="preserve"> – Apoios da viga hiperestática estudada</w:t>
+      </w:r>
     </w:p>
     <w:p>
       <w:pPr>
@@ -30658,28 +30050,10 @@
         <w:t xml:space="preserve"> e</w:t>
       </w:r>
       <w:r>
-        <w:t xml:space="preserve"> os demais apoios móveis, como mostra a </w:t>
-      </w:r>
-      <w:r>
-        <w:fldChar w:fldCharType="begin"/>
-      </w:r>
-      <w:r>
-        <w:instrText xml:space="preserve"> REF _Ref149401291 \h </w:instrText>
-      </w:r>
-      <w:r>
-        <w:fldChar w:fldCharType="separate"/>
-      </w:r>
-      <w:r>
-        <w:t xml:space="preserve">Figura </w:t>
-      </w:r>
-      <w:r>
-        <w:rPr>
-          <w:noProof/>
-        </w:rPr>
-        <w:t>48</w:t>
-      </w:r>
-      <w:r>
-        <w:fldChar w:fldCharType="end"/>
+        <w:t xml:space="preserve"> os demais apoios móveis, como mostra a</w:t>
+      </w:r>
+      <w:r>
+        <w:t xml:space="preserve"> figura 45</w:t>
       </w:r>
       <w:r>
         <w:t>.</w:t>
@@ -30691,35 +30065,28 @@
         <w:pStyle w:val="Legenda"/>
         <w:keepNext/>
       </w:pPr>
+      <w:bookmarkStart w:id="135" w:name="_Toc150620338"/>
       <w:bookmarkStart w:id="136" w:name="_Ref149401852"/>
-      <w:bookmarkStart w:id="137" w:name="_Toc150620338"/>
       <w:r>
         <w:lastRenderedPageBreak/>
         <w:t xml:space="preserve">Figura </w:t>
       </w:r>
-      <w:r>
-        <w:fldChar w:fldCharType="begin"/>
-      </w:r>
-      <w:r>
-        <w:instrText xml:space="preserve"> SEQ Figura \* ARABIC </w:instrText>
-      </w:r>
-      <w:r>
-        <w:fldChar w:fldCharType="separate"/>
-      </w:r>
+      <w:fldSimple w:instr=" SEQ Figura \* ARABIC ">
+        <w:r>
+          <w:rPr>
+            <w:noProof/>
+          </w:rPr>
+          <w:t>46</w:t>
+        </w:r>
+        <w:bookmarkEnd w:id="135"/>
+      </w:fldSimple>
+      <w:bookmarkEnd w:id="136"/>
       <w:r>
         <w:rPr>
           <w:noProof/>
         </w:rPr>
-        <w:t>46</w:t>
-      </w:r>
-      <w:bookmarkEnd w:id="137"/>
-      <w:r>
-        <w:rPr>
-          <w:noProof/>
-        </w:rPr>
-        <w:fldChar w:fldCharType="end"/>
-      </w:r>
-      <w:bookmarkEnd w:id="136"/>
+        <w:t xml:space="preserve"> – Insersão dos carregamentos na viga hiperestática</w:t>
+      </w:r>
     </w:p>
     <w:p>
       <w:pPr>
@@ -30781,28 +30148,10 @@
         <w:t xml:space="preserve">Depois disso foram inseridos os carregamentos, e como pode ser visto na </w:t>
       </w:r>
       <w:r>
-        <w:fldChar w:fldCharType="begin"/>
-      </w:r>
-      <w:r>
-        <w:instrText xml:space="preserve"> REF _Ref149401852 \h </w:instrText>
-      </w:r>
-      <w:r>
-        <w:fldChar w:fldCharType="separate"/>
-      </w:r>
-      <w:r>
-        <w:t xml:space="preserve">Figura </w:t>
-      </w:r>
-      <w:r>
-        <w:rPr>
-          <w:noProof/>
-        </w:rPr>
-        <w:t>49</w:t>
-      </w:r>
-      <w:r>
-        <w:fldChar w:fldCharType="end"/>
-      </w:r>
-      <w:r>
-        <w:t xml:space="preserve"> as reações dos apoios são calculadas instantaneamente no momento da inserção dos carregamentos, e têm os mesmos valores obtidos no estudo de caso.</w:t>
+        <w:t xml:space="preserve">figura 46 </w:t>
+      </w:r>
+      <w:r>
+        <w:t>as reações dos apoios são calculadas instantaneamente no momento da inserção dos carregamentos, e têm os mesmos valores obtidos no estudo de caso.</w:t>
       </w:r>
     </w:p>
     <w:p/>
@@ -30811,34 +30160,27 @@
         <w:pStyle w:val="Legenda"/>
         <w:keepNext/>
       </w:pPr>
+      <w:bookmarkStart w:id="137" w:name="_Toc150620339"/>
       <w:bookmarkStart w:id="138" w:name="_Ref149402140"/>
-      <w:bookmarkStart w:id="139" w:name="_Toc150620339"/>
       <w:r>
         <w:t xml:space="preserve">Figura </w:t>
       </w:r>
-      <w:r>
-        <w:fldChar w:fldCharType="begin"/>
-      </w:r>
-      <w:r>
-        <w:instrText xml:space="preserve"> SEQ Figura \* ARABIC </w:instrText>
-      </w:r>
-      <w:r>
-        <w:fldChar w:fldCharType="separate"/>
-      </w:r>
+      <w:fldSimple w:instr=" SEQ Figura \* ARABIC ">
+        <w:r>
+          <w:rPr>
+            <w:noProof/>
+          </w:rPr>
+          <w:t>47</w:t>
+        </w:r>
+        <w:bookmarkEnd w:id="137"/>
+      </w:fldSimple>
+      <w:bookmarkEnd w:id="138"/>
       <w:r>
         <w:rPr>
           <w:noProof/>
         </w:rPr>
-        <w:t>47</w:t>
-      </w:r>
-      <w:bookmarkEnd w:id="139"/>
-      <w:r>
-        <w:rPr>
-          <w:noProof/>
-        </w:rPr>
-        <w:fldChar w:fldCharType="end"/>
-      </w:r>
-      <w:bookmarkEnd w:id="138"/>
+        <w:t xml:space="preserve"> – Equações de momento fletor da viga hiperestática</w:t>
+      </w:r>
     </w:p>
     <w:p>
       <w:pPr>
@@ -30897,28 +30239,10 @@
     <w:p>
       <w:r>
         <w:lastRenderedPageBreak/>
-        <w:t xml:space="preserve">Além disso, como pode ser visto na </w:t>
-      </w:r>
-      <w:r>
-        <w:fldChar w:fldCharType="begin"/>
-      </w:r>
-      <w:r>
-        <w:instrText xml:space="preserve"> REF _Ref149402140 \h </w:instrText>
-      </w:r>
-      <w:r>
-        <w:fldChar w:fldCharType="separate"/>
-      </w:r>
-      <w:r>
-        <w:t xml:space="preserve">Figura </w:t>
-      </w:r>
-      <w:r>
-        <w:rPr>
-          <w:noProof/>
-        </w:rPr>
-        <w:t>50</w:t>
-      </w:r>
-      <w:r>
-        <w:fldChar w:fldCharType="end"/>
+        <w:t>Além disso, como pode ser visto na</w:t>
+      </w:r>
+      <w:r>
+        <w:t xml:space="preserve"> figura 47</w:t>
       </w:r>
       <w:r>
         <w:t xml:space="preserve">, as equações de momento </w:t>
@@ -30938,31 +30262,24 @@
         <w:pStyle w:val="Legenda"/>
         <w:keepNext/>
       </w:pPr>
-      <w:bookmarkStart w:id="140" w:name="_Toc150620340"/>
+      <w:bookmarkStart w:id="139" w:name="_Toc150620340"/>
       <w:r>
         <w:t xml:space="preserve">Figura </w:t>
       </w:r>
-      <w:r>
-        <w:fldChar w:fldCharType="begin"/>
-      </w:r>
-      <w:r>
-        <w:instrText xml:space="preserve"> SEQ Figura \* ARABIC </w:instrText>
-      </w:r>
-      <w:r>
-        <w:fldChar w:fldCharType="separate"/>
-      </w:r>
+      <w:fldSimple w:instr=" SEQ Figura \* ARABIC ">
+        <w:r>
+          <w:rPr>
+            <w:noProof/>
+          </w:rPr>
+          <w:t>48</w:t>
+        </w:r>
+        <w:bookmarkEnd w:id="139"/>
+      </w:fldSimple>
       <w:r>
         <w:rPr>
           <w:noProof/>
         </w:rPr>
-        <w:t>48</w:t>
-      </w:r>
-      <w:bookmarkEnd w:id="140"/>
-      <w:r>
-        <w:rPr>
-          <w:noProof/>
-        </w:rPr>
-        <w:fldChar w:fldCharType="end"/>
+        <w:t xml:space="preserve"> – Equações de força cortante da viga hiperestática</w:t>
       </w:r>
     </w:p>
     <w:p>
@@ -31033,40 +30350,27 @@
         <w:pStyle w:val="Legenda"/>
         <w:keepNext/>
       </w:pPr>
-      <w:bookmarkStart w:id="141" w:name="_Ref149403052"/>
-      <w:bookmarkStart w:id="142" w:name="_Ref149403041"/>
-      <w:bookmarkStart w:id="143" w:name="_Toc150620341"/>
+      <w:bookmarkStart w:id="140" w:name="_Ref149403052"/>
+      <w:bookmarkStart w:id="141" w:name="_Ref149403041"/>
+      <w:bookmarkStart w:id="142" w:name="_Toc150620341"/>
       <w:r>
         <w:lastRenderedPageBreak/>
         <w:t xml:space="preserve">Figura </w:t>
       </w:r>
-      <w:r>
-        <w:fldChar w:fldCharType="begin"/>
-      </w:r>
-      <w:r>
-        <w:instrText xml:space="preserve"> SEQ Figura \* ARABIC </w:instrText>
-      </w:r>
-      <w:r>
-        <w:fldChar w:fldCharType="separate"/>
-      </w:r>
-      <w:r>
-        <w:rPr>
-          <w:noProof/>
-        </w:rPr>
-        <w:t>49</w:t>
-      </w:r>
-      <w:r>
-        <w:rPr>
-          <w:noProof/>
-        </w:rPr>
-        <w:fldChar w:fldCharType="end"/>
+      <w:fldSimple w:instr=" SEQ Figura \* ARABIC ">
+        <w:r>
+          <w:rPr>
+            <w:noProof/>
+          </w:rPr>
+          <w:t>49</w:t>
+        </w:r>
+      </w:fldSimple>
+      <w:bookmarkEnd w:id="140"/>
+      <w:r>
+        <w:t xml:space="preserve"> – Resultado do Sistema Principal</w:t>
       </w:r>
       <w:bookmarkEnd w:id="141"/>
-      <w:r>
-        <w:t xml:space="preserve"> – Resultado do Sistema Principal</w:t>
-      </w:r>
       <w:bookmarkEnd w:id="142"/>
-      <w:bookmarkEnd w:id="143"/>
     </w:p>
     <w:p>
       <w:pPr>
@@ -31150,28 +30454,10 @@
         <w:t xml:space="preserve">Como </w:t>
       </w:r>
       <w:r>
-        <w:t xml:space="preserve">é possível notar na </w:t>
-      </w:r>
-      <w:r>
-        <w:fldChar w:fldCharType="begin"/>
-      </w:r>
-      <w:r>
-        <w:instrText xml:space="preserve"> REF _Ref149403052 \h </w:instrText>
-      </w:r>
-      <w:r>
-        <w:fldChar w:fldCharType="separate"/>
-      </w:r>
-      <w:r>
-        <w:t xml:space="preserve">Figura </w:t>
-      </w:r>
-      <w:r>
-        <w:rPr>
-          <w:noProof/>
-        </w:rPr>
-        <w:t>52</w:t>
-      </w:r>
-      <w:r>
-        <w:fldChar w:fldCharType="end"/>
+        <w:t>é possível notar na</w:t>
+      </w:r>
+      <w:r>
+        <w:t xml:space="preserve"> figura 49</w:t>
       </w:r>
       <w:r>
         <w:t>, para o sistema principal, a equação de momento</w:t>
@@ -31219,38 +30505,25 @@
         <w:pStyle w:val="Legenda"/>
         <w:keepNext/>
       </w:pPr>
-      <w:bookmarkStart w:id="144" w:name="_Ref149479228"/>
-      <w:bookmarkStart w:id="145" w:name="_Toc150620342"/>
+      <w:bookmarkStart w:id="143" w:name="_Ref149479228"/>
+      <w:bookmarkStart w:id="144" w:name="_Toc150620342"/>
       <w:r>
         <w:lastRenderedPageBreak/>
         <w:t xml:space="preserve">Figura </w:t>
       </w:r>
-      <w:r>
-        <w:fldChar w:fldCharType="begin"/>
-      </w:r>
-      <w:r>
-        <w:instrText xml:space="preserve"> SEQ Figura \* ARABIC </w:instrText>
-      </w:r>
-      <w:r>
-        <w:fldChar w:fldCharType="separate"/>
-      </w:r>
-      <w:r>
-        <w:rPr>
-          <w:noProof/>
-        </w:rPr>
-        <w:t>50</w:t>
-      </w:r>
-      <w:r>
-        <w:rPr>
-          <w:noProof/>
-        </w:rPr>
-        <w:fldChar w:fldCharType="end"/>
+      <w:fldSimple w:instr=" SEQ Figura \* ARABIC ">
+        <w:r>
+          <w:rPr>
+            <w:noProof/>
+          </w:rPr>
+          <w:t>50</w:t>
+        </w:r>
+      </w:fldSimple>
+      <w:bookmarkEnd w:id="143"/>
+      <w:r>
+        <w:t xml:space="preserve"> – Resultado do Sistema Unitário 1</w:t>
       </w:r>
       <w:bookmarkEnd w:id="144"/>
-      <w:r>
-        <w:t xml:space="preserve"> – Resultado do Sistema Unitário 1</w:t>
-      </w:r>
-      <w:bookmarkEnd w:id="145"/>
     </w:p>
     <w:p>
       <w:pPr>
@@ -31329,28 +30602,7 @@
         <w:t>Como é possível notar na</w:t>
       </w:r>
       <w:r>
-        <w:t xml:space="preserve"> </w:t>
-      </w:r>
-      <w:r>
-        <w:fldChar w:fldCharType="begin"/>
-      </w:r>
-      <w:r>
-        <w:instrText xml:space="preserve"> REF _Ref149479228 \h </w:instrText>
-      </w:r>
-      <w:r>
-        <w:fldChar w:fldCharType="separate"/>
-      </w:r>
-      <w:r>
-        <w:t xml:space="preserve">Figura </w:t>
-      </w:r>
-      <w:r>
-        <w:rPr>
-          <w:noProof/>
-        </w:rPr>
-        <w:t>53</w:t>
-      </w:r>
-      <w:r>
-        <w:fldChar w:fldCharType="end"/>
+        <w:t xml:space="preserve"> figura 50</w:t>
       </w:r>
       <w:r>
         <w:t xml:space="preserve">, </w:t>
@@ -31374,44 +30626,31 @@
         <w:pStyle w:val="Legenda"/>
         <w:keepNext/>
       </w:pPr>
-      <w:bookmarkStart w:id="146" w:name="_Ref149404808"/>
-      <w:bookmarkStart w:id="147" w:name="_Toc150620343"/>
+      <w:bookmarkStart w:id="145" w:name="_Ref149404808"/>
+      <w:bookmarkStart w:id="146" w:name="_Toc150620343"/>
       <w:r>
         <w:lastRenderedPageBreak/>
         <w:t xml:space="preserve">Figura </w:t>
       </w:r>
-      <w:r>
-        <w:fldChar w:fldCharType="begin"/>
-      </w:r>
-      <w:r>
-        <w:instrText xml:space="preserve"> SEQ Figura \* ARABIC </w:instrText>
-      </w:r>
-      <w:r>
-        <w:fldChar w:fldCharType="separate"/>
-      </w:r>
-      <w:r>
-        <w:rPr>
-          <w:noProof/>
-        </w:rPr>
-        <w:t>51</w:t>
-      </w:r>
-      <w:r>
-        <w:rPr>
-          <w:noProof/>
-        </w:rPr>
-        <w:fldChar w:fldCharType="end"/>
+      <w:fldSimple w:instr=" SEQ Figura \* ARABIC ">
+        <w:r>
+          <w:rPr>
+            <w:noProof/>
+          </w:rPr>
+          <w:t>51</w:t>
+        </w:r>
+      </w:fldSimple>
+      <w:bookmarkEnd w:id="145"/>
+      <w:r>
+        <w:t xml:space="preserve"> – Resultado </w:t>
+      </w:r>
+      <w:r>
+        <w:t>do Sistema U</w:t>
+      </w:r>
+      <w:r>
+        <w:t>nitário 2</w:t>
       </w:r>
       <w:bookmarkEnd w:id="146"/>
-      <w:r>
-        <w:t xml:space="preserve"> – Resultado </w:t>
-      </w:r>
-      <w:r>
-        <w:t>do Sistema U</w:t>
-      </w:r>
-      <w:r>
-        <w:t>nitário 2</w:t>
-      </w:r>
-      <w:bookmarkEnd w:id="147"/>
     </w:p>
     <w:p>
       <w:pPr>
@@ -31487,28 +30726,10 @@
     </w:p>
     <w:p>
       <w:r>
-        <w:t xml:space="preserve">Como é possível notar na </w:t>
-      </w:r>
-      <w:r>
-        <w:fldChar w:fldCharType="begin"/>
-      </w:r>
-      <w:r>
-        <w:instrText xml:space="preserve"> REF _Ref149404808 \h </w:instrText>
-      </w:r>
-      <w:r>
-        <w:fldChar w:fldCharType="separate"/>
-      </w:r>
-      <w:r>
-        <w:t xml:space="preserve">Figura </w:t>
-      </w:r>
-      <w:r>
-        <w:rPr>
-          <w:noProof/>
-        </w:rPr>
-        <w:t>53</w:t>
-      </w:r>
-      <w:r>
-        <w:fldChar w:fldCharType="end"/>
+        <w:t>Como é possível notar na</w:t>
+      </w:r>
+      <w:r>
+        <w:t xml:space="preserve"> figura 51</w:t>
       </w:r>
       <w:r>
         <w:t>, os resultados de equação de moment</w:t>
@@ -31557,11 +30778,11 @@
       <w:pPr>
         <w:pStyle w:val="Ttulo2"/>
       </w:pPr>
-      <w:bookmarkStart w:id="148" w:name="_Toc150620234"/>
+      <w:bookmarkStart w:id="147" w:name="_Toc150620234"/>
       <w:r>
         <w:t>Outros resultados pertinentes</w:t>
       </w:r>
-      <w:bookmarkEnd w:id="148"/>
+      <w:bookmarkEnd w:id="147"/>
     </w:p>
     <w:p>
       <w:r>
@@ -31592,40 +30813,27 @@
         <w:pStyle w:val="Legenda"/>
         <w:keepNext/>
       </w:pPr>
-      <w:bookmarkStart w:id="149" w:name="_Ref149487478"/>
-      <w:bookmarkStart w:id="150" w:name="_Ref149487466"/>
-      <w:bookmarkStart w:id="151" w:name="_Toc150620344"/>
+      <w:bookmarkStart w:id="148" w:name="_Ref149487478"/>
+      <w:bookmarkStart w:id="149" w:name="_Ref149487466"/>
+      <w:bookmarkStart w:id="150" w:name="_Toc150620344"/>
       <w:r>
         <w:lastRenderedPageBreak/>
         <w:t xml:space="preserve">Figura </w:t>
       </w:r>
-      <w:r>
-        <w:fldChar w:fldCharType="begin"/>
-      </w:r>
-      <w:r>
-        <w:instrText xml:space="preserve"> SEQ Figura \* ARABIC </w:instrText>
-      </w:r>
-      <w:r>
-        <w:fldChar w:fldCharType="separate"/>
-      </w:r>
-      <w:r>
-        <w:rPr>
-          <w:noProof/>
-        </w:rPr>
-        <w:t>52</w:t>
-      </w:r>
-      <w:r>
-        <w:rPr>
-          <w:noProof/>
-        </w:rPr>
-        <w:fldChar w:fldCharType="end"/>
+      <w:fldSimple w:instr=" SEQ Figura \* ARABIC ">
+        <w:r>
+          <w:rPr>
+            <w:noProof/>
+          </w:rPr>
+          <w:t>52</w:t>
+        </w:r>
+      </w:fldSimple>
+      <w:bookmarkEnd w:id="148"/>
+      <w:r>
+        <w:t xml:space="preserve"> – Interface do aplicativo</w:t>
       </w:r>
       <w:bookmarkEnd w:id="149"/>
-      <w:r>
-        <w:t xml:space="preserve"> – Interface do aplicativo</w:t>
-      </w:r>
       <w:bookmarkEnd w:id="150"/>
-      <w:bookmarkEnd w:id="151"/>
     </w:p>
     <w:p>
       <w:pPr>
@@ -31691,28 +30899,10 @@
         <w:t>Com o propósito de demonstrar as funcionalidades da vista tridimensional, foi desenvolvido um modelo hipotético de uma estrutura</w:t>
       </w:r>
       <w:r>
-        <w:t xml:space="preserve"> composta por pilares (amarelo) e vigas (azul). A interface do aplicativo pode ser vista na </w:t>
-      </w:r>
-      <w:r>
-        <w:fldChar w:fldCharType="begin"/>
-      </w:r>
-      <w:r>
-        <w:instrText xml:space="preserve"> REF _Ref149487478 \h </w:instrText>
-      </w:r>
-      <w:r>
-        <w:fldChar w:fldCharType="separate"/>
-      </w:r>
-      <w:r>
-        <w:t xml:space="preserve">Figura </w:t>
-      </w:r>
-      <w:r>
-        <w:rPr>
-          <w:noProof/>
-        </w:rPr>
-        <w:t>55</w:t>
-      </w:r>
-      <w:r>
-        <w:fldChar w:fldCharType="end"/>
+        <w:t xml:space="preserve"> composta por pilares (amarelo) e vigas (azul). A interface do aplicativo pode ser vista na</w:t>
+      </w:r>
+      <w:r>
+        <w:t xml:space="preserve"> figura 52</w:t>
       </w:r>
       <w:r>
         <w:t>.</w:t>
@@ -31779,44 +30969,28 @@
         <w:pStyle w:val="Legenda"/>
         <w:keepNext/>
       </w:pPr>
-      <w:bookmarkStart w:id="152" w:name="_Ref149489089"/>
-      <w:bookmarkStart w:id="153" w:name="_Toc150620345"/>
+      <w:bookmarkStart w:id="151" w:name="_Ref149489089"/>
+      <w:bookmarkStart w:id="152" w:name="_Toc150620345"/>
       <w:r>
         <w:lastRenderedPageBreak/>
         <w:t xml:space="preserve">Figura </w:t>
       </w:r>
-      <w:r>
-        <w:fldChar w:fldCharType="begin"/>
-      </w:r>
-      <w:r>
-        <w:instrText xml:space="preserve"> SEQ Figura \* AR</w:instrText>
-      </w:r>
-      <w:r>
-        <w:instrText xml:space="preserve">ABIC </w:instrText>
-      </w:r>
-      <w:r>
-        <w:fldChar w:fldCharType="separate"/>
-      </w:r>
-      <w:r>
-        <w:rPr>
-          <w:noProof/>
-        </w:rPr>
-        <w:t>53</w:t>
-      </w:r>
-      <w:r>
-        <w:rPr>
-          <w:noProof/>
-        </w:rPr>
-        <w:fldChar w:fldCharType="end"/>
+      <w:fldSimple w:instr=" SEQ Figura \* ARABIC ">
+        <w:r>
+          <w:rPr>
+            <w:noProof/>
+          </w:rPr>
+          <w:t>53</w:t>
+        </w:r>
+      </w:fldSimple>
+      <w:bookmarkEnd w:id="151"/>
+      <w:r>
+        <w:t xml:space="preserve"> – </w:t>
+      </w:r>
+      <w:r>
+        <w:t>Cargas provenientes de outras estruturas</w:t>
       </w:r>
       <w:bookmarkEnd w:id="152"/>
-      <w:r>
-        <w:t xml:space="preserve"> – </w:t>
-      </w:r>
-      <w:r>
-        <w:t>Cargas provenientes de outras estruturas</w:t>
-      </w:r>
-      <w:bookmarkEnd w:id="153"/>
     </w:p>
     <w:p>
       <w:pPr>
@@ -31878,93 +31052,62 @@
     <w:p/>
     <w:p>
       <w:r>
-        <w:t xml:space="preserve">No diagrama de corpo livre também são mostradas as relações da estrutura em questão com outras estruturas, como mostra a </w:t>
-      </w:r>
-      <w:r>
-        <w:fldChar w:fldCharType="begin"/>
-      </w:r>
-      <w:r>
-        <w:instrText xml:space="preserve"> REF _Ref149489089 \h </w:instrText>
-      </w:r>
-      <w:r>
-        <w:fldChar w:fldCharType="separate"/>
-      </w:r>
+        <w:t>No diagrama de corpo livre também são mostradas as relações da estrutura em questão com outras estruturas, como mostra a</w:t>
+      </w:r>
+      <w:r>
+        <w:t xml:space="preserve"> figura 53</w:t>
+      </w:r>
+      <w:r>
+        <w:t xml:space="preserve">, </w:t>
+      </w:r>
+      <w:r>
+        <w:t>que mostra uma viga genérica</w:t>
+      </w:r>
+      <w:r>
+        <w:t xml:space="preserve"> chamada de “V1”</w:t>
+      </w:r>
+      <w:r>
+        <w:t xml:space="preserve">, </w:t>
+      </w:r>
+      <w:r>
+        <w:t>onde aparece um retângulo azul com a legenda “V2”, indicando que a carga vertical de 5kN provém da viga “V2”. Esta relação pode ser alterada clicando sobr</w:t>
+      </w:r>
+      <w:r>
+        <w:t>e a legenda e mudando alterando a relação entre estrutura apoiada e estrutura de apoio.</w:t>
+      </w:r>
+    </w:p>
+    <w:p/>
+    <w:p>
+      <w:pPr>
+        <w:pStyle w:val="Figura"/>
+      </w:pPr>
+      <w:bookmarkStart w:id="153" w:name="_Ref149490820"/>
+      <w:bookmarkStart w:id="154" w:name="_Toc150620346"/>
       <w:r>
         <w:t xml:space="preserve">Figura </w:t>
       </w:r>
-      <w:r>
-        <w:rPr>
-          <w:noProof/>
-        </w:rPr>
-        <w:t>56</w:t>
-      </w:r>
-      <w:r>
-        <w:fldChar w:fldCharType="end"/>
-      </w:r>
-      <w:r>
-        <w:t xml:space="preserve">, </w:t>
-      </w:r>
-      <w:r>
-        <w:t>que mostra uma viga genérica</w:t>
-      </w:r>
-      <w:r>
-        <w:t xml:space="preserve"> chamada de “V1”</w:t>
-      </w:r>
-      <w:r>
-        <w:t xml:space="preserve">, </w:t>
-      </w:r>
-      <w:r>
-        <w:t>onde aparece um retângulo azul com a legenda “V2”, indicando que a carga vertical de 5kN provém da viga “V2”. Esta relação pode ser alterada clicando sobr</w:t>
-      </w:r>
-      <w:r>
-        <w:t>e a legenda e mudando alterando a relação entre estrutura apoiada e estrutura de apoio.</w:t>
-      </w:r>
-    </w:p>
-    <w:p/>
-    <w:p>
-      <w:pPr>
-        <w:pStyle w:val="Figura"/>
-      </w:pPr>
-      <w:bookmarkStart w:id="154" w:name="_Ref149490820"/>
-      <w:bookmarkStart w:id="155" w:name="_Toc150620346"/>
-      <w:r>
-        <w:t xml:space="preserve">Figura </w:t>
-      </w:r>
-      <w:r>
-        <w:fldChar w:fldCharType="begin"/>
-      </w:r>
-      <w:r>
-        <w:instrText xml:space="preserve"> SEQ Figura \* ARABIC </w:instrText>
-      </w:r>
-      <w:r>
-        <w:fldChar w:fldCharType="separate"/>
-      </w:r>
-      <w:r>
-        <w:rPr>
-          <w:noProof/>
-        </w:rPr>
-        <w:t>54</w:t>
-      </w:r>
-      <w:r>
-        <w:rPr>
-          <w:noProof/>
-        </w:rPr>
-        <w:fldChar w:fldCharType="end"/>
+      <w:fldSimple w:instr=" SEQ Figura \* ARABIC ">
+        <w:r>
+          <w:rPr>
+            <w:noProof/>
+          </w:rPr>
+          <w:t>54</w:t>
+        </w:r>
+      </w:fldSimple>
+      <w:bookmarkEnd w:id="153"/>
+      <w:r>
+        <w:t xml:space="preserve"> </w:t>
+      </w:r>
+      <w:r>
+        <w:t>–</w:t>
+      </w:r>
+      <w:r>
+        <w:t xml:space="preserve"> </w:t>
+      </w:r>
+      <w:r>
+        <w:t>Apoios provenientes de outras estruturas</w:t>
       </w:r>
       <w:bookmarkEnd w:id="154"/>
-      <w:r>
-        <w:t xml:space="preserve"> </w:t>
-      </w:r>
-      <w:r>
-        <w:t>–</w:t>
-      </w:r>
-      <w:r>
-        <w:t xml:space="preserve"> </w:t>
-      </w:r>
-      <w:r>
-        <w:t>Apoios provenientes de outras estruturas</w:t>
-      </w:r>
-      <w:bookmarkEnd w:id="155"/>
     </w:p>
     <w:p>
       <w:pPr>
@@ -32027,29 +31170,13 @@
     </w:p>
     <w:p>
       <w:r>
-        <w:t xml:space="preserve">O mesmo ocorre quando a estrutura em questão é apoiada por outra do modelo, como mostra a </w:t>
-      </w:r>
-      <w:r>
-        <w:fldChar w:fldCharType="begin"/>
-      </w:r>
-      <w:r>
-        <w:instrText xml:space="preserve"> REF _Ref149490820 \h </w:instrText>
-      </w:r>
-      <w:r>
-        <w:fldChar w:fldCharType="separate"/>
-      </w:r>
-      <w:r>
-        <w:t xml:space="preserve">Figura </w:t>
-      </w:r>
-      <w:r>
-        <w:rPr>
-          <w:noProof/>
-        </w:rPr>
-        <w:t>57</w:t>
-      </w:r>
-      <w:r>
-        <w:fldChar w:fldCharType="end"/>
-      </w:r>
+        <w:t>O mesmo ocorre quando a estrutura em questão é apoiada por outra do modelo, como mostra a</w:t>
+      </w:r>
+      <w:r>
+        <w:t xml:space="preserve"> figura 54</w:t>
+      </w:r>
+      <w:bookmarkStart w:id="155" w:name="_GoBack"/>
+      <w:bookmarkEnd w:id="155"/>
       <w:r>
         <w:t>, que retrata uma viga genérica chamada de “V2”, onde é mostrado um retângulo azul com a legenda “V1”, que indica que a viga em questão é apoiada pela viga “V2”. Da mesma forma que no exemplo anterior, essa relação pode ser alterada ao clicar sobre o retângulo e selecionar o tipo de relação entre as est</w:t>
       </w:r>
@@ -32601,7 +31728,7 @@
           <w:rPr>
             <w:noProof/>
           </w:rPr>
-          <w:t>34</w:t>
+          <w:t>84</w:t>
         </w:r>
         <w:r>
           <w:fldChar w:fldCharType="end"/>
@@ -34295,7 +33422,7 @@
 </file>
 
 <file path=customXml/itemProps1.xml><?xml version="1.0" encoding="utf-8"?>
-<ds:datastoreItem xmlns:ds="http://schemas.openxmlformats.org/officeDocument/2006/customXml" ds:itemID="{7F6EF024-4BC2-4885-B721-77865EA594E8}">
+<ds:datastoreItem xmlns:ds="http://schemas.openxmlformats.org/officeDocument/2006/customXml" ds:itemID="{66391D2C-F331-48EF-B33F-1150A7F63A28}">
   <ds:schemaRefs>
     <ds:schemaRef ds:uri="http://schemas.openxmlformats.org/officeDocument/2006/bibliography"/>
   </ds:schemaRefs>

</xml_diff>

<commit_message>
atualizacao numero das paginas
</commit_message>
<xml_diff>
--- a/TCC.docx
+++ b/TCC.docx
@@ -1294,7 +1294,7 @@
             <w:noProof/>
             <w:webHidden/>
           </w:rPr>
-          <w:t>11</w:t>
+          <w:t>10</w:t>
         </w:r>
         <w:r>
           <w:rPr>
@@ -1365,7 +1365,7 @@
             <w:noProof/>
             <w:webHidden/>
           </w:rPr>
-          <w:t>18</w:t>
+          <w:t>16</w:t>
         </w:r>
         <w:r>
           <w:rPr>
@@ -1436,7 +1436,7 @@
             <w:noProof/>
             <w:webHidden/>
           </w:rPr>
-          <w:t>18</w:t>
+          <w:t>16</w:t>
         </w:r>
         <w:r>
           <w:rPr>
@@ -1507,7 +1507,7 @@
             <w:noProof/>
             <w:webHidden/>
           </w:rPr>
-          <w:t>19</w:t>
+          <w:t>17</w:t>
         </w:r>
         <w:r>
           <w:rPr>
@@ -1578,7 +1578,7 @@
             <w:noProof/>
             <w:webHidden/>
           </w:rPr>
-          <w:t>20</w:t>
+          <w:t>18</w:t>
         </w:r>
         <w:r>
           <w:rPr>
@@ -1649,7 +1649,7 @@
             <w:noProof/>
             <w:webHidden/>
           </w:rPr>
-          <w:t>21</w:t>
+          <w:t>19</w:t>
         </w:r>
         <w:r>
           <w:rPr>
@@ -1720,7 +1720,7 @@
             <w:noProof/>
             <w:webHidden/>
           </w:rPr>
-          <w:t>21</w:t>
+          <w:t>19</w:t>
         </w:r>
         <w:r>
           <w:rPr>
@@ -1791,7 +1791,7 @@
             <w:noProof/>
             <w:webHidden/>
           </w:rPr>
-          <w:t>22</w:t>
+          <w:t>20</w:t>
         </w:r>
         <w:r>
           <w:rPr>
@@ -1862,7 +1862,7 @@
             <w:noProof/>
             <w:webHidden/>
           </w:rPr>
-          <w:t>23</w:t>
+          <w:t>21</w:t>
         </w:r>
         <w:r>
           <w:rPr>
@@ -1933,7 +1933,7 @@
             <w:noProof/>
             <w:webHidden/>
           </w:rPr>
-          <w:t>24</w:t>
+          <w:t>22</w:t>
         </w:r>
         <w:r>
           <w:rPr>
@@ -2004,7 +2004,7 @@
             <w:noProof/>
             <w:webHidden/>
           </w:rPr>
-          <w:t>24</w:t>
+          <w:t>22</w:t>
         </w:r>
         <w:r>
           <w:rPr>
@@ -2075,7 +2075,7 @@
             <w:noProof/>
             <w:webHidden/>
           </w:rPr>
-          <w:t>25</w:t>
+          <w:t>23</w:t>
         </w:r>
         <w:r>
           <w:rPr>
@@ -2146,7 +2146,7 @@
             <w:noProof/>
             <w:webHidden/>
           </w:rPr>
-          <w:t>25</w:t>
+          <w:t>23</w:t>
         </w:r>
         <w:r>
           <w:rPr>
@@ -2217,7 +2217,7 @@
             <w:noProof/>
             <w:webHidden/>
           </w:rPr>
-          <w:t>26</w:t>
+          <w:t>24</w:t>
         </w:r>
         <w:r>
           <w:rPr>
@@ -2288,7 +2288,7 @@
             <w:noProof/>
             <w:webHidden/>
           </w:rPr>
-          <w:t>27</w:t>
+          <w:t>25</w:t>
         </w:r>
         <w:r>
           <w:rPr>
@@ -2359,7 +2359,7 @@
             <w:noProof/>
             <w:webHidden/>
           </w:rPr>
-          <w:t>29</w:t>
+          <w:t>27</w:t>
         </w:r>
         <w:r>
           <w:rPr>
@@ -2430,7 +2430,7 @@
             <w:noProof/>
             <w:webHidden/>
           </w:rPr>
-          <w:t>29</w:t>
+          <w:t>27</w:t>
         </w:r>
         <w:r>
           <w:rPr>
@@ -2501,7 +2501,7 @@
             <w:noProof/>
             <w:webHidden/>
           </w:rPr>
-          <w:t>30</w:t>
+          <w:t>28</w:t>
         </w:r>
         <w:r>
           <w:rPr>
@@ -2572,7 +2572,7 @@
             <w:noProof/>
             <w:webHidden/>
           </w:rPr>
-          <w:t>32</w:t>
+          <w:t>30</w:t>
         </w:r>
         <w:r>
           <w:rPr>
@@ -2643,7 +2643,7 @@
             <w:noProof/>
             <w:webHidden/>
           </w:rPr>
-          <w:t>35</w:t>
+          <w:t>33</w:t>
         </w:r>
         <w:r>
           <w:rPr>
@@ -2714,7 +2714,7 @@
             <w:noProof/>
             <w:webHidden/>
           </w:rPr>
-          <w:t>37</w:t>
+          <w:t>35</w:t>
         </w:r>
         <w:r>
           <w:rPr>
@@ -2785,7 +2785,7 @@
             <w:noProof/>
             <w:webHidden/>
           </w:rPr>
-          <w:t>38</w:t>
+          <w:t>36</w:t>
         </w:r>
         <w:r>
           <w:rPr>
@@ -2856,7 +2856,7 @@
             <w:noProof/>
             <w:webHidden/>
           </w:rPr>
-          <w:t>49</w:t>
+          <w:t>47</w:t>
         </w:r>
         <w:r>
           <w:rPr>
@@ -2927,7 +2927,7 @@
             <w:noProof/>
             <w:webHidden/>
           </w:rPr>
-          <w:t>50</w:t>
+          <w:t>48</w:t>
         </w:r>
         <w:r>
           <w:rPr>
@@ -2998,7 +2998,7 @@
             <w:noProof/>
             <w:webHidden/>
           </w:rPr>
-          <w:t>51</w:t>
+          <w:t>49</w:t>
         </w:r>
         <w:r>
           <w:rPr>
@@ -3069,7 +3069,7 @@
             <w:noProof/>
             <w:webHidden/>
           </w:rPr>
-          <w:t>52</w:t>
+          <w:t>50</w:t>
         </w:r>
         <w:r>
           <w:rPr>
@@ -3140,7 +3140,7 @@
             <w:noProof/>
             <w:webHidden/>
           </w:rPr>
-          <w:t>62</w:t>
+          <w:t>60</w:t>
         </w:r>
         <w:r>
           <w:rPr>
@@ -3211,7 +3211,7 @@
             <w:noProof/>
             <w:webHidden/>
           </w:rPr>
-          <w:t>63</w:t>
+          <w:t>61</w:t>
         </w:r>
         <w:r>
           <w:rPr>
@@ -3282,7 +3282,7 @@
             <w:noProof/>
             <w:webHidden/>
           </w:rPr>
-          <w:t>64</w:t>
+          <w:t>62</w:t>
         </w:r>
         <w:r>
           <w:rPr>
@@ -3353,7 +3353,7 @@
             <w:noProof/>
             <w:webHidden/>
           </w:rPr>
-          <w:t>64</w:t>
+          <w:t>62</w:t>
         </w:r>
         <w:r>
           <w:rPr>
@@ -3424,7 +3424,7 @@
             <w:noProof/>
             <w:webHidden/>
           </w:rPr>
-          <w:t>65</w:t>
+          <w:t>63</w:t>
         </w:r>
         <w:r>
           <w:rPr>
@@ -3495,7 +3495,7 @@
             <w:noProof/>
             <w:webHidden/>
           </w:rPr>
-          <w:t>65</w:t>
+          <w:t>63</w:t>
         </w:r>
         <w:r>
           <w:rPr>
@@ -3566,7 +3566,7 @@
             <w:noProof/>
             <w:webHidden/>
           </w:rPr>
-          <w:t>66</w:t>
+          <w:t>64</w:t>
         </w:r>
         <w:r>
           <w:rPr>
@@ -3637,7 +3637,7 @@
             <w:noProof/>
             <w:webHidden/>
           </w:rPr>
-          <w:t>67</w:t>
+          <w:t>65</w:t>
         </w:r>
         <w:r>
           <w:rPr>
@@ -3708,7 +3708,7 @@
             <w:noProof/>
             <w:webHidden/>
           </w:rPr>
-          <w:t>68</w:t>
+          <w:t>66</w:t>
         </w:r>
         <w:r>
           <w:rPr>
@@ -3779,7 +3779,7 @@
             <w:noProof/>
             <w:webHidden/>
           </w:rPr>
-          <w:t>69</w:t>
+          <w:t>67</w:t>
         </w:r>
         <w:r>
           <w:rPr>
@@ -3850,7 +3850,7 @@
             <w:noProof/>
             <w:webHidden/>
           </w:rPr>
-          <w:t>70</w:t>
+          <w:t>68</w:t>
         </w:r>
         <w:r>
           <w:rPr>
@@ -3921,7 +3921,7 @@
             <w:noProof/>
             <w:webHidden/>
           </w:rPr>
-          <w:t>71</w:t>
+          <w:t>69</w:t>
         </w:r>
         <w:r>
           <w:rPr>
@@ -3992,7 +3992,7 @@
             <w:noProof/>
             <w:webHidden/>
           </w:rPr>
-          <w:t>72</w:t>
+          <w:t>70</w:t>
         </w:r>
         <w:r>
           <w:rPr>
@@ -4063,7 +4063,7 @@
             <w:noProof/>
             <w:webHidden/>
           </w:rPr>
-          <w:t>72</w:t>
+          <w:t>70</w:t>
         </w:r>
         <w:r>
           <w:rPr>
@@ -4134,7 +4134,7 @@
             <w:noProof/>
             <w:webHidden/>
           </w:rPr>
-          <w:t>73</w:t>
+          <w:t>71</w:t>
         </w:r>
         <w:r>
           <w:rPr>
@@ -4205,7 +4205,7 @@
             <w:noProof/>
             <w:webHidden/>
           </w:rPr>
-          <w:t>73</w:t>
+          <w:t>71</w:t>
         </w:r>
         <w:r>
           <w:rPr>
@@ -4276,7 +4276,7 @@
             <w:noProof/>
             <w:webHidden/>
           </w:rPr>
-          <w:t>74</w:t>
+          <w:t>72</w:t>
         </w:r>
         <w:r>
           <w:rPr>
@@ -4347,7 +4347,7 @@
             <w:noProof/>
             <w:webHidden/>
           </w:rPr>
-          <w:t>74</w:t>
+          <w:t>72</w:t>
         </w:r>
         <w:r>
           <w:rPr>
@@ -4418,7 +4418,7 @@
             <w:noProof/>
             <w:webHidden/>
           </w:rPr>
-          <w:t>75</w:t>
+          <w:t>73</w:t>
         </w:r>
         <w:r>
           <w:rPr>
@@ -4489,7 +4489,7 @@
             <w:noProof/>
             <w:webHidden/>
           </w:rPr>
-          <w:t>76</w:t>
+          <w:t>74</w:t>
         </w:r>
         <w:r>
           <w:rPr>
@@ -4560,7 +4560,7 @@
             <w:noProof/>
             <w:webHidden/>
           </w:rPr>
-          <w:t>76</w:t>
+          <w:t>74</w:t>
         </w:r>
         <w:r>
           <w:rPr>
@@ -4631,7 +4631,7 @@
             <w:noProof/>
             <w:webHidden/>
           </w:rPr>
-          <w:t>77</w:t>
+          <w:t>75</w:t>
         </w:r>
         <w:r>
           <w:rPr>
@@ -4702,7 +4702,7 @@
             <w:noProof/>
             <w:webHidden/>
           </w:rPr>
-          <w:t>78</w:t>
+          <w:t>76</w:t>
         </w:r>
         <w:r>
           <w:rPr>
@@ -4773,7 +4773,7 @@
             <w:noProof/>
             <w:webHidden/>
           </w:rPr>
-          <w:t>79</w:t>
+          <w:t>77</w:t>
         </w:r>
         <w:r>
           <w:rPr>
@@ -4844,7 +4844,7 @@
             <w:noProof/>
             <w:webHidden/>
           </w:rPr>
-          <w:t>80</w:t>
+          <w:t>78</w:t>
         </w:r>
         <w:r>
           <w:rPr>
@@ -4915,7 +4915,7 @@
             <w:noProof/>
             <w:webHidden/>
           </w:rPr>
-          <w:t>81</w:t>
+          <w:t>79</w:t>
         </w:r>
         <w:r>
           <w:rPr>
@@ -4986,7 +4986,7 @@
             <w:noProof/>
             <w:webHidden/>
           </w:rPr>
-          <w:t>82</w:t>
+          <w:t>80</w:t>
         </w:r>
         <w:r>
           <w:rPr>
@@ -5057,7 +5057,7 @@
             <w:noProof/>
             <w:webHidden/>
           </w:rPr>
-          <w:t>82</w:t>
+          <w:t>80</w:t>
         </w:r>
         <w:r>
           <w:rPr>
@@ -33078,16 +33078,7 @@
         <w:t>Métodos de pesquisa</w:t>
       </w:r>
       <w:r>
-        <w:t>. 1ª</w:t>
-      </w:r>
-      <w:r>
-        <w:t xml:space="preserve"> ed</w:t>
-      </w:r>
-      <w:r>
-        <w:t>ição</w:t>
-      </w:r>
-      <w:r>
-        <w:t>. Porto Alegre: Editora da</w:t>
+        <w:t>. 1ª edição. Porto Alegre: Editora da</w:t>
       </w:r>
       <w:r>
         <w:t xml:space="preserve"> </w:t>
@@ -34460,6 +34451,7 @@
   <w:style w:type="character" w:default="1" w:styleId="Fontepargpadro">
     <w:name w:val="Default Paragraph Font"/>
     <w:uiPriority w:val="1"/>
+    <w:semiHidden/>
     <w:unhideWhenUsed/>
   </w:style>
   <w:style w:type="table" w:default="1" w:styleId="Tabelanormal">
@@ -35175,7 +35167,7 @@
 </file>
 
 <file path=customXml/itemProps1.xml><?xml version="1.0" encoding="utf-8"?>
-<ds:datastoreItem xmlns:ds="http://schemas.openxmlformats.org/officeDocument/2006/customXml" ds:itemID="{D290B0F6-290A-4066-AAA0-5E54BEA3C770}">
+<ds:datastoreItem xmlns:ds="http://schemas.openxmlformats.org/officeDocument/2006/customXml" ds:itemID="{B0CE8F76-E360-4D37-8332-74B3A126828F}">
   <ds:schemaRefs>
     <ds:schemaRef ds:uri="http://schemas.openxmlformats.org/officeDocument/2006/bibliography"/>
   </ds:schemaRefs>

</xml_diff>

<commit_message>
corrigido erro Structure -> Support
</commit_message>
<xml_diff>
--- a/TCC.docx
+++ b/TCC.docx
@@ -1,6 +1,6 @@
 
 <file path=word/document.xml><?xml version="1.0" encoding="utf-8"?>
-<w:document xmlns:wpc="http://schemas.microsoft.com/office/word/2010/wordprocessingCanvas" xmlns:cx="http://schemas.microsoft.com/office/drawing/2014/chartex" xmlns:cx1="http://schemas.microsoft.com/office/drawing/2015/9/8/chartex" xmlns:cx2="http://schemas.microsoft.com/office/drawing/2015/10/21/chartex" xmlns:cx3="http://schemas.microsoft.com/office/drawing/2016/5/9/chartex" xmlns:cx4="http://schemas.microsoft.com/office/drawing/2016/5/10/chartex" xmlns:cx5="http://schemas.microsoft.com/office/drawing/2016/5/11/chartex" xmlns:cx6="http://schemas.microsoft.com/office/drawing/2016/5/12/chartex" xmlns:cx7="http://schemas.microsoft.com/office/drawing/2016/5/13/chartex" xmlns:cx8="http://schemas.microsoft.com/office/drawing/2016/5/14/chartex" xmlns:mc="http://schemas.openxmlformats.org/markup-compatibility/2006" xmlns:aink="http://schemas.microsoft.com/office/drawing/2016/ink" xmlns:am3d="http://schemas.microsoft.com/office/drawing/2017/model3d" xmlns:o="urn:schemas-microsoft-com:office:office" xmlns:oel="http://schemas.microsoft.com/office/2019/extlst" xmlns:r="http://schemas.openxmlformats.org/officeDocument/2006/relationships" xmlns:m="http://schemas.openxmlformats.org/officeDocument/2006/math" xmlns:v="urn:schemas-microsoft-com:vml" xmlns:wp14="http://schemas.microsoft.com/office/word/2010/wordprocessingDrawing" xmlns:wp="http://schemas.openxmlformats.org/drawingml/2006/wordprocessingDrawing" xmlns:w10="urn:schemas-microsoft-com:office:word" xmlns:w="http://schemas.openxmlformats.org/wordprocessingml/2006/main" xmlns:w14="http://schemas.microsoft.com/office/word/2010/wordml" xmlns:w15="http://schemas.microsoft.com/office/word/2012/wordml" xmlns:w16cex="http://schemas.microsoft.com/office/word/2018/wordml/cex" xmlns:w16cid="http://schemas.microsoft.com/office/word/2016/wordml/cid" xmlns:w16="http://schemas.microsoft.com/office/word/2018/wordml" xmlns:w16sdtdh="http://schemas.microsoft.com/office/word/2020/wordml/sdtdatahash" xmlns:w16se="http://schemas.microsoft.com/office/word/2015/wordml/symex" xmlns:wpg="http://schemas.microsoft.com/office/word/2010/wordprocessingGroup" xmlns:wpi="http://schemas.microsoft.com/office/word/2010/wordprocessingInk" xmlns:wne="http://schemas.microsoft.com/office/word/2006/wordml" xmlns:wps="http://schemas.microsoft.com/office/word/2010/wordprocessingShape" mc:Ignorable="w14 w15 w16se w16cid w16 w16cex w16sdtdh wp14">
+<w:document xmlns:wpc="http://schemas.microsoft.com/office/word/2010/wordprocessingCanvas" xmlns:cx="http://schemas.microsoft.com/office/drawing/2014/chartex" xmlns:cx1="http://schemas.microsoft.com/office/drawing/2015/9/8/chartex" xmlns:cx2="http://schemas.microsoft.com/office/drawing/2015/10/21/chartex" xmlns:cx3="http://schemas.microsoft.com/office/drawing/2016/5/9/chartex" xmlns:cx4="http://schemas.microsoft.com/office/drawing/2016/5/10/chartex" xmlns:cx5="http://schemas.microsoft.com/office/drawing/2016/5/11/chartex" xmlns:cx6="http://schemas.microsoft.com/office/drawing/2016/5/12/chartex" xmlns:cx7="http://schemas.microsoft.com/office/drawing/2016/5/13/chartex" xmlns:cx8="http://schemas.microsoft.com/office/drawing/2016/5/14/chartex" xmlns:mc="http://schemas.openxmlformats.org/markup-compatibility/2006" xmlns:aink="http://schemas.microsoft.com/office/drawing/2016/ink" xmlns:am3d="http://schemas.microsoft.com/office/drawing/2017/model3d" xmlns:o="urn:schemas-microsoft-com:office:office" xmlns:r="http://schemas.openxmlformats.org/officeDocument/2006/relationships" xmlns:m="http://schemas.openxmlformats.org/officeDocument/2006/math" xmlns:v="urn:schemas-microsoft-com:vml" xmlns:wp14="http://schemas.microsoft.com/office/word/2010/wordprocessingDrawing" xmlns:wp="http://schemas.openxmlformats.org/drawingml/2006/wordprocessingDrawing" xmlns:w10="urn:schemas-microsoft-com:office:word" xmlns:w="http://schemas.openxmlformats.org/wordprocessingml/2006/main" xmlns:w14="http://schemas.microsoft.com/office/word/2010/wordml" xmlns:w15="http://schemas.microsoft.com/office/word/2012/wordml" xmlns:w16cex="http://schemas.microsoft.com/office/word/2018/wordml/cex" xmlns:w16cid="http://schemas.microsoft.com/office/word/2016/wordml/cid" xmlns:w16="http://schemas.microsoft.com/office/word/2018/wordml" xmlns:w16sdtdh="http://schemas.microsoft.com/office/word/2020/wordml/sdtdatahash" xmlns:w16se="http://schemas.microsoft.com/office/word/2015/wordml/symex" xmlns:wpg="http://schemas.microsoft.com/office/word/2010/wordprocessingGroup" xmlns:wpi="http://schemas.microsoft.com/office/word/2010/wordprocessingInk" xmlns:wne="http://schemas.microsoft.com/office/word/2006/wordml" xmlns:wps="http://schemas.microsoft.com/office/word/2010/wordprocessingShape" mc:Ignorable="w14 w15 w16se w16cid w16 w16cex w16sdtdh wp14">
   <w:body>
     <w:p>
       <w:pPr>
@@ -12702,15 +12702,7 @@
         <w:t xml:space="preserve"> </w:t>
       </w:r>
       <w:r>
-        <w:t xml:space="preserve">Estes últimos, a depender de sua intensidade podem comprometer a natureza do material de modo a </w:t>
-      </w:r>
-      <w:proofErr w:type="gramStart"/>
-      <w:r>
-        <w:t>leva-lo</w:t>
-      </w:r>
-      <w:proofErr w:type="gramEnd"/>
-      <w:r>
-        <w:t xml:space="preserve"> à sua degeneração e rompimento, causando assim o colapso da estrutura</w:t>
+        <w:t>Estes últimos, a depender de sua intensidade podem comprometer a natureza do material de modo a leva-lo à sua degeneração e rompimento, causando assim o colapso da estrutura</w:t>
       </w:r>
       <w:r>
         <w:t xml:space="preserve"> (Martha, 2013</w:t>
@@ -12891,15 +12883,7 @@
         <w:t>n</w:t>
       </w:r>
       <w:r>
-        <w:t xml:space="preserve"> </w:t>
-      </w:r>
-      <w:proofErr w:type="gramStart"/>
-      <w:r>
-        <w:t>equações resolvível</w:t>
-      </w:r>
-      <w:proofErr w:type="gramEnd"/>
-      <w:r>
-        <w:t>, onde as incógnitas são os valores das reações retiradas da viga original.</w:t>
+        <w:t xml:space="preserve"> equações resolvível, onde as incógnitas são os valores das reações retiradas da viga original.</w:t>
       </w:r>
     </w:p>
     <w:p>
@@ -12945,15 +12929,7 @@
         <w:t xml:space="preserve"> da estrutura</w:t>
       </w:r>
       <w:r>
-        <w:t xml:space="preserve"> podem ser geradas inúmeras estruturas redundantes, e, por conseguinte </w:t>
-      </w:r>
-      <w:proofErr w:type="gramStart"/>
-      <w:r>
-        <w:t>um grande número de equações</w:t>
-      </w:r>
-      <w:proofErr w:type="gramEnd"/>
-      <w:r>
-        <w:t xml:space="preserve"> de compatibilidade tornando inviável a resolução manual do problema.</w:t>
+        <w:t xml:space="preserve"> podem ser geradas inúmeras estruturas redundantes, e, por conseguinte um grande número de equações de compatibilidade tornando inviável a resolução manual do problema.</w:t>
       </w:r>
     </w:p>
     <w:p>
@@ -12996,15 +12972,7 @@
     </w:p>
     <w:p>
       <w:r>
-        <w:t xml:space="preserve">Isso pode ser um grande obstáculo, já que pequenos erros acumulados podem comprometer o </w:t>
-      </w:r>
-      <w:proofErr w:type="gramStart"/>
-      <w:r>
-        <w:t>resultado final</w:t>
-      </w:r>
-      <w:proofErr w:type="gramEnd"/>
-      <w:r>
-        <w:t>, além de serem difíceis de serem detectados em processos de cálculo que muitas vezes podem ser longos e repetitivos.</w:t>
+        <w:t>Isso pode ser um grande obstáculo, já que pequenos erros acumulados podem comprometer o resultado final, além de serem difíceis de serem detectados em processos de cálculo que muitas vezes podem ser longos e repetitivos.</w:t>
       </w:r>
     </w:p>
     <w:p>
@@ -13396,15 +13364,7 @@
     </w:p>
     <w:p>
       <w:r>
-        <w:t xml:space="preserve">Eles podem ser classificados de três formas a depender de sua natureza e grau de restrição de movimento, sendo elas Apoios Móveis Apoios Fixos, </w:t>
-      </w:r>
-      <w:proofErr w:type="gramStart"/>
-      <w:r>
-        <w:t>e Engaste</w:t>
-      </w:r>
-      <w:proofErr w:type="gramEnd"/>
-      <w:r>
-        <w:t>.</w:t>
+        <w:t>Eles podem ser classificados de três formas a depender de sua natureza e grau de restrição de movimento, sendo elas Apoios Móveis Apoios Fixos, e Engaste.</w:t>
       </w:r>
     </w:p>
     <w:p>
@@ -13986,15 +13946,7 @@
         <w:t xml:space="preserve">. Ao </w:t>
       </w:r>
       <w:r>
-        <w:t xml:space="preserve">considerar </w:t>
-      </w:r>
-      <w:proofErr w:type="gramStart"/>
-      <w:r>
-        <w:t>um estrutura separada</w:t>
-      </w:r>
-      <w:proofErr w:type="gramEnd"/>
-      <w:r>
-        <w:t xml:space="preserve"> das outras partes do sistema, as forças externas são aquelas que podem ser substituídas sobre as açõ</w:t>
+        <w:t>considerar um estrutura separada das outras partes do sistema, as forças externas são aquelas que podem ser substituídas sobre as açõ</w:t>
       </w:r>
       <w:r>
         <w:t>es das partes sobre a estrutura.</w:t>
@@ -15886,15 +15838,7 @@
         <w:t xml:space="preserve">normal </w:t>
       </w:r>
       <w:r>
-        <w:t xml:space="preserve">de tração é o sentido desta força, que no caso da compressão ela se dirige para dentro da peça, </w:t>
-      </w:r>
-      <w:proofErr w:type="gramStart"/>
-      <w:r>
-        <w:t>enquanto que</w:t>
-      </w:r>
-      <w:proofErr w:type="gramEnd"/>
-      <w:r>
-        <w:t xml:space="preserve"> no caso da tração ela se dirige para fora da mesma</w:t>
+        <w:t>de tração é o sentido desta força, que no caso da compressão ela se dirige para dentro da peça, enquanto que no caso da tração ela se dirige para fora da mesma</w:t>
       </w:r>
       <w:r>
         <w:t xml:space="preserve">, como mostra a </w:t>
@@ -17531,19 +17475,11 @@
         </w:rPr>
         <w:t xml:space="preserve"> é a somatória das decomposiç</w:t>
       </w:r>
-      <w:proofErr w:type="spellStart"/>
-      <w:r>
-        <w:rPr>
-          <w:rFonts w:eastAsiaTheme="minorEastAsia"/>
-        </w:rPr>
-        <w:t>ões</w:t>
-      </w:r>
-      <w:proofErr w:type="spellEnd"/>
-      <w:r>
-        <w:rPr>
-          <w:rFonts w:eastAsiaTheme="minorEastAsia"/>
-        </w:rPr>
-        <w:t xml:space="preserve"> das forças no eixo y e </w:t>
+      <w:r>
+        <w:rPr>
+          <w:rFonts w:eastAsiaTheme="minorEastAsia"/>
+        </w:rPr>
+        <w:t xml:space="preserve">ões das forças no eixo y e </w:t>
       </w:r>
       <m:oMath>
         <m:r>
@@ -17603,15 +17539,7 @@
         <w:t xml:space="preserve"> </w:t>
       </w:r>
       <w:r>
-        <w:t xml:space="preserve">As estruturas hipostáticas são instáveis, enquanto as isostáticas e hiperestáticas são estáveis, a diferença entre estas </w:t>
-      </w:r>
-      <w:proofErr w:type="gramStart"/>
-      <w:r>
-        <w:t>duas últimas reside</w:t>
-      </w:r>
-      <w:proofErr w:type="gramEnd"/>
-      <w:r>
-        <w:t xml:space="preserve"> no fato de que, no caso das estruturas isostáticas é possível determinar os esforços internos utilizando as três equações de equilíbrio estudadas anteriormente, enquanto que para determina-los em uma estrutura hiperestática </w:t>
+        <w:t xml:space="preserve">As estruturas hipostáticas são instáveis, enquanto as isostáticas e hiperestáticas são estáveis, a diferença entre estas duas últimas reside no fato de que, no caso das estruturas isostáticas é possível determinar os esforços internos utilizando as três equações de equilíbrio estudadas anteriormente, enquanto que para determina-los em uma estrutura hiperestática </w:t>
       </w:r>
       <w:r>
         <w:t>as equações</w:t>
@@ -17736,19 +17664,11 @@
         </w:rPr>
         <w:t>, o que causa uma aceleraç</w:t>
       </w:r>
-      <w:proofErr w:type="spellStart"/>
-      <w:r>
-        <w:rPr>
-          <w:rFonts w:eastAsiaTheme="minorEastAsia"/>
-        </w:rPr>
-        <w:t>ão</w:t>
-      </w:r>
-      <w:proofErr w:type="spellEnd"/>
-      <w:r>
-        <w:rPr>
-          <w:rFonts w:eastAsiaTheme="minorEastAsia"/>
-        </w:rPr>
-        <w:t xml:space="preserve"> horizontal na estrutura.</w:t>
+      <w:r>
+        <w:rPr>
+          <w:rFonts w:eastAsiaTheme="minorEastAsia"/>
+        </w:rPr>
+        <w:t>ão horizontal na estrutura.</w:t>
       </w:r>
     </w:p>
     <w:p/>
@@ -17880,19 +17800,11 @@
           <w:rFonts w:eastAsiaTheme="minorEastAsia"/>
         </w:rPr>
       </w:pPr>
-      <w:proofErr w:type="gramStart"/>
-      <w:r>
-        <w:rPr>
-          <w:rFonts w:eastAsiaTheme="minorEastAsia"/>
-        </w:rPr>
-        <w:t>E também</w:t>
-      </w:r>
-      <w:proofErr w:type="gramEnd"/>
-      <w:r>
-        <w:rPr>
-          <w:rFonts w:eastAsiaTheme="minorEastAsia"/>
-        </w:rPr>
-        <w:t xml:space="preserve"> a viga da</w:t>
+      <w:r>
+        <w:rPr>
+          <w:rFonts w:eastAsiaTheme="minorEastAsia"/>
+        </w:rPr>
+        <w:t>E também a viga da</w:t>
       </w:r>
       <w:r>
         <w:rPr>
@@ -18395,13 +18307,8 @@
         <w:t>Os diagramas de esforços internos fornecem uma informação visual de quais são os esforços máximos nas estruturas e onde eles ocorrem, permitindo aos projetistas</w:t>
       </w:r>
       <w:r>
-        <w:t xml:space="preserve"> </w:t>
-      </w:r>
-      <w:proofErr w:type="gramStart"/>
-      <w:r>
-        <w:t>saber</w:t>
-      </w:r>
-      <w:proofErr w:type="gramEnd"/>
+        <w:t xml:space="preserve"> saber</w:t>
+      </w:r>
       <w:r>
         <w:t xml:space="preserve"> quais </w:t>
       </w:r>
@@ -19285,15 +19192,7 @@
     </w:p>
     <w:p>
       <w:r>
-        <w:t xml:space="preserve">Quando um corpo é estático, ela deve satisfazer as equações de equilíbrio, ou seja, as forças externas e as tensões internas devem estar em equilíbrio entre si, </w:t>
-      </w:r>
-      <w:proofErr w:type="gramStart"/>
-      <w:r>
-        <w:t>e também</w:t>
-      </w:r>
-      <w:proofErr w:type="gramEnd"/>
-      <w:r>
-        <w:t xml:space="preserve"> deve satisfazer às equações de compatibilidade, o que quer dizer que os deslocamentos externos da estrutura devem ser compatíveis com as deformações internas (Martha</w:t>
+        <w:t>Quando um corpo é estático, ela deve satisfazer as equações de equilíbrio, ou seja, as forças externas e as tensões internas devem estar em equilíbrio entre si, e também deve satisfazer às equações de compatibilidade, o que quer dizer que os deslocamentos externos da estrutura devem ser compatíveis com as deformações internas (Martha</w:t>
       </w:r>
       <w:r>
         <w:t>, 2010</w:t>
@@ -22243,7 +22142,14 @@
         <w:rPr>
           <w:rFonts w:eastAsiaTheme="minorEastAsia"/>
         </w:rPr>
-        <w:t xml:space="preserve"> é o deslocamento no ponto i causado por R</w:t>
+        <w:t xml:space="preserve"> é o deslocamento no ponto i causado por </w:t>
+      </w:r>
+      <w:proofErr w:type="spellStart"/>
+      <w:r>
+        <w:rPr>
+          <w:rFonts w:eastAsiaTheme="minorEastAsia"/>
+        </w:rPr>
+        <w:t>R</w:t>
       </w:r>
       <w:r>
         <w:rPr>
@@ -22252,6 +22158,7 @@
         </w:rPr>
         <w:t>j</w:t>
       </w:r>
+      <w:proofErr w:type="spellEnd"/>
       <w:r>
         <w:rPr>
           <w:rFonts w:eastAsiaTheme="minorEastAsia"/>
@@ -25142,21 +25049,7 @@
         <w:rPr>
           <w:rFonts w:eastAsiaTheme="minorEastAsia"/>
         </w:rPr>
-        <w:t xml:space="preserve">na realização de operações elementares sobre a matriz aumentada, de modo que </w:t>
-      </w:r>
-      <w:proofErr w:type="gramStart"/>
-      <w:r>
-        <w:rPr>
-          <w:rFonts w:eastAsiaTheme="minorEastAsia"/>
-        </w:rPr>
-        <w:t>todos elementos</w:t>
-      </w:r>
-      <w:proofErr w:type="gramEnd"/>
-      <w:r>
-        <w:rPr>
-          <w:rFonts w:eastAsiaTheme="minorEastAsia"/>
-        </w:rPr>
-        <w:t xml:space="preserve"> nulos de cada linha da matriz escalonada estejam à esquerda dos elementos não-nulos. Estas operações são a troca da ordem das equações do sistema ou a substituição de uma linha da matriz aumentada pela sua soma com um múltiplo de outra linha do sistema, ou a substituição de uma linha pela soma de um m</w:t>
+        <w:t>na realização de operações elementares sobre a matriz aumentada, de modo que todos elementos nulos de cada linha da matriz escalonada estejam à esquerda dos elementos não-nulos. Estas operações são a troca da ordem das equações do sistema ou a substituição de uma linha da matriz aumentada pela sua soma com um múltiplo de outra linha do sistema, ou a substituição de uma linha pela soma de um m</w:t>
       </w:r>
       <w:r>
         <w:rPr>
@@ -25659,63 +25552,55 @@
         <w:t xml:space="preserve"> </w:t>
       </w:r>
       <w:r>
-        <w:t xml:space="preserve">o que oferece diversas vantagens, como a segurança de </w:t>
+        <w:t xml:space="preserve">o que oferece diversas vantagens, como a segurança de tipo, que evita </w:t>
+      </w:r>
+      <w:r>
+        <w:t>erros de tipagem, como somar um número inteiro com um caractere de texto, por exemplo</w:t>
+      </w:r>
+      <w:r>
+        <w:t>, oferecem melhor legibilidade e manutenção, já que permite que o programador saiba qual é o tipo de dado que está lidando, além de apresentar um melhor desempenho, já que não há uma sobrecarga de verificação</w:t>
+      </w:r>
+      <w:r>
+        <w:t xml:space="preserve"> dinâmica</w:t>
+      </w:r>
+      <w:r>
+        <w:t xml:space="preserve"> em tempo de execução, como ocorre em linguagens de tipagem dinâmica</w:t>
+      </w:r>
+      <w:r>
+        <w:t xml:space="preserve">, como </w:t>
+      </w:r>
+      <w:r>
+        <w:rPr>
+          <w:i/>
+        </w:rPr>
+        <w:t>Python</w:t>
+      </w:r>
+      <w:r>
+        <w:t xml:space="preserve"> e </w:t>
       </w:r>
       <w:proofErr w:type="spellStart"/>
       <w:r>
-        <w:t>tipo</w:t>
+        <w:rPr>
+          <w:i/>
+        </w:rPr>
+        <w:t>JavaScript</w:t>
       </w:r>
       <w:proofErr w:type="spellEnd"/>
       <w:r>
-        <w:t xml:space="preserve">, que evita </w:t>
-      </w:r>
-      <w:r>
-        <w:t>erros de tipagem, como somar um número inteiro com um caractere de texto, por exemplo</w:t>
-      </w:r>
-      <w:r>
-        <w:t>, oferecem melhor legibilidade e manutenção, já que permite que o programador saiba qual é o tipo de dado que está lidando, além de apresentar um melhor desempenho, já que não há uma sobrecarga de verificação</w:t>
-      </w:r>
-      <w:r>
-        <w:t xml:space="preserve"> dinâmica</w:t>
-      </w:r>
-      <w:r>
-        <w:t xml:space="preserve"> em tempo de execução, como ocorre em linguagens de tipagem dinâmica</w:t>
-      </w:r>
-      <w:r>
-        <w:t xml:space="preserve">, como </w:t>
-      </w:r>
-      <w:r>
-        <w:rPr>
-          <w:i/>
-        </w:rPr>
-        <w:t>Python</w:t>
-      </w:r>
-      <w:r>
-        <w:t xml:space="preserve"> e </w:t>
+        <w:t>, por exemplo</w:t>
+      </w:r>
+      <w:r>
+        <w:t xml:space="preserve"> </w:t>
+      </w:r>
+      <w:r>
+        <w:t>(</w:t>
       </w:r>
       <w:proofErr w:type="spellStart"/>
       <w:r>
-        <w:rPr>
-          <w:i/>
-        </w:rPr>
-        <w:t>JavaScript</w:t>
+        <w:t>Skeet</w:t>
       </w:r>
       <w:proofErr w:type="spellEnd"/>
       <w:r>
-        <w:t>, por exemplo</w:t>
-      </w:r>
-      <w:r>
-        <w:t xml:space="preserve"> </w:t>
-      </w:r>
-      <w:r>
-        <w:t>(</w:t>
-      </w:r>
-      <w:proofErr w:type="spellStart"/>
-      <w:r>
-        <w:t>Skeet</w:t>
-      </w:r>
-      <w:proofErr w:type="spellEnd"/>
-      <w:r>
         <w:t>, 2019)</w:t>
       </w:r>
       <w:r>
@@ -25745,15 +25630,7 @@
         <w:t>)</w:t>
       </w:r>
       <w:r>
-        <w:t xml:space="preserve">, um exemplo disto é a criação de um tipo de dados para as Vigas, onde é possível definir seus atributos, como comprimento, esforços internos </w:t>
-      </w:r>
-      <w:proofErr w:type="gramStart"/>
-      <w:r>
-        <w:t>e também</w:t>
-      </w:r>
-      <w:proofErr w:type="gramEnd"/>
-      <w:r>
-        <w:t xml:space="preserve"> seus comportamentos, c</w:t>
+        <w:t>, um exemplo disto é a criação de um tipo de dados para as Vigas, onde é possível definir seus atributos, como comprimento, esforços internos e também seus comportamentos, c</w:t>
       </w:r>
       <w:r>
         <w:t>omo a</w:t>
@@ -26297,13 +26174,19 @@
       <w:r>
         <w:t xml:space="preserve"> </w:t>
       </w:r>
+      <w:r>
+        <w:t>(</w:t>
+      </w:r>
       <w:proofErr w:type="spellStart"/>
       <w:r>
         <w:t>Ricarte</w:t>
       </w:r>
       <w:proofErr w:type="spellEnd"/>
       <w:r>
-        <w:t xml:space="preserve"> (2001)</w:t>
+        <w:t xml:space="preserve">, </w:t>
+      </w:r>
+      <w:r>
+        <w:t>2001)</w:t>
       </w:r>
       <w:r>
         <w:t>.</w:t>
@@ -26383,15 +26266,7 @@
     </w:p>
     <w:p>
       <w:r>
-        <w:t xml:space="preserve">As subclasses que estendem as superclasses herdam todas as características, métodos, propriedades e atributos definidos nas classes “mães”, possibilitando a reutilização de código, </w:t>
-      </w:r>
-      <w:proofErr w:type="gramStart"/>
-      <w:r>
-        <w:t>e também</w:t>
-      </w:r>
-      <w:proofErr w:type="gramEnd"/>
-      <w:r>
-        <w:t xml:space="preserve"> podem sobrescrever as características se necess</w:t>
+        <w:t>As subclasses que estendem as superclasses herdam todas as características, métodos, propriedades e atributos definidos nas classes “mães”, possibilitando a reutilização de código, e também podem sobrescrever as características se necess</w:t>
       </w:r>
       <w:r>
         <w:t>ário, além de</w:t>
@@ -26516,15 +26391,7 @@
     </w:p>
     <w:p>
       <w:r>
-        <w:t xml:space="preserve">O polimorfismo é uma característica da orientação a objetos que permite que uma subclasse possa invocar métodos definidos em uma </w:t>
-      </w:r>
-      <w:proofErr w:type="gramStart"/>
-      <w:r>
-        <w:t>superclasse</w:t>
-      </w:r>
-      <w:proofErr w:type="gramEnd"/>
-      <w:r>
-        <w:t xml:space="preserve"> mas com um comportamento diferente, ou seja, que os métodos definidos na classe mãe possam ser sobrescritos nas classes filhas, de modo que estas apresentem características únicas especificas para as classes</w:t>
+        <w:t>O polimorfismo é uma característica da orientação a objetos que permite que uma subclasse possa invocar métodos definidos em uma superclasse mas com um comportamento diferente, ou seja, que os métodos definidos na classe mãe possam ser sobrescritos nas classes filhas, de modo que estas apresentem características únicas especificas para as classes</w:t>
       </w:r>
       <w:r>
         <w:t xml:space="preserve"> (PET-Tele, 2009</w:t>
@@ -28271,15 +28138,7 @@
         <w:t>, que abstrai o conceito de uma posição tridimensional, onde no momento da instanciação de um objeto desta classe é preciso fornecer os parâmetros x, y e z. Internamente à estrutura da classe foram criados mecanismos que convertem estas posições tridimensionais em posições bidimensionais que serão efetivamente utilizadas pelo GDI+ para imp</w:t>
       </w:r>
       <w:r>
-        <w:t xml:space="preserve">rimir o </w:t>
-      </w:r>
-      <w:proofErr w:type="gramStart"/>
-      <w:r>
-        <w:t>resultado final</w:t>
-      </w:r>
-      <w:proofErr w:type="gramEnd"/>
-      <w:r>
-        <w:t xml:space="preserve"> na tela.</w:t>
+        <w:t>rimir o resultado final na tela.</w:t>
       </w:r>
     </w:p>
     <w:p>
@@ -28709,15 +28568,7 @@
         <w:t>zoom</w:t>
       </w:r>
       <w:r>
-        <w:t xml:space="preserve"> nos elementos gráficos </w:t>
-      </w:r>
-      <w:proofErr w:type="gramStart"/>
-      <w:r>
-        <w:t>e também</w:t>
-      </w:r>
-      <w:proofErr w:type="gramEnd"/>
-      <w:r>
-        <w:t xml:space="preserve"> deslocá-los pela tela do computador.</w:t>
+        <w:t xml:space="preserve"> nos elementos gráficos e também deslocá-los pela tela do computador.</w:t>
       </w:r>
     </w:p>
     <w:p>
@@ -28979,15 +28830,7 @@
       </w:r>
       <w:proofErr w:type="spellEnd"/>
       <w:r>
-        <w:t xml:space="preserve"> contém propriedades e métodos que são comuns para todos os outros apoios, como as posições tridimensionais no espaço, a posição no eixo da estrutura a qual pertence, as reações, que armazenam objetos do tipo carga pontual, </w:t>
-      </w:r>
-      <w:proofErr w:type="gramStart"/>
-      <w:r>
-        <w:t>e também</w:t>
-      </w:r>
-      <w:proofErr w:type="gramEnd"/>
-      <w:r>
-        <w:t xml:space="preserve"> ferramentas que permitem a interação com o usuário, como caixas de seleção e estado de selecionado e não-selecionado.</w:t>
+        <w:t xml:space="preserve"> contém propriedades e métodos que são comuns para todos os outros apoios, como as posições tridimensionais no espaço, a posição no eixo da estrutura a qual pertence, as reações, que armazenam objetos do tipo carga pontual, e também ferramentas que permitem a interação com o usuário, como caixas de seleção e estado de selecionado e não-selecionado.</w:t>
       </w:r>
     </w:p>
     <w:p>
@@ -29006,7 +28849,13 @@
         <w:rPr>
           <w:i/>
         </w:rPr>
-        <w:t>Structure</w:t>
+        <w:t>S</w:t>
+      </w:r>
+      <w:r>
+        <w:rPr>
+          <w:i/>
+        </w:rPr>
+        <w:t>upport</w:t>
       </w:r>
       <w:proofErr w:type="spellEnd"/>
       <w:r>
@@ -29769,15 +29618,7 @@
     </w:p>
     <w:p>
       <w:r>
-        <w:t xml:space="preserve">Para isso, em todas as entidades, sejam elas estruturas, apoios ou cargas, foram adicionadas funcionalidades de transcrição de suas propriedades no formato de notação de texto </w:t>
-      </w:r>
-      <w:proofErr w:type="gramStart"/>
-      <w:r>
-        <w:t>e também</w:t>
-      </w:r>
-      <w:proofErr w:type="gramEnd"/>
-      <w:r>
-        <w:t xml:space="preserve"> de instanciar novos objetos a partir de um arquivo já existente. Deste modo, o arquivo de salvamento pode ser gerado e interpretado de forma recursiva. </w:t>
+        <w:t xml:space="preserve">Para isso, em todas as entidades, sejam elas estruturas, apoios ou cargas, foram adicionadas funcionalidades de transcrição de suas propriedades no formato de notação de texto e também de instanciar novos objetos a partir de um arquivo já existente. Deste modo, o arquivo de salvamento pode ser gerado e interpretado de forma recursiva. </w:t>
       </w:r>
     </w:p>
     <w:p>
@@ -29788,15 +29629,7 @@
         <w:t>a ação de salvamento, o gerenciador de ambiente faz uma iteração por todas as instâncias de estruturas existentes no ambiente, que por sua vez fazem uma iteração por todos os</w:t>
       </w:r>
       <w:r>
-        <w:t xml:space="preserve"> apoios e esforços que contêm. Deste modo é gerado um arquivo contendo todas as informações daquela execução do aplicativo. </w:t>
-      </w:r>
-      <w:proofErr w:type="gramStart"/>
-      <w:r>
-        <w:t>O mesmo</w:t>
-      </w:r>
-      <w:proofErr w:type="gramEnd"/>
-      <w:r>
-        <w:t xml:space="preserve"> é feito no momento da leitura de um arquivo, e todas as entidades são geradas de forma recursiva e adicionadas ao ambiente de execução do aplicativo.</w:t>
+        <w:t xml:space="preserve"> apoios e esforços que contêm. Deste modo é gerado um arquivo contendo todas as informações daquela execução do aplicativo. O mesmo é feito no momento da leitura de um arquivo, e todas as entidades são geradas de forma recursiva e adicionadas ao ambiente de execução do aplicativo.</w:t>
       </w:r>
     </w:p>
     <w:p>
@@ -33713,7 +33546,13 @@
                 <w:rPr>
                   <w:rFonts w:ascii="Cambria Math" w:hAnsi="Cambria Math"/>
                 </w:rPr>
-                <m:t>-519,69</m:t>
+                <m:t>-</m:t>
+              </m:r>
+              <m:r>
+                <w:rPr>
+                  <w:rFonts w:ascii="Cambria Math" w:hAnsi="Cambria Math"/>
+                </w:rPr>
+                <m:t>519,69</m:t>
               </m:r>
             </m:num>
             <m:den>
@@ -36137,15 +35976,7 @@
         <w:t xml:space="preserve"> figura 47</w:t>
       </w:r>
       <w:r>
-        <w:t xml:space="preserve">, as equações de momento fletor também têm os </w:t>
-      </w:r>
-      <w:proofErr w:type="gramStart"/>
-      <w:r>
-        <w:t>mesmo valores</w:t>
-      </w:r>
-      <w:proofErr w:type="gramEnd"/>
-      <w:r>
-        <w:t xml:space="preserve"> encontrados no cálculo.</w:t>
+        <w:t>, as equações de momento fletor também têm os mesmo valores encontrados no cálculo.</w:t>
       </w:r>
     </w:p>
     <w:p/>
@@ -38180,21 +38011,7 @@
         <w:rPr>
           <w:b/>
         </w:rPr>
-        <w:t xml:space="preserve">Software para Análise Estrutural e Dinâmica, </w:t>
-      </w:r>
-      <w:proofErr w:type="gramStart"/>
-      <w:r>
-        <w:rPr>
-          <w:b/>
-        </w:rPr>
-        <w:t>Linear e Não-Linear</w:t>
-      </w:r>
-      <w:proofErr w:type="gramEnd"/>
-      <w:r>
-        <w:rPr>
-          <w:b/>
-        </w:rPr>
-        <w:t xml:space="preserve"> por Elementos Finitos</w:t>
+        <w:t>Software para Análise Estrutural e Dinâmica, Linear e Não-Linear por Elementos Finitos</w:t>
       </w:r>
       <w:r>
         <w:t>. Disponível em: &lt;https://multiplus.com/software/sap2000/index.html&gt;. Acesso em: jun. 2023.</w:t>
@@ -38345,7 +38162,7 @@
 </file>
 
 <file path=word/endnotes.xml><?xml version="1.0" encoding="utf-8"?>
-<w:endnotes xmlns:wpc="http://schemas.microsoft.com/office/word/2010/wordprocessingCanvas" xmlns:cx="http://schemas.microsoft.com/office/drawing/2014/chartex" xmlns:cx1="http://schemas.microsoft.com/office/drawing/2015/9/8/chartex" xmlns:cx2="http://schemas.microsoft.com/office/drawing/2015/10/21/chartex" xmlns:cx3="http://schemas.microsoft.com/office/drawing/2016/5/9/chartex" xmlns:cx4="http://schemas.microsoft.com/office/drawing/2016/5/10/chartex" xmlns:cx5="http://schemas.microsoft.com/office/drawing/2016/5/11/chartex" xmlns:cx6="http://schemas.microsoft.com/office/drawing/2016/5/12/chartex" xmlns:cx7="http://schemas.microsoft.com/office/drawing/2016/5/13/chartex" xmlns:cx8="http://schemas.microsoft.com/office/drawing/2016/5/14/chartex" xmlns:mc="http://schemas.openxmlformats.org/markup-compatibility/2006" xmlns:aink="http://schemas.microsoft.com/office/drawing/2016/ink" xmlns:am3d="http://schemas.microsoft.com/office/drawing/2017/model3d" xmlns:o="urn:schemas-microsoft-com:office:office" xmlns:oel="http://schemas.microsoft.com/office/2019/extlst" xmlns:r="http://schemas.openxmlformats.org/officeDocument/2006/relationships" xmlns:m="http://schemas.openxmlformats.org/officeDocument/2006/math" xmlns:v="urn:schemas-microsoft-com:vml" xmlns:wp14="http://schemas.microsoft.com/office/word/2010/wordprocessingDrawing" xmlns:wp="http://schemas.openxmlformats.org/drawingml/2006/wordprocessingDrawing" xmlns:w10="urn:schemas-microsoft-com:office:word" xmlns:w="http://schemas.openxmlformats.org/wordprocessingml/2006/main" xmlns:w14="http://schemas.microsoft.com/office/word/2010/wordml" xmlns:w15="http://schemas.microsoft.com/office/word/2012/wordml" xmlns:w16cex="http://schemas.microsoft.com/office/word/2018/wordml/cex" xmlns:w16cid="http://schemas.microsoft.com/office/word/2016/wordml/cid" xmlns:w16="http://schemas.microsoft.com/office/word/2018/wordml" xmlns:w16sdtdh="http://schemas.microsoft.com/office/word/2020/wordml/sdtdatahash" xmlns:w16se="http://schemas.microsoft.com/office/word/2015/wordml/symex" xmlns:wpg="http://schemas.microsoft.com/office/word/2010/wordprocessingGroup" xmlns:wpi="http://schemas.microsoft.com/office/word/2010/wordprocessingInk" xmlns:wne="http://schemas.microsoft.com/office/word/2006/wordml" xmlns:wps="http://schemas.microsoft.com/office/word/2010/wordprocessingShape" mc:Ignorable="w14 w15 w16se w16cid w16 w16cex w16sdtdh wp14">
+<w:endnotes xmlns:wpc="http://schemas.microsoft.com/office/word/2010/wordprocessingCanvas" xmlns:cx="http://schemas.microsoft.com/office/drawing/2014/chartex" xmlns:cx1="http://schemas.microsoft.com/office/drawing/2015/9/8/chartex" xmlns:cx2="http://schemas.microsoft.com/office/drawing/2015/10/21/chartex" xmlns:cx3="http://schemas.microsoft.com/office/drawing/2016/5/9/chartex" xmlns:cx4="http://schemas.microsoft.com/office/drawing/2016/5/10/chartex" xmlns:cx5="http://schemas.microsoft.com/office/drawing/2016/5/11/chartex" xmlns:cx6="http://schemas.microsoft.com/office/drawing/2016/5/12/chartex" xmlns:cx7="http://schemas.microsoft.com/office/drawing/2016/5/13/chartex" xmlns:cx8="http://schemas.microsoft.com/office/drawing/2016/5/14/chartex" xmlns:mc="http://schemas.openxmlformats.org/markup-compatibility/2006" xmlns:aink="http://schemas.microsoft.com/office/drawing/2016/ink" xmlns:am3d="http://schemas.microsoft.com/office/drawing/2017/model3d" xmlns:o="urn:schemas-microsoft-com:office:office" xmlns:r="http://schemas.openxmlformats.org/officeDocument/2006/relationships" xmlns:m="http://schemas.openxmlformats.org/officeDocument/2006/math" xmlns:v="urn:schemas-microsoft-com:vml" xmlns:wp14="http://schemas.microsoft.com/office/word/2010/wordprocessingDrawing" xmlns:wp="http://schemas.openxmlformats.org/drawingml/2006/wordprocessingDrawing" xmlns:w10="urn:schemas-microsoft-com:office:word" xmlns:w="http://schemas.openxmlformats.org/wordprocessingml/2006/main" xmlns:w14="http://schemas.microsoft.com/office/word/2010/wordml" xmlns:w15="http://schemas.microsoft.com/office/word/2012/wordml" xmlns:w16cex="http://schemas.microsoft.com/office/word/2018/wordml/cex" xmlns:w16cid="http://schemas.microsoft.com/office/word/2016/wordml/cid" xmlns:w16="http://schemas.microsoft.com/office/word/2018/wordml" xmlns:w16sdtdh="http://schemas.microsoft.com/office/word/2020/wordml/sdtdatahash" xmlns:w16se="http://schemas.microsoft.com/office/word/2015/wordml/symex" xmlns:wpg="http://schemas.microsoft.com/office/word/2010/wordprocessingGroup" xmlns:wpi="http://schemas.microsoft.com/office/word/2010/wordprocessingInk" xmlns:wne="http://schemas.microsoft.com/office/word/2006/wordml" xmlns:wps="http://schemas.microsoft.com/office/word/2010/wordprocessingShape" mc:Ignorable="w14 w15 w16se w16cid w16 w16cex w16sdtdh wp14">
   <w:endnote w:type="separator" w:id="-1">
     <w:p>
       <w:pPr>
@@ -38370,7 +38187,7 @@
 </file>
 
 <file path=word/footnotes.xml><?xml version="1.0" encoding="utf-8"?>
-<w:footnotes xmlns:wpc="http://schemas.microsoft.com/office/word/2010/wordprocessingCanvas" xmlns:cx="http://schemas.microsoft.com/office/drawing/2014/chartex" xmlns:cx1="http://schemas.microsoft.com/office/drawing/2015/9/8/chartex" xmlns:cx2="http://schemas.microsoft.com/office/drawing/2015/10/21/chartex" xmlns:cx3="http://schemas.microsoft.com/office/drawing/2016/5/9/chartex" xmlns:cx4="http://schemas.microsoft.com/office/drawing/2016/5/10/chartex" xmlns:cx5="http://schemas.microsoft.com/office/drawing/2016/5/11/chartex" xmlns:cx6="http://schemas.microsoft.com/office/drawing/2016/5/12/chartex" xmlns:cx7="http://schemas.microsoft.com/office/drawing/2016/5/13/chartex" xmlns:cx8="http://schemas.microsoft.com/office/drawing/2016/5/14/chartex" xmlns:mc="http://schemas.openxmlformats.org/markup-compatibility/2006" xmlns:aink="http://schemas.microsoft.com/office/drawing/2016/ink" xmlns:am3d="http://schemas.microsoft.com/office/drawing/2017/model3d" xmlns:o="urn:schemas-microsoft-com:office:office" xmlns:oel="http://schemas.microsoft.com/office/2019/extlst" xmlns:r="http://schemas.openxmlformats.org/officeDocument/2006/relationships" xmlns:m="http://schemas.openxmlformats.org/officeDocument/2006/math" xmlns:v="urn:schemas-microsoft-com:vml" xmlns:wp14="http://schemas.microsoft.com/office/word/2010/wordprocessingDrawing" xmlns:wp="http://schemas.openxmlformats.org/drawingml/2006/wordprocessingDrawing" xmlns:w10="urn:schemas-microsoft-com:office:word" xmlns:w="http://schemas.openxmlformats.org/wordprocessingml/2006/main" xmlns:w14="http://schemas.microsoft.com/office/word/2010/wordml" xmlns:w15="http://schemas.microsoft.com/office/word/2012/wordml" xmlns:w16cex="http://schemas.microsoft.com/office/word/2018/wordml/cex" xmlns:w16cid="http://schemas.microsoft.com/office/word/2016/wordml/cid" xmlns:w16="http://schemas.microsoft.com/office/word/2018/wordml" xmlns:w16sdtdh="http://schemas.microsoft.com/office/word/2020/wordml/sdtdatahash" xmlns:w16se="http://schemas.microsoft.com/office/word/2015/wordml/symex" xmlns:wpg="http://schemas.microsoft.com/office/word/2010/wordprocessingGroup" xmlns:wpi="http://schemas.microsoft.com/office/word/2010/wordprocessingInk" xmlns:wne="http://schemas.microsoft.com/office/word/2006/wordml" xmlns:wps="http://schemas.microsoft.com/office/word/2010/wordprocessingShape" mc:Ignorable="w14 w15 w16se w16cid w16 w16cex w16sdtdh wp14">
+<w:footnotes xmlns:wpc="http://schemas.microsoft.com/office/word/2010/wordprocessingCanvas" xmlns:cx="http://schemas.microsoft.com/office/drawing/2014/chartex" xmlns:cx1="http://schemas.microsoft.com/office/drawing/2015/9/8/chartex" xmlns:cx2="http://schemas.microsoft.com/office/drawing/2015/10/21/chartex" xmlns:cx3="http://schemas.microsoft.com/office/drawing/2016/5/9/chartex" xmlns:cx4="http://schemas.microsoft.com/office/drawing/2016/5/10/chartex" xmlns:cx5="http://schemas.microsoft.com/office/drawing/2016/5/11/chartex" xmlns:cx6="http://schemas.microsoft.com/office/drawing/2016/5/12/chartex" xmlns:cx7="http://schemas.microsoft.com/office/drawing/2016/5/13/chartex" xmlns:cx8="http://schemas.microsoft.com/office/drawing/2016/5/14/chartex" xmlns:mc="http://schemas.openxmlformats.org/markup-compatibility/2006" xmlns:aink="http://schemas.microsoft.com/office/drawing/2016/ink" xmlns:am3d="http://schemas.microsoft.com/office/drawing/2017/model3d" xmlns:o="urn:schemas-microsoft-com:office:office" xmlns:r="http://schemas.openxmlformats.org/officeDocument/2006/relationships" xmlns:m="http://schemas.openxmlformats.org/officeDocument/2006/math" xmlns:v="urn:schemas-microsoft-com:vml" xmlns:wp14="http://schemas.microsoft.com/office/word/2010/wordprocessingDrawing" xmlns:wp="http://schemas.openxmlformats.org/drawingml/2006/wordprocessingDrawing" xmlns:w10="urn:schemas-microsoft-com:office:word" xmlns:w="http://schemas.openxmlformats.org/wordprocessingml/2006/main" xmlns:w14="http://schemas.microsoft.com/office/word/2010/wordml" xmlns:w15="http://schemas.microsoft.com/office/word/2012/wordml" xmlns:w16cex="http://schemas.microsoft.com/office/word/2018/wordml/cex" xmlns:w16cid="http://schemas.microsoft.com/office/word/2016/wordml/cid" xmlns:w16="http://schemas.microsoft.com/office/word/2018/wordml" xmlns:w16sdtdh="http://schemas.microsoft.com/office/word/2020/wordml/sdtdatahash" xmlns:w16se="http://schemas.microsoft.com/office/word/2015/wordml/symex" xmlns:wpg="http://schemas.microsoft.com/office/word/2010/wordprocessingGroup" xmlns:wpi="http://schemas.microsoft.com/office/word/2010/wordprocessingInk" xmlns:wne="http://schemas.microsoft.com/office/word/2006/wordml" xmlns:wps="http://schemas.microsoft.com/office/word/2010/wordprocessingShape" mc:Ignorable="w14 w15 w16se w16cid w16 w16cex w16sdtdh wp14">
   <w:footnote w:type="separator" w:id="-1">
     <w:p>
       <w:pPr>
@@ -38395,7 +38212,7 @@
 </file>
 
 <file path=word/header1.xml><?xml version="1.0" encoding="utf-8"?>
-<w:hdr xmlns:wpc="http://schemas.microsoft.com/office/word/2010/wordprocessingCanvas" xmlns:cx="http://schemas.microsoft.com/office/drawing/2014/chartex" xmlns:cx1="http://schemas.microsoft.com/office/drawing/2015/9/8/chartex" xmlns:cx2="http://schemas.microsoft.com/office/drawing/2015/10/21/chartex" xmlns:cx3="http://schemas.microsoft.com/office/drawing/2016/5/9/chartex" xmlns:cx4="http://schemas.microsoft.com/office/drawing/2016/5/10/chartex" xmlns:cx5="http://schemas.microsoft.com/office/drawing/2016/5/11/chartex" xmlns:cx6="http://schemas.microsoft.com/office/drawing/2016/5/12/chartex" xmlns:cx7="http://schemas.microsoft.com/office/drawing/2016/5/13/chartex" xmlns:cx8="http://schemas.microsoft.com/office/drawing/2016/5/14/chartex" xmlns:mc="http://schemas.openxmlformats.org/markup-compatibility/2006" xmlns:aink="http://schemas.microsoft.com/office/drawing/2016/ink" xmlns:am3d="http://schemas.microsoft.com/office/drawing/2017/model3d" xmlns:o="urn:schemas-microsoft-com:office:office" xmlns:oel="http://schemas.microsoft.com/office/2019/extlst" xmlns:r="http://schemas.openxmlformats.org/officeDocument/2006/relationships" xmlns:m="http://schemas.openxmlformats.org/officeDocument/2006/math" xmlns:v="urn:schemas-microsoft-com:vml" xmlns:wp14="http://schemas.microsoft.com/office/word/2010/wordprocessingDrawing" xmlns:wp="http://schemas.openxmlformats.org/drawingml/2006/wordprocessingDrawing" xmlns:w10="urn:schemas-microsoft-com:office:word" xmlns:w="http://schemas.openxmlformats.org/wordprocessingml/2006/main" xmlns:w14="http://schemas.microsoft.com/office/word/2010/wordml" xmlns:w15="http://schemas.microsoft.com/office/word/2012/wordml" xmlns:w16cex="http://schemas.microsoft.com/office/word/2018/wordml/cex" xmlns:w16cid="http://schemas.microsoft.com/office/word/2016/wordml/cid" xmlns:w16="http://schemas.microsoft.com/office/word/2018/wordml" xmlns:w16sdtdh="http://schemas.microsoft.com/office/word/2020/wordml/sdtdatahash" xmlns:w16se="http://schemas.microsoft.com/office/word/2015/wordml/symex" xmlns:wpg="http://schemas.microsoft.com/office/word/2010/wordprocessingGroup" xmlns:wpi="http://schemas.microsoft.com/office/word/2010/wordprocessingInk" xmlns:wne="http://schemas.microsoft.com/office/word/2006/wordml" xmlns:wps="http://schemas.microsoft.com/office/word/2010/wordprocessingShape" mc:Ignorable="w14 w15 w16se w16cid w16 w16cex w16sdtdh wp14">
+<w:hdr xmlns:wpc="http://schemas.microsoft.com/office/word/2010/wordprocessingCanvas" xmlns:cx="http://schemas.microsoft.com/office/drawing/2014/chartex" xmlns:cx1="http://schemas.microsoft.com/office/drawing/2015/9/8/chartex" xmlns:cx2="http://schemas.microsoft.com/office/drawing/2015/10/21/chartex" xmlns:cx3="http://schemas.microsoft.com/office/drawing/2016/5/9/chartex" xmlns:cx4="http://schemas.microsoft.com/office/drawing/2016/5/10/chartex" xmlns:cx5="http://schemas.microsoft.com/office/drawing/2016/5/11/chartex" xmlns:cx6="http://schemas.microsoft.com/office/drawing/2016/5/12/chartex" xmlns:cx7="http://schemas.microsoft.com/office/drawing/2016/5/13/chartex" xmlns:cx8="http://schemas.microsoft.com/office/drawing/2016/5/14/chartex" xmlns:mc="http://schemas.openxmlformats.org/markup-compatibility/2006" xmlns:aink="http://schemas.microsoft.com/office/drawing/2016/ink" xmlns:am3d="http://schemas.microsoft.com/office/drawing/2017/model3d" xmlns:o="urn:schemas-microsoft-com:office:office" xmlns:r="http://schemas.openxmlformats.org/officeDocument/2006/relationships" xmlns:m="http://schemas.openxmlformats.org/officeDocument/2006/math" xmlns:v="urn:schemas-microsoft-com:vml" xmlns:wp14="http://schemas.microsoft.com/office/word/2010/wordprocessingDrawing" xmlns:wp="http://schemas.openxmlformats.org/drawingml/2006/wordprocessingDrawing" xmlns:w10="urn:schemas-microsoft-com:office:word" xmlns:w="http://schemas.openxmlformats.org/wordprocessingml/2006/main" xmlns:w14="http://schemas.microsoft.com/office/word/2010/wordml" xmlns:w15="http://schemas.microsoft.com/office/word/2012/wordml" xmlns:w16cex="http://schemas.microsoft.com/office/word/2018/wordml/cex" xmlns:w16cid="http://schemas.microsoft.com/office/word/2016/wordml/cid" xmlns:w16="http://schemas.microsoft.com/office/word/2018/wordml" xmlns:w16sdtdh="http://schemas.microsoft.com/office/word/2020/wordml/sdtdatahash" xmlns:w16se="http://schemas.microsoft.com/office/word/2015/wordml/symex" xmlns:wpg="http://schemas.microsoft.com/office/word/2010/wordprocessingGroup" xmlns:wpi="http://schemas.microsoft.com/office/word/2010/wordprocessingInk" xmlns:wne="http://schemas.microsoft.com/office/word/2006/wordml" xmlns:wps="http://schemas.microsoft.com/office/word/2010/wordprocessingShape" mc:Ignorable="w14 w15 w16se w16cid w16 w16cex w16sdtdh wp14">
   <w:p>
     <w:pPr>
       <w:pStyle w:val="Cabealho"/>
@@ -38412,7 +38229,7 @@
 </file>
 
 <file path=word/header2.xml><?xml version="1.0" encoding="utf-8"?>
-<w:hdr xmlns:wpc="http://schemas.microsoft.com/office/word/2010/wordprocessingCanvas" xmlns:cx="http://schemas.microsoft.com/office/drawing/2014/chartex" xmlns:cx1="http://schemas.microsoft.com/office/drawing/2015/9/8/chartex" xmlns:cx2="http://schemas.microsoft.com/office/drawing/2015/10/21/chartex" xmlns:cx3="http://schemas.microsoft.com/office/drawing/2016/5/9/chartex" xmlns:cx4="http://schemas.microsoft.com/office/drawing/2016/5/10/chartex" xmlns:cx5="http://schemas.microsoft.com/office/drawing/2016/5/11/chartex" xmlns:cx6="http://schemas.microsoft.com/office/drawing/2016/5/12/chartex" xmlns:cx7="http://schemas.microsoft.com/office/drawing/2016/5/13/chartex" xmlns:cx8="http://schemas.microsoft.com/office/drawing/2016/5/14/chartex" xmlns:mc="http://schemas.openxmlformats.org/markup-compatibility/2006" xmlns:aink="http://schemas.microsoft.com/office/drawing/2016/ink" xmlns:am3d="http://schemas.microsoft.com/office/drawing/2017/model3d" xmlns:o="urn:schemas-microsoft-com:office:office" xmlns:oel="http://schemas.microsoft.com/office/2019/extlst" xmlns:r="http://schemas.openxmlformats.org/officeDocument/2006/relationships" xmlns:m="http://schemas.openxmlformats.org/officeDocument/2006/math" xmlns:v="urn:schemas-microsoft-com:vml" xmlns:wp14="http://schemas.microsoft.com/office/word/2010/wordprocessingDrawing" xmlns:wp="http://schemas.openxmlformats.org/drawingml/2006/wordprocessingDrawing" xmlns:w10="urn:schemas-microsoft-com:office:word" xmlns:w="http://schemas.openxmlformats.org/wordprocessingml/2006/main" xmlns:w14="http://schemas.microsoft.com/office/word/2010/wordml" xmlns:w15="http://schemas.microsoft.com/office/word/2012/wordml" xmlns:w16cex="http://schemas.microsoft.com/office/word/2018/wordml/cex" xmlns:w16cid="http://schemas.microsoft.com/office/word/2016/wordml/cid" xmlns:w16="http://schemas.microsoft.com/office/word/2018/wordml" xmlns:w16sdtdh="http://schemas.microsoft.com/office/word/2020/wordml/sdtdatahash" xmlns:w16se="http://schemas.microsoft.com/office/word/2015/wordml/symex" xmlns:wpg="http://schemas.microsoft.com/office/word/2010/wordprocessingGroup" xmlns:wpi="http://schemas.microsoft.com/office/word/2010/wordprocessingInk" xmlns:wne="http://schemas.microsoft.com/office/word/2006/wordml" xmlns:wps="http://schemas.microsoft.com/office/word/2010/wordprocessingShape" mc:Ignorable="w14 w15 w16se w16cid w16 w16cex w16sdtdh wp14">
+<w:hdr xmlns:wpc="http://schemas.microsoft.com/office/word/2010/wordprocessingCanvas" xmlns:cx="http://schemas.microsoft.com/office/drawing/2014/chartex" xmlns:cx1="http://schemas.microsoft.com/office/drawing/2015/9/8/chartex" xmlns:cx2="http://schemas.microsoft.com/office/drawing/2015/10/21/chartex" xmlns:cx3="http://schemas.microsoft.com/office/drawing/2016/5/9/chartex" xmlns:cx4="http://schemas.microsoft.com/office/drawing/2016/5/10/chartex" xmlns:cx5="http://schemas.microsoft.com/office/drawing/2016/5/11/chartex" xmlns:cx6="http://schemas.microsoft.com/office/drawing/2016/5/12/chartex" xmlns:cx7="http://schemas.microsoft.com/office/drawing/2016/5/13/chartex" xmlns:cx8="http://schemas.microsoft.com/office/drawing/2016/5/14/chartex" xmlns:mc="http://schemas.openxmlformats.org/markup-compatibility/2006" xmlns:aink="http://schemas.microsoft.com/office/drawing/2016/ink" xmlns:am3d="http://schemas.microsoft.com/office/drawing/2017/model3d" xmlns:o="urn:schemas-microsoft-com:office:office" xmlns:r="http://schemas.openxmlformats.org/officeDocument/2006/relationships" xmlns:m="http://schemas.openxmlformats.org/officeDocument/2006/math" xmlns:v="urn:schemas-microsoft-com:vml" xmlns:wp14="http://schemas.microsoft.com/office/word/2010/wordprocessingDrawing" xmlns:wp="http://schemas.openxmlformats.org/drawingml/2006/wordprocessingDrawing" xmlns:w10="urn:schemas-microsoft-com:office:word" xmlns:w="http://schemas.openxmlformats.org/wordprocessingml/2006/main" xmlns:w14="http://schemas.microsoft.com/office/word/2010/wordml" xmlns:w15="http://schemas.microsoft.com/office/word/2012/wordml" xmlns:w16cex="http://schemas.microsoft.com/office/word/2018/wordml/cex" xmlns:w16cid="http://schemas.microsoft.com/office/word/2016/wordml/cid" xmlns:w16="http://schemas.microsoft.com/office/word/2018/wordml" xmlns:w16sdtdh="http://schemas.microsoft.com/office/word/2020/wordml/sdtdatahash" xmlns:w16se="http://schemas.microsoft.com/office/word/2015/wordml/symex" xmlns:wpg="http://schemas.microsoft.com/office/word/2010/wordprocessingGroup" xmlns:wpi="http://schemas.microsoft.com/office/word/2010/wordprocessingInk" xmlns:wne="http://schemas.microsoft.com/office/word/2006/wordml" xmlns:wps="http://schemas.microsoft.com/office/word/2010/wordprocessingShape" mc:Ignorable="w14 w15 w16se w16cid w16 w16cex w16sdtdh wp14">
   <w:sdt>
     <w:sdtPr>
       <w:id w:val="-1794662399"/>
@@ -38421,6 +38238,7 @@
         <w:docPartUnique/>
       </w:docPartObj>
     </w:sdtPr>
+    <w:sdtEndPr/>
     <w:sdtContent>
       <w:p>
         <w:pPr>
@@ -38458,7 +38276,7 @@
 </file>
 
 <file path=word/header3.xml><?xml version="1.0" encoding="utf-8"?>
-<w:hdr xmlns:wpc="http://schemas.microsoft.com/office/word/2010/wordprocessingCanvas" xmlns:cx="http://schemas.microsoft.com/office/drawing/2014/chartex" xmlns:cx1="http://schemas.microsoft.com/office/drawing/2015/9/8/chartex" xmlns:cx2="http://schemas.microsoft.com/office/drawing/2015/10/21/chartex" xmlns:cx3="http://schemas.microsoft.com/office/drawing/2016/5/9/chartex" xmlns:cx4="http://schemas.microsoft.com/office/drawing/2016/5/10/chartex" xmlns:cx5="http://schemas.microsoft.com/office/drawing/2016/5/11/chartex" xmlns:cx6="http://schemas.microsoft.com/office/drawing/2016/5/12/chartex" xmlns:cx7="http://schemas.microsoft.com/office/drawing/2016/5/13/chartex" xmlns:cx8="http://schemas.microsoft.com/office/drawing/2016/5/14/chartex" xmlns:mc="http://schemas.openxmlformats.org/markup-compatibility/2006" xmlns:aink="http://schemas.microsoft.com/office/drawing/2016/ink" xmlns:am3d="http://schemas.microsoft.com/office/drawing/2017/model3d" xmlns:o="urn:schemas-microsoft-com:office:office" xmlns:oel="http://schemas.microsoft.com/office/2019/extlst" xmlns:r="http://schemas.openxmlformats.org/officeDocument/2006/relationships" xmlns:m="http://schemas.openxmlformats.org/officeDocument/2006/math" xmlns:v="urn:schemas-microsoft-com:vml" xmlns:wp14="http://schemas.microsoft.com/office/word/2010/wordprocessingDrawing" xmlns:wp="http://schemas.openxmlformats.org/drawingml/2006/wordprocessingDrawing" xmlns:w10="urn:schemas-microsoft-com:office:word" xmlns:w="http://schemas.openxmlformats.org/wordprocessingml/2006/main" xmlns:w14="http://schemas.microsoft.com/office/word/2010/wordml" xmlns:w15="http://schemas.microsoft.com/office/word/2012/wordml" xmlns:w16cex="http://schemas.microsoft.com/office/word/2018/wordml/cex" xmlns:w16cid="http://schemas.microsoft.com/office/word/2016/wordml/cid" xmlns:w16="http://schemas.microsoft.com/office/word/2018/wordml" xmlns:w16sdtdh="http://schemas.microsoft.com/office/word/2020/wordml/sdtdatahash" xmlns:w16se="http://schemas.microsoft.com/office/word/2015/wordml/symex" xmlns:wpg="http://schemas.microsoft.com/office/word/2010/wordprocessingGroup" xmlns:wpi="http://schemas.microsoft.com/office/word/2010/wordprocessingInk" xmlns:wne="http://schemas.microsoft.com/office/word/2006/wordml" xmlns:wps="http://schemas.microsoft.com/office/word/2010/wordprocessingShape" mc:Ignorable="w14 w15 w16se w16cid w16 w16cex w16sdtdh wp14">
+<w:hdr xmlns:wpc="http://schemas.microsoft.com/office/word/2010/wordprocessingCanvas" xmlns:cx="http://schemas.microsoft.com/office/drawing/2014/chartex" xmlns:cx1="http://schemas.microsoft.com/office/drawing/2015/9/8/chartex" xmlns:cx2="http://schemas.microsoft.com/office/drawing/2015/10/21/chartex" xmlns:cx3="http://schemas.microsoft.com/office/drawing/2016/5/9/chartex" xmlns:cx4="http://schemas.microsoft.com/office/drawing/2016/5/10/chartex" xmlns:cx5="http://schemas.microsoft.com/office/drawing/2016/5/11/chartex" xmlns:cx6="http://schemas.microsoft.com/office/drawing/2016/5/12/chartex" xmlns:cx7="http://schemas.microsoft.com/office/drawing/2016/5/13/chartex" xmlns:cx8="http://schemas.microsoft.com/office/drawing/2016/5/14/chartex" xmlns:mc="http://schemas.openxmlformats.org/markup-compatibility/2006" xmlns:aink="http://schemas.microsoft.com/office/drawing/2016/ink" xmlns:am3d="http://schemas.microsoft.com/office/drawing/2017/model3d" xmlns:o="urn:schemas-microsoft-com:office:office" xmlns:r="http://schemas.openxmlformats.org/officeDocument/2006/relationships" xmlns:m="http://schemas.openxmlformats.org/officeDocument/2006/math" xmlns:v="urn:schemas-microsoft-com:vml" xmlns:wp14="http://schemas.microsoft.com/office/word/2010/wordprocessingDrawing" xmlns:wp="http://schemas.openxmlformats.org/drawingml/2006/wordprocessingDrawing" xmlns:w10="urn:schemas-microsoft-com:office:word" xmlns:w="http://schemas.openxmlformats.org/wordprocessingml/2006/main" xmlns:w14="http://schemas.microsoft.com/office/word/2010/wordml" xmlns:w15="http://schemas.microsoft.com/office/word/2012/wordml" xmlns:w16cex="http://schemas.microsoft.com/office/word/2018/wordml/cex" xmlns:w16cid="http://schemas.microsoft.com/office/word/2016/wordml/cid" xmlns:w16="http://schemas.microsoft.com/office/word/2018/wordml" xmlns:w16sdtdh="http://schemas.microsoft.com/office/word/2020/wordml/sdtdatahash" xmlns:w16se="http://schemas.microsoft.com/office/word/2015/wordml/symex" xmlns:wpg="http://schemas.microsoft.com/office/word/2010/wordprocessingGroup" xmlns:wpi="http://schemas.microsoft.com/office/word/2010/wordprocessingInk" xmlns:wne="http://schemas.microsoft.com/office/word/2006/wordml" xmlns:wps="http://schemas.microsoft.com/office/word/2010/wordprocessingShape" mc:Ignorable="w14 w15 w16se w16cid w16 w16cex w16sdtdh wp14">
   <w:p>
     <w:pPr>
       <w:pStyle w:val="Cabealho"/>
@@ -38475,7 +38293,7 @@
 </file>
 
 <file path=word/numbering.xml><?xml version="1.0" encoding="utf-8"?>
-<w:numbering xmlns:wpc="http://schemas.microsoft.com/office/word/2010/wordprocessingCanvas" xmlns:cx="http://schemas.microsoft.com/office/drawing/2014/chartex" xmlns:cx1="http://schemas.microsoft.com/office/drawing/2015/9/8/chartex" xmlns:cx2="http://schemas.microsoft.com/office/drawing/2015/10/21/chartex" xmlns:cx3="http://schemas.microsoft.com/office/drawing/2016/5/9/chartex" xmlns:cx4="http://schemas.microsoft.com/office/drawing/2016/5/10/chartex" xmlns:cx5="http://schemas.microsoft.com/office/drawing/2016/5/11/chartex" xmlns:cx6="http://schemas.microsoft.com/office/drawing/2016/5/12/chartex" xmlns:cx7="http://schemas.microsoft.com/office/drawing/2016/5/13/chartex" xmlns:cx8="http://schemas.microsoft.com/office/drawing/2016/5/14/chartex" xmlns:mc="http://schemas.openxmlformats.org/markup-compatibility/2006" xmlns:aink="http://schemas.microsoft.com/office/drawing/2016/ink" xmlns:am3d="http://schemas.microsoft.com/office/drawing/2017/model3d" xmlns:o="urn:schemas-microsoft-com:office:office" xmlns:oel="http://schemas.microsoft.com/office/2019/extlst" xmlns:r="http://schemas.openxmlformats.org/officeDocument/2006/relationships" xmlns:m="http://schemas.openxmlformats.org/officeDocument/2006/math" xmlns:v="urn:schemas-microsoft-com:vml" xmlns:wp14="http://schemas.microsoft.com/office/word/2010/wordprocessingDrawing" xmlns:wp="http://schemas.openxmlformats.org/drawingml/2006/wordprocessingDrawing" xmlns:w10="urn:schemas-microsoft-com:office:word" xmlns:w="http://schemas.openxmlformats.org/wordprocessingml/2006/main" xmlns:w14="http://schemas.microsoft.com/office/word/2010/wordml" xmlns:w15="http://schemas.microsoft.com/office/word/2012/wordml" xmlns:w16cex="http://schemas.microsoft.com/office/word/2018/wordml/cex" xmlns:w16cid="http://schemas.microsoft.com/office/word/2016/wordml/cid" xmlns:w16="http://schemas.microsoft.com/office/word/2018/wordml" xmlns:w16sdtdh="http://schemas.microsoft.com/office/word/2020/wordml/sdtdatahash" xmlns:w16se="http://schemas.microsoft.com/office/word/2015/wordml/symex" xmlns:wpg="http://schemas.microsoft.com/office/word/2010/wordprocessingGroup" xmlns:wpi="http://schemas.microsoft.com/office/word/2010/wordprocessingInk" xmlns:wne="http://schemas.microsoft.com/office/word/2006/wordml" xmlns:wps="http://schemas.microsoft.com/office/word/2010/wordprocessingShape" mc:Ignorable="w14 w15 w16se w16cid w16 w16cex w16sdtdh wp14">
+<w:numbering xmlns:wpc="http://schemas.microsoft.com/office/word/2010/wordprocessingCanvas" xmlns:cx="http://schemas.microsoft.com/office/drawing/2014/chartex" xmlns:cx1="http://schemas.microsoft.com/office/drawing/2015/9/8/chartex" xmlns:cx2="http://schemas.microsoft.com/office/drawing/2015/10/21/chartex" xmlns:cx3="http://schemas.microsoft.com/office/drawing/2016/5/9/chartex" xmlns:cx4="http://schemas.microsoft.com/office/drawing/2016/5/10/chartex" xmlns:cx5="http://schemas.microsoft.com/office/drawing/2016/5/11/chartex" xmlns:cx6="http://schemas.microsoft.com/office/drawing/2016/5/12/chartex" xmlns:cx7="http://schemas.microsoft.com/office/drawing/2016/5/13/chartex" xmlns:cx8="http://schemas.microsoft.com/office/drawing/2016/5/14/chartex" xmlns:mc="http://schemas.openxmlformats.org/markup-compatibility/2006" xmlns:aink="http://schemas.microsoft.com/office/drawing/2016/ink" xmlns:am3d="http://schemas.microsoft.com/office/drawing/2017/model3d" xmlns:o="urn:schemas-microsoft-com:office:office" xmlns:r="http://schemas.openxmlformats.org/officeDocument/2006/relationships" xmlns:m="http://schemas.openxmlformats.org/officeDocument/2006/math" xmlns:v="urn:schemas-microsoft-com:vml" xmlns:wp14="http://schemas.microsoft.com/office/word/2010/wordprocessingDrawing" xmlns:wp="http://schemas.openxmlformats.org/drawingml/2006/wordprocessingDrawing" xmlns:w10="urn:schemas-microsoft-com:office:word" xmlns:w="http://schemas.openxmlformats.org/wordprocessingml/2006/main" xmlns:w14="http://schemas.microsoft.com/office/word/2010/wordml" xmlns:w15="http://schemas.microsoft.com/office/word/2012/wordml" xmlns:w16cex="http://schemas.microsoft.com/office/word/2018/wordml/cex" xmlns:w16cid="http://schemas.microsoft.com/office/word/2016/wordml/cid" xmlns:w16="http://schemas.microsoft.com/office/word/2018/wordml" xmlns:w16sdtdh="http://schemas.microsoft.com/office/word/2020/wordml/sdtdatahash" xmlns:w16se="http://schemas.microsoft.com/office/word/2015/wordml/symex" xmlns:wpg="http://schemas.microsoft.com/office/word/2010/wordprocessingGroup" xmlns:wpi="http://schemas.microsoft.com/office/word/2010/wordprocessingInk" xmlns:wne="http://schemas.microsoft.com/office/word/2006/wordml" xmlns:wps="http://schemas.microsoft.com/office/word/2010/wordprocessingShape" mc:Ignorable="w14 w15 w16se w16cid w16 w16cex w16sdtdh wp14">
   <w:abstractNum w:abstractNumId="0" w15:restartNumberingAfterBreak="0">
     <w:nsid w:val="42951C09"/>
     <w:multiLevelType w:val="multilevel"/>
@@ -38803,13 +38621,13 @@
       </w:rPr>
     </w:lvl>
   </w:abstractNum>
-  <w:num w:numId="1" w16cid:durableId="181014385">
+  <w:num w:numId="1">
     <w:abstractNumId w:val="0"/>
   </w:num>
-  <w:num w:numId="2" w16cid:durableId="688027517">
+  <w:num w:numId="2">
     <w:abstractNumId w:val="1"/>
   </w:num>
-  <w:num w:numId="3" w16cid:durableId="1860510848">
+  <w:num w:numId="3">
     <w:abstractNumId w:val="2"/>
   </w:num>
 </w:numbering>

</xml_diff>

<commit_message>
analise matricial de estruturas
</commit_message>
<xml_diff>
--- a/TCC.docx
+++ b/TCC.docx
@@ -23123,10 +23123,34 @@
         </w:rPr>
         <w:t>Outros métodos</w:t>
       </w:r>
-    </w:p>
-    <w:p>
-      <w:r>
-        <w:t>No âmbito da análise estrutural, além do Método das Forças abordado anteriormente, outros métodos têm sido empregados para compreender e modelar o comportamento das estruturas. Este capítulo introduz brevemente dois desses métodos: a Análise Matricial de Estruturas e o Método dos Elementos Finitos (MEF).</w:t>
+      <w:r>
+        <w:rPr>
+          <w:rFonts w:eastAsiaTheme="minorEastAsia"/>
+        </w:rPr>
+        <w:t xml:space="preserve"> de análise</w:t>
+      </w:r>
+    </w:p>
+    <w:p>
+      <w:r>
+        <w:t>No âmbito da análise estrutural, além do Método das Forças abordado anteriormente, outros métodos têm sido empregados para compreender e modelar o comportamento das estruturas. Este capítulo introduz brevemente dois desses métodos:</w:t>
+      </w:r>
+      <w:r>
+        <w:t xml:space="preserve"> A</w:t>
+      </w:r>
+      <w:r>
+        <w:t xml:space="preserve"> Análise Matricial de Estruturas</w:t>
+      </w:r>
+      <w:r>
+        <w:t xml:space="preserve"> </w:t>
+      </w:r>
+      <w:r>
+        <w:t>e o</w:t>
+      </w:r>
+      <w:r>
+        <w:t xml:space="preserve"> Método dos Elementos Finitos (MEF)</w:t>
+      </w:r>
+      <w:r>
+        <w:t>.</w:t>
       </w:r>
     </w:p>
     <w:p>
@@ -23138,6 +23162,51 @@
       </w:r>
     </w:p>
     <w:p>
+      <w:r>
+        <w:t>Os métodos matriciais de análise estrutural têm suas raízes em contribuições fundamentais de James C. Maxwell, que, em 1864, introduziu o método de deformações consistentes, e George A. Maney, que desenvolveu o método de inclinação-deflexão em 1915.</w:t>
+      </w:r>
+      <w:r>
+        <w:t xml:space="preserve"> </w:t>
+      </w:r>
+      <w:r>
+        <w:t>Esses métodos clássicos marcaram o início da aplicação de abordagens matriciais na análise estrutural</w:t>
+      </w:r>
+      <w:r>
+        <w:t xml:space="preserve"> (Kassimali, 2012)</w:t>
+      </w:r>
+      <w:r>
+        <w:t>.</w:t>
+      </w:r>
+    </w:p>
+    <w:p>
+      <w:r>
+        <w:t>A análise matricial de estruturas é uma abordagem que utiliza métodos matriciais para analisar o comportamento de estruturas. Em vez de depender de equações diferenciais complexas, a análise matricial expressa as características geométricas e de material da estrutura em termos de matrizes e vetores</w:t>
+      </w:r>
+      <w:r>
+        <w:t>, como matrizes de rigidez e vetores de forças nodais</w:t>
+      </w:r>
+      <w:r>
+        <w:t>.</w:t>
+      </w:r>
+      <w:r>
+        <w:t xml:space="preserve"> </w:t>
+      </w:r>
+      <w:r>
+        <w:t xml:space="preserve">A ideia </w:t>
+      </w:r>
+      <w:r>
+        <w:lastRenderedPageBreak/>
+        <w:t>central é representar as características da estrutura, como as propriedades dos elementos estruturais, as condições de contorno e as cargas aplicadas, em termos de matrizes. Essas matrizes são manipuladas para formar sistemas de equações matriciais que descrevem o comportamento da estrutura</w:t>
+      </w:r>
+      <w:r>
+        <w:t xml:space="preserve"> (Teixeira-Dias et al., 2010)</w:t>
+      </w:r>
+      <w:r>
+        <w:t>.</w:t>
+      </w:r>
+    </w:p>
+    <w:p/>
+    <w:p>
       <w:pPr>
         <w:pStyle w:val="Ttulo3"/>
       </w:pPr>
@@ -23182,7 +23251,6 @@
     </w:p>
     <w:p>
       <w:r>
-        <w:lastRenderedPageBreak/>
         <w:t>Após a discretização, c</w:t>
       </w:r>
       <w:r>
@@ -23195,7 +23263,6 @@
         <w:t>.</w:t>
       </w:r>
     </w:p>
-    <w:p/>
     <w:p>
       <w:pPr>
         <w:pStyle w:val="Ttulo2"/>
@@ -23273,6 +23340,7 @@
         <w:rPr>
           <w:b/>
         </w:rPr>
+        <w:lastRenderedPageBreak/>
         <w:t xml:space="preserve">FIGURA </w:t>
       </w:r>
       <w:r>
@@ -23830,7 +23898,6 @@
         <w:rPr>
           <w:rFonts w:eastAsiaTheme="minorEastAsia"/>
         </w:rPr>
-        <w:lastRenderedPageBreak/>
         <w:t>São estas as equações paramétricas da reta.</w:t>
       </w:r>
       <w:r>
@@ -24132,6 +24199,7 @@
             <w:rPr>
               <w:rFonts w:ascii="Cambria Math" w:hAnsi="Cambria Math"/>
             </w:rPr>
+            <w:lastRenderedPageBreak/>
             <m:t>a</m:t>
           </m:r>
           <m:r>
@@ -24761,7 +24829,6 @@
             <w:rPr>
               <w:rFonts w:ascii="Cambria Math" w:hAnsi="Cambria Math"/>
             </w:rPr>
-            <w:lastRenderedPageBreak/>
             <m:t xml:space="preserve">M'= </m:t>
           </m:r>
           <m:d>
@@ -25061,6 +25128,7 @@
     </w:p>
     <w:p>
       <w:r>
+        <w:lastRenderedPageBreak/>
         <w:t>Por ser fortemente tipada,</w:t>
       </w:r>
       <w:r>
@@ -25188,7 +25256,6 @@
       </w:pPr>
       <w:bookmarkStart w:id="66" w:name="_Toc152019465"/>
       <w:r>
-        <w:lastRenderedPageBreak/>
         <w:t>A P</w:t>
       </w:r>
       <w:r>
@@ -25354,6 +25421,7 @@
     </w:p>
     <w:p>
       <w:r>
+        <w:lastRenderedPageBreak/>
         <w:t xml:space="preserve">A plataforma permite também a customização dos controles de formulário, permitindo a inclusão de imagens externas, além de permitir a inclusão de elementos gráficos, como linhas e círculos, por meio do GDI+, uma parte do sistema operacional do Microsoft que permite a criação de gráficos bidimensionais </w:t>
       </w:r>
       <w:r>
@@ -25437,22 +25505,195 @@
     </w:p>
     <w:p>
       <w:r>
-        <w:t xml:space="preserve">Este paradigma possibilita a criação de tipos de objetos (classes), a proteção dos atributos e funcionalidades internas do objeto (encapsulamento), a reutilização de código </w:t>
-      </w:r>
+        <w:t>Este paradigma possibilita a criação de tipos de objetos (classes), a proteção dos atributos e funcionalidades internas do objeto (encapsulamento), a reutilização de código (herança) e a definição das funcionalidades de cada objeto durante a execução do aplicativo (polimorfismo). E</w:t>
+      </w:r>
+      <w:r>
+        <w:t>stas</w:t>
+      </w:r>
+      <w:r>
+        <w:t xml:space="preserve"> características são consideradas os três pilares da orientação a objetos</w:t>
+      </w:r>
+      <w:r>
+        <w:t xml:space="preserve"> (Leite et al.</w:t>
+      </w:r>
+      <w:r>
+        <w:t xml:space="preserve"> 2016</w:t>
+      </w:r>
+      <w:r>
+        <w:t>)</w:t>
+      </w:r>
+      <w:r>
+        <w:t>.</w:t>
+      </w:r>
+    </w:p>
+    <w:p>
+      <w:pPr>
+        <w:pStyle w:val="Ttulo3"/>
+      </w:pPr>
+      <w:bookmarkStart w:id="70" w:name="_Toc152019468"/>
+      <w:r>
+        <w:t xml:space="preserve">Classes, </w:t>
+      </w:r>
+      <w:r>
+        <w:t>O</w:t>
+      </w:r>
+      <w:r>
+        <w:t xml:space="preserve">bjetos, </w:t>
+      </w:r>
+      <w:r>
+        <w:t>Propriedades e M</w:t>
+      </w:r>
+      <w:r>
+        <w:t>étodos</w:t>
+      </w:r>
+      <w:bookmarkEnd w:id="70"/>
+    </w:p>
+    <w:p>
+      <w:pPr>
+        <w:rPr>
+          <w:b/>
+        </w:rPr>
+      </w:pPr>
+      <w:r>
+        <w:rPr>
+          <w:b/>
+        </w:rPr>
+        <w:t>Classes</w:t>
+      </w:r>
+      <w:r>
+        <w:rPr>
+          <w:b/>
+        </w:rPr>
+        <w:t>:</w:t>
+      </w:r>
+    </w:p>
+    <w:p>
+      <w:r>
+        <w:t>As classes são uma forma de definir as características e comportamentos de todos os objetos que são criados a partir dela. Elas são estruturas que servem como um molde para a criação de objetos, sendo uma descrição abstrata do que virão a ser os objetos instanciados a partir dela</w:t>
+      </w:r>
+      <w:r>
+        <w:t xml:space="preserve"> (Leite et al.</w:t>
+      </w:r>
+      <w:r>
+        <w:t xml:space="preserve"> 2016</w:t>
+      </w:r>
+      <w:r>
+        <w:t>)</w:t>
+      </w:r>
+      <w:r>
+        <w:t>.</w:t>
+      </w:r>
+    </w:p>
+    <w:p>
+      <w:r>
+        <w:t>Um exemplo é a definição de uma classe que representa uma viga, onde são definidas todas as características e comportamentos que uma viga possui, a partir deste conceito abstrato podem ser instanciados objetos que seguem estas características.</w:t>
+      </w:r>
+    </w:p>
+    <w:p/>
+    <w:p>
+      <w:pPr>
+        <w:rPr>
+          <w:b/>
+        </w:rPr>
+      </w:pPr>
+      <w:r>
+        <w:rPr>
+          <w:b/>
+        </w:rPr>
+        <w:t>Objetos:</w:t>
+      </w:r>
+    </w:p>
+    <w:p>
       <w:r>
         <w:lastRenderedPageBreak/>
-        <w:t>(herança) e a definição das funcionalidades de cada objeto durante a execução do aplicativo (polimorfismo). E</w:t>
-      </w:r>
-      <w:r>
-        <w:t>stas</w:t>
-      </w:r>
-      <w:r>
-        <w:t xml:space="preserve"> características são consideradas os três pilares da orientação a objetos</w:t>
+        <w:t>Segundo Ricarte (2001),</w:t>
+      </w:r>
+      <w:r>
+        <w:t xml:space="preserve"> um</w:t>
+      </w:r>
+      <w:r>
+        <w:t xml:space="preserve"> objeto é a instanciação de uma classe, ou seja, é a representação concreta do conceito definido pela classe.</w:t>
+      </w:r>
+      <w:r>
+        <w:t xml:space="preserve"> Um exemplo deste conceito é a criação de vários objetos instanciados a partir da classe viga, onde cada um dos objetos possuirá todas as características e comportamentos definidos na classe, mas cada instância terá seus valores específicos para cada uma dessas propriedades.</w:t>
+      </w:r>
+    </w:p>
+    <w:p/>
+    <w:p>
+      <w:pPr>
+        <w:rPr>
+          <w:b/>
+        </w:rPr>
+      </w:pPr>
+      <w:r>
+        <w:rPr>
+          <w:b/>
+        </w:rPr>
+        <w:t>Propriedades:</w:t>
+      </w:r>
+    </w:p>
+    <w:p>
+      <w:r>
+        <w:t>As propriedades são características ou atributos de um objeto, elas se assemelham às variáveis, mas são associadas a objetos específicos de uma classe. Elas representam dados ou estados que descrevem o objeto, e podem ter valores diferentes para cada instância</w:t>
       </w:r>
       <w:r>
         <w:t xml:space="preserve"> (Leite et al.</w:t>
       </w:r>
       <w:r>
+        <w:t xml:space="preserve"> 2016)</w:t>
+      </w:r>
+      <w:r>
+        <w:t>.</w:t>
+      </w:r>
+    </w:p>
+    <w:p>
+      <w:r>
+        <w:t>Uma viga, por exemplo, possui comprimento, apoios, forças externas e localização no espaço, todas essas características são propriedades do objeto instanciado a partir da classe viga.</w:t>
+      </w:r>
+    </w:p>
+    <w:p/>
+    <w:p>
+      <w:pPr>
+        <w:rPr>
+          <w:b/>
+        </w:rPr>
+      </w:pPr>
+      <w:r>
+        <w:rPr>
+          <w:b/>
+        </w:rPr>
+        <w:t>Métodos:</w:t>
+      </w:r>
+    </w:p>
+    <w:p>
+      <w:r>
+        <w:t>Os m</w:t>
+      </w:r>
+      <w:r>
+        <w:t>étodos são funções ou procedimentos que pertencem a uma classe específica. Eles definem o comportamento ou as ações que os objetos dessa classe podem realizar.</w:t>
+      </w:r>
+      <w:r>
+        <w:t xml:space="preserve"> Os métodos executam as operações que serão fornecidas pelas classes e podem</w:t>
+      </w:r>
+      <w:r>
+        <w:t xml:space="preserve"> ainda</w:t>
+      </w:r>
+      <w:r>
+        <w:t xml:space="preserve"> manipular as propriedades de um objeto</w:t>
+      </w:r>
+      <w:r>
+        <w:t xml:space="preserve"> </w:t>
+      </w:r>
+      <w:r>
+        <w:t>(</w:t>
+      </w:r>
+      <w:r>
+        <w:t>Leite et al</w:t>
+      </w:r>
+      <w:r>
+        <w:t>.</w:t>
+      </w:r>
+      <w:r>
         <w:t xml:space="preserve"> 2016</w:t>
       </w:r>
       <w:r>
@@ -25461,57 +25702,120 @@
       <w:r>
         <w:t>.</w:t>
       </w:r>
+      <w:r>
+        <w:t xml:space="preserve"> Eles podem, ou não, receber dados como parâmetro</w:t>
+      </w:r>
+      <w:r>
+        <w:t>, e retornar valores. Em suma, métodos são porções de código que manipulam dados e propriedades dos objetos e executam ações</w:t>
+      </w:r>
+      <w:r>
+        <w:t xml:space="preserve"> </w:t>
+      </w:r>
+      <w:r>
+        <w:t>(</w:t>
+      </w:r>
+      <w:r>
+        <w:t>Ricarte</w:t>
+      </w:r>
+      <w:r>
+        <w:t xml:space="preserve">, </w:t>
+      </w:r>
+      <w:r>
+        <w:t>2001)</w:t>
+      </w:r>
+      <w:r>
+        <w:t>.</w:t>
+      </w:r>
+    </w:p>
+    <w:p>
+      <w:r>
+        <w:t>Um objeto do tipo viga</w:t>
+      </w:r>
+      <w:r>
+        <w:t>,</w:t>
+      </w:r>
+      <w:r>
+        <w:t xml:space="preserve"> por exemplo, pode ter um método que recebe como parâmetro uma posição em seu eixo, executa um algoritmo de cálculo de seus esforços internos e fornece o valor do momento fletor obtido naquele ponto.</w:t>
+      </w:r>
     </w:p>
     <w:p>
       <w:pPr>
         <w:pStyle w:val="Ttulo3"/>
       </w:pPr>
-      <w:bookmarkStart w:id="70" w:name="_Toc152019468"/>
-      <w:r>
-        <w:t xml:space="preserve">Classes, </w:t>
-      </w:r>
-      <w:r>
-        <w:t>O</w:t>
-      </w:r>
-      <w:r>
-        <w:t xml:space="preserve">bjetos, </w:t>
-      </w:r>
-      <w:r>
-        <w:t>Propriedades e M</w:t>
-      </w:r>
-      <w:r>
-        <w:t>étodos</w:t>
-      </w:r>
-      <w:bookmarkEnd w:id="70"/>
-    </w:p>
-    <w:p>
-      <w:pPr>
-        <w:rPr>
-          <w:b/>
-        </w:rPr>
-      </w:pPr>
-      <w:r>
-        <w:rPr>
-          <w:b/>
-        </w:rPr>
-        <w:t>Classes</w:t>
-      </w:r>
-      <w:r>
-        <w:rPr>
-          <w:b/>
-        </w:rPr>
-        <w:t>:</w:t>
-      </w:r>
-    </w:p>
-    <w:p>
-      <w:r>
-        <w:t>As classes são uma forma de definir as características e comportamentos de todos os objetos que são criados a partir dela. Elas são estruturas que servem como um molde para a criação de objetos, sendo uma descrição abstrata do que virão a ser os objetos instanciados a partir dela</w:t>
-      </w:r>
-      <w:r>
-        <w:t xml:space="preserve"> (Leite et al.</w:t>
-      </w:r>
-      <w:r>
-        <w:t xml:space="preserve"> 2016</w:t>
+      <w:bookmarkStart w:id="71" w:name="_Toc152019469"/>
+      <w:r>
+        <w:t>Encapsulamento</w:t>
+      </w:r>
+      <w:bookmarkEnd w:id="71"/>
+    </w:p>
+    <w:p>
+      <w:r>
+        <w:t>O encapsulamento é a premissa de que cada objeto deve manter oculta toda a informação utilizada para sua manipulação, de modo que apenas o mínimo necessário para a sua utilização seja acessado por outros componentes. Com o encapsulamento, é possível que o usuário possa manipular o objeto sem preocupar-se com lógicas e detalhes internos, trabalhando a um “nível mais alto de abstração” (Ricarte</w:t>
+      </w:r>
+      <w:r>
+        <w:t>, 2001</w:t>
+      </w:r>
+      <w:r>
+        <w:t>), o que simplifica o processo de programação e desenvolvimento dos aplicativos.</w:t>
+      </w:r>
+    </w:p>
+    <w:p>
+      <w:r>
+        <w:lastRenderedPageBreak/>
+        <w:t>Um exemplo deste conceito é a definição de uma classe que representa uma viga, e todo o processo de cálculo para a obtenção de seus esforços internos seja ocultada em um determinado método (função definida internamente à classe). Deste modo, é possível instanciar vários objetos do tipo “viga” e fazê-las calcular seus próprios esforços internos apenas executando o método em questão para cada uma delas, sem precisar se preocupar com a lógica interna de cálculo.</w:t>
+      </w:r>
+    </w:p>
+    <w:p>
+      <w:pPr>
+        <w:pStyle w:val="Ttulo3"/>
+      </w:pPr>
+      <w:bookmarkStart w:id="72" w:name="_Toc152019470"/>
+      <w:r>
+        <w:t>Herança</w:t>
+      </w:r>
+      <w:bookmarkEnd w:id="72"/>
+    </w:p>
+    <w:p>
+      <w:r>
+        <w:t>Segundo PET-Tele (2009) a</w:t>
+      </w:r>
+      <w:r>
+        <w:t xml:space="preserve"> herança é um poderoso mecanismo das linguagens orientadas a objetos pois permite o reuso do código, ela permite que métodos e atributos definidos em uma classe sejam reutilizados em outras classes, neste relacionamento as classes das quais o código é herdado são chamadas de superclasses</w:t>
+      </w:r>
+      <w:r>
+        <w:t xml:space="preserve"> (ou classes mães)</w:t>
+      </w:r>
+      <w:r>
+        <w:t xml:space="preserve"> e as classes que herdam o código são chamadas de subclasses</w:t>
+      </w:r>
+      <w:r>
+        <w:t xml:space="preserve"> (ou classes filhas)</w:t>
+      </w:r>
+      <w:r>
+        <w:t>.</w:t>
+      </w:r>
+    </w:p>
+    <w:p>
+      <w:r>
+        <w:t>As subclasses que estendem as superclasses herdam todas as características, métodos, propriedades e atributos definidos nas classes “mães”, possibilitando a reutilização de código, e também podem sobrescrever as características se necess</w:t>
+      </w:r>
+      <w:r>
+        <w:t>ário, além de</w:t>
+      </w:r>
+      <w:r>
+        <w:t xml:space="preserve"> definir características adicionais, o que faz com que as classes “filhas” </w:t>
+      </w:r>
+      <w:r>
+        <w:t>sejam</w:t>
+      </w:r>
+      <w:r>
+        <w:t xml:space="preserve"> mais específicas que as classes “mães”</w:t>
+      </w:r>
+      <w:r>
+        <w:t xml:space="preserve"> (Ricarte</w:t>
+      </w:r>
+      <w:r>
+        <w:t>, 2001</w:t>
       </w:r>
       <w:r>
         <w:t>)</w:t>
@@ -25522,60 +25826,98 @@
     </w:p>
     <w:p>
       <w:r>
-        <w:t>Um exemplo é a definição de uma classe que representa uma viga, onde são definidas todas as características e comportamentos que uma viga possui, a partir deste conceito abstrato podem ser instanciados objetos que seguem estas características.</w:t>
-      </w:r>
-    </w:p>
-    <w:p/>
-    <w:p>
-      <w:pPr>
-        <w:rPr>
-          <w:b/>
-        </w:rPr>
-      </w:pPr>
-      <w:r>
-        <w:rPr>
-          <w:b/>
-        </w:rPr>
-        <w:t>Objetos:</w:t>
-      </w:r>
-    </w:p>
-    <w:p>
-      <w:r>
-        <w:t>Segundo Ricarte (2001),</w:t>
-      </w:r>
-      <w:r>
-        <w:t xml:space="preserve"> um</w:t>
-      </w:r>
-      <w:r>
-        <w:t xml:space="preserve"> objeto é a instanciação de uma classe, ou seja, é a representação concreta do conceito definido pela classe.</w:t>
-      </w:r>
-      <w:r>
-        <w:t xml:space="preserve"> Um exemplo deste conceito é a criação de vários objetos instanciados a partir da classe viga, onde cada um dos objetos possuirá todas as características e comportamentos definidos na classe, mas cada instância terá seus valores específicos para cada uma dessas propriedades.</w:t>
-      </w:r>
-    </w:p>
-    <w:p/>
-    <w:p>
-      <w:pPr>
-        <w:rPr>
-          <w:b/>
-        </w:rPr>
-      </w:pPr>
-      <w:r>
-        <w:rPr>
-          <w:b/>
-        </w:rPr>
-        <w:t>Propriedades:</w:t>
-      </w:r>
-    </w:p>
-    <w:p>
-      <w:r>
-        <w:t>As propriedades são características ou atributos de um objeto, elas se assemelham às variáveis, mas são associadas a objetos específicos de uma classe. Elas representam dados ou estados que descrevem o objeto, e podem ter valores diferentes para cada instância</w:t>
-      </w:r>
-      <w:r>
-        <w:t xml:space="preserve"> (Leite et al.</w:t>
-      </w:r>
-      <w:r>
-        <w:t xml:space="preserve"> 2016)</w:t>
+        <w:t>Um exemplo d</w:t>
+      </w:r>
+      <w:r>
+        <w:t xml:space="preserve">este mecanismo é a criação de uma classe que representa uma estrutura linear discretizada, apelidada de </w:t>
+      </w:r>
+      <w:r>
+        <w:t>“</w:t>
+      </w:r>
+      <w:r>
+        <w:rPr>
+          <w:i/>
+        </w:rPr>
+        <w:t>LinearStructure</w:t>
+      </w:r>
+      <w:r>
+        <w:t>”</w:t>
+      </w:r>
+      <w:r>
+        <w:t>, que define um método que calcula a equação de reta da estrutura. Se forem criadas duas classes, uma representando um pilar, apelidada de “</w:t>
+      </w:r>
+      <w:r>
+        <w:rPr>
+          <w:i/>
+        </w:rPr>
+        <w:t>Column</w:t>
+      </w:r>
+      <w:r>
+        <w:t>”, e outra representando uma viga, apelidada de “</w:t>
+      </w:r>
+      <w:r>
+        <w:rPr>
+          <w:i/>
+        </w:rPr>
+        <w:t>Beam</w:t>
+      </w:r>
+      <w:r>
+        <w:t>”,</w:t>
+      </w:r>
+      <w:r>
+        <w:t xml:space="preserve"> </w:t>
+      </w:r>
+      <w:r>
+        <w:t xml:space="preserve">e estas classes estenderem a classe </w:t>
+      </w:r>
+      <w:r>
+        <w:t>“</w:t>
+      </w:r>
+      <w:r>
+        <w:rPr>
+          <w:i/>
+        </w:rPr>
+        <w:t>LinearStructure</w:t>
+      </w:r>
+      <w:r>
+        <w:t>”</w:t>
+      </w:r>
+      <w:r>
+        <w:t xml:space="preserve">, as duas classes filhas também </w:t>
+      </w:r>
+      <w:r>
+        <w:t>herdarão</w:t>
+      </w:r>
+      <w:r>
+        <w:t xml:space="preserve"> a lógica de cálculo de suas equações de reta, eliminando a necessidade</w:t>
+      </w:r>
+      <w:r>
+        <w:t xml:space="preserve"> de que a lógica seja implementada novamente para cada uma das duas classes.</w:t>
+      </w:r>
+    </w:p>
+    <w:p>
+      <w:pPr>
+        <w:pStyle w:val="Ttulo3"/>
+      </w:pPr>
+      <w:bookmarkStart w:id="73" w:name="_Toc152019471"/>
+      <w:r>
+        <w:t>Polimorfismo</w:t>
+      </w:r>
+      <w:bookmarkEnd w:id="73"/>
+    </w:p>
+    <w:p>
+      <w:r>
+        <w:t xml:space="preserve">O polimorfismo é uma característica da orientação a objetos que permite que uma subclasse possa invocar métodos definidos em uma superclasse mas com um comportamento diferente, ou seja, que os métodos definidos na classe mãe possam ser sobrescritos nas classes </w:t>
+      </w:r>
+      <w:r>
+        <w:lastRenderedPageBreak/>
+        <w:t>filhas, de modo que estas apresentem características únicas especificas para as classes</w:t>
+      </w:r>
+      <w:r>
+        <w:t xml:space="preserve"> (PET-Tele, 2009</w:t>
+      </w:r>
+      <w:r>
+        <w:t>)</w:t>
       </w:r>
       <w:r>
         <w:t>.</w:t>
@@ -25583,966 +25925,685 @@
     </w:p>
     <w:p>
       <w:r>
-        <w:t>Uma viga, por exemplo, possui comprimento, apoios, forças externas e localização no espaço, todas essas características são propriedades do objeto instanciado a partir da classe viga.</w:t>
-      </w:r>
-    </w:p>
-    <w:p/>
-    <w:p>
-      <w:pPr>
-        <w:rPr>
-          <w:b/>
-        </w:rPr>
-      </w:pPr>
-      <w:r>
-        <w:rPr>
-          <w:b/>
-        </w:rPr>
-        <w:t>Métodos:</w:t>
-      </w:r>
-    </w:p>
-    <w:p>
-      <w:r>
-        <w:t>Os m</w:t>
-      </w:r>
-      <w:r>
-        <w:t>étodos são funções ou procedimentos que pertencem a uma classe específica. Eles definem o comportamento ou as ações que os objetos dessa classe podem realizar.</w:t>
-      </w:r>
-      <w:r>
-        <w:t xml:space="preserve"> Os métodos </w:t>
+        <w:t xml:space="preserve">Um exemplo deste mecanismo é a criação de uma superclasse que define um apoio genérico e possui um método que executará um código que fará a representação gráfica do apoio na interface de usuário, onde serão </w:t>
+      </w:r>
+      <w:r>
+        <w:t>criadas</w:t>
+      </w:r>
+      <w:r>
+        <w:t xml:space="preserve"> três classes que representarão os três tipos de apoio abordados no capítulo </w:t>
+      </w:r>
+      <w:r>
+        <w:fldChar w:fldCharType="begin"/>
+      </w:r>
+      <w:r>
+        <w:instrText xml:space="preserve"> REF _Ref146310639 \r \h </w:instrText>
+      </w:r>
+      <w:r>
+        <w:fldChar w:fldCharType="separate"/>
+      </w:r>
+      <w:r>
+        <w:t>2.1</w:t>
+      </w:r>
+      <w:r>
+        <w:fldChar w:fldCharType="end"/>
+      </w:r>
+      <w:r>
+        <w:t>, os apoios fixos, móveis e engaste, que herdarão da superclasse.</w:t>
+      </w:r>
+    </w:p>
+    <w:p>
+      <w:r>
+        <w:t>Naturalmente estas classes filhas herdarão o método que desenha os apoios, no entanto é possível sobrescrever este método para cada uma das classes herdadas</w:t>
+      </w:r>
+      <w:r>
+        <w:t>, de modo que cada uma desenhe na interface a representação gráfica correspondente ao seu tipo de apoio. Deste modo, ao executar o mesmo método em uma iteração pelos apoios instanciados a partir das classes filhas, cada um dos objetos será desenhado na interface com sua própria representação gráfica</w:t>
+      </w:r>
+      <w:r>
+        <w:t xml:space="preserve"> de apoio</w:t>
+      </w:r>
+      <w:r>
+        <w:t>.</w:t>
+      </w:r>
+    </w:p>
+    <w:p>
+      <w:pPr>
+        <w:pStyle w:val="Ttulo2"/>
+      </w:pPr>
+      <w:bookmarkStart w:id="74" w:name="_Toc152019472"/>
+      <w:r>
+        <w:t>Softwares</w:t>
+      </w:r>
+      <w:r>
+        <w:t xml:space="preserve"> existentes</w:t>
+      </w:r>
+      <w:bookmarkEnd w:id="74"/>
+    </w:p>
+    <w:p>
+      <w:r>
+        <w:t>Este capítulo</w:t>
+      </w:r>
+      <w:r>
+        <w:t xml:space="preserve"> destina-se a apresentar uma visão abrangente dos programas disponíveis no mercado rel</w:t>
+      </w:r>
+      <w:r>
+        <w:t>acionados à análise estrutural</w:t>
+      </w:r>
+      <w:r>
+        <w:t xml:space="preserve">. Este segmento é fundamental para contextualizar o ambiente tecnológico atual, fornecendo informações sobre as ferramentas já estabelecidas na área. A análise desses </w:t>
+      </w:r>
+      <w:r>
+        <w:rPr>
+          <w:i/>
+        </w:rPr>
+        <w:t>softwares</w:t>
+      </w:r>
+      <w:r>
+        <w:t xml:space="preserve"> será essencial para compreender como a proposta em desenvolvimento se diferencia e atende às necessidades específicas dos estudantes e iniciantes na engenharia.</w:t>
+      </w:r>
+    </w:p>
+    <w:p>
+      <w:r>
+        <w:t xml:space="preserve">Um dos </w:t>
+      </w:r>
+      <w:r>
+        <w:rPr>
+          <w:i/>
+        </w:rPr>
+        <w:t>softwares</w:t>
+      </w:r>
+      <w:r>
+        <w:t xml:space="preserve"> existentes no mercado é o</w:t>
+      </w:r>
+      <w:r>
+        <w:t xml:space="preserve"> SAP2</w:t>
+      </w:r>
+      <w:r>
+        <w:t>000,</w:t>
+      </w:r>
+      <w:r>
+        <w:t xml:space="preserve"> um </w:t>
+      </w:r>
+      <w:r>
+        <w:rPr>
+          <w:i/>
+        </w:rPr>
+        <w:t>software</w:t>
+      </w:r>
+      <w:r>
+        <w:t xml:space="preserve"> amplamente reconhecido no campo da engenharia civil e análise estrutural. Desenvolvido </w:t>
+      </w:r>
+      <w:r>
+        <w:t>pela</w:t>
+      </w:r>
+      <w:r>
+        <w:rPr>
+          <w:i/>
+        </w:rPr>
+        <w:t xml:space="preserve"> Computers and Structures, Inc.</w:t>
+      </w:r>
+      <w:r>
+        <w:t xml:space="preserve"> (CSI), esse </w:t>
+      </w:r>
+      <w:r>
+        <w:rPr>
+          <w:i/>
+        </w:rPr>
+        <w:t>software</w:t>
+      </w:r>
+      <w:r>
+        <w:t xml:space="preserve"> é uma ferramenta poderosa para análise e projeto de estruturas. O SAP2000 oferece funcionalidades avançadas para a análise de sistemas estruturais complexos, incluindo elementos finitos, elementos de casca e sólidos, além de opções para análise sísmica e dinâmica. É amplamente utilizado na indústria de engenharia civil e é apreciado por sua capacidade de lidar com uma ampla gama de problemas estruturais. </w:t>
+      </w:r>
+      <w:r>
+        <w:t xml:space="preserve">O </w:t>
+      </w:r>
+      <w:r>
+        <w:t xml:space="preserve">SAP2000 é uma escolha </w:t>
+      </w:r>
+      <w:r>
+        <w:t>para engenheiros que buscam uma solução abrangente para análise e projeto estrutural</w:t>
+      </w:r>
+      <w:r>
+        <w:t xml:space="preserve"> (CSI AMERICA, 2023)</w:t>
+      </w:r>
+      <w:r>
+        <w:t>.</w:t>
+      </w:r>
+    </w:p>
+    <w:p>
+      <w:r>
+        <w:t xml:space="preserve">Outro </w:t>
+      </w:r>
+      <w:r>
+        <w:rPr>
+          <w:i/>
+        </w:rPr>
+        <w:t>software</w:t>
+      </w:r>
+      <w:r>
+        <w:t xml:space="preserve"> existente no mercado é </w:t>
+      </w:r>
+      <w:r>
+        <w:rPr>
+          <w:i/>
+        </w:rPr>
+        <w:t>o</w:t>
+      </w:r>
+      <w:r>
+        <w:rPr>
+          <w:i/>
+        </w:rPr>
+        <w:t xml:space="preserve"> Robot Structural Analysis</w:t>
+      </w:r>
+      <w:r>
+        <w:t>, desenvo</w:t>
+      </w:r>
+      <w:r>
+        <w:t xml:space="preserve">lvido pela </w:t>
+      </w:r>
+      <w:r>
+        <w:rPr>
+          <w:i/>
+        </w:rPr>
+        <w:t>Autodesk</w:t>
+      </w:r>
+      <w:r>
+        <w:t xml:space="preserve">. Este programa oferece um conjunto abrangente de recursos para análise e dimensionamento de estruturas, adequado para edifícios e pontes. O </w:t>
+      </w:r>
+      <w:r>
+        <w:rPr>
+          <w:i/>
+        </w:rPr>
+        <w:t>Robot Structural Analysis</w:t>
+      </w:r>
+      <w:r>
+        <w:t xml:space="preserve"> </w:t>
       </w:r>
       <w:r>
         <w:lastRenderedPageBreak/>
-        <w:t>executam as operações que serão fornecidas pelas classes e podem</w:t>
-      </w:r>
-      <w:r>
-        <w:t xml:space="preserve"> ainda</w:t>
-      </w:r>
-      <w:r>
-        <w:t xml:space="preserve"> manipular as propriedades de um objeto</w:t>
-      </w:r>
-      <w:r>
-        <w:t xml:space="preserve"> </w:t>
-      </w:r>
-      <w:r>
-        <w:t>(</w:t>
-      </w:r>
-      <w:r>
-        <w:t>Leite et al</w:t>
+        <w:t xml:space="preserve">permite que os engenheiros realizem análises estáticas e dinâmicas, considerando cargas diversas, como cargas de vento, neve e sísmicas. Além disso, ele é integrado ao </w:t>
+      </w:r>
+      <w:r>
+        <w:rPr>
+          <w:i/>
+        </w:rPr>
+        <w:t>software</w:t>
+      </w:r>
+      <w:r>
+        <w:t xml:space="preserve"> BIM (</w:t>
+      </w:r>
+      <w:r>
+        <w:rPr>
+          <w:i/>
+        </w:rPr>
+        <w:t>Building Information Modeling</w:t>
+      </w:r>
+      <w:r>
+        <w:t xml:space="preserve">) da </w:t>
+      </w:r>
+      <w:r>
+        <w:rPr>
+          <w:i/>
+        </w:rPr>
+        <w:t>Autodesk</w:t>
+      </w:r>
+      <w:r>
+        <w:t xml:space="preserve">, o que facilita a colaboração e a transferência de dados entre o projeto estrutural e o projeto arquitetônico. Com sua interface intuitiva e recursos avançados, o </w:t>
+      </w:r>
+      <w:r>
+        <w:rPr>
+          <w:i/>
+        </w:rPr>
+        <w:t xml:space="preserve">Robot Structural Analysis </w:t>
+      </w:r>
+      <w:r>
+        <w:t>é uma opção para profissionais que trabalham no projeto de estruturas civis complexas (AUTODESK, 2023).</w:t>
+      </w:r>
+    </w:p>
+    <w:p>
+      <w:r>
+        <w:t>Já o</w:t>
+      </w:r>
+      <w:r>
+        <w:t xml:space="preserve"> Ftool é um programa voltado para a análise estrutural de sistemas planos. </w:t>
+      </w:r>
+      <w:r>
+        <w:t>Ele foi</w:t>
+      </w:r>
+      <w:r>
+        <w:t xml:space="preserve"> desenvolvido na PUC-Rio pelo professor Luiz Fernando Martha, em um projeto de pesquisa integrado com o apoio do CNPq</w:t>
+      </w:r>
+      <w:r>
+        <w:t>,</w:t>
+      </w:r>
+      <w:r>
+        <w:t xml:space="preserve"> e</w:t>
+      </w:r>
+      <w:r>
+        <w:t xml:space="preserve"> é conhecido por sua abordagem simplificada e sua ênfase na prototipagem eficiente de estruturas. Inicialmente desenvolvido com foco no uso educacional em sala de aula, o Ftool evoluiu para se tornar uma ferramenta frequentemente empregada em projetos profissionais de engenharia. </w:t>
+      </w:r>
+      <w:r>
+        <w:t>O Ftool inclui vários casos de carga, combinações de casos, seções transversais e propriedades, entre outras funcionalidades</w:t>
+      </w:r>
+      <w:r>
+        <w:t xml:space="preserve"> (FTOOL, 2023)</w:t>
       </w:r>
       <w:r>
         <w:t>.</w:t>
       </w:r>
-      <w:r>
-        <w:t xml:space="preserve"> 2016</w:t>
-      </w:r>
-      <w:r>
-        <w:t>)</w:t>
+    </w:p>
+    <w:p>
+      <w:r>
+        <w:t xml:space="preserve">Segundo Martha (2002), professor do Departamento de Engenharia Civil da PUC-Rio e idealizador e responsável pelo </w:t>
+      </w:r>
+      <w:r>
+        <w:rPr>
+          <w:i/>
+        </w:rPr>
+        <w:t>software</w:t>
+      </w:r>
+      <w:r>
+        <w:t>, a</w:t>
+      </w:r>
+      <w:r>
+        <w:t xml:space="preserve"> integração entre as fases de pré-processamento, análise numérica e pós-processamento, juntamente com a ênfase na facilidade de uso, capacidade de modelagem e versatilidade na visualização de resultados, são ca</w:t>
+      </w:r>
+      <w:r>
+        <w:t>racterísticas que distinguem o Ftool</w:t>
+      </w:r>
+      <w:r>
+        <w:t xml:space="preserve"> dos programas comerciais de</w:t>
+      </w:r>
+      <w:r>
+        <w:t xml:space="preserve"> análise por elementos finitos.</w:t>
+      </w:r>
+    </w:p>
+    <w:p>
+      <w:pPr>
+        <w:pStyle w:val="Ttulo2"/>
+      </w:pPr>
+      <w:bookmarkStart w:id="75" w:name="_Toc152019473"/>
+      <w:r>
+        <w:t>Estado da arte</w:t>
+      </w:r>
+      <w:bookmarkEnd w:id="75"/>
+    </w:p>
+    <w:p>
+      <w:r>
+        <w:t>Durante a pesquisa realizada para este trabalho,</w:t>
+      </w:r>
+      <w:r>
+        <w:t xml:space="preserve"> foi essencial explorar outras</w:t>
+      </w:r>
+      <w:r>
+        <w:t xml:space="preserve"> fontes e recursos relevantes para a análi</w:t>
+      </w:r>
+      <w:r>
+        <w:t xml:space="preserve">se de estruturas, e um dos </w:t>
+      </w:r>
+      <w:r>
+        <w:rPr>
+          <w:i/>
+        </w:rPr>
+        <w:t>softwares</w:t>
+      </w:r>
+      <w:r>
+        <w:t xml:space="preserve"> que emergiu durante essa pesquisa foi o SAP2000. Reconhecido por sua ampla utilização na indústria de engenharia e construção, o SAP2000 destaca-se como uma ferramenta profissional de análise e</w:t>
+      </w:r>
+      <w:r>
+        <w:t>strutural de alta complexidade.</w:t>
+      </w:r>
+    </w:p>
+    <w:p>
+      <w:r>
+        <w:t>O SAP2000 é um</w:t>
+      </w:r>
+      <w:r>
+        <w:rPr>
+          <w:i/>
+        </w:rPr>
+        <w:t xml:space="preserve"> software</w:t>
+      </w:r>
+      <w:r>
+        <w:t xml:space="preserve"> profissional amplamente utilizado por engenheiros e profissionais da área de engenharia civil e estrutural para análise e projeto de estruturas complexas</w:t>
+      </w:r>
+      <w:r>
+        <w:t xml:space="preserve"> e projetos reais</w:t>
+      </w:r>
+      <w:r>
+        <w:t>. Ele é projetado para uso profissional em projetos de engenharia de grande escala.</w:t>
+      </w:r>
+    </w:p>
+    <w:p>
+      <w:r>
+        <w:t xml:space="preserve">Embora </w:t>
+      </w:r>
+      <w:r>
+        <w:t xml:space="preserve">seja uma </w:t>
+      </w:r>
+      <w:r>
+        <w:t>ferramenta extremamente poderosa</w:t>
+      </w:r>
+      <w:r>
+        <w:t>,</w:t>
+      </w:r>
+      <w:r>
+        <w:t xml:space="preserve"> ele</w:t>
+      </w:r>
+      <w:r>
+        <w:t xml:space="preserve"> apresenta algumas diferenças notáveis em relação à proposta do </w:t>
+      </w:r>
+      <w:r>
+        <w:rPr>
+          <w:i/>
+        </w:rPr>
+        <w:t>software</w:t>
+      </w:r>
+      <w:r>
+        <w:t xml:space="preserve"> que está sendo desenvolvido. Enquanto o SAP2000 </w:t>
+      </w:r>
+      <w:r>
+        <w:lastRenderedPageBreak/>
+        <w:t>é projetado principalmente para atender às necessidades de engenheiros profissionais e projetos de engenharia compl</w:t>
+      </w:r>
+      <w:r>
+        <w:t>exos, a proposta deste projeto</w:t>
+      </w:r>
+      <w:r>
+        <w:t xml:space="preserve"> concentra-se em proporcionar uma abordagem mais acessível e educacional para a análise de estruturas tridimensionais. </w:t>
+      </w:r>
+    </w:p>
+    <w:p>
+      <w:r>
+        <w:t>Ele também</w:t>
+      </w:r>
+      <w:r>
+        <w:t xml:space="preserve"> oferece uma ampla gama de recursos avançados, como análise não linear, análise dinâmica e design de elementos finitos, que podem ser excessivamente complexos para estudantes e iniciantes. Em contraste, </w:t>
+      </w:r>
+      <w:r>
+        <w:t>este projeto</w:t>
+      </w:r>
+      <w:r>
+        <w:t xml:space="preserve"> visa simplificar o processo de análise de estruturas, tornando-o mais acessível e compreensível, com foco no público estudant</w:t>
+      </w:r>
+      <w:r>
+        <w:t>il em processo de graduação.</w:t>
+      </w:r>
+    </w:p>
+    <w:p>
+      <w:r>
+        <w:t xml:space="preserve">Além disso </w:t>
+      </w:r>
+      <w:r>
+        <w:t xml:space="preserve">o SAP2000 é um </w:t>
+      </w:r>
+      <w:r>
+        <w:rPr>
+          <w:i/>
+        </w:rPr>
+        <w:t>software</w:t>
+      </w:r>
+      <w:r>
+        <w:t xml:space="preserve"> comercial e pago. Ele é desenvolvido pela empresa </w:t>
+      </w:r>
+      <w:r>
+        <w:rPr>
+          <w:i/>
+        </w:rPr>
+        <w:t>Computers and Structures, Inc.</w:t>
+      </w:r>
+      <w:r>
+        <w:t xml:space="preserve"> (CSI) e </w:t>
+      </w:r>
+      <w:r>
+        <w:t>é licenciado com base em assinaturas anuais ou de longo prazo, e o custo da licença pode variar dependendo da versão e dos</w:t>
+      </w:r>
+      <w:r>
+        <w:t xml:space="preserve"> recursos específicos incluídos, o que pode dificultar o acesso de estudantes ao </w:t>
+      </w:r>
+      <w:r>
+        <w:rPr>
+          <w:i/>
+        </w:rPr>
+        <w:t>software</w:t>
       </w:r>
       <w:r>
         <w:t>.</w:t>
       </w:r>
-      <w:r>
-        <w:t xml:space="preserve"> Eles podem, ou não, receber dados como parâmetro</w:t>
-      </w:r>
-      <w:r>
-        <w:t>, e retornar valores. Em suma, métodos são porções de código que manipulam dados e propriedades dos objetos e executam ações</w:t>
-      </w:r>
-      <w:r>
-        <w:t xml:space="preserve"> </w:t>
-      </w:r>
-      <w:r>
-        <w:t>(</w:t>
-      </w:r>
-      <w:r>
-        <w:t>Ricarte</w:t>
-      </w:r>
-      <w:r>
-        <w:t xml:space="preserve">, </w:t>
-      </w:r>
-      <w:r>
-        <w:t>2001)</w:t>
-      </w:r>
-      <w:r>
-        <w:t>.</w:t>
-      </w:r>
-    </w:p>
-    <w:p>
-      <w:r>
-        <w:t>Um objeto do tipo viga</w:t>
-      </w:r>
-      <w:r>
-        <w:t>,</w:t>
-      </w:r>
-      <w:r>
-        <w:t xml:space="preserve"> por exemplo, pode ter um método que recebe como parâmetro uma posição em seu eixo, executa um algoritmo de cálculo de seus esforços internos e fornece o valor do momento fletor obtido naquele ponto.</w:t>
-      </w:r>
-    </w:p>
-    <w:p>
-      <w:pPr>
-        <w:pStyle w:val="Ttulo3"/>
-      </w:pPr>
-      <w:bookmarkStart w:id="71" w:name="_Toc152019469"/>
-      <w:r>
-        <w:t>Encapsulamento</w:t>
-      </w:r>
-      <w:bookmarkEnd w:id="71"/>
-    </w:p>
-    <w:p>
-      <w:r>
-        <w:t>O encapsulamento é a premissa de que cada objeto deve manter oculta toda a informação utilizada para sua manipulação, de modo que apenas o mínimo necessário para a sua utilização seja acessado por outros componentes. Com o encapsulamento, é possível que o usuário possa manipular o objeto sem preocupar-se com lógicas e detalhes internos, trabalhando a um “nível mais alto de abstração” (Ricarte</w:t>
-      </w:r>
-      <w:r>
-        <w:t>, 2001</w:t>
-      </w:r>
-      <w:r>
-        <w:t>), o que simplifica o processo de programação e desenvolvimento dos aplicativos.</w:t>
-      </w:r>
-    </w:p>
-    <w:p>
-      <w:r>
-        <w:t>Um exemplo deste conceito é a definição de uma classe que representa uma viga, e todo o processo de cálculo para a obtenção de seus esforços internos seja ocultada em um determinado método (função definida internamente à classe). Deste modo, é possível instanciar vários objetos do tipo “viga” e fazê-las calcular seus próprios esforços internos apenas executando o método em questão para cada uma delas, sem precisar se preocupar com a lógica interna de cálculo.</w:t>
-      </w:r>
-    </w:p>
-    <w:p>
-      <w:pPr>
-        <w:pStyle w:val="Ttulo3"/>
-      </w:pPr>
-      <w:bookmarkStart w:id="72" w:name="_Toc152019470"/>
-      <w:r>
-        <w:t>Herança</w:t>
-      </w:r>
-      <w:bookmarkEnd w:id="72"/>
-    </w:p>
-    <w:p>
-      <w:r>
-        <w:t>Segundo PET-Tele (2009) a</w:t>
-      </w:r>
-      <w:r>
-        <w:t xml:space="preserve"> herança é um poderoso mecanismo das linguagens orientadas a objetos pois permite o reuso do código, ela permite que métodos e atributos definidos em uma classe sejam reutilizados em outras classes, neste relacionamento as classes das quais o código é herdado são chamadas de superclasses</w:t>
-      </w:r>
-      <w:r>
-        <w:t xml:space="preserve"> (ou classes mães)</w:t>
-      </w:r>
-      <w:r>
-        <w:t xml:space="preserve"> e as classes que herdam o código são chamadas de subclasses</w:t>
-      </w:r>
-      <w:r>
-        <w:t xml:space="preserve"> (ou classes filhas)</w:t>
-      </w:r>
-      <w:r>
-        <w:t>.</w:t>
-      </w:r>
-    </w:p>
-    <w:p>
-      <w:r>
-        <w:t>As subclasses que estendem as superclasses herdam todas as características, métodos, propriedades e atributos definidos nas classes “mães”, possibilitando a reutilização de código, e também podem sobrescrever as características se necess</w:t>
-      </w:r>
-      <w:r>
-        <w:t>ário, além de</w:t>
-      </w:r>
-      <w:r>
-        <w:t xml:space="preserve"> definir características </w:t>
+    </w:p>
+    <w:p>
+      <w:r>
+        <w:t xml:space="preserve">Um outro </w:t>
+      </w:r>
+      <w:r>
+        <w:rPr>
+          <w:i/>
+        </w:rPr>
+        <w:t>software</w:t>
+      </w:r>
+      <w:r>
+        <w:t xml:space="preserve"> estudado é o </w:t>
+      </w:r>
+      <w:r>
+        <w:rPr>
+          <w:i/>
+        </w:rPr>
+        <w:t>Robot Structural Analysis</w:t>
+      </w:r>
+      <w:r>
+        <w:t xml:space="preserve">, desenvolvido pela </w:t>
+      </w:r>
+      <w:r>
+        <w:rPr>
+          <w:i/>
+        </w:rPr>
+        <w:t>Autodesk</w:t>
+      </w:r>
+      <w:r>
+        <w:t xml:space="preserve">. Ele é uma solução profissional amplamente adotada por engenheiros e profissionais da área de engenharia civil e estrutural. É projetado para atender às necessidades de projetos reais e complexos de engenharia, oferecendo recursos avançados. No entanto, vale ressaltar que apresenta algumas distinções notáveis em relação à proposta do </w:t>
+      </w:r>
+      <w:r>
+        <w:rPr>
+          <w:i/>
+        </w:rPr>
+        <w:t>software</w:t>
+      </w:r>
+      <w:r>
+        <w:t xml:space="preserve"> em desenvolvimento.</w:t>
+      </w:r>
+    </w:p>
+    <w:p>
+      <w:r>
+        <w:t xml:space="preserve">Enquanto o </w:t>
+      </w:r>
+      <w:r>
+        <w:rPr>
+          <w:i/>
+        </w:rPr>
+        <w:t>Robot Structural Analysis</w:t>
+      </w:r>
+      <w:r>
+        <w:t xml:space="preserve"> é uma ferramenta altamente sofisticada, com recursos para análise avançada, dimensionamento e projeto de estruturas complexas, o </w:t>
+      </w:r>
+      <w:r>
+        <w:rPr>
+          <w:i/>
+        </w:rPr>
+        <w:t xml:space="preserve">software </w:t>
+      </w:r>
+      <w:r>
+        <w:t>em desenvolvimento se concentra em proporcionar uma abordagem educacional e acessível à análise de estruturas tridimensionais. O projeto tem como público-alvo principal estudantes e iniciantes na área de engenharia, visando tornar o processo de análise de estruturas mais compreensível e acessível a esse grupo.</w:t>
+      </w:r>
+    </w:p>
+    <w:p>
+      <w:r>
+        <w:t xml:space="preserve">Adicionalmente, o </w:t>
+      </w:r>
+      <w:r>
+        <w:rPr>
+          <w:i/>
+        </w:rPr>
+        <w:t>Robot Structural Analysis</w:t>
+      </w:r>
+      <w:r>
+        <w:t xml:space="preserve"> é um </w:t>
+      </w:r>
+      <w:r>
+        <w:rPr>
+          <w:i/>
+        </w:rPr>
+        <w:t>software</w:t>
+      </w:r>
+      <w:r>
+        <w:t xml:space="preserve"> comercial e pago. Ele é licenciado por meio de assinaturas anuais ou de longo prazo, com custos que podem variar dependendo da versão e dos recursos específicos incluídos. Esse modelo de licenciamento pode representar um desafio para estudantes e indivíduos que buscam acessar a ferramenta, em comparação com a proposta de desenvolvimento do </w:t>
+      </w:r>
+      <w:r>
+        <w:rPr>
+          <w:i/>
+        </w:rPr>
+        <w:t>software</w:t>
+      </w:r>
+      <w:r>
+        <w:t>, que visa oferecer uma solução mais acessível, especialmente voltada para fins educacionais.</w:t>
+      </w:r>
+    </w:p>
+    <w:p>
+      <w:r>
+        <w:t xml:space="preserve">Além do SAP2000 e do </w:t>
+      </w:r>
+      <w:r>
+        <w:rPr>
+          <w:i/>
+        </w:rPr>
+        <w:t>Robot Structural Analysis</w:t>
+      </w:r>
+      <w:r>
+        <w:t xml:space="preserve">, também foi estudado o </w:t>
+      </w:r>
+      <w:r>
+        <w:rPr>
+          <w:i/>
+        </w:rPr>
+        <w:t xml:space="preserve">software </w:t>
+      </w:r>
+      <w:r>
+        <w:t xml:space="preserve">Ftool, </w:t>
+      </w:r>
+      <w:r>
+        <w:t>O Ftool é um programa de análise estrutural de pórticos planos, que t</w:t>
+      </w:r>
+      <w:r>
+        <w:t xml:space="preserve">em como objetivo a prototipagem </w:t>
+      </w:r>
+      <w:r>
+        <w:t>de estruturas. O programa foi inicialmente desenvolvido para uso em sala de aula, mas evoluiu para uma ferramenta frequentemente utilizada em proje</w:t>
+      </w:r>
+      <w:r>
+        <w:t xml:space="preserve">tos estruturais </w:t>
       </w:r>
       <w:r>
         <w:lastRenderedPageBreak/>
-        <w:t xml:space="preserve">adicionais, o que faz com que as classes “filhas” </w:t>
-      </w:r>
-      <w:r>
-        <w:t>sejam</w:t>
-      </w:r>
-      <w:r>
-        <w:t xml:space="preserve"> mais específicas que as classes “mães”</w:t>
-      </w:r>
-      <w:r>
-        <w:t xml:space="preserve"> (Ricarte</w:t>
-      </w:r>
-      <w:r>
-        <w:t>, 2001</w:t>
-      </w:r>
-      <w:r>
-        <w:t>)</w:t>
-      </w:r>
-      <w:r>
-        <w:t>.</w:t>
-      </w:r>
-    </w:p>
-    <w:p>
-      <w:r>
-        <w:t>Um exemplo d</w:t>
-      </w:r>
-      <w:r>
-        <w:t xml:space="preserve">este mecanismo é a criação de uma classe que representa uma estrutura linear discretizada, apelidada de </w:t>
-      </w:r>
-      <w:r>
-        <w:t>“</w:t>
+        <w:t>profissionais</w:t>
+      </w:r>
+      <w:r>
+        <w:t xml:space="preserve">. O Ftool </w:t>
+      </w:r>
+      <w:r>
+        <w:t xml:space="preserve">permite a criação e manipulação </w:t>
+      </w:r>
+      <w:r>
+        <w:t>de e</w:t>
+      </w:r>
+      <w:r>
+        <w:t>lementos estruturais, e a análise estrutural.</w:t>
+      </w:r>
+    </w:p>
+    <w:p>
+      <w:r>
+        <w:t xml:space="preserve">Em comparação com o </w:t>
       </w:r>
       <w:r>
         <w:rPr>
           <w:i/>
         </w:rPr>
-        <w:t>LinearStructure</w:t>
-      </w:r>
-      <w:r>
-        <w:t>”</w:t>
-      </w:r>
-      <w:r>
-        <w:t>, que define um método que calcula a equação de reta da estrutura. Se forem criadas duas classes, uma representando um pilar, apelidada de “</w:t>
+        <w:t>software</w:t>
+      </w:r>
+      <w:r>
+        <w:t xml:space="preserve"> em desenvolvimento, o Ftool apresenta distinções notáveis. O Ftool é estruturado para a análise de estruturas bidimensionais, em contraste com o </w:t>
       </w:r>
       <w:r>
         <w:rPr>
           <w:i/>
         </w:rPr>
-        <w:t>Column</w:t>
-      </w:r>
-      <w:r>
-        <w:t>”, e outra representando uma viga, apelidada de “</w:t>
+        <w:t>software</w:t>
+      </w:r>
+      <w:r>
+        <w:t xml:space="preserve"> em questão, que tem seu foco na análise de estruturas tridimensionais, proporcionando uma compreensão mais abrangente das interações estruturais em três dimensões.</w:t>
+      </w:r>
+    </w:p>
+    <w:p>
+      <w:r>
+        <w:t xml:space="preserve">Uma distinção importante reside na capacidade de fornecimento de equações de esforços internos. O Ftool não oferece essa funcionalidade de maneira direta, demandando cálculos adicionais para obter essas informações. O </w:t>
       </w:r>
       <w:r>
         <w:rPr>
           <w:i/>
         </w:rPr>
-        <w:t>Beam</w:t>
-      </w:r>
-      <w:r>
-        <w:t>”,</w:t>
-      </w:r>
-      <w:r>
-        <w:t xml:space="preserve"> </w:t>
-      </w:r>
-      <w:r>
-        <w:t xml:space="preserve">e estas classes estenderem a classe </w:t>
-      </w:r>
-      <w:r>
-        <w:t>“</w:t>
+        <w:t>software</w:t>
+      </w:r>
+      <w:r>
+        <w:t xml:space="preserve"> em desenvolvimento, por outro lado, visa fornecer essas equações de esforços internos de forma integrada, simplificando o processo de análise para os usuários.</w:t>
+      </w:r>
+    </w:p>
+    <w:p>
+      <w:r>
+        <w:t xml:space="preserve">Outra diferença essencial está relacionada às reações nos apoios. Enquanto o Ftool não fornece diretamente essas reações, exigindo cálculos adicionais por parte do usuário, o </w:t>
       </w:r>
       <w:r>
         <w:rPr>
           <w:i/>
         </w:rPr>
-        <w:t>LinearStructure</w:t>
-      </w:r>
-      <w:r>
-        <w:t>”</w:t>
-      </w:r>
-      <w:r>
-        <w:t xml:space="preserve">, as duas classes filhas também </w:t>
-      </w:r>
-      <w:r>
-        <w:t>herdarão</w:t>
-      </w:r>
-      <w:r>
-        <w:t xml:space="preserve"> a lógica de cálculo de suas equações de reta, eliminando a necessidade</w:t>
-      </w:r>
-      <w:r>
-        <w:t xml:space="preserve"> de que a lógica seja implementada novamente para cada uma das duas classes.</w:t>
-      </w:r>
-    </w:p>
-    <w:p>
-      <w:pPr>
-        <w:pStyle w:val="Ttulo3"/>
-      </w:pPr>
-      <w:bookmarkStart w:id="73" w:name="_Toc152019471"/>
-      <w:r>
-        <w:t>Polimorfismo</w:t>
-      </w:r>
-      <w:bookmarkEnd w:id="73"/>
-    </w:p>
-    <w:p>
-      <w:r>
-        <w:t>O polimorfismo é uma característica da orientação a objetos que permite que uma subclasse possa invocar métodos definidos em uma superclasse mas com um comportamento diferente, ou seja, que os métodos definidos na classe mãe possam ser sobrescritos nas classes filhas, de modo que estas apresentem características únicas especificas para as classes</w:t>
-      </w:r>
-      <w:r>
-        <w:t xml:space="preserve"> (PET-Tele, 2009</w:t>
-      </w:r>
-      <w:r>
-        <w:t>)</w:t>
-      </w:r>
-      <w:r>
-        <w:t>.</w:t>
-      </w:r>
-    </w:p>
-    <w:p>
-      <w:r>
-        <w:t xml:space="preserve">Um exemplo deste mecanismo é a criação de uma superclasse que define um apoio genérico e possui um método que executará um código que fará a representação gráfica do apoio na interface de usuário, onde serão </w:t>
-      </w:r>
-      <w:r>
-        <w:t>criadas</w:t>
-      </w:r>
-      <w:r>
-        <w:t xml:space="preserve"> três classes que representarão os três tipos de apoio abordados no capítulo </w:t>
-      </w:r>
-      <w:r>
-        <w:fldChar w:fldCharType="begin"/>
-      </w:r>
-      <w:r>
-        <w:instrText xml:space="preserve"> REF _Ref146310639 \r \h </w:instrText>
-      </w:r>
-      <w:r>
-        <w:fldChar w:fldCharType="separate"/>
-      </w:r>
-      <w:r>
-        <w:t>2.1</w:t>
-      </w:r>
-      <w:r>
-        <w:fldChar w:fldCharType="end"/>
-      </w:r>
-      <w:r>
-        <w:t>, os apoios fixos, móveis e engaste, que herdarão da superclasse.</w:t>
-      </w:r>
-    </w:p>
-    <w:p>
-      <w:r>
-        <w:t>Naturalmente estas classes filhas herdarão o método que desenha os apoios, no entanto é possível sobrescrever este método para cada uma das classes herdadas</w:t>
-      </w:r>
-      <w:r>
-        <w:t>, de modo que cada uma desenhe na interface a representação gráfica correspondente ao seu tipo de apoio. Deste modo, ao executar o mesmo método em uma iteração pelos apoios instanciados a partir das classes filhas, cada um dos objetos será desenhado na interface com sua própria representação gráfica</w:t>
-      </w:r>
-      <w:r>
-        <w:t xml:space="preserve"> de apoio</w:t>
-      </w:r>
-      <w:r>
-        <w:t>.</w:t>
-      </w:r>
-    </w:p>
-    <w:p>
-      <w:pPr>
-        <w:pStyle w:val="Ttulo2"/>
-      </w:pPr>
-      <w:bookmarkStart w:id="74" w:name="_Toc152019472"/>
-      <w:r>
-        <w:t>Softwares</w:t>
-      </w:r>
-      <w:r>
-        <w:t xml:space="preserve"> existentes</w:t>
-      </w:r>
-      <w:bookmarkEnd w:id="74"/>
-    </w:p>
-    <w:p>
-      <w:r>
-        <w:t>Este capítulo</w:t>
-      </w:r>
-      <w:r>
-        <w:t xml:space="preserve"> destina-se a apresentar uma visão abrangente dos programas disponíveis no mercado rel</w:t>
-      </w:r>
-      <w:r>
-        <w:t>acionados à análise estrutural</w:t>
-      </w:r>
-      <w:r>
-        <w:t xml:space="preserve">. Este segmento é fundamental para contextualizar o ambiente tecnológico atual, fornecendo informações sobre as ferramentas já estabelecidas na </w:t>
-      </w:r>
-      <w:r>
-        <w:lastRenderedPageBreak/>
-        <w:t xml:space="preserve">área. A análise desses </w:t>
+        <w:t xml:space="preserve">software </w:t>
+      </w:r>
+      <w:r>
+        <w:t>proposto tem como objetivo incluir essa funcionalidade para tornar o processo de cálculo das etapas intermediárias mais acessível ao estudante.</w:t>
+      </w:r>
+    </w:p>
+    <w:p>
+      <w:r>
+        <w:t xml:space="preserve">Além disso, o Ftool requer informações adicionais, como dados sobre materiais e seções, o que pode adicionar complexidade ao processo de obtenção dos resultados. O </w:t>
       </w:r>
       <w:r>
         <w:rPr>
           <w:i/>
         </w:rPr>
-        <w:t>softwares</w:t>
-      </w:r>
-      <w:r>
-        <w:t xml:space="preserve"> será essencial para compreender como a proposta em desenvolvimento se diferencia e atende às necessidades específicas dos estudantes e iniciantes na engenharia.</w:t>
-      </w:r>
-    </w:p>
-    <w:p>
-      <w:r>
-        <w:t xml:space="preserve">Um dos </w:t>
+        <w:t xml:space="preserve">software </w:t>
+      </w:r>
+      <w:r>
+        <w:t>em desenvolvimento procura simplificar esse aspecto, tornando o fornecimento dessas informações mais intuitivo e eficiente.</w:t>
+      </w:r>
+    </w:p>
+    <w:p>
+      <w:r>
+        <w:t xml:space="preserve">O método de apresentação dos resultados também difere. O </w:t>
       </w:r>
       <w:r>
         <w:rPr>
           <w:i/>
         </w:rPr>
-        <w:t>softwares</w:t>
-      </w:r>
-      <w:r>
-        <w:t xml:space="preserve"> existentes no mercado é o</w:t>
-      </w:r>
-      <w:r>
-        <w:t xml:space="preserve"> SAP2</w:t>
-      </w:r>
-      <w:r>
-        <w:t>000,</w:t>
-      </w:r>
-      <w:r>
-        <w:t xml:space="preserve"> um </w:t>
+        <w:t>Ftool</w:t>
+      </w:r>
+      <w:r>
+        <w:t xml:space="preserve"> fornece valores absolutos de rotação e deformação, enquanto o </w:t>
       </w:r>
       <w:r>
         <w:rPr>
           <w:i/>
         </w:rPr>
-        <w:t>software</w:t>
-      </w:r>
-      <w:r>
-        <w:t xml:space="preserve"> amplamente reconhecido no campo da engenharia civil e análise estrutural. Desenvolvido </w:t>
-      </w:r>
-      <w:r>
-        <w:t>pela</w:t>
-      </w:r>
-      <w:r>
-        <w:rPr>
-          <w:i/>
-        </w:rPr>
-        <w:t xml:space="preserve"> Computers and Structures, Inc.</w:t>
-      </w:r>
-      <w:r>
-        <w:t xml:space="preserve"> (CSI), esse </w:t>
-      </w:r>
-      <w:r>
-        <w:rPr>
-          <w:i/>
-        </w:rPr>
-        <w:t>software</w:t>
-      </w:r>
-      <w:r>
-        <w:t xml:space="preserve"> é uma ferramenta poderosa para análise e projeto de estruturas. O SAP2000 oferece funcionalidades avançadas para a análise de sistemas estruturais complexos, incluindo elementos finitos, elementos de casca e sólidos, além de opções para análise sísmica e dinâmica. É amplamente utilizado na indústria de engenharia civil e é apreciado por sua capacidade de lidar com uma ampla gama de problemas estruturais. </w:t>
-      </w:r>
-      <w:r>
-        <w:t xml:space="preserve">O </w:t>
-      </w:r>
-      <w:r>
-        <w:t xml:space="preserve">SAP2000 é uma escolha </w:t>
-      </w:r>
-      <w:r>
-        <w:t>para engenheiros que buscam uma solução abrangente para análise e projeto estrutural</w:t>
-      </w:r>
-      <w:r>
-        <w:t xml:space="preserve"> (CSI AMERICA, 2023)</w:t>
-      </w:r>
-      <w:r>
-        <w:t>.</w:t>
-      </w:r>
-    </w:p>
-    <w:p>
-      <w:r>
-        <w:t xml:space="preserve">Outro </w:t>
-      </w:r>
-      <w:r>
-        <w:rPr>
-          <w:i/>
-        </w:rPr>
-        <w:t>software</w:t>
-      </w:r>
-      <w:r>
-        <w:t xml:space="preserve"> existente no mercado é </w:t>
-      </w:r>
-      <w:r>
-        <w:rPr>
-          <w:i/>
-        </w:rPr>
-        <w:t>o</w:t>
-      </w:r>
-      <w:r>
-        <w:rPr>
-          <w:i/>
-        </w:rPr>
-        <w:t xml:space="preserve"> Robot Structural Analysis</w:t>
-      </w:r>
-      <w:r>
-        <w:t>, desenvo</w:t>
-      </w:r>
-      <w:r>
-        <w:t xml:space="preserve">lvido pela </w:t>
-      </w:r>
-      <w:r>
-        <w:rPr>
-          <w:i/>
-        </w:rPr>
-        <w:t>Autodesk</w:t>
-      </w:r>
-      <w:r>
-        <w:t xml:space="preserve">. Este programa oferece um conjunto abrangente de recursos para análise e dimensionamento de estruturas, adequado para edifícios e pontes. O </w:t>
-      </w:r>
-      <w:r>
-        <w:rPr>
-          <w:i/>
-        </w:rPr>
-        <w:t>Robot Structural Analysis</w:t>
-      </w:r>
-      <w:r>
-        <w:t xml:space="preserve"> permite que os engenheiros realizem análises estáticas e dinâmicas, considerando cargas diversas, como cargas de vento, neve e sísmicas. Além disso, ele é integrado ao </w:t>
-      </w:r>
-      <w:r>
-        <w:rPr>
-          <w:i/>
-        </w:rPr>
-        <w:t>software</w:t>
-      </w:r>
-      <w:r>
-        <w:t xml:space="preserve"> BIM (</w:t>
-      </w:r>
-      <w:r>
-        <w:rPr>
-          <w:i/>
-        </w:rPr>
-        <w:t>Building Information Modeling</w:t>
-      </w:r>
-      <w:r>
-        <w:t xml:space="preserve">) da </w:t>
-      </w:r>
-      <w:r>
-        <w:rPr>
-          <w:i/>
-        </w:rPr>
-        <w:t>Autodesk</w:t>
-      </w:r>
-      <w:r>
-        <w:t xml:space="preserve">, o que facilita a colaboração e a transferência de dados entre o projeto estrutural e o projeto arquitetônico. Com sua interface intuitiva e recursos avançados, o </w:t>
-      </w:r>
-      <w:r>
-        <w:rPr>
-          <w:i/>
-        </w:rPr>
-        <w:t xml:space="preserve">Robot Structural Analysis </w:t>
-      </w:r>
-      <w:r>
-        <w:t>é uma opção para profissionais que trabalham no projeto de estruturas civis complexas (AUTODESK, 2023).</w:t>
-      </w:r>
-    </w:p>
-    <w:p>
-      <w:r>
-        <w:t>Já o</w:t>
-      </w:r>
-      <w:r>
-        <w:t xml:space="preserve"> Ftool é um programa voltado para a análise estrutural de sistemas planos. </w:t>
-      </w:r>
-      <w:r>
-        <w:t>Ele foi</w:t>
-      </w:r>
-      <w:r>
-        <w:t xml:space="preserve"> desenvolvido na PUC-Rio pelo professor Luiz Fernando Martha, em um projeto de pesquisa integrado com o apoio do CNPq</w:t>
-      </w:r>
-      <w:r>
-        <w:t>,</w:t>
-      </w:r>
-      <w:r>
-        <w:t xml:space="preserve"> e</w:t>
-      </w:r>
-      <w:r>
-        <w:t xml:space="preserve"> é conhecido por sua abordagem simplificada e sua ênfase na prototipagem eficiente de estruturas. Inicialmente desenvolvido com foco no uso educacional em sala de aula, o Ftool evoluiu para se tornar uma ferramenta frequentemente empregada em projetos profissionais de engenharia. </w:t>
-      </w:r>
-      <w:r>
-        <w:t>O Ftool inclui vários casos de carga, combinações de casos, seções transversais e propriedades, entre outras funcionalidades</w:t>
-      </w:r>
-      <w:r>
-        <w:t xml:space="preserve"> (FTOOL, 2023)</w:t>
-      </w:r>
-      <w:r>
-        <w:t>.</w:t>
-      </w:r>
-    </w:p>
-    <w:p>
-      <w:r>
-        <w:t xml:space="preserve">Segundo Martha (2002), professor do Departamento de Engenharia Civil da PUC-Rio e idealizador e responsável pelo </w:t>
-      </w:r>
-      <w:r>
-        <w:rPr>
-          <w:i/>
-        </w:rPr>
-        <w:t>software</w:t>
-      </w:r>
-      <w:r>
-        <w:t>, a</w:t>
-      </w:r>
-      <w:r>
-        <w:t xml:space="preserve"> integração entre as fases de pré-processamento, análise numérica e pós-processamento, juntamente com a ênfase na facilidade de uso, capacidade de modelagem e versatilidade na visualização de resultados, são ca</w:t>
-      </w:r>
-      <w:r>
-        <w:t>racterísticas que distinguem o Ftool</w:t>
-      </w:r>
-      <w:r>
-        <w:t xml:space="preserve"> dos programas comerciais de</w:t>
-      </w:r>
-      <w:r>
-        <w:t xml:space="preserve"> análise por elementos finitos.</w:t>
-      </w:r>
-    </w:p>
-    <w:p>
-      <w:pPr>
-        <w:pStyle w:val="Ttulo2"/>
-      </w:pPr>
-      <w:bookmarkStart w:id="75" w:name="_Toc152019473"/>
-      <w:r>
-        <w:lastRenderedPageBreak/>
-        <w:t>Estado da arte</w:t>
-      </w:r>
-      <w:bookmarkEnd w:id="75"/>
-    </w:p>
-    <w:p>
-      <w:r>
-        <w:t>Durante a pesquisa realizada para este trabalho,</w:t>
-      </w:r>
-      <w:r>
-        <w:t xml:space="preserve"> foi essencial explorar outras</w:t>
-      </w:r>
-      <w:r>
-        <w:t xml:space="preserve"> fontes e recursos relevantes para a análi</w:t>
-      </w:r>
-      <w:r>
-        <w:t xml:space="preserve">se de estruturas, e um dos </w:t>
-      </w:r>
-      <w:r>
-        <w:rPr>
-          <w:i/>
-        </w:rPr>
-        <w:t>softwares</w:t>
-      </w:r>
-      <w:r>
-        <w:t xml:space="preserve"> que emergiu durante essa pesquisa foi o SAP2000. Reconhecido por sua ampla utilização na indústria de engenharia e construção, o SAP2000 destaca-se como uma ferramenta profissional de análise e</w:t>
-      </w:r>
-      <w:r>
-        <w:t>strutural de alta complexidade.</w:t>
-      </w:r>
-    </w:p>
-    <w:p>
-      <w:r>
-        <w:t>O SAP2000 é um</w:t>
-      </w:r>
-      <w:r>
-        <w:rPr>
-          <w:i/>
-        </w:rPr>
-        <w:t xml:space="preserve"> software</w:t>
-      </w:r>
-      <w:r>
-        <w:t xml:space="preserve"> profissional amplamente utilizado por engenheiros e profissionais da área de engenharia civil e estrutural para análise e projeto de estruturas complexas</w:t>
-      </w:r>
-      <w:r>
-        <w:t xml:space="preserve"> e projetos reais</w:t>
-      </w:r>
-      <w:r>
-        <w:t>. Ele é projetado para uso profissional em projetos de engenharia de grande escala.</w:t>
-      </w:r>
-    </w:p>
-    <w:p>
-      <w:r>
-        <w:t xml:space="preserve">Embora </w:t>
-      </w:r>
-      <w:r>
-        <w:t xml:space="preserve">seja uma </w:t>
-      </w:r>
-      <w:r>
-        <w:t>ferramenta extremamente poderosa</w:t>
-      </w:r>
-      <w:r>
-        <w:t>,</w:t>
-      </w:r>
-      <w:r>
-        <w:t xml:space="preserve"> ele</w:t>
-      </w:r>
-      <w:r>
-        <w:t xml:space="preserve"> apresenta algumas diferenças notáveis em relação à proposta do </w:t>
-      </w:r>
-      <w:r>
-        <w:rPr>
-          <w:i/>
-        </w:rPr>
-        <w:t>software</w:t>
-      </w:r>
-      <w:r>
-        <w:t xml:space="preserve"> que está sendo desenvolvido. Enquanto o SAP2000 é projetado principalmente para atender às necessidades de engenheiros profissionais e projetos de engenharia compl</w:t>
-      </w:r>
-      <w:r>
-        <w:t>exos, a proposta deste projeto</w:t>
-      </w:r>
-      <w:r>
-        <w:t xml:space="preserve"> concentra-se em proporcionar uma abordagem mais acessível e educacional para a análise de estruturas tridimensionais. </w:t>
-      </w:r>
-    </w:p>
-    <w:p>
-      <w:r>
-        <w:t>Ele também</w:t>
-      </w:r>
-      <w:r>
-        <w:t xml:space="preserve"> oferece uma ampla gama de recursos avançados, como análise não linear, análise dinâmica e design de elementos finitos, que podem ser excessivamente complexos para estudantes e iniciantes. Em contraste, </w:t>
-      </w:r>
-      <w:r>
-        <w:t>este projeto</w:t>
-      </w:r>
-      <w:r>
-        <w:t xml:space="preserve"> visa simplificar o processo de análise de estruturas, tornando-o mais acessível e compreensível, com foco no público estudant</w:t>
-      </w:r>
-      <w:r>
-        <w:t>il em processo de graduação.</w:t>
-      </w:r>
-    </w:p>
-    <w:p>
-      <w:r>
-        <w:t xml:space="preserve">Além disso </w:t>
-      </w:r>
-      <w:r>
-        <w:t xml:space="preserve">o SAP2000 é um </w:t>
-      </w:r>
-      <w:r>
-        <w:rPr>
-          <w:i/>
-        </w:rPr>
-        <w:t>software</w:t>
-      </w:r>
-      <w:r>
-        <w:t xml:space="preserve"> comercial e pago. Ele é desenvolvido pela empresa </w:t>
-      </w:r>
-      <w:r>
-        <w:rPr>
-          <w:i/>
-        </w:rPr>
-        <w:t>Computers and Structures, Inc.</w:t>
-      </w:r>
-      <w:r>
-        <w:t xml:space="preserve"> (CSI) e </w:t>
-      </w:r>
-      <w:r>
-        <w:t>é licenciado com base em assinaturas anuais ou de longo prazo, e o custo da licença pode variar dependendo da versão e dos</w:t>
-      </w:r>
-      <w:r>
-        <w:t xml:space="preserve"> recursos específicos incluídos, o que pode dificultar o acesso de estudantes ao </w:t>
-      </w:r>
-      <w:r>
-        <w:rPr>
-          <w:i/>
-        </w:rPr>
-        <w:t>software</w:t>
-      </w:r>
-      <w:r>
-        <w:t>.</w:t>
-      </w:r>
-    </w:p>
-    <w:p>
-      <w:r>
-        <w:t xml:space="preserve">Um outro </w:t>
-      </w:r>
-      <w:r>
-        <w:rPr>
-          <w:i/>
-        </w:rPr>
-        <w:t>software</w:t>
-      </w:r>
-      <w:r>
-        <w:t xml:space="preserve"> estudado é o </w:t>
-      </w:r>
-      <w:r>
-        <w:rPr>
-          <w:i/>
-        </w:rPr>
-        <w:t>Robot Structural Analysis</w:t>
-      </w:r>
-      <w:r>
-        <w:t xml:space="preserve">, desenvolvido pela </w:t>
-      </w:r>
-      <w:r>
-        <w:rPr>
-          <w:i/>
-        </w:rPr>
-        <w:t>Autodesk</w:t>
-      </w:r>
-      <w:r>
-        <w:t xml:space="preserve">. Ele é uma solução profissional amplamente adotada por engenheiros e profissionais da área de engenharia civil e estrutural. É projetado para atender às necessidades de projetos reais e complexos de engenharia, oferecendo recursos avançados. No entanto, vale ressaltar que apresenta algumas distinções notáveis em relação à proposta do </w:t>
-      </w:r>
-      <w:r>
-        <w:rPr>
-          <w:i/>
-        </w:rPr>
-        <w:t>software</w:t>
-      </w:r>
-      <w:r>
-        <w:t xml:space="preserve"> em desenvolvimento.</w:t>
-      </w:r>
-    </w:p>
-    <w:p>
-      <w:r>
-        <w:t xml:space="preserve">Enquanto o </w:t>
-      </w:r>
-      <w:r>
-        <w:rPr>
-          <w:i/>
-        </w:rPr>
-        <w:t>Robot Structural Analysis</w:t>
-      </w:r>
-      <w:r>
-        <w:t xml:space="preserve"> é uma ferramenta altamente sofisticada, com recursos para análise avançada, dimensionamento e projeto de estruturas complexas, o </w:t>
-      </w:r>
-      <w:r>
-        <w:rPr>
-          <w:i/>
-        </w:rPr>
         <w:t xml:space="preserve">software </w:t>
       </w:r>
       <w:r>
-        <w:t xml:space="preserve">em desenvolvimento se concentra em proporcionar uma abordagem educacional e acessível à análise de estruturas tridimensionais. O projeto tem como público-alvo principal estudantes e </w:t>
-      </w:r>
-      <w:r>
-        <w:lastRenderedPageBreak/>
-        <w:t>iniciantes na área de engenharia, visando tornar o processo de análise de estruturas mais compreensível e acessível a esse grupo.</w:t>
-      </w:r>
-    </w:p>
-    <w:p>
-      <w:r>
-        <w:t xml:space="preserve">Adicionalmente, o </w:t>
-      </w:r>
-      <w:r>
-        <w:rPr>
-          <w:i/>
-        </w:rPr>
-        <w:t>Robot Structural Analysis</w:t>
-      </w:r>
-      <w:r>
-        <w:t xml:space="preserve"> é um </w:t>
-      </w:r>
-      <w:r>
-        <w:rPr>
-          <w:i/>
-        </w:rPr>
-        <w:t>software</w:t>
-      </w:r>
-      <w:r>
-        <w:t xml:space="preserve"> comercial e pago. Ele é licenciado por meio de assinaturas anuais ou de longo prazo, com custos que podem variar dependendo da versão e dos recursos específicos incluídos. Esse modelo de licenciamento pode representar um desafio para estudantes e indivíduos que buscam acessar a ferramenta, em comparação com a proposta de desenvolvimento do </w:t>
-      </w:r>
-      <w:r>
-        <w:rPr>
-          <w:i/>
-        </w:rPr>
-        <w:t>software</w:t>
-      </w:r>
-      <w:r>
-        <w:t>, que visa oferecer uma solução mais acessível, especialmente voltada para fins educacionais.</w:t>
-      </w:r>
-    </w:p>
-    <w:p>
-      <w:r>
-        <w:t xml:space="preserve">Além do SAP2000 e do </w:t>
-      </w:r>
-      <w:r>
-        <w:rPr>
-          <w:i/>
-        </w:rPr>
-        <w:t>Robot Structural Analysis</w:t>
-      </w:r>
-      <w:r>
-        <w:t xml:space="preserve">, também foi estudado o </w:t>
-      </w:r>
-      <w:r>
-        <w:rPr>
-          <w:i/>
-        </w:rPr>
-        <w:t xml:space="preserve">software </w:t>
-      </w:r>
-      <w:r>
-        <w:t xml:space="preserve">Ftool, </w:t>
-      </w:r>
-      <w:r>
-        <w:t>O Ftool é um programa de análise estrutural de pórticos planos, que t</w:t>
-      </w:r>
-      <w:r>
-        <w:t xml:space="preserve">em como objetivo a prototipagem </w:t>
-      </w:r>
-      <w:r>
-        <w:t>de estruturas. O programa foi inicialmente desenvolvido para uso em sala de aula, mas evoluiu para uma ferramenta frequentemente utilizada em proje</w:t>
-      </w:r>
-      <w:r>
-        <w:t>tos estruturais profissionais</w:t>
-      </w:r>
-      <w:r>
-        <w:t xml:space="preserve">. O Ftool </w:t>
-      </w:r>
-      <w:r>
-        <w:t xml:space="preserve">permite a criação e manipulação </w:t>
-      </w:r>
-      <w:r>
-        <w:t>de e</w:t>
-      </w:r>
-      <w:r>
-        <w:t>lementos estruturais, e a análise estrutural.</w:t>
-      </w:r>
-    </w:p>
-    <w:p>
-      <w:r>
-        <w:t xml:space="preserve">Em comparação com o </w:t>
-      </w:r>
-      <w:r>
-        <w:rPr>
-          <w:i/>
-        </w:rPr>
-        <w:t>software</w:t>
-      </w:r>
-      <w:r>
-        <w:t xml:space="preserve"> em desenvolvimento, o Ftool apresenta distinções notáveis. O Ftool é estruturado para a análise de estruturas bidimensionais, em contraste com o </w:t>
-      </w:r>
-      <w:r>
-        <w:rPr>
-          <w:i/>
-        </w:rPr>
-        <w:t>software</w:t>
-      </w:r>
-      <w:r>
-        <w:t xml:space="preserve"> em questão, que tem seu foco na análise de estruturas tridimensionais, proporcionando uma compreensão mais abrangente das interações estruturais em três dimensões.</w:t>
-      </w:r>
-    </w:p>
-    <w:p>
-      <w:r>
-        <w:t xml:space="preserve">Uma distinção importante reside na capacidade de fornecimento de equações de esforços internos. O Ftool não oferece essa funcionalidade de maneira direta, demandando cálculos adicionais para obter essas informações. O </w:t>
-      </w:r>
-      <w:r>
-        <w:rPr>
-          <w:i/>
-        </w:rPr>
-        <w:t>software</w:t>
-      </w:r>
-      <w:r>
-        <w:t xml:space="preserve"> em desenvolvimento, por outro lado, visa fornecer essas equações de esforços internos de forma integrada, simplificando o processo de análise para os usuários.</w:t>
-      </w:r>
-    </w:p>
-    <w:p>
-      <w:r>
-        <w:t xml:space="preserve">Outra diferença essencial está relacionada às reações nos apoios. Enquanto o Ftool não fornece diretamente essas reações, exigindo cálculos adicionais por parte do usuário, o </w:t>
-      </w:r>
-      <w:r>
-        <w:rPr>
-          <w:i/>
-        </w:rPr>
-        <w:t xml:space="preserve">software </w:t>
-      </w:r>
-      <w:r>
-        <w:t>proposto tem como objetivo incluir essa funcionalidade para tornar o processo de cálculo das etapas intermediárias mais acessível ao estudante.</w:t>
-      </w:r>
-    </w:p>
-    <w:p>
-      <w:r>
-        <w:t xml:space="preserve">Além disso, o Ftool requer informações adicionais, como dados sobre materiais e seções, o que pode adicionar complexidade ao processo de obtenção dos resultados. O </w:t>
-      </w:r>
-      <w:r>
-        <w:rPr>
-          <w:i/>
-        </w:rPr>
-        <w:t xml:space="preserve">software </w:t>
-      </w:r>
-      <w:r>
-        <w:t>em desenvolvimento procura simplificar esse aspecto, tornando o fornecimento dessas informações mais intuitivo e eficiente.</w:t>
-      </w:r>
-    </w:p>
-    <w:p>
-      <w:r>
-        <w:t xml:space="preserve">O método de apresentação dos resultados também difere. O </w:t>
-      </w:r>
-      <w:r>
-        <w:rPr>
-          <w:i/>
-        </w:rPr>
-        <w:t>Ftool</w:t>
-      </w:r>
-      <w:r>
-        <w:t xml:space="preserve"> fornece valores absolutos de rotação e deformação, enquanto o </w:t>
-      </w:r>
-      <w:r>
-        <w:rPr>
-          <w:i/>
-        </w:rPr>
-        <w:t xml:space="preserve">software </w:t>
-      </w:r>
-      <w:r>
-        <w:t xml:space="preserve">em desenvolvimento se concentra em </w:t>
-      </w:r>
-      <w:r>
-        <w:lastRenderedPageBreak/>
-        <w:t>fornecer resultados em função módulo de elasticidade, inércia e área da seção, facilitando o entendimento das etapas intermediárias de cálculo.</w:t>
+        <w:t>em desenvolvimento se concentra em fornecer resultados em função módulo de elasticidade, inércia e área da seção, facilitando o entendimento das etapas intermediárias de cálculo.</w:t>
       </w:r>
     </w:p>
     <w:p>

</xml_diff>

<commit_message>
palavras em italico em sugestoes
</commit_message>
<xml_diff>
--- a/TCC.docx
+++ b/TCC.docx
@@ -27231,7 +27231,7 @@
         <w:fldChar w:fldCharType="separate"/>
       </w:r>
       <w:r>
-        <w:t>2.18.2</w:t>
+        <w:t>2.19.2</w:t>
       </w:r>
       <w:r>
         <w:fldChar w:fldCharType="end"/>
@@ -36295,7 +36295,17 @@
         <w:t xml:space="preserve">: </w:t>
       </w:r>
       <w:r>
-        <w:t xml:space="preserve">Uma possível área de aprimoramento do software seria a implementação de um mecanismo que permita aos usuários gerar relatórios detalhados em </w:t>
+        <w:t xml:space="preserve">Uma possível área de aprimoramento do </w:t>
+      </w:r>
+      <w:r>
+        <w:rPr>
+          <w:i/>
+          <w:iCs/>
+        </w:rPr>
+        <w:t>software</w:t>
+      </w:r>
+      <w:r>
+        <w:t xml:space="preserve"> seria a implementação de um mecanismo que permita aos usuários gerar relatórios detalhados em </w:t>
       </w:r>
       <w:r>
         <w:t xml:space="preserve">diversos formatos </w:t>
@@ -36326,7 +36336,27 @@
         <w:t xml:space="preserve">Outros métodos de cálculo: </w:t>
       </w:r>
       <w:r>
-        <w:t xml:space="preserve">Outra sugestão de aprimoramento seria a incorporação de mecanismos que permitam ao software apresentar resoluções e cálculos baseados em métodos alternativos de análise, como o método dos elementos finitos e a análise matricial de estruturas. Isso ampliaria a versatilidade do software, oferecendo aos usuários a oportunidade de explorar diferentes abordagens analíticas. A inclusão de </w:t>
+        <w:t xml:space="preserve">Outra sugestão de aprimoramento seria a incorporação de mecanismos que permitam ao </w:t>
+      </w:r>
+      <w:r>
+        <w:rPr>
+          <w:i/>
+          <w:iCs/>
+        </w:rPr>
+        <w:t>software</w:t>
+      </w:r>
+      <w:r>
+        <w:t xml:space="preserve"> apresentar resoluções e cálculos baseados em métodos alternativos de análise, como o método dos elementos finitos e a análise matricial de estruturas. Isso ampliaria a versatilidade do </w:t>
+      </w:r>
+      <w:r>
+        <w:rPr>
+          <w:i/>
+          <w:iCs/>
+        </w:rPr>
+        <w:t>software</w:t>
+      </w:r>
+      <w:r>
+        <w:t xml:space="preserve">, oferecendo aos usuários a oportunidade de explorar diferentes abordagens analíticas. A inclusão de </w:t>
       </w:r>
       <w:r>
         <w:lastRenderedPageBreak/>
@@ -36358,7 +36388,27 @@
         <w:t xml:space="preserve"> </w:t>
       </w:r>
       <w:r>
-        <w:t>Uma melhoria adicional poderia ser a implementação da capacidade de desenhar um tipo genérico de estrutura, permitindo que o software analise vários segmentos juntos, formando, por exemplo, um pórtico. Essa funcionalidade expandida proporcionaria ao usuário maior flexibilidade ao modelar e analisar estruturas mais complexas, indo além das limitações de vigas e pilares individuais. Ao possibilitar a análise integrada de vários elementos estruturais, o software se tornaria mais versátil e apto a lidar com uma variedade mais ampla de projetos, atendendo a uma gama mais diversificada de necessidades.</w:t>
+        <w:t xml:space="preserve">Uma melhoria adicional poderia ser a implementação da capacidade de desenhar um tipo genérico de estrutura, permitindo que o </w:t>
+      </w:r>
+      <w:r>
+        <w:rPr>
+          <w:i/>
+          <w:iCs/>
+        </w:rPr>
+        <w:t>software</w:t>
+      </w:r>
+      <w:r>
+        <w:t xml:space="preserve"> analise vários segmentos juntos, formando, por exemplo, um pórtico. Essa funcionalidade expandida proporcionaria ao usuário maior flexibilidade ao modelar e analisar estruturas mais complexas, indo além das limitações de vigas e pilares individuais. Ao possibilitar a análise integrada de vários elementos estruturais, o </w:t>
+      </w:r>
+      <w:r>
+        <w:rPr>
+          <w:i/>
+          <w:iCs/>
+        </w:rPr>
+        <w:t>software</w:t>
+      </w:r>
+      <w:r>
+        <w:t xml:space="preserve"> se tornaria mais versátil e apto a lidar com uma variedade mais ampla de projetos, atendendo a uma gama mais diversificada de necessidades.</w:t>
       </w:r>
     </w:p>
     <w:p>

</xml_diff>